<commit_message>
Requisitos funcionales, responsable y otras correcciones
</commit_message>
<xml_diff>
--- a/Segundo Entregable/Espacio, Vida & Música - Entrega 2.docx
+++ b/Segundo Entregable/Espacio, Vida & Música - Entrega 2.docx
@@ -1012,7 +1012,25 @@
             <w:sz w:val="24"/>
             <w:szCs w:val="24"/>
           </w:rPr>
-          <w:t>3 – Modelo de negocio</w:t>
+          <w:t xml:space="preserve">3 – Modelo </w:t>
+        </w:r>
+        <w:r>
+          <w:rPr>
+            <w:rStyle w:val="Hipervnculo"/>
+            <w:noProof/>
+            <w:sz w:val="24"/>
+            <w:szCs w:val="24"/>
+          </w:rPr>
+          <w:t>d</w:t>
+        </w:r>
+        <w:r>
+          <w:rPr>
+            <w:rStyle w:val="Hipervnculo"/>
+            <w:noProof/>
+            <w:sz w:val="24"/>
+            <w:szCs w:val="24"/>
+          </w:rPr>
+          <w:t>e negocio</w:t>
         </w:r>
         <w:r>
           <w:rPr>
@@ -1034,12 +1052,13 @@
           <w:tab w:val="right" w:leader="dot" w:pos="8494"/>
         </w:tabs>
         <w:rPr>
+          <w:rStyle w:val="Hipervnculo"/>
           <w:noProof/>
           <w:sz w:val="24"/>
           <w:szCs w:val="24"/>
         </w:rPr>
       </w:pPr>
-      <w:hyperlink w:anchor="VisionGeneralDelSistema" w:history="1">
+      <w:hyperlink w:anchor="_4_–_Visión" w:history="1">
         <w:r>
           <w:rPr>
             <w:rStyle w:val="Hipervnculo"/>
@@ -1047,7 +1066,61 @@
             <w:sz w:val="24"/>
             <w:szCs w:val="24"/>
           </w:rPr>
-          <w:t>4 – Visión general del sistema</w:t>
+          <w:t>4 – Visión gene</w:t>
+        </w:r>
+        <w:r>
+          <w:rPr>
+            <w:rStyle w:val="Hipervnculo"/>
+            <w:noProof/>
+            <w:sz w:val="24"/>
+            <w:szCs w:val="24"/>
+          </w:rPr>
+          <w:t>r</w:t>
+        </w:r>
+        <w:r>
+          <w:rPr>
+            <w:rStyle w:val="Hipervnculo"/>
+            <w:noProof/>
+            <w:sz w:val="24"/>
+            <w:szCs w:val="24"/>
+          </w:rPr>
+          <w:t>al</w:t>
+        </w:r>
+        <w:r>
+          <w:rPr>
+            <w:rStyle w:val="Hipervnculo"/>
+            <w:noProof/>
+            <w:sz w:val="24"/>
+            <w:szCs w:val="24"/>
+          </w:rPr>
+          <w:t xml:space="preserve"> </w:t>
+        </w:r>
+        <w:r>
+          <w:rPr>
+            <w:rStyle w:val="Hipervnculo"/>
+            <w:noProof/>
+            <w:sz w:val="24"/>
+            <w:szCs w:val="24"/>
+          </w:rPr>
+          <w:t>del sist</w:t>
+        </w:r>
+        <w:r>
+          <w:rPr>
+            <w:rStyle w:val="Hipervnculo"/>
+            <w:noProof/>
+            <w:sz w:val="24"/>
+            <w:szCs w:val="24"/>
+          </w:rPr>
+          <w:t>e</w:t>
+        </w:r>
+        <w:r>
+          <w:rPr>
+            <w:rStyle w:val="Hipervnculo"/>
+            <w:noProof/>
+            <w:sz w:val="24"/>
+            <w:szCs w:val="24"/>
+          </w:rPr>
+          <w:t>ma</w:t>
         </w:r>
         <w:r>
           <w:rPr>
@@ -1069,12 +1142,130 @@
           <w:tab w:val="right" w:leader="dot" w:pos="8494"/>
         </w:tabs>
         <w:rPr>
+          <w:rStyle w:val="Hipervnculo"/>
           <w:noProof/>
           <w:sz w:val="24"/>
           <w:szCs w:val="24"/>
         </w:rPr>
       </w:pPr>
-      <w:hyperlink w:anchor="Anexo" w:history="1">
+      <w:r>
+        <w:fldChar w:fldCharType="begin"/>
+      </w:r>
+      <w:r>
+        <w:instrText>HYPERLINK  \l "_5_–_Catálogo"</w:instrText>
+      </w:r>
+      <w:r>
+        <w:fldChar w:fldCharType="separate"/>
+      </w:r>
+      <w:r>
+        <w:rPr>
+          <w:rStyle w:val="Hipervnculo"/>
+          <w:noProof/>
+          <w:sz w:val="24"/>
+          <w:szCs w:val="24"/>
+        </w:rPr>
+        <w:t>5</w:t>
+      </w:r>
+      <w:r>
+        <w:rPr>
+          <w:rStyle w:val="Hipervnculo"/>
+          <w:noProof/>
+          <w:sz w:val="24"/>
+          <w:szCs w:val="24"/>
+        </w:rPr>
+        <w:t xml:space="preserve"> – </w:t>
+      </w:r>
+      <w:r>
+        <w:rPr>
+          <w:rStyle w:val="Hipervnculo"/>
+          <w:noProof/>
+          <w:sz w:val="24"/>
+          <w:szCs w:val="24"/>
+        </w:rPr>
+        <w:t xml:space="preserve">Catálogo de </w:t>
+      </w:r>
+      <w:r>
+        <w:rPr>
+          <w:rStyle w:val="Hipervnculo"/>
+          <w:noProof/>
+          <w:sz w:val="24"/>
+          <w:szCs w:val="24"/>
+        </w:rPr>
+        <w:t>r</w:t>
+      </w:r>
+      <w:r>
+        <w:rPr>
+          <w:rStyle w:val="Hipervnculo"/>
+          <w:noProof/>
+          <w:sz w:val="24"/>
+          <w:szCs w:val="24"/>
+        </w:rPr>
+        <w:t>eq</w:t>
+      </w:r>
+      <w:r>
+        <w:rPr>
+          <w:rStyle w:val="Hipervnculo"/>
+          <w:noProof/>
+          <w:sz w:val="24"/>
+          <w:szCs w:val="24"/>
+        </w:rPr>
+        <w:t>u</w:t>
+      </w:r>
+      <w:r>
+        <w:rPr>
+          <w:rStyle w:val="Hipervnculo"/>
+          <w:noProof/>
+          <w:sz w:val="24"/>
+          <w:szCs w:val="24"/>
+        </w:rPr>
+        <w:t>isitos</w:t>
+      </w:r>
+      <w:r>
+        <w:rPr>
+          <w:rStyle w:val="Hipervnculo"/>
+          <w:noProof/>
+          <w:sz w:val="24"/>
+          <w:szCs w:val="24"/>
+        </w:rPr>
+        <w:tab/>
+        <w:t>1</w:t>
+      </w:r>
+      <w:r>
+        <w:rPr>
+          <w:rStyle w:val="Hipervnculo"/>
+          <w:noProof/>
+          <w:sz w:val="24"/>
+          <w:szCs w:val="24"/>
+        </w:rPr>
+        <w:t>1</w:t>
+      </w:r>
+      <w:bookmarkStart w:id="0" w:name="_GoBack"/>
+      <w:bookmarkEnd w:id="0"/>
+      <w:r>
+        <w:rPr>
+          <w:rStyle w:val="Hipervnculo"/>
+          <w:noProof/>
+          <w:sz w:val="24"/>
+          <w:szCs w:val="24"/>
+        </w:rPr>
+        <w:fldChar w:fldCharType="end"/>
+      </w:r>
+    </w:p>
+    <w:p/>
+    <w:p>
+      <w:pPr>
+        <w:pStyle w:val="ndice1"/>
+        <w:tabs>
+          <w:tab w:val="right" w:leader="dot" w:pos="8494"/>
+        </w:tabs>
+        <w:rPr>
+          <w:rStyle w:val="Hipervnculo"/>
+          <w:noProof/>
+          <w:sz w:val="24"/>
+          <w:szCs w:val="24"/>
+        </w:rPr>
+      </w:pPr>
+      <w:hyperlink w:anchor="_6_–_Pruebas" w:history="1">
         <w:r>
           <w:rPr>
             <w:rStyle w:val="Hipervnculo"/>
@@ -1082,7 +1273,43 @@
             <w:sz w:val="24"/>
             <w:szCs w:val="24"/>
           </w:rPr>
-          <w:t>Anexo</w:t>
+          <w:t>6</w:t>
+        </w:r>
+        <w:r>
+          <w:rPr>
+            <w:rStyle w:val="Hipervnculo"/>
+            <w:noProof/>
+            <w:sz w:val="24"/>
+            <w:szCs w:val="24"/>
+          </w:rPr>
+          <w:t xml:space="preserve"> – </w:t>
+        </w:r>
+        <w:r>
+          <w:rPr>
+            <w:rStyle w:val="Hipervnculo"/>
+            <w:noProof/>
+            <w:sz w:val="24"/>
+            <w:szCs w:val="24"/>
+          </w:rPr>
+          <w:t>Pruebas</w:t>
+        </w:r>
+        <w:r>
+          <w:rPr>
+            <w:rStyle w:val="Hipervnculo"/>
+            <w:noProof/>
+            <w:sz w:val="24"/>
+            <w:szCs w:val="24"/>
+          </w:rPr>
+          <w:t xml:space="preserve"> </w:t>
+        </w:r>
+        <w:r>
+          <w:rPr>
+            <w:rStyle w:val="Hipervnculo"/>
+            <w:noProof/>
+            <w:sz w:val="24"/>
+            <w:szCs w:val="24"/>
+          </w:rPr>
+          <w:t>de aceptación</w:t>
         </w:r>
         <w:r>
           <w:rPr>
@@ -1092,7 +1319,204 @@
             <w:szCs w:val="24"/>
           </w:rPr>
           <w:tab/>
-          <w:t>11</w:t>
+          <w:t>1</w:t>
+        </w:r>
+        <w:r>
+          <w:rPr>
+            <w:rStyle w:val="Hipervnculo"/>
+            <w:noProof/>
+            <w:sz w:val="24"/>
+            <w:szCs w:val="24"/>
+          </w:rPr>
+          <w:t>2</w:t>
+        </w:r>
+      </w:hyperlink>
+    </w:p>
+    <w:p/>
+    <w:p>
+      <w:pPr>
+        <w:pStyle w:val="ndice1"/>
+        <w:tabs>
+          <w:tab w:val="right" w:leader="dot" w:pos="8494"/>
+        </w:tabs>
+        <w:rPr>
+          <w:rStyle w:val="Hipervnculo"/>
+          <w:noProof/>
+          <w:sz w:val="24"/>
+          <w:szCs w:val="24"/>
+        </w:rPr>
+      </w:pPr>
+      <w:hyperlink w:anchor="_7_–_Modelo" w:history="1">
+        <w:r>
+          <w:rPr>
+            <w:rStyle w:val="Hipervnculo"/>
+            <w:noProof/>
+            <w:sz w:val="24"/>
+            <w:szCs w:val="24"/>
+          </w:rPr>
+          <w:t>7</w:t>
+        </w:r>
+        <w:r>
+          <w:rPr>
+            <w:rStyle w:val="Hipervnculo"/>
+            <w:noProof/>
+            <w:sz w:val="24"/>
+            <w:szCs w:val="24"/>
+          </w:rPr>
+          <w:t xml:space="preserve"> – </w:t>
+        </w:r>
+        <w:r>
+          <w:rPr>
+            <w:rStyle w:val="Hipervnculo"/>
+            <w:noProof/>
+            <w:sz w:val="24"/>
+            <w:szCs w:val="24"/>
+          </w:rPr>
+          <w:t>Modelo conceptual</w:t>
+        </w:r>
+        <w:r>
+          <w:rPr>
+            <w:rStyle w:val="Hipervnculo"/>
+            <w:noProof/>
+            <w:sz w:val="24"/>
+            <w:szCs w:val="24"/>
+          </w:rPr>
+          <w:tab/>
+          <w:t>1</w:t>
+        </w:r>
+        <w:r>
+          <w:rPr>
+            <w:rStyle w:val="Hipervnculo"/>
+            <w:noProof/>
+            <w:sz w:val="24"/>
+            <w:szCs w:val="24"/>
+          </w:rPr>
+          <w:t>3</w:t>
+        </w:r>
+      </w:hyperlink>
+    </w:p>
+    <w:p/>
+    <w:p>
+      <w:pPr>
+        <w:pStyle w:val="ndice1"/>
+        <w:tabs>
+          <w:tab w:val="right" w:leader="dot" w:pos="8494"/>
+        </w:tabs>
+        <w:rPr>
+          <w:rStyle w:val="Hipervnculo"/>
+          <w:noProof/>
+          <w:sz w:val="24"/>
+          <w:szCs w:val="24"/>
+        </w:rPr>
+      </w:pPr>
+      <w:hyperlink w:anchor="_8_–_Matrices" w:history="1">
+        <w:r>
+          <w:rPr>
+            <w:rStyle w:val="Hipervnculo"/>
+            <w:noProof/>
+            <w:sz w:val="24"/>
+            <w:szCs w:val="24"/>
+          </w:rPr>
+          <w:t>8</w:t>
+        </w:r>
+        <w:r>
+          <w:rPr>
+            <w:rStyle w:val="Hipervnculo"/>
+            <w:noProof/>
+            <w:sz w:val="24"/>
+            <w:szCs w:val="24"/>
+          </w:rPr>
+          <w:t xml:space="preserve"> – </w:t>
+        </w:r>
+        <w:r>
+          <w:rPr>
+            <w:rStyle w:val="Hipervnculo"/>
+            <w:noProof/>
+            <w:sz w:val="24"/>
+            <w:szCs w:val="24"/>
+          </w:rPr>
+          <w:t>Matrices de trazabilidad</w:t>
+        </w:r>
+        <w:r>
+          <w:rPr>
+            <w:rStyle w:val="Hipervnculo"/>
+            <w:noProof/>
+            <w:sz w:val="24"/>
+            <w:szCs w:val="24"/>
+          </w:rPr>
+          <w:tab/>
+          <w:t>1</w:t>
+        </w:r>
+        <w:r>
+          <w:rPr>
+            <w:rStyle w:val="Hipervnculo"/>
+            <w:noProof/>
+            <w:sz w:val="24"/>
+            <w:szCs w:val="24"/>
+          </w:rPr>
+          <w:t>4</w:t>
+        </w:r>
+      </w:hyperlink>
+    </w:p>
+    <w:p/>
+    <w:p>
+      <w:pPr>
+        <w:pStyle w:val="ndice1"/>
+        <w:tabs>
+          <w:tab w:val="right" w:leader="dot" w:pos="8494"/>
+        </w:tabs>
+        <w:rPr>
+          <w:noProof/>
+          <w:sz w:val="24"/>
+          <w:szCs w:val="24"/>
+        </w:rPr>
+      </w:pPr>
+      <w:hyperlink w:anchor="Anexo" w:history="1">
+        <w:r>
+          <w:rPr>
+            <w:rStyle w:val="Hipervnculo"/>
+            <w:noProof/>
+            <w:sz w:val="24"/>
+            <w:szCs w:val="24"/>
+          </w:rPr>
+          <w:t>Ane</w:t>
+        </w:r>
+        <w:r>
+          <w:rPr>
+            <w:rStyle w:val="Hipervnculo"/>
+            <w:noProof/>
+            <w:sz w:val="24"/>
+            <w:szCs w:val="24"/>
+          </w:rPr>
+          <w:t>x</w:t>
+        </w:r>
+        <w:r>
+          <w:rPr>
+            <w:rStyle w:val="Hipervnculo"/>
+            <w:noProof/>
+            <w:sz w:val="24"/>
+            <w:szCs w:val="24"/>
+          </w:rPr>
+          <w:t>o</w:t>
+        </w:r>
+        <w:r>
+          <w:rPr>
+            <w:rStyle w:val="Hipervnculo"/>
+            <w:noProof/>
+            <w:sz w:val="24"/>
+            <w:szCs w:val="24"/>
+          </w:rPr>
+          <w:tab/>
+          <w:t>1</w:t>
+        </w:r>
+        <w:r>
+          <w:rPr>
+            <w:rStyle w:val="Hipervnculo"/>
+            <w:noProof/>
+            <w:sz w:val="24"/>
+            <w:szCs w:val="24"/>
+          </w:rPr>
+          <w:t>5</w:t>
         </w:r>
       </w:hyperlink>
     </w:p>
@@ -1148,7 +1572,7 @@
           <w:rFonts w:asciiTheme="minorHAnsi" w:eastAsia="Liberation Serif" w:hAnsiTheme="minorHAnsi" w:cstheme="minorHAnsi"/>
         </w:rPr>
       </w:pPr>
-      <w:bookmarkStart w:id="0" w:name="Introduccion"/>
+      <w:bookmarkStart w:id="1" w:name="Introduccion"/>
       <w:r>
         <w:rPr>
           <w:rFonts w:asciiTheme="minorHAnsi" w:eastAsia="Liberation Serif" w:hAnsiTheme="minorHAnsi" w:cstheme="minorHAnsi"/>
@@ -1205,7 +1629,7 @@
         <w:fldChar w:fldCharType="end"/>
       </w:r>
     </w:p>
-    <w:bookmarkEnd w:id="0"/>
+    <w:bookmarkEnd w:id="1"/>
     <w:p>
       <w:pPr>
         <w:suppressAutoHyphens/>
@@ -1652,7 +2076,7 @@
           <w:szCs w:val="26"/>
         </w:rPr>
       </w:pPr>
-      <w:bookmarkStart w:id="1" w:name="Actas"/>
+      <w:bookmarkStart w:id="2" w:name="Actas"/>
       <w:r>
         <w:rPr>
           <w:sz w:val="26"/>
@@ -1698,7 +2122,7 @@
         <w:fldChar w:fldCharType="end"/>
       </w:r>
     </w:p>
-    <w:bookmarkEnd w:id="1"/>
+    <w:bookmarkEnd w:id="2"/>
     <w:p>
       <w:pPr>
         <w:spacing w:after="0" w:line="240" w:lineRule="auto"/>
@@ -1837,8 +2261,8 @@
           <w:szCs w:val="28"/>
         </w:rPr>
       </w:pPr>
-      <w:bookmarkStart w:id="2" w:name="__DdeLink__18_826484530"/>
-      <w:bookmarkEnd w:id="2"/>
+      <w:bookmarkStart w:id="3" w:name="__DdeLink__18_826484530"/>
+      <w:bookmarkEnd w:id="3"/>
     </w:p>
     <w:p>
       <w:pPr>
@@ -1980,10 +2404,10 @@
           <w:color w:val="4F81BD" w:themeColor="accent1"/>
           <w:sz w:val="28"/>
           <w:szCs w:val="28"/>
-          <w:lang w:eastAsia="es-ES"/>
+          <w:lang w:val="es-ES_tradnl" w:eastAsia="es-ES_tradnl"/>
         </w:rPr>
         <w:drawing>
-          <wp:inline distT="0" distB="0" distL="0" distR="0" wp14:anchorId="05B85A22" wp14:editId="0C6680AE">
+          <wp:inline distT="0" distB="0" distL="0" distR="0" wp14:anchorId="2DD4F3D6" wp14:editId="5D9B2C49">
             <wp:extent cx="4457700" cy="3343275"/>
             <wp:effectExtent l="0" t="0" r="0" b="9525"/>
             <wp:docPr id="1" name="0 Imagen"/>
@@ -2032,27 +2456,14 @@
       <w:r>
         <w:t xml:space="preserve">Imagen </w:t>
       </w:r>
-      <w:r>
-        <w:fldChar w:fldCharType="begin"/>
-      </w:r>
-      <w:r>
-        <w:instrText xml:space="preserve"> SEQ Imagen \* ARABIC </w:instrText>
-      </w:r>
-      <w:r>
-        <w:fldChar w:fldCharType="separate"/>
-      </w:r>
-      <w:r>
-        <w:rPr>
-          <w:noProof/>
-        </w:rPr>
-        <w:t>1</w:t>
-      </w:r>
-      <w:r>
-        <w:rPr>
-          <w:noProof/>
-        </w:rPr>
-        <w:fldChar w:fldCharType="end"/>
-      </w:r>
+      <w:fldSimple w:instr=" SEQ Imagen \* ARABIC ">
+        <w:r>
+          <w:rPr>
+            <w:noProof/>
+          </w:rPr>
+          <w:t>1</w:t>
+        </w:r>
+      </w:fldSimple>
       <w:r>
         <w:t>: Segunda Reunión</w:t>
       </w:r>
@@ -2069,7 +2480,7 @@
           <w:rFonts w:asciiTheme="minorHAnsi" w:hAnsiTheme="minorHAnsi" w:cstheme="minorHAnsi"/>
         </w:rPr>
       </w:pPr>
-      <w:bookmarkStart w:id="3" w:name="Glosario"/>
+      <w:bookmarkStart w:id="4" w:name="Glosario"/>
       <w:r>
         <w:rPr>
           <w:rFonts w:asciiTheme="minorHAnsi" w:hAnsiTheme="minorHAnsi" w:cstheme="minorHAnsi"/>
@@ -2126,7 +2537,7 @@
         <w:fldChar w:fldCharType="end"/>
       </w:r>
     </w:p>
-    <w:bookmarkEnd w:id="3"/>
+    <w:bookmarkEnd w:id="4"/>
     <w:p>
       <w:pPr>
         <w:spacing w:line="240" w:lineRule="auto"/>
@@ -2216,26 +2627,11 @@
           <w:szCs w:val="24"/>
           <w:lang w:val="es-ES_tradnl"/>
         </w:rPr>
-        <w:t xml:space="preserve">Lenguaje musical: </w:t>
-      </w:r>
-      <w:r>
-        <w:rPr>
-          <w:sz w:val="24"/>
-          <w:szCs w:val="24"/>
-          <w:lang w:val="es-ES_tradnl"/>
-        </w:rPr>
-        <w:t>Est</w:t>
-      </w:r>
-      <w:r>
-        <w:rPr>
-          <w:sz w:val="24"/>
-          <w:szCs w:val="24"/>
-          <w:lang w:val="es-ES_tradnl"/>
-        </w:rPr>
-        <w:t>a</w:t>
-      </w:r>
-      <w:r>
-        <w:rPr>
+        <w:t xml:space="preserve">Expresión corporal </w:t>
+      </w:r>
+      <w:r>
+        <w:rPr>
+          <w:b/>
           <w:sz w:val="24"/>
           <w:szCs w:val="24"/>
           <w:lang w:val="es-ES_tradnl"/>
@@ -2244,51 +2640,54 @@
       </w:r>
       <w:r>
         <w:rPr>
-          <w:sz w:val="24"/>
-          <w:szCs w:val="24"/>
-          <w:lang w:val="es-ES_tradnl"/>
-        </w:rPr>
-        <w:t xml:space="preserve">asignatura trata </w:t>
-      </w:r>
-      <w:r>
-        <w:rPr>
-          <w:sz w:val="24"/>
-          <w:szCs w:val="24"/>
-          <w:lang w:val="es-ES_tradnl"/>
-        </w:rPr>
-        <w:t>el fundament</w:t>
-      </w:r>
-      <w:r>
-        <w:rPr>
-          <w:sz w:val="24"/>
-          <w:szCs w:val="24"/>
-          <w:lang w:val="es-ES_tradnl"/>
-        </w:rPr>
-        <w:t>o</w:t>
-      </w:r>
-      <w:r>
-        <w:rPr>
-          <w:sz w:val="24"/>
-          <w:szCs w:val="24"/>
-          <w:lang w:val="es-ES_tradnl"/>
-        </w:rPr>
-        <w:t xml:space="preserve"> de la mú</w:t>
-      </w:r>
-      <w:r>
-        <w:rPr>
-          <w:sz w:val="24"/>
-          <w:szCs w:val="24"/>
-          <w:lang w:val="es-ES_tradnl"/>
-        </w:rPr>
-        <w:t xml:space="preserve">sica: </w:t>
-      </w:r>
-      <w:r>
-        <w:rPr>
-          <w:sz w:val="24"/>
-          <w:szCs w:val="24"/>
-          <w:lang w:val="es-ES_tradnl"/>
-        </w:rPr>
-        <w:t>como aprender a leer las partituras musicales, cómo funcionan los instrumentos, etc.</w:t>
+          <w:b/>
+          <w:sz w:val="24"/>
+          <w:szCs w:val="24"/>
+          <w:lang w:val="es-ES_tradnl"/>
+        </w:rPr>
+        <w:t>y danza:</w:t>
+      </w:r>
+      <w:r>
+        <w:rPr>
+          <w:sz w:val="24"/>
+          <w:szCs w:val="24"/>
+          <w:lang w:val="es-ES_tradnl"/>
+        </w:rPr>
+        <w:t xml:space="preserve"> Para los niños de 3 a 6 años</w:t>
+      </w:r>
+      <w:r>
+        <w:rPr>
+          <w:sz w:val="24"/>
+          <w:szCs w:val="24"/>
+          <w:lang w:val="es-ES_tradnl"/>
+        </w:rPr>
+        <w:t>. E</w:t>
+      </w:r>
+      <w:r>
+        <w:rPr>
+          <w:sz w:val="24"/>
+          <w:szCs w:val="24"/>
+          <w:lang w:val="es-ES_tradnl"/>
+        </w:rPr>
+        <w:t xml:space="preserve">n esta asignatura,  el alumno tiene una introducción  a los diferentes tipos de danzas y de </w:t>
+      </w:r>
+      <w:r>
+        <w:rPr>
+          <w:rStyle w:val="hps"/>
+          <w:rFonts w:eastAsia="Times New Roman" w:cs="Times New Roman"/>
+          <w:sz w:val="24"/>
+          <w:szCs w:val="24"/>
+        </w:rPr>
+        <w:t>coreografía</w:t>
+      </w:r>
+      <w:r>
+        <w:rPr>
+          <w:rStyle w:val="hps"/>
+          <w:rFonts w:eastAsia="Times New Roman" w:cs="Times New Roman"/>
+          <w:sz w:val="24"/>
+          <w:szCs w:val="24"/>
+        </w:rPr>
+        <w:t>s</w:t>
       </w:r>
     </w:p>
     <w:p>
@@ -2433,7 +2832,15 @@
           <w:szCs w:val="24"/>
           <w:lang w:val="es-ES_tradnl"/>
         </w:rPr>
-        <w:t>elegido en su matrícula.</w:t>
+        <w:t>elegido en su matrícula</w:t>
+      </w:r>
+      <w:r>
+        <w:rPr>
+          <w:sz w:val="24"/>
+          <w:szCs w:val="24"/>
+          <w:lang w:val="es-ES_tradnl"/>
+        </w:rPr>
+        <w:t>.</w:t>
       </w:r>
     </w:p>
     <w:p>
@@ -2447,9 +2854,9 @@
         <w:jc w:val="both"/>
         <w:rPr>
           <w:rStyle w:val="hps"/>
-          <w:rFonts w:eastAsia="Times New Roman" w:cs="Times New Roman"/>
-          <w:sz w:val="24"/>
-          <w:szCs w:val="24"/>
+          <w:sz w:val="24"/>
+          <w:szCs w:val="24"/>
+          <w:lang w:val="es-ES_tradnl"/>
         </w:rPr>
       </w:pPr>
       <w:r>
@@ -2459,11 +2866,26 @@
           <w:szCs w:val="24"/>
           <w:lang w:val="es-ES_tradnl"/>
         </w:rPr>
-        <w:t xml:space="preserve">Expresión corporal </w:t>
-      </w:r>
-      <w:r>
-        <w:rPr>
-          <w:b/>
+        <w:t xml:space="preserve">Lenguaje musical: </w:t>
+      </w:r>
+      <w:r>
+        <w:rPr>
+          <w:sz w:val="24"/>
+          <w:szCs w:val="24"/>
+          <w:lang w:val="es-ES_tradnl"/>
+        </w:rPr>
+        <w:t>Est</w:t>
+      </w:r>
+      <w:r>
+        <w:rPr>
+          <w:sz w:val="24"/>
+          <w:szCs w:val="24"/>
+          <w:lang w:val="es-ES_tradnl"/>
+        </w:rPr>
+        <w:t>a</w:t>
+      </w:r>
+      <w:r>
+        <w:rPr>
           <w:sz w:val="24"/>
           <w:szCs w:val="24"/>
           <w:lang w:val="es-ES_tradnl"/>
@@ -2472,61 +2894,57 @@
       </w:r>
       <w:r>
         <w:rPr>
-          <w:b/>
-          <w:sz w:val="24"/>
-          <w:szCs w:val="24"/>
-          <w:lang w:val="es-ES_tradnl"/>
-        </w:rPr>
-        <w:t>y danza:</w:t>
-      </w:r>
-      <w:r>
-        <w:rPr>
-          <w:sz w:val="24"/>
-          <w:szCs w:val="24"/>
-          <w:lang w:val="es-ES_tradnl"/>
-        </w:rPr>
-        <w:t xml:space="preserve"> Para los niños de 3 a 6 años</w:t>
-      </w:r>
-      <w:r>
-        <w:rPr>
-          <w:sz w:val="24"/>
-          <w:szCs w:val="24"/>
-          <w:lang w:val="es-ES_tradnl"/>
-        </w:rPr>
-        <w:t>. E</w:t>
-      </w:r>
-      <w:r>
-        <w:rPr>
-          <w:sz w:val="24"/>
-          <w:szCs w:val="24"/>
-          <w:lang w:val="es-ES_tradnl"/>
-        </w:rPr>
-        <w:t xml:space="preserve">n esta asignatura,  el alumno tiene una introducción  a los diferentes tipos de danzas y de </w:t>
-      </w:r>
-      <w:r>
-        <w:rPr>
-          <w:rStyle w:val="hps"/>
-          <w:rFonts w:eastAsia="Times New Roman" w:cs="Times New Roman"/>
-          <w:sz w:val="24"/>
-          <w:szCs w:val="24"/>
-        </w:rPr>
-        <w:t>coreografía</w:t>
-      </w:r>
-      <w:r>
-        <w:rPr>
-          <w:rStyle w:val="hps"/>
-          <w:rFonts w:eastAsia="Times New Roman" w:cs="Times New Roman"/>
-          <w:sz w:val="24"/>
-          <w:szCs w:val="24"/>
-        </w:rPr>
-        <w:t>s</w:t>
-      </w:r>
-      <w:r>
-        <w:rPr>
-          <w:rStyle w:val="hps"/>
-          <w:rFonts w:eastAsia="Times New Roman" w:cs="Times New Roman"/>
-          <w:sz w:val="24"/>
-          <w:szCs w:val="24"/>
+          <w:sz w:val="24"/>
+          <w:szCs w:val="24"/>
+          <w:lang w:val="es-ES_tradnl"/>
+        </w:rPr>
+        <w:t xml:space="preserve">asignatura trata </w:t>
+      </w:r>
+      <w:r>
+        <w:rPr>
+          <w:sz w:val="24"/>
+          <w:szCs w:val="24"/>
+          <w:lang w:val="es-ES_tradnl"/>
+        </w:rPr>
+        <w:t>el fundament</w:t>
+      </w:r>
+      <w:r>
+        <w:rPr>
+          <w:sz w:val="24"/>
+          <w:szCs w:val="24"/>
+          <w:lang w:val="es-ES_tradnl"/>
+        </w:rPr>
+        <w:t>o</w:t>
+      </w:r>
+      <w:r>
+        <w:rPr>
+          <w:sz w:val="24"/>
+          <w:szCs w:val="24"/>
+          <w:lang w:val="es-ES_tradnl"/>
+        </w:rPr>
+        <w:t xml:space="preserve"> de la mú</w:t>
+      </w:r>
+      <w:r>
+        <w:rPr>
+          <w:sz w:val="24"/>
+          <w:szCs w:val="24"/>
+          <w:lang w:val="es-ES_tradnl"/>
+        </w:rPr>
+        <w:t xml:space="preserve">sica: </w:t>
+      </w:r>
+      <w:r>
+        <w:rPr>
+          <w:sz w:val="24"/>
+          <w:szCs w:val="24"/>
+          <w:lang w:val="es-ES_tradnl"/>
+        </w:rPr>
+        <w:t>como aprender a leer las partituras musicales, cómo funcionan los instrumentos, etc</w:t>
+      </w:r>
+      <w:r>
+        <w:rPr>
+          <w:sz w:val="24"/>
+          <w:szCs w:val="24"/>
+          <w:lang w:val="es-ES_tradnl"/>
         </w:rPr>
         <w:t>.</w:t>
       </w:r>
@@ -3015,9 +3433,10 @@
         <w:spacing w:line="240" w:lineRule="auto"/>
         <w:jc w:val="both"/>
         <w:rPr>
-          <w:sz w:val="24"/>
-          <w:szCs w:val="24"/>
-          <w:lang w:val="es-ES_tradnl"/>
+          <w:rStyle w:val="hps"/>
+          <w:rFonts w:eastAsia="Times New Roman" w:cs="Times New Roman"/>
+          <w:sz w:val="24"/>
+          <w:szCs w:val="24"/>
         </w:rPr>
       </w:pPr>
       <w:r>
@@ -3028,7 +3447,7 @@
           <w:sz w:val="24"/>
           <w:szCs w:val="24"/>
         </w:rPr>
-        <w:t xml:space="preserve">Tiempo del estudio: </w:t>
+        <w:t xml:space="preserve">Responsable: </w:t>
       </w:r>
       <w:r>
         <w:rPr>
@@ -3037,7 +3456,7 @@
           <w:sz w:val="24"/>
           <w:szCs w:val="24"/>
         </w:rPr>
-        <w:t>Se trata de un periodo de 4 años consecutivos, dejando preparado estudiante para el acceso al Conservatorio u otro curso de música de carácter</w:t>
+        <w:t>El responsable del alumno, o responsable, es el padre, madre o tutor que se responsabiliza de que el niño que participa en este proyecto tenga una continuidad en sus estudios. Además deberá acompañarle a algunas clases si el alumno está en el rango de edad comentado anteriormente y también deberá asistir a conciertos y reuniones del proyecto.</w:t>
       </w:r>
       <w:r>
         <w:rPr>
@@ -3046,25 +3465,74 @@
           <w:sz w:val="24"/>
           <w:szCs w:val="24"/>
         </w:rPr>
-        <w:t xml:space="preserve"> oficial.</w:t>
-      </w:r>
-    </w:p>
-    <w:p>
-      <w:pPr>
+        <w:t xml:space="preserve"> Puede darse el caso excepcionalmente de que el alumno sea su propio responsable si es mayor.</w:t>
+      </w:r>
+    </w:p>
+    <w:p>
+      <w:pPr>
+        <w:tabs>
+          <w:tab w:val="left" w:pos="720"/>
+          <w:tab w:val="left" w:pos="1440"/>
+          <w:tab w:val="left" w:pos="2160"/>
+          <w:tab w:val="left" w:pos="2880"/>
+          <w:tab w:val="left" w:pos="3600"/>
+          <w:tab w:val="left" w:pos="4320"/>
+          <w:tab w:val="left" w:pos="5040"/>
+          <w:tab w:val="left" w:pos="6140"/>
+        </w:tabs>
         <w:spacing w:line="240" w:lineRule="auto"/>
         <w:jc w:val="both"/>
         <w:rPr>
+          <w:sz w:val="24"/>
+          <w:szCs w:val="24"/>
+          <w:lang w:val="es-ES_tradnl"/>
+        </w:rPr>
+      </w:pPr>
+      <w:r>
+        <w:rPr>
           <w:rStyle w:val="hps"/>
           <w:rFonts w:eastAsia="Times New Roman" w:cs="Times New Roman"/>
-          <w:sz w:val="24"/>
-          <w:szCs w:val="24"/>
-        </w:rPr>
-      </w:pPr>
-      <w:r>
-        <w:rPr>
           <w:b/>
           <w:sz w:val="24"/>
           <w:szCs w:val="24"/>
+        </w:rPr>
+        <w:t xml:space="preserve">Tiempo del estudio: </w:t>
+      </w:r>
+      <w:r>
+        <w:rPr>
+          <w:rStyle w:val="hps"/>
+          <w:rFonts w:eastAsia="Times New Roman" w:cs="Times New Roman"/>
+          <w:sz w:val="24"/>
+          <w:szCs w:val="24"/>
+        </w:rPr>
+        <w:t>Se trata de un periodo de 4 años consecutivos, dejando preparado estudiante para el acceso al Conservatorio u otro curso de música de carácter</w:t>
+      </w:r>
+      <w:r>
+        <w:rPr>
+          <w:rStyle w:val="hps"/>
+          <w:rFonts w:eastAsia="Times New Roman" w:cs="Times New Roman"/>
+          <w:sz w:val="24"/>
+          <w:szCs w:val="24"/>
+        </w:rPr>
+        <w:t xml:space="preserve"> oficial.</w:t>
+      </w:r>
+    </w:p>
+    <w:p>
+      <w:pPr>
+        <w:spacing w:line="240" w:lineRule="auto"/>
+        <w:jc w:val="both"/>
+        <w:rPr>
+          <w:rStyle w:val="hps"/>
+          <w:rFonts w:eastAsia="Times New Roman" w:cs="Times New Roman"/>
+          <w:sz w:val="24"/>
+          <w:szCs w:val="24"/>
+        </w:rPr>
+      </w:pPr>
+      <w:r>
+        <w:rPr>
+          <w:b/>
+          <w:sz w:val="24"/>
+          <w:szCs w:val="24"/>
           <w:lang w:val="es-ES_tradnl"/>
         </w:rPr>
         <w:t xml:space="preserve">Usuario: </w:t>
@@ -3075,7 +3543,23 @@
           <w:szCs w:val="24"/>
           <w:lang w:val="es-ES_tradnl"/>
         </w:rPr>
-        <w:t xml:space="preserve">Un usuario en nuestro contexto es </w:t>
+        <w:t>Un usuario</w:t>
+      </w:r>
+      <w:r>
+        <w:rPr>
+          <w:sz w:val="24"/>
+          <w:szCs w:val="24"/>
+          <w:lang w:val="es-ES_tradnl"/>
+        </w:rPr>
+        <w:t>, o alumno, es en nuestro contexto</w:t>
+      </w:r>
+      <w:r>
+        <w:rPr>
+          <w:sz w:val="24"/>
+          <w:szCs w:val="24"/>
+          <w:lang w:val="es-ES_tradnl"/>
+        </w:rPr>
+        <w:t xml:space="preserve"> </w:t>
       </w:r>
       <w:r>
         <w:rPr>
@@ -3145,7 +3629,7 @@
           <w:rFonts w:asciiTheme="minorHAnsi" w:hAnsiTheme="minorHAnsi" w:cstheme="minorHAnsi"/>
         </w:rPr>
       </w:pPr>
-      <w:bookmarkStart w:id="4" w:name="ModeloDeNegocio"/>
+      <w:bookmarkStart w:id="5" w:name="ModeloDeNegocio"/>
       <w:r>
         <w:rPr>
           <w:rFonts w:asciiTheme="minorHAnsi" w:hAnsiTheme="minorHAnsi" w:cstheme="minorHAnsi"/>
@@ -3201,7 +3685,7 @@
         </w:rPr>
         <w:fldChar w:fldCharType="end"/>
       </w:r>
-      <w:bookmarkEnd w:id="4"/>
+      <w:bookmarkEnd w:id="5"/>
     </w:p>
     <w:p>
       <w:pPr>
@@ -3219,10 +3703,10 @@
         <w:rPr>
           <w:rFonts w:cstheme="minorHAnsi"/>
           <w:noProof/>
-          <w:lang w:eastAsia="es-ES"/>
+          <w:lang w:val="es-ES_tradnl" w:eastAsia="es-ES_tradnl"/>
         </w:rPr>
         <w:drawing>
-          <wp:inline distT="0" distB="0" distL="0" distR="0" wp14:anchorId="276E7290" wp14:editId="532DC39F">
+          <wp:inline distT="0" distB="0" distL="0" distR="0" wp14:anchorId="24FEDAAB" wp14:editId="6017860B">
             <wp:extent cx="8972550" cy="2819400"/>
             <wp:effectExtent l="0" t="0" r="0" b="0"/>
             <wp:docPr id="2" name="0 Imagen"/>
@@ -3277,14 +3761,27 @@
       <w:r>
         <w:t xml:space="preserve">Imagen </w:t>
       </w:r>
-      <w:fldSimple w:instr=" SEQ Imagen \* ARABIC ">
-        <w:r>
-          <w:rPr>
-            <w:noProof/>
-          </w:rPr>
-          <w:t>2</w:t>
-        </w:r>
-      </w:fldSimple>
+      <w:r>
+        <w:fldChar w:fldCharType="begin"/>
+      </w:r>
+      <w:r>
+        <w:instrText xml:space="preserve"> SEQ Imagen \* ARABIC </w:instrText>
+      </w:r>
+      <w:r>
+        <w:fldChar w:fldCharType="separate"/>
+      </w:r>
+      <w:r>
+        <w:rPr>
+          <w:noProof/>
+        </w:rPr>
+        <w:t>2</w:t>
+      </w:r>
+      <w:r>
+        <w:rPr>
+          <w:noProof/>
+        </w:rPr>
+        <w:fldChar w:fldCharType="end"/>
+      </w:r>
       <w:r>
         <w:t>: BPMN registro</w:t>
       </w:r>
@@ -3314,7 +3811,135 @@
           <w:sz w:val="24"/>
           <w:szCs w:val="24"/>
         </w:rPr>
-        <w:t xml:space="preserve">El BPMN anterior empieza cuando un usuario muestra interés en la escuela y va a tener una entrevista con el director de esta. El director habla con él y le presenta la filosofía y una vista general del proyecto. Le entrega una copia de la filosofía, la cual tiene que aceptar y firmar el usuario antes de devolvérsela si quiere matricularse. En caso afirmativo se le entrega la hoja de registro, la cual rellena y firma el usuario con sus datos. Es entregada al secretario el cual se encarga de archivarla y, mientras el usuario siga en la escuela el secretario se encargará de </w:t>
+        <w:t>El BPMN anterior empieza cuando un usuario</w:t>
+      </w:r>
+      <w:r>
+        <w:rPr>
+          <w:rFonts w:cstheme="minorHAnsi"/>
+          <w:sz w:val="24"/>
+          <w:szCs w:val="24"/>
+        </w:rPr>
+        <w:t xml:space="preserve"> o su responsable</w:t>
+      </w:r>
+      <w:r>
+        <w:rPr>
+          <w:rFonts w:cstheme="minorHAnsi"/>
+          <w:sz w:val="24"/>
+          <w:szCs w:val="24"/>
+        </w:rPr>
+        <w:t xml:space="preserve"> </w:t>
+      </w:r>
+      <w:r>
+        <w:rPr>
+          <w:rFonts w:cstheme="minorHAnsi"/>
+          <w:sz w:val="24"/>
+          <w:szCs w:val="24"/>
+        </w:rPr>
+        <w:t>muestran</w:t>
+      </w:r>
+      <w:r>
+        <w:rPr>
+          <w:rFonts w:cstheme="minorHAnsi"/>
+          <w:sz w:val="24"/>
+          <w:szCs w:val="24"/>
+        </w:rPr>
+        <w:t xml:space="preserve"> interés en la escuela y</w:t>
+      </w:r>
+      <w:r>
+        <w:rPr>
+          <w:rFonts w:cstheme="minorHAnsi"/>
+          <w:sz w:val="24"/>
+          <w:szCs w:val="24"/>
+        </w:rPr>
+        <w:t xml:space="preserve"> este</w:t>
+      </w:r>
+      <w:r>
+        <w:rPr>
+          <w:rFonts w:cstheme="minorHAnsi"/>
+          <w:sz w:val="24"/>
+          <w:szCs w:val="24"/>
+        </w:rPr>
+        <w:t xml:space="preserve"> va a tener una entrevista con el director de </w:t>
+      </w:r>
+      <w:r>
+        <w:rPr>
+          <w:rFonts w:cstheme="minorHAnsi"/>
+          <w:sz w:val="24"/>
+          <w:szCs w:val="24"/>
+        </w:rPr>
+        <w:t>la misma</w:t>
+      </w:r>
+      <w:r>
+        <w:rPr>
+          <w:rFonts w:cstheme="minorHAnsi"/>
+          <w:sz w:val="24"/>
+          <w:szCs w:val="24"/>
+        </w:rPr>
+        <w:t xml:space="preserve">. El director habla con él y le presenta la filosofía y una vista general del proyecto. Le entrega una copia de la filosofía, la cual tiene que aceptar y firmar el </w:t>
+      </w:r>
+      <w:r>
+        <w:rPr>
+          <w:rFonts w:cstheme="minorHAnsi"/>
+          <w:sz w:val="24"/>
+          <w:szCs w:val="24"/>
+        </w:rPr>
+        <w:t>responsable</w:t>
+      </w:r>
+      <w:r>
+        <w:rPr>
+          <w:rFonts w:cstheme="minorHAnsi"/>
+          <w:sz w:val="24"/>
+          <w:szCs w:val="24"/>
+        </w:rPr>
+        <w:t xml:space="preserve"> antes de devolvérsela si</w:t>
+      </w:r>
+      <w:r>
+        <w:rPr>
+          <w:rFonts w:cstheme="minorHAnsi"/>
+          <w:sz w:val="24"/>
+          <w:szCs w:val="24"/>
+        </w:rPr>
+        <w:t xml:space="preserve"> el usuario</w:t>
+      </w:r>
+      <w:r>
+        <w:rPr>
+          <w:rFonts w:cstheme="minorHAnsi"/>
+          <w:sz w:val="24"/>
+          <w:szCs w:val="24"/>
+        </w:rPr>
+        <w:t xml:space="preserve"> quiere matricularse. En caso afirmativo se le entrega la hoja de registro, la cual rellena y firma el </w:t>
+      </w:r>
+      <w:r>
+        <w:rPr>
+          <w:rFonts w:cstheme="minorHAnsi"/>
+          <w:sz w:val="24"/>
+          <w:szCs w:val="24"/>
+        </w:rPr>
+        <w:t>responsable</w:t>
+      </w:r>
+      <w:r>
+        <w:rPr>
+          <w:rFonts w:cstheme="minorHAnsi"/>
+          <w:sz w:val="24"/>
+          <w:szCs w:val="24"/>
+        </w:rPr>
+        <w:t xml:space="preserve"> con sus datos</w:t>
+      </w:r>
+      <w:r>
+        <w:rPr>
+          <w:rFonts w:cstheme="minorHAnsi"/>
+          <w:sz w:val="24"/>
+          <w:szCs w:val="24"/>
+        </w:rPr>
+        <w:t xml:space="preserve"> y los del usuario</w:t>
+      </w:r>
+      <w:r>
+        <w:rPr>
+          <w:rFonts w:cstheme="minorHAnsi"/>
+          <w:sz w:val="24"/>
+          <w:szCs w:val="24"/>
+        </w:rPr>
+        <w:t xml:space="preserve">. Es entregada al secretario el cual se encarga de archivarla y, mientras el usuario siga en la escuela el secretario se encargará de </w:t>
       </w:r>
       <w:r>
         <w:rPr>
@@ -3336,11 +3961,11 @@
           <w:noProof/>
           <w:sz w:val="24"/>
           <w:szCs w:val="24"/>
-          <w:lang w:eastAsia="es-ES"/>
+          <w:lang w:val="es-ES_tradnl" w:eastAsia="es-ES_tradnl"/>
         </w:rPr>
         <w:lastRenderedPageBreak/>
         <w:drawing>
-          <wp:inline distT="0" distB="0" distL="0" distR="0" wp14:anchorId="327DA37A" wp14:editId="18F54BFA">
+          <wp:inline distT="0" distB="0" distL="0" distR="0" wp14:anchorId="017E4F7B" wp14:editId="65BBE258">
             <wp:extent cx="8982075" cy="3352800"/>
             <wp:effectExtent l="0" t="0" r="9525" b="0"/>
             <wp:docPr id="5" name="0 Imagen"/>
@@ -3395,14 +4020,27 @@
       <w:r>
         <w:t xml:space="preserve">Imagen </w:t>
       </w:r>
-      <w:fldSimple w:instr=" SEQ Imagen \* ARABIC ">
-        <w:r>
-          <w:rPr>
-            <w:noProof/>
-          </w:rPr>
-          <w:t>3</w:t>
-        </w:r>
-      </w:fldSimple>
+      <w:r>
+        <w:fldChar w:fldCharType="begin"/>
+      </w:r>
+      <w:r>
+        <w:instrText xml:space="preserve"> SEQ Imagen \* ARABIC </w:instrText>
+      </w:r>
+      <w:r>
+        <w:fldChar w:fldCharType="separate"/>
+      </w:r>
+      <w:r>
+        <w:rPr>
+          <w:noProof/>
+        </w:rPr>
+        <w:t>3</w:t>
+      </w:r>
+      <w:r>
+        <w:rPr>
+          <w:noProof/>
+        </w:rPr>
+        <w:fldChar w:fldCharType="end"/>
+      </w:r>
       <w:r>
         <w:t>: BPMN pagos</w:t>
       </w:r>
@@ -3445,11 +4083,11 @@
           <w:color w:val="365F91" w:themeColor="accent1" w:themeShade="BF"/>
           <w:sz w:val="28"/>
           <w:szCs w:val="28"/>
-          <w:lang w:eastAsia="es-ES"/>
+          <w:lang w:val="es-ES_tradnl" w:eastAsia="es-ES_tradnl"/>
         </w:rPr>
         <w:lastRenderedPageBreak/>
         <w:drawing>
-          <wp:inline distT="0" distB="0" distL="0" distR="0" wp14:anchorId="7624C87E" wp14:editId="7C2C700D">
+          <wp:inline distT="0" distB="0" distL="0" distR="0" wp14:anchorId="73E740CE" wp14:editId="09AE074A">
             <wp:extent cx="9172575" cy="3943350"/>
             <wp:effectExtent l="0" t="0" r="9525" b="0"/>
             <wp:docPr id="6" name="0 Imagen"/>
@@ -3507,19 +4145,30 @@
       <w:r>
         <w:t xml:space="preserve">Imagen </w:t>
       </w:r>
-      <w:fldSimple w:instr=" SEQ Imagen \* ARABIC ">
-        <w:r>
-          <w:rPr>
-            <w:noProof/>
-          </w:rPr>
-          <w:t>4</w:t>
-        </w:r>
-      </w:fldSimple>
+      <w:r>
+        <w:fldChar w:fldCharType="begin"/>
+      </w:r>
+      <w:r>
+        <w:instrText xml:space="preserve"> SEQ Imagen \* ARABIC </w:instrText>
+      </w:r>
+      <w:r>
+        <w:fldChar w:fldCharType="separate"/>
+      </w:r>
+      <w:r>
+        <w:rPr>
+          <w:noProof/>
+        </w:rPr>
+        <w:t>4</w:t>
+      </w:r>
+      <w:r>
+        <w:rPr>
+          <w:noProof/>
+        </w:rPr>
+        <w:fldChar w:fldCharType="end"/>
+      </w:r>
       <w:r>
         <w:t>: BPMN préstamos</w:t>
       </w:r>
-      <w:bookmarkStart w:id="5" w:name="_GoBack"/>
-      <w:bookmarkEnd w:id="5"/>
     </w:p>
     <w:p>
       <w:pPr>
@@ -3569,12 +4218,14 @@
       <w:pPr>
         <w:pStyle w:val="Ttulo1"/>
         <w:pBdr>
-          <w:bottom w:val="single" w:sz="4" w:space="1" w:color="auto"/>
+          <w:bottom w:val="single" w:sz="4" w:space="0" w:color="auto"/>
         </w:pBdr>
         <w:rPr>
           <w:rFonts w:asciiTheme="minorHAnsi" w:hAnsiTheme="minorHAnsi" w:cstheme="minorHAnsi"/>
         </w:rPr>
       </w:pPr>
+      <w:bookmarkStart w:id="7" w:name="_4_–_Visión"/>
+      <w:bookmarkEnd w:id="7"/>
       <w:r>
         <w:rPr>
           <w:rFonts w:asciiTheme="minorHAnsi" w:hAnsiTheme="minorHAnsi" w:cstheme="minorHAnsi"/>
@@ -3763,23 +4414,13 @@
           <w:szCs w:val="24"/>
         </w:rPr>
       </w:pPr>
-      <w:proofErr w:type="gramStart"/>
-      <w:r>
-        <w:rPr>
-          <w:rFonts w:cstheme="minorHAnsi"/>
-          <w:sz w:val="24"/>
-          <w:szCs w:val="24"/>
-        </w:rPr>
-        <w:t>quiero</w:t>
-      </w:r>
-      <w:proofErr w:type="gramEnd"/>
-      <w:r>
-        <w:rPr>
-          <w:rFonts w:cstheme="minorHAnsi"/>
-          <w:sz w:val="24"/>
-          <w:szCs w:val="24"/>
-        </w:rPr>
-        <w:t xml:space="preserve"> un sistema que regule los pagos de las cuotas </w:t>
+      <w:r>
+        <w:rPr>
+          <w:rFonts w:cstheme="minorHAnsi"/>
+          <w:sz w:val="24"/>
+          <w:szCs w:val="24"/>
+        </w:rPr>
+        <w:t xml:space="preserve">quiero un sistema que regule los pagos de las cuotas </w:t>
       </w:r>
     </w:p>
     <w:p>
@@ -3791,23 +4432,13 @@
           <w:szCs w:val="24"/>
         </w:rPr>
       </w:pPr>
-      <w:proofErr w:type="gramStart"/>
-      <w:r>
-        <w:rPr>
-          <w:rFonts w:cstheme="minorHAnsi"/>
-          <w:sz w:val="24"/>
-          <w:szCs w:val="24"/>
-        </w:rPr>
-        <w:t>para</w:t>
-      </w:r>
-      <w:proofErr w:type="gramEnd"/>
-      <w:r>
-        <w:rPr>
-          <w:rFonts w:cstheme="minorHAnsi"/>
-          <w:sz w:val="24"/>
-          <w:szCs w:val="24"/>
-        </w:rPr>
-        <w:t xml:space="preserve"> llevar un control mejor de las cuentas.</w:t>
+      <w:r>
+        <w:rPr>
+          <w:rFonts w:cstheme="minorHAnsi"/>
+          <w:sz w:val="24"/>
+          <w:szCs w:val="24"/>
+        </w:rPr>
+        <w:t>para llevar un control mejor de las cuentas.</w:t>
       </w:r>
     </w:p>
     <w:p>
@@ -3883,14 +4514,29 @@
     <w:p>
       <w:pPr>
         <w:ind w:left="708"/>
-      </w:pPr>
-      <w:r>
-        <w:rPr>
-          <w:rFonts w:cstheme="minorHAnsi"/>
-          <w:sz w:val="24"/>
-          <w:szCs w:val="24"/>
-        </w:rPr>
-        <w:t xml:space="preserve">para tener un control de </w:t>
+        <w:rPr>
+          <w:rFonts w:cstheme="minorHAnsi"/>
+          <w:sz w:val="24"/>
+          <w:szCs w:val="24"/>
+        </w:rPr>
+      </w:pPr>
+      <w:proofErr w:type="gramStart"/>
+      <w:r>
+        <w:rPr>
+          <w:rFonts w:cstheme="minorHAnsi"/>
+          <w:sz w:val="24"/>
+          <w:szCs w:val="24"/>
+        </w:rPr>
+        <w:t>para</w:t>
+      </w:r>
+      <w:proofErr w:type="gramEnd"/>
+      <w:r>
+        <w:rPr>
+          <w:rFonts w:cstheme="minorHAnsi"/>
+          <w:sz w:val="24"/>
+          <w:szCs w:val="24"/>
+        </w:rPr>
+        <w:t xml:space="preserve"> tener un control de </w:t>
       </w:r>
       <w:r>
         <w:rPr>
@@ -3900,6 +4546,507 @@
         </w:rPr>
         <w:t>estos instrumentos.</w:t>
       </w:r>
+    </w:p>
+    <w:p>
+      <w:pPr>
+        <w:ind w:left="708"/>
+        <w:rPr>
+          <w:rFonts w:cstheme="minorHAnsi"/>
+          <w:sz w:val="24"/>
+          <w:szCs w:val="24"/>
+        </w:rPr>
+      </w:pPr>
+    </w:p>
+    <w:p>
+      <w:pPr>
+        <w:ind w:left="708"/>
+        <w:rPr>
+          <w:rFonts w:cstheme="minorHAnsi"/>
+          <w:sz w:val="24"/>
+          <w:szCs w:val="24"/>
+        </w:rPr>
+      </w:pPr>
+    </w:p>
+    <w:p>
+      <w:pPr>
+        <w:ind w:left="708"/>
+        <w:rPr>
+          <w:rFonts w:cstheme="minorHAnsi"/>
+          <w:sz w:val="24"/>
+          <w:szCs w:val="24"/>
+        </w:rPr>
+      </w:pPr>
+    </w:p>
+    <w:p>
+      <w:pPr>
+        <w:ind w:left="708"/>
+        <w:rPr>
+          <w:rFonts w:cstheme="minorHAnsi"/>
+          <w:sz w:val="24"/>
+          <w:szCs w:val="24"/>
+        </w:rPr>
+      </w:pPr>
+    </w:p>
+    <w:p>
+      <w:pPr>
+        <w:ind w:left="708"/>
+        <w:rPr>
+          <w:rFonts w:cstheme="minorHAnsi"/>
+          <w:sz w:val="24"/>
+          <w:szCs w:val="24"/>
+        </w:rPr>
+      </w:pPr>
+    </w:p>
+    <w:p>
+      <w:pPr>
+        <w:ind w:left="708"/>
+        <w:rPr>
+          <w:rFonts w:cstheme="minorHAnsi"/>
+          <w:sz w:val="24"/>
+          <w:szCs w:val="24"/>
+        </w:rPr>
+      </w:pPr>
+    </w:p>
+    <w:p>
+      <w:pPr>
+        <w:ind w:left="708"/>
+        <w:rPr>
+          <w:rFonts w:cstheme="minorHAnsi"/>
+          <w:sz w:val="24"/>
+          <w:szCs w:val="24"/>
+        </w:rPr>
+      </w:pPr>
+    </w:p>
+    <w:p>
+      <w:pPr>
+        <w:ind w:left="708"/>
+        <w:rPr>
+          <w:rFonts w:cstheme="minorHAnsi"/>
+          <w:sz w:val="24"/>
+          <w:szCs w:val="24"/>
+        </w:rPr>
+      </w:pPr>
+    </w:p>
+    <w:p>
+      <w:pPr>
+        <w:ind w:left="708"/>
+        <w:rPr>
+          <w:rFonts w:cstheme="minorHAnsi"/>
+          <w:sz w:val="24"/>
+          <w:szCs w:val="24"/>
+        </w:rPr>
+      </w:pPr>
+    </w:p>
+    <w:p>
+      <w:pPr>
+        <w:ind w:left="708"/>
+        <w:rPr>
+          <w:rFonts w:cstheme="minorHAnsi"/>
+          <w:sz w:val="24"/>
+          <w:szCs w:val="24"/>
+        </w:rPr>
+      </w:pPr>
+    </w:p>
+    <w:p>
+      <w:pPr>
+        <w:ind w:left="708"/>
+        <w:rPr>
+          <w:rFonts w:cstheme="minorHAnsi"/>
+          <w:sz w:val="24"/>
+          <w:szCs w:val="24"/>
+        </w:rPr>
+      </w:pPr>
+    </w:p>
+    <w:p>
+      <w:pPr>
+        <w:ind w:left="708"/>
+        <w:rPr>
+          <w:rFonts w:cstheme="minorHAnsi"/>
+          <w:sz w:val="24"/>
+          <w:szCs w:val="24"/>
+        </w:rPr>
+      </w:pPr>
+    </w:p>
+    <w:p>
+      <w:pPr>
+        <w:ind w:left="708"/>
+        <w:rPr>
+          <w:rFonts w:cstheme="minorHAnsi"/>
+          <w:sz w:val="24"/>
+          <w:szCs w:val="24"/>
+        </w:rPr>
+      </w:pPr>
+    </w:p>
+    <w:p>
+      <w:pPr>
+        <w:ind w:left="708"/>
+        <w:rPr>
+          <w:rFonts w:cstheme="minorHAnsi"/>
+          <w:sz w:val="24"/>
+          <w:szCs w:val="24"/>
+        </w:rPr>
+      </w:pPr>
+    </w:p>
+    <w:p>
+      <w:pPr>
+        <w:ind w:left="708"/>
+        <w:rPr>
+          <w:rFonts w:cstheme="minorHAnsi"/>
+          <w:sz w:val="24"/>
+          <w:szCs w:val="24"/>
+        </w:rPr>
+      </w:pPr>
+    </w:p>
+    <w:p>
+      <w:pPr>
+        <w:ind w:left="708"/>
+        <w:rPr>
+          <w:rFonts w:cstheme="minorHAnsi"/>
+          <w:sz w:val="24"/>
+          <w:szCs w:val="24"/>
+        </w:rPr>
+      </w:pPr>
+    </w:p>
+    <w:p>
+      <w:pPr>
+        <w:ind w:left="708"/>
+        <w:rPr>
+          <w:rFonts w:cstheme="minorHAnsi"/>
+          <w:sz w:val="24"/>
+          <w:szCs w:val="24"/>
+        </w:rPr>
+      </w:pPr>
+    </w:p>
+    <w:p>
+      <w:pPr>
+        <w:pStyle w:val="Ttulo1"/>
+        <w:pBdr>
+          <w:bottom w:val="single" w:sz="4" w:space="0" w:color="auto"/>
+        </w:pBdr>
+        <w:rPr>
+          <w:rFonts w:asciiTheme="minorHAnsi" w:hAnsiTheme="minorHAnsi" w:cstheme="minorHAnsi"/>
+        </w:rPr>
+      </w:pPr>
+      <w:bookmarkStart w:id="8" w:name="_5_–_Catálogo"/>
+      <w:bookmarkEnd w:id="8"/>
+      <w:r>
+        <w:rPr>
+          <w:rFonts w:asciiTheme="minorHAnsi" w:hAnsiTheme="minorHAnsi" w:cstheme="minorHAnsi"/>
+        </w:rPr>
+        <w:lastRenderedPageBreak/>
+        <w:t>5</w:t>
+      </w:r>
+      <w:r>
+        <w:rPr>
+          <w:rFonts w:asciiTheme="minorHAnsi" w:hAnsiTheme="minorHAnsi" w:cstheme="minorHAnsi"/>
+        </w:rPr>
+        <w:t xml:space="preserve"> – </w:t>
+      </w:r>
+      <w:r>
+        <w:rPr>
+          <w:rFonts w:asciiTheme="minorHAnsi" w:hAnsiTheme="minorHAnsi" w:cstheme="minorHAnsi"/>
+        </w:rPr>
+        <w:t xml:space="preserve">Catálogo de requisitos </w:t>
+      </w:r>
+      <w:r>
+        <w:rPr>
+          <w:rFonts w:asciiTheme="minorHAnsi" w:hAnsiTheme="minorHAnsi" w:cstheme="minorHAnsi"/>
+        </w:rPr>
+        <w:fldChar w:fldCharType="begin"/>
+      </w:r>
+      <w:r>
+        <w:instrText xml:space="preserve"> XE "</w:instrText>
+      </w:r>
+      <w:r>
+        <w:rPr>
+          <w:rFonts w:asciiTheme="minorHAnsi" w:hAnsiTheme="minorHAnsi" w:cstheme="minorHAnsi"/>
+        </w:rPr>
+        <w:instrText>4 – Visión general del sistema</w:instrText>
+      </w:r>
+      <w:r>
+        <w:instrText xml:space="preserve">" </w:instrText>
+      </w:r>
+      <w:r>
+        <w:rPr>
+          <w:rFonts w:asciiTheme="minorHAnsi" w:hAnsiTheme="minorHAnsi" w:cstheme="minorHAnsi"/>
+        </w:rPr>
+        <w:fldChar w:fldCharType="end"/>
+      </w:r>
+      <w:r>
+        <w:rPr>
+          <w:rFonts w:asciiTheme="minorHAnsi" w:hAnsiTheme="minorHAnsi" w:cstheme="minorHAnsi"/>
+        </w:rPr>
+        <w:fldChar w:fldCharType="begin"/>
+      </w:r>
+      <w:r>
+        <w:instrText xml:space="preserve"> XE "</w:instrText>
+      </w:r>
+      <w:r>
+        <w:rPr>
+          <w:rFonts w:asciiTheme="minorHAnsi" w:hAnsiTheme="minorHAnsi" w:cstheme="minorHAnsi"/>
+        </w:rPr>
+        <w:instrText>4 – Visión general del sistema</w:instrText>
+      </w:r>
+      <w:r>
+        <w:instrText xml:space="preserve">" </w:instrText>
+      </w:r>
+      <w:r>
+        <w:rPr>
+          <w:rFonts w:asciiTheme="minorHAnsi" w:hAnsiTheme="minorHAnsi" w:cstheme="minorHAnsi"/>
+        </w:rPr>
+        <w:fldChar w:fldCharType="end"/>
+      </w:r>
+    </w:p>
+    <w:p>
+      <w:r>
+        <w:br w:type="page"/>
+      </w:r>
+    </w:p>
+    <w:p>
+      <w:pPr>
+        <w:pStyle w:val="Ttulo1"/>
+        <w:pBdr>
+          <w:bottom w:val="single" w:sz="4" w:space="0" w:color="auto"/>
+        </w:pBdr>
+        <w:rPr>
+          <w:rFonts w:asciiTheme="minorHAnsi" w:hAnsiTheme="minorHAnsi" w:cstheme="minorHAnsi"/>
+        </w:rPr>
+      </w:pPr>
+      <w:bookmarkStart w:id="9" w:name="_6_–_Pruebas"/>
+      <w:bookmarkEnd w:id="9"/>
+      <w:r>
+        <w:rPr>
+          <w:rFonts w:asciiTheme="minorHAnsi" w:hAnsiTheme="minorHAnsi" w:cstheme="minorHAnsi"/>
+        </w:rPr>
+        <w:lastRenderedPageBreak/>
+        <w:t>6</w:t>
+      </w:r>
+      <w:r>
+        <w:rPr>
+          <w:rFonts w:asciiTheme="minorHAnsi" w:hAnsiTheme="minorHAnsi" w:cstheme="minorHAnsi"/>
+        </w:rPr>
+        <w:t xml:space="preserve"> – </w:t>
+      </w:r>
+      <w:r>
+        <w:rPr>
+          <w:rFonts w:asciiTheme="minorHAnsi" w:hAnsiTheme="minorHAnsi" w:cstheme="minorHAnsi"/>
+        </w:rPr>
+        <w:t xml:space="preserve">Pruebas de aceptación </w:t>
+      </w:r>
+      <w:r>
+        <w:rPr>
+          <w:rFonts w:asciiTheme="minorHAnsi" w:hAnsiTheme="minorHAnsi" w:cstheme="minorHAnsi"/>
+        </w:rPr>
+        <w:fldChar w:fldCharType="begin"/>
+      </w:r>
+      <w:r>
+        <w:instrText xml:space="preserve"> XE "</w:instrText>
+      </w:r>
+      <w:r>
+        <w:rPr>
+          <w:rFonts w:asciiTheme="minorHAnsi" w:hAnsiTheme="minorHAnsi" w:cstheme="minorHAnsi"/>
+        </w:rPr>
+        <w:instrText>4 – Visión general del sistema</w:instrText>
+      </w:r>
+      <w:r>
+        <w:instrText xml:space="preserve">" </w:instrText>
+      </w:r>
+      <w:r>
+        <w:rPr>
+          <w:rFonts w:asciiTheme="minorHAnsi" w:hAnsiTheme="minorHAnsi" w:cstheme="minorHAnsi"/>
+        </w:rPr>
+        <w:fldChar w:fldCharType="end"/>
+      </w:r>
+      <w:r>
+        <w:rPr>
+          <w:rFonts w:asciiTheme="minorHAnsi" w:hAnsiTheme="minorHAnsi" w:cstheme="minorHAnsi"/>
+        </w:rPr>
+        <w:fldChar w:fldCharType="begin"/>
+      </w:r>
+      <w:r>
+        <w:instrText xml:space="preserve"> XE "</w:instrText>
+      </w:r>
+      <w:r>
+        <w:rPr>
+          <w:rFonts w:asciiTheme="minorHAnsi" w:hAnsiTheme="minorHAnsi" w:cstheme="minorHAnsi"/>
+        </w:rPr>
+        <w:instrText>4 – Visión general del sistema</w:instrText>
+      </w:r>
+      <w:r>
+        <w:instrText xml:space="preserve">" </w:instrText>
+      </w:r>
+      <w:r>
+        <w:rPr>
+          <w:rFonts w:asciiTheme="minorHAnsi" w:hAnsiTheme="minorHAnsi" w:cstheme="minorHAnsi"/>
+        </w:rPr>
+        <w:fldChar w:fldCharType="end"/>
+      </w:r>
+    </w:p>
+    <w:p/>
+    <w:p>
+      <w:r>
+        <w:br w:type="page"/>
+      </w:r>
+    </w:p>
+    <w:p>
+      <w:pPr>
+        <w:pStyle w:val="Ttulo1"/>
+        <w:pBdr>
+          <w:bottom w:val="single" w:sz="4" w:space="0" w:color="auto"/>
+        </w:pBdr>
+        <w:rPr>
+          <w:rFonts w:asciiTheme="minorHAnsi" w:hAnsiTheme="minorHAnsi" w:cstheme="minorHAnsi"/>
+        </w:rPr>
+      </w:pPr>
+      <w:bookmarkStart w:id="10" w:name="_7_–_Modelo"/>
+      <w:bookmarkEnd w:id="10"/>
+      <w:r>
+        <w:rPr>
+          <w:rFonts w:asciiTheme="minorHAnsi" w:hAnsiTheme="minorHAnsi" w:cstheme="minorHAnsi"/>
+        </w:rPr>
+        <w:lastRenderedPageBreak/>
+        <w:t>7 – Modelo conceptual</w:t>
+      </w:r>
+      <w:r>
+        <w:rPr>
+          <w:rFonts w:asciiTheme="minorHAnsi" w:hAnsiTheme="minorHAnsi" w:cstheme="minorHAnsi"/>
+        </w:rPr>
+        <w:fldChar w:fldCharType="begin"/>
+      </w:r>
+      <w:r>
+        <w:instrText xml:space="preserve"> XE "</w:instrText>
+      </w:r>
+      <w:r>
+        <w:rPr>
+          <w:rFonts w:asciiTheme="minorHAnsi" w:hAnsiTheme="minorHAnsi" w:cstheme="minorHAnsi"/>
+        </w:rPr>
+        <w:instrText>4 – Visión general del sistema</w:instrText>
+      </w:r>
+      <w:r>
+        <w:instrText xml:space="preserve">" </w:instrText>
+      </w:r>
+      <w:r>
+        <w:rPr>
+          <w:rFonts w:asciiTheme="minorHAnsi" w:hAnsiTheme="minorHAnsi" w:cstheme="minorHAnsi"/>
+        </w:rPr>
+        <w:fldChar w:fldCharType="end"/>
+      </w:r>
+      <w:r>
+        <w:rPr>
+          <w:rFonts w:asciiTheme="minorHAnsi" w:hAnsiTheme="minorHAnsi" w:cstheme="minorHAnsi"/>
+        </w:rPr>
+        <w:fldChar w:fldCharType="begin"/>
+      </w:r>
+      <w:r>
+        <w:instrText xml:space="preserve"> XE "</w:instrText>
+      </w:r>
+      <w:r>
+        <w:rPr>
+          <w:rFonts w:asciiTheme="minorHAnsi" w:hAnsiTheme="minorHAnsi" w:cstheme="minorHAnsi"/>
+        </w:rPr>
+        <w:instrText>4 – Visión general del sistema</w:instrText>
+      </w:r>
+      <w:r>
+        <w:instrText xml:space="preserve">" </w:instrText>
+      </w:r>
+      <w:r>
+        <w:rPr>
+          <w:rFonts w:asciiTheme="minorHAnsi" w:hAnsiTheme="minorHAnsi" w:cstheme="minorHAnsi"/>
+        </w:rPr>
+        <w:fldChar w:fldCharType="end"/>
+      </w:r>
+    </w:p>
+    <w:p/>
+    <w:p>
+      <w:pPr>
+        <w:rPr>
+          <w:rFonts w:cstheme="minorHAnsi"/>
+          <w:sz w:val="18"/>
+          <w:szCs w:val="18"/>
+        </w:rPr>
+      </w:pPr>
+      <w:r>
+        <w:rPr>
+          <w:rFonts w:cstheme="minorHAnsi"/>
+          <w:sz w:val="18"/>
+          <w:szCs w:val="18"/>
+        </w:rPr>
+        <w:br w:type="page"/>
+      </w:r>
+    </w:p>
+    <w:p>
+      <w:pPr>
+        <w:pStyle w:val="Ttulo1"/>
+        <w:pBdr>
+          <w:bottom w:val="single" w:sz="4" w:space="0" w:color="auto"/>
+        </w:pBdr>
+        <w:rPr>
+          <w:rFonts w:asciiTheme="minorHAnsi" w:hAnsiTheme="minorHAnsi" w:cstheme="minorHAnsi"/>
+        </w:rPr>
+      </w:pPr>
+      <w:bookmarkStart w:id="11" w:name="_8_–_Matrices"/>
+      <w:bookmarkEnd w:id="11"/>
+      <w:r>
+        <w:rPr>
+          <w:rFonts w:asciiTheme="minorHAnsi" w:hAnsiTheme="minorHAnsi" w:cstheme="minorHAnsi"/>
+        </w:rPr>
+        <w:lastRenderedPageBreak/>
+        <w:t>8 – Matrices de trazabilidad</w:t>
+      </w:r>
+      <w:r>
+        <w:rPr>
+          <w:rFonts w:asciiTheme="minorHAnsi" w:hAnsiTheme="minorHAnsi" w:cstheme="minorHAnsi"/>
+        </w:rPr>
+        <w:fldChar w:fldCharType="begin"/>
+      </w:r>
+      <w:r>
+        <w:instrText xml:space="preserve"> XE "</w:instrText>
+      </w:r>
+      <w:r>
+        <w:rPr>
+          <w:rFonts w:asciiTheme="minorHAnsi" w:hAnsiTheme="minorHAnsi" w:cstheme="minorHAnsi"/>
+        </w:rPr>
+        <w:instrText>4 – Visión general del sistema</w:instrText>
+      </w:r>
+      <w:r>
+        <w:instrText xml:space="preserve">" </w:instrText>
+      </w:r>
+      <w:r>
+        <w:rPr>
+          <w:rFonts w:asciiTheme="minorHAnsi" w:hAnsiTheme="minorHAnsi" w:cstheme="minorHAnsi"/>
+        </w:rPr>
+        <w:fldChar w:fldCharType="end"/>
+      </w:r>
+      <w:r>
+        <w:rPr>
+          <w:rFonts w:asciiTheme="minorHAnsi" w:hAnsiTheme="minorHAnsi" w:cstheme="minorHAnsi"/>
+        </w:rPr>
+        <w:fldChar w:fldCharType="begin"/>
+      </w:r>
+      <w:r>
+        <w:instrText xml:space="preserve"> XE "</w:instrText>
+      </w:r>
+      <w:r>
+        <w:rPr>
+          <w:rFonts w:asciiTheme="minorHAnsi" w:hAnsiTheme="minorHAnsi" w:cstheme="minorHAnsi"/>
+        </w:rPr>
+        <w:instrText>4 – Visión general del sistema</w:instrText>
+      </w:r>
+      <w:r>
+        <w:instrText xml:space="preserve">" </w:instrText>
+      </w:r>
+      <w:r>
+        <w:rPr>
+          <w:rFonts w:asciiTheme="minorHAnsi" w:hAnsiTheme="minorHAnsi" w:cstheme="minorHAnsi"/>
+        </w:rPr>
+        <w:fldChar w:fldCharType="end"/>
+      </w:r>
+    </w:p>
+    <w:p/>
+    <w:p/>
+    <w:p/>
+    <w:p/>
+    <w:p>
       <w:r>
         <w:br w:type="page"/>
       </w:r>
@@ -3915,7 +5062,7 @@
           <w:szCs w:val="28"/>
         </w:rPr>
       </w:pPr>
-      <w:bookmarkStart w:id="7" w:name="Anexo"/>
+      <w:bookmarkStart w:id="12" w:name="Anexo"/>
       <w:r>
         <w:rPr>
           <w:sz w:val="28"/>
@@ -3980,7 +5127,7 @@
         <w:t xml:space="preserve"> </w:t>
       </w:r>
     </w:p>
-    <w:bookmarkEnd w:id="7"/>
+    <w:bookmarkEnd w:id="12"/>
     <w:p/>
     <w:p>
       <w:pPr>
@@ -3995,7 +5142,7 @@
           <w:color w:val="4F81BD" w:themeColor="accent1"/>
           <w:sz w:val="28"/>
           <w:szCs w:val="28"/>
-          <w:lang w:eastAsia="es-ES"/>
+          <w:lang w:val="es-ES_tradnl" w:eastAsia="es-ES_tradnl"/>
         </w:rPr>
         <w:drawing>
           <wp:inline distT="0" distB="0" distL="0" distR="0" wp14:anchorId="195BC1C8" wp14:editId="7025D1D2">
@@ -4054,14 +5201,27 @@
       <w:r>
         <w:t xml:space="preserve">Imagen </w:t>
       </w:r>
-      <w:fldSimple w:instr=" SEQ Imagen \* ARABIC ">
-        <w:r>
-          <w:rPr>
-            <w:noProof/>
-          </w:rPr>
-          <w:t>5</w:t>
-        </w:r>
-      </w:fldSimple>
+      <w:r>
+        <w:fldChar w:fldCharType="begin"/>
+      </w:r>
+      <w:r>
+        <w:instrText xml:space="preserve"> SEQ Imagen \* ARABIC </w:instrText>
+      </w:r>
+      <w:r>
+        <w:fldChar w:fldCharType="separate"/>
+      </w:r>
+      <w:r>
+        <w:rPr>
+          <w:noProof/>
+        </w:rPr>
+        <w:t>5</w:t>
+      </w:r>
+      <w:r>
+        <w:rPr>
+          <w:noProof/>
+        </w:rPr>
+        <w:fldChar w:fldCharType="end"/>
+      </w:r>
       <w:r>
         <w:t>: Folleto promocional</w:t>
       </w:r>
@@ -4136,7 +5296,7 @@
           <w:rPr>
             <w:noProof/>
           </w:rPr>
-          <w:t>11</w:t>
+          <w:t>3</w:t>
         </w:r>
         <w:r>
           <w:fldChar w:fldCharType="end"/>
@@ -5752,7 +6912,6 @@
   <w:style w:type="character" w:default="1" w:styleId="Fuentedeprrafopredeter">
     <w:name w:val="Default Paragraph Font"/>
     <w:uiPriority w:val="1"/>
-    <w:semiHidden/>
     <w:unhideWhenUsed/>
   </w:style>
   <w:style w:type="table" w:default="1" w:styleId="Tablanormal">
@@ -6398,7 +7557,6 @@
   <w:style w:type="character" w:default="1" w:styleId="Fuentedeprrafopredeter">
     <w:name w:val="Default Paragraph Font"/>
     <w:uiPriority w:val="1"/>
-    <w:semiHidden/>
     <w:unhideWhenUsed/>
   </w:style>
   <w:style w:type="table" w:default="1" w:styleId="Tablanormal">
@@ -7102,7 +8260,7 @@
 </file>
 
 <file path=customXml/itemProps1.xml><?xml version="1.0" encoding="utf-8"?>
-<ds:datastoreItem xmlns:ds="http://schemas.openxmlformats.org/officeDocument/2006/customXml" ds:itemID="{1573C4F3-D0B0-43CC-B900-91CBBA09C387}">
+<ds:datastoreItem xmlns:ds="http://schemas.openxmlformats.org/officeDocument/2006/customXml" ds:itemID="{4FA1EAD6-8E69-42D2-91CB-503B5ED5E2B9}">
   <ds:schemaRefs>
     <ds:schemaRef ds:uri="http://schemas.openxmlformats.org/officeDocument/2006/bibliography"/>
   </ds:schemaRefs>

</xml_diff>

<commit_message>
Indice actualizado y automatizado
</commit_message>
<xml_diff>
--- a/Segundo Entregable/Espacio, Vida & Música - Entrega 2.docx
+++ b/Segundo Entregable/Espacio, Vida & Música - Entrega 2.docx
@@ -339,6 +339,7 @@
           <w:rFonts w:asciiTheme="minorHAnsi" w:hAnsiTheme="minorHAnsi" w:cstheme="minorHAnsi"/>
         </w:rPr>
       </w:pPr>
+      <w:bookmarkStart w:id="0" w:name="_Toc435493934"/>
       <w:r>
         <w:rPr>
           <w:rFonts w:asciiTheme="minorHAnsi" w:hAnsiTheme="minorHAnsi" w:cstheme="minorHAnsi"/>
@@ -346,6 +347,7 @@
         <w:lastRenderedPageBreak/>
         <w:t>Historial de versiones</w:t>
       </w:r>
+      <w:bookmarkEnd w:id="0"/>
     </w:p>
     <w:p>
       <w:pPr>
@@ -796,765 +798,994 @@
         </w:rPr>
       </w:pPr>
     </w:p>
+    <w:sdt>
+      <w:sdtPr>
+        <w:rPr>
+          <w:lang w:val="es-ES"/>
+        </w:rPr>
+        <w:id w:val="-1851327689"/>
+        <w:docPartObj>
+          <w:docPartGallery w:val="Table of Contents"/>
+          <w:docPartUnique/>
+        </w:docPartObj>
+      </w:sdtPr>
+      <w:sdtEndPr>
+        <w:rPr>
+          <w:rFonts w:asciiTheme="minorHAnsi" w:eastAsiaTheme="minorHAnsi" w:hAnsiTheme="minorHAnsi" w:cstheme="minorBidi"/>
+          <w:color w:val="auto"/>
+          <w:sz w:val="22"/>
+          <w:szCs w:val="22"/>
+          <w:lang w:eastAsia="en-US"/>
+        </w:rPr>
+      </w:sdtEndPr>
+      <w:sdtContent>
+        <w:p>
+          <w:pPr>
+            <w:pStyle w:val="TtulodeTDC"/>
+            <w:pBdr>
+              <w:bottom w:val="single" w:sz="4" w:space="1" w:color="auto"/>
+            </w:pBdr>
+            <w:rPr>
+              <w:rFonts w:asciiTheme="minorHAnsi" w:hAnsiTheme="minorHAnsi" w:cstheme="minorHAnsi"/>
+            </w:rPr>
+          </w:pPr>
+          <w:r>
+            <w:rPr>
+              <w:rFonts w:asciiTheme="minorHAnsi" w:hAnsiTheme="minorHAnsi" w:cstheme="minorHAnsi"/>
+              <w:lang w:val="es-ES"/>
+            </w:rPr>
+            <w:t>Índice</w:t>
+          </w:r>
+        </w:p>
+        <w:p>
+          <w:pPr>
+            <w:pStyle w:val="TDC1"/>
+            <w:tabs>
+              <w:tab w:val="right" w:leader="dot" w:pos="8494"/>
+            </w:tabs>
+          </w:pPr>
+        </w:p>
+        <w:p>
+          <w:pPr>
+            <w:pStyle w:val="TDC1"/>
+            <w:tabs>
+              <w:tab w:val="right" w:leader="dot" w:pos="8494"/>
+            </w:tabs>
+            <w:rPr>
+              <w:rStyle w:val="Hipervnculo"/>
+              <w:noProof/>
+              <w:sz w:val="24"/>
+              <w:szCs w:val="24"/>
+            </w:rPr>
+          </w:pPr>
+          <w:r>
+            <w:rPr>
+              <w:sz w:val="24"/>
+              <w:szCs w:val="24"/>
+            </w:rPr>
+            <w:fldChar w:fldCharType="begin"/>
+          </w:r>
+          <w:r>
+            <w:rPr>
+              <w:sz w:val="24"/>
+              <w:szCs w:val="24"/>
+            </w:rPr>
+            <w:instrText xml:space="preserve"> TOC \o "1-3" \h \z \u </w:instrText>
+          </w:r>
+          <w:r>
+            <w:rPr>
+              <w:sz w:val="24"/>
+              <w:szCs w:val="24"/>
+            </w:rPr>
+            <w:fldChar w:fldCharType="separate"/>
+          </w:r>
+          <w:hyperlink w:anchor="_Toc435493935" w:history="1">
+            <w:r>
+              <w:rPr>
+                <w:rStyle w:val="Hipervnculo"/>
+                <w:rFonts w:eastAsia="Liberation Serif" w:cstheme="minorHAnsi"/>
+                <w:noProof/>
+                <w:sz w:val="24"/>
+                <w:szCs w:val="24"/>
+              </w:rPr>
+              <w:t>1 - Introduc</w:t>
+            </w:r>
+            <w:r>
+              <w:rPr>
+                <w:rStyle w:val="Hipervnculo"/>
+                <w:rFonts w:eastAsia="Liberation Serif" w:cstheme="minorHAnsi"/>
+                <w:noProof/>
+                <w:sz w:val="24"/>
+                <w:szCs w:val="24"/>
+              </w:rPr>
+              <w:t>c</w:t>
+            </w:r>
+            <w:r>
+              <w:rPr>
+                <w:rStyle w:val="Hipervnculo"/>
+                <w:rFonts w:eastAsia="Liberation Serif" w:cstheme="minorHAnsi"/>
+                <w:noProof/>
+                <w:sz w:val="24"/>
+                <w:szCs w:val="24"/>
+              </w:rPr>
+              <w:t>ión</w:t>
+            </w:r>
+            <w:r>
+              <w:rPr>
+                <w:noProof/>
+                <w:webHidden/>
+                <w:sz w:val="24"/>
+                <w:szCs w:val="24"/>
+              </w:rPr>
+              <w:tab/>
+            </w:r>
+            <w:r>
+              <w:rPr>
+                <w:noProof/>
+                <w:webHidden/>
+                <w:sz w:val="24"/>
+                <w:szCs w:val="24"/>
+              </w:rPr>
+              <w:fldChar w:fldCharType="begin"/>
+            </w:r>
+            <w:r>
+              <w:rPr>
+                <w:noProof/>
+                <w:webHidden/>
+                <w:sz w:val="24"/>
+                <w:szCs w:val="24"/>
+              </w:rPr>
+              <w:instrText xml:space="preserve"> PAGEREF _Toc435493935 \h </w:instrText>
+            </w:r>
+            <w:r>
+              <w:rPr>
+                <w:noProof/>
+                <w:webHidden/>
+                <w:sz w:val="24"/>
+                <w:szCs w:val="24"/>
+              </w:rPr>
+            </w:r>
+            <w:r>
+              <w:rPr>
+                <w:noProof/>
+                <w:webHidden/>
+                <w:sz w:val="24"/>
+                <w:szCs w:val="24"/>
+              </w:rPr>
+              <w:fldChar w:fldCharType="separate"/>
+            </w:r>
+            <w:r>
+              <w:rPr>
+                <w:noProof/>
+                <w:webHidden/>
+                <w:sz w:val="24"/>
+                <w:szCs w:val="24"/>
+              </w:rPr>
+              <w:t>4</w:t>
+            </w:r>
+            <w:r>
+              <w:rPr>
+                <w:noProof/>
+                <w:webHidden/>
+                <w:sz w:val="24"/>
+                <w:szCs w:val="24"/>
+              </w:rPr>
+              <w:fldChar w:fldCharType="end"/>
+            </w:r>
+          </w:hyperlink>
+        </w:p>
+        <w:p/>
+        <w:p>
+          <w:pPr>
+            <w:pStyle w:val="TDC1"/>
+            <w:tabs>
+              <w:tab w:val="right" w:leader="dot" w:pos="8494"/>
+            </w:tabs>
+            <w:rPr>
+              <w:rStyle w:val="Hipervnculo"/>
+              <w:noProof/>
+              <w:sz w:val="24"/>
+              <w:szCs w:val="24"/>
+            </w:rPr>
+          </w:pPr>
+          <w:hyperlink w:anchor="_Toc435493938" w:history="1">
+            <w:r>
+              <w:rPr>
+                <w:rStyle w:val="Hipervnculo"/>
+                <w:rFonts w:cstheme="minorHAnsi"/>
+                <w:noProof/>
+                <w:sz w:val="24"/>
+                <w:szCs w:val="24"/>
+              </w:rPr>
+              <w:t>2 – Glosario</w:t>
+            </w:r>
+            <w:r>
+              <w:rPr>
+                <w:noProof/>
+                <w:webHidden/>
+                <w:sz w:val="24"/>
+                <w:szCs w:val="24"/>
+              </w:rPr>
+              <w:tab/>
+            </w:r>
+            <w:r>
+              <w:rPr>
+                <w:noProof/>
+                <w:webHidden/>
+                <w:sz w:val="24"/>
+                <w:szCs w:val="24"/>
+              </w:rPr>
+              <w:fldChar w:fldCharType="begin"/>
+            </w:r>
+            <w:r>
+              <w:rPr>
+                <w:noProof/>
+                <w:webHidden/>
+                <w:sz w:val="24"/>
+                <w:szCs w:val="24"/>
+              </w:rPr>
+              <w:instrText xml:space="preserve"> PAGEREF _Toc435493938 \h </w:instrText>
+            </w:r>
+            <w:r>
+              <w:rPr>
+                <w:noProof/>
+                <w:webHidden/>
+                <w:sz w:val="24"/>
+                <w:szCs w:val="24"/>
+              </w:rPr>
+            </w:r>
+            <w:r>
+              <w:rPr>
+                <w:noProof/>
+                <w:webHidden/>
+                <w:sz w:val="24"/>
+                <w:szCs w:val="24"/>
+              </w:rPr>
+              <w:fldChar w:fldCharType="separate"/>
+            </w:r>
+            <w:r>
+              <w:rPr>
+                <w:noProof/>
+                <w:webHidden/>
+                <w:sz w:val="24"/>
+                <w:szCs w:val="24"/>
+              </w:rPr>
+              <w:t>6</w:t>
+            </w:r>
+            <w:r>
+              <w:rPr>
+                <w:noProof/>
+                <w:webHidden/>
+                <w:sz w:val="24"/>
+                <w:szCs w:val="24"/>
+              </w:rPr>
+              <w:fldChar w:fldCharType="end"/>
+            </w:r>
+          </w:hyperlink>
+        </w:p>
+        <w:p/>
+        <w:p>
+          <w:pPr>
+            <w:pStyle w:val="TDC1"/>
+            <w:tabs>
+              <w:tab w:val="right" w:leader="dot" w:pos="8494"/>
+            </w:tabs>
+            <w:rPr>
+              <w:rStyle w:val="Hipervnculo"/>
+              <w:noProof/>
+              <w:sz w:val="24"/>
+              <w:szCs w:val="24"/>
+            </w:rPr>
+          </w:pPr>
+          <w:hyperlink w:anchor="_Toc435493939" w:history="1">
+            <w:r>
+              <w:rPr>
+                <w:rStyle w:val="Hipervnculo"/>
+                <w:rFonts w:cstheme="minorHAnsi"/>
+                <w:noProof/>
+                <w:sz w:val="24"/>
+                <w:szCs w:val="24"/>
+              </w:rPr>
+              <w:t>3 – Modelo de negocio</w:t>
+            </w:r>
+            <w:r>
+              <w:rPr>
+                <w:noProof/>
+                <w:webHidden/>
+                <w:sz w:val="24"/>
+                <w:szCs w:val="24"/>
+              </w:rPr>
+              <w:tab/>
+            </w:r>
+            <w:r>
+              <w:rPr>
+                <w:noProof/>
+                <w:webHidden/>
+                <w:sz w:val="24"/>
+                <w:szCs w:val="24"/>
+              </w:rPr>
+              <w:fldChar w:fldCharType="begin"/>
+            </w:r>
+            <w:r>
+              <w:rPr>
+                <w:noProof/>
+                <w:webHidden/>
+                <w:sz w:val="24"/>
+                <w:szCs w:val="24"/>
+              </w:rPr>
+              <w:instrText xml:space="preserve"> PAGEREF _Toc435493939 \h </w:instrText>
+            </w:r>
+            <w:r>
+              <w:rPr>
+                <w:noProof/>
+                <w:webHidden/>
+                <w:sz w:val="24"/>
+                <w:szCs w:val="24"/>
+              </w:rPr>
+            </w:r>
+            <w:r>
+              <w:rPr>
+                <w:noProof/>
+                <w:webHidden/>
+                <w:sz w:val="24"/>
+                <w:szCs w:val="24"/>
+              </w:rPr>
+              <w:fldChar w:fldCharType="separate"/>
+            </w:r>
+            <w:r>
+              <w:rPr>
+                <w:noProof/>
+                <w:webHidden/>
+                <w:sz w:val="24"/>
+                <w:szCs w:val="24"/>
+              </w:rPr>
+              <w:t>7</w:t>
+            </w:r>
+            <w:r>
+              <w:rPr>
+                <w:noProof/>
+                <w:webHidden/>
+                <w:sz w:val="24"/>
+                <w:szCs w:val="24"/>
+              </w:rPr>
+              <w:fldChar w:fldCharType="end"/>
+            </w:r>
+          </w:hyperlink>
+        </w:p>
+        <w:p/>
+        <w:p>
+          <w:pPr>
+            <w:pStyle w:val="TDC1"/>
+            <w:tabs>
+              <w:tab w:val="right" w:leader="dot" w:pos="8494"/>
+            </w:tabs>
+            <w:rPr>
+              <w:rStyle w:val="Hipervnculo"/>
+              <w:noProof/>
+              <w:sz w:val="24"/>
+              <w:szCs w:val="24"/>
+            </w:rPr>
+          </w:pPr>
+          <w:hyperlink w:anchor="_Toc435493940" w:history="1">
+            <w:r>
+              <w:rPr>
+                <w:rStyle w:val="Hipervnculo"/>
+                <w:rFonts w:cstheme="minorHAnsi"/>
+                <w:noProof/>
+                <w:sz w:val="24"/>
+                <w:szCs w:val="24"/>
+              </w:rPr>
+              <w:t>4 – Visión general del sistema</w:t>
+            </w:r>
+            <w:r>
+              <w:rPr>
+                <w:noProof/>
+                <w:webHidden/>
+                <w:sz w:val="24"/>
+                <w:szCs w:val="24"/>
+              </w:rPr>
+              <w:tab/>
+            </w:r>
+            <w:r>
+              <w:rPr>
+                <w:noProof/>
+                <w:webHidden/>
+                <w:sz w:val="24"/>
+                <w:szCs w:val="24"/>
+              </w:rPr>
+              <w:fldChar w:fldCharType="begin"/>
+            </w:r>
+            <w:r>
+              <w:rPr>
+                <w:noProof/>
+                <w:webHidden/>
+                <w:sz w:val="24"/>
+                <w:szCs w:val="24"/>
+              </w:rPr>
+              <w:instrText xml:space="preserve"> PAGEREF _Toc435493940 \h </w:instrText>
+            </w:r>
+            <w:r>
+              <w:rPr>
+                <w:noProof/>
+                <w:webHidden/>
+                <w:sz w:val="24"/>
+                <w:szCs w:val="24"/>
+              </w:rPr>
+            </w:r>
+            <w:r>
+              <w:rPr>
+                <w:noProof/>
+                <w:webHidden/>
+                <w:sz w:val="24"/>
+                <w:szCs w:val="24"/>
+              </w:rPr>
+              <w:fldChar w:fldCharType="separate"/>
+            </w:r>
+            <w:r>
+              <w:rPr>
+                <w:noProof/>
+                <w:webHidden/>
+                <w:sz w:val="24"/>
+                <w:szCs w:val="24"/>
+              </w:rPr>
+              <w:t>10</w:t>
+            </w:r>
+            <w:r>
+              <w:rPr>
+                <w:noProof/>
+                <w:webHidden/>
+                <w:sz w:val="24"/>
+                <w:szCs w:val="24"/>
+              </w:rPr>
+              <w:fldChar w:fldCharType="end"/>
+            </w:r>
+          </w:hyperlink>
+        </w:p>
+        <w:p>
+          <w:bookmarkStart w:id="1" w:name="_GoBack"/>
+        </w:p>
+        <w:bookmarkEnd w:id="1"/>
+        <w:p>
+          <w:pPr>
+            <w:pStyle w:val="TDC1"/>
+            <w:tabs>
+              <w:tab w:val="right" w:leader="dot" w:pos="8494"/>
+            </w:tabs>
+            <w:rPr>
+              <w:rStyle w:val="Hipervnculo"/>
+              <w:noProof/>
+              <w:sz w:val="24"/>
+              <w:szCs w:val="24"/>
+            </w:rPr>
+          </w:pPr>
+          <w:r>
+            <w:rPr>
+              <w:rStyle w:val="Hipervnculo"/>
+              <w:noProof/>
+              <w:sz w:val="24"/>
+              <w:szCs w:val="24"/>
+            </w:rPr>
+            <w:fldChar w:fldCharType="begin"/>
+          </w:r>
+          <w:r>
+            <w:rPr>
+              <w:rStyle w:val="Hipervnculo"/>
+              <w:noProof/>
+              <w:sz w:val="24"/>
+              <w:szCs w:val="24"/>
+            </w:rPr>
+            <w:instrText xml:space="preserve"> </w:instrText>
+          </w:r>
+          <w:r>
+            <w:rPr>
+              <w:noProof/>
+              <w:sz w:val="24"/>
+              <w:szCs w:val="24"/>
+            </w:rPr>
+            <w:instrText>HYPERLINK \l "_Toc435493944"</w:instrText>
+          </w:r>
+          <w:r>
+            <w:rPr>
+              <w:rStyle w:val="Hipervnculo"/>
+              <w:noProof/>
+              <w:sz w:val="24"/>
+              <w:szCs w:val="24"/>
+            </w:rPr>
+            <w:instrText xml:space="preserve"> </w:instrText>
+          </w:r>
+          <w:r>
+            <w:rPr>
+              <w:rStyle w:val="Hipervnculo"/>
+              <w:noProof/>
+              <w:sz w:val="24"/>
+              <w:szCs w:val="24"/>
+            </w:rPr>
+          </w:r>
+          <w:r>
+            <w:rPr>
+              <w:rStyle w:val="Hipervnculo"/>
+              <w:noProof/>
+              <w:sz w:val="24"/>
+              <w:szCs w:val="24"/>
+            </w:rPr>
+            <w:fldChar w:fldCharType="separate"/>
+          </w:r>
+          <w:r>
+            <w:rPr>
+              <w:rStyle w:val="Hipervnculo"/>
+              <w:rFonts w:cstheme="minorHAnsi"/>
+              <w:noProof/>
+              <w:sz w:val="24"/>
+              <w:szCs w:val="24"/>
+            </w:rPr>
+            <w:t>5 – Catálogo de requisitos</w:t>
+          </w:r>
+          <w:r>
+            <w:rPr>
+              <w:noProof/>
+              <w:webHidden/>
+              <w:sz w:val="24"/>
+              <w:szCs w:val="24"/>
+            </w:rPr>
+            <w:tab/>
+          </w:r>
+          <w:r>
+            <w:rPr>
+              <w:noProof/>
+              <w:webHidden/>
+              <w:sz w:val="24"/>
+              <w:szCs w:val="24"/>
+            </w:rPr>
+            <w:fldChar w:fldCharType="begin"/>
+          </w:r>
+          <w:r>
+            <w:rPr>
+              <w:noProof/>
+              <w:webHidden/>
+              <w:sz w:val="24"/>
+              <w:szCs w:val="24"/>
+            </w:rPr>
+            <w:instrText xml:space="preserve"> PAGEREF _Toc435493944 \h </w:instrText>
+          </w:r>
+          <w:r>
+            <w:rPr>
+              <w:noProof/>
+              <w:webHidden/>
+              <w:sz w:val="24"/>
+              <w:szCs w:val="24"/>
+            </w:rPr>
+          </w:r>
+          <w:r>
+            <w:rPr>
+              <w:noProof/>
+              <w:webHidden/>
+              <w:sz w:val="24"/>
+              <w:szCs w:val="24"/>
+            </w:rPr>
+            <w:fldChar w:fldCharType="separate"/>
+          </w:r>
+          <w:r>
+            <w:rPr>
+              <w:noProof/>
+              <w:webHidden/>
+              <w:sz w:val="24"/>
+              <w:szCs w:val="24"/>
+            </w:rPr>
+            <w:t>11</w:t>
+          </w:r>
+          <w:r>
+            <w:rPr>
+              <w:noProof/>
+              <w:webHidden/>
+              <w:sz w:val="24"/>
+              <w:szCs w:val="24"/>
+            </w:rPr>
+            <w:fldChar w:fldCharType="end"/>
+          </w:r>
+          <w:r>
+            <w:rPr>
+              <w:rStyle w:val="Hipervnculo"/>
+              <w:noProof/>
+              <w:sz w:val="24"/>
+              <w:szCs w:val="24"/>
+            </w:rPr>
+            <w:fldChar w:fldCharType="end"/>
+          </w:r>
+        </w:p>
+        <w:p/>
+        <w:p>
+          <w:pPr>
+            <w:pStyle w:val="TDC1"/>
+            <w:tabs>
+              <w:tab w:val="right" w:leader="dot" w:pos="8494"/>
+            </w:tabs>
+            <w:rPr>
+              <w:rStyle w:val="Hipervnculo"/>
+              <w:noProof/>
+              <w:sz w:val="24"/>
+              <w:szCs w:val="24"/>
+            </w:rPr>
+          </w:pPr>
+          <w:hyperlink w:anchor="_Toc435493945" w:history="1">
+            <w:r>
+              <w:rPr>
+                <w:rStyle w:val="Hipervnculo"/>
+                <w:rFonts w:cstheme="minorHAnsi"/>
+                <w:noProof/>
+                <w:sz w:val="24"/>
+                <w:szCs w:val="24"/>
+              </w:rPr>
+              <w:t>6 – Pruebas de aceptación</w:t>
+            </w:r>
+            <w:r>
+              <w:rPr>
+                <w:noProof/>
+                <w:webHidden/>
+                <w:sz w:val="24"/>
+                <w:szCs w:val="24"/>
+              </w:rPr>
+              <w:tab/>
+            </w:r>
+            <w:r>
+              <w:rPr>
+                <w:noProof/>
+                <w:webHidden/>
+                <w:sz w:val="24"/>
+                <w:szCs w:val="24"/>
+              </w:rPr>
+              <w:fldChar w:fldCharType="begin"/>
+            </w:r>
+            <w:r>
+              <w:rPr>
+                <w:noProof/>
+                <w:webHidden/>
+                <w:sz w:val="24"/>
+                <w:szCs w:val="24"/>
+              </w:rPr>
+              <w:instrText xml:space="preserve"> PAGEREF _Toc435493945 \h </w:instrText>
+            </w:r>
+            <w:r>
+              <w:rPr>
+                <w:noProof/>
+                <w:webHidden/>
+                <w:sz w:val="24"/>
+                <w:szCs w:val="24"/>
+              </w:rPr>
+            </w:r>
+            <w:r>
+              <w:rPr>
+                <w:noProof/>
+                <w:webHidden/>
+                <w:sz w:val="24"/>
+                <w:szCs w:val="24"/>
+              </w:rPr>
+              <w:fldChar w:fldCharType="separate"/>
+            </w:r>
+            <w:r>
+              <w:rPr>
+                <w:noProof/>
+                <w:webHidden/>
+                <w:sz w:val="24"/>
+                <w:szCs w:val="24"/>
+              </w:rPr>
+              <w:t>12</w:t>
+            </w:r>
+            <w:r>
+              <w:rPr>
+                <w:noProof/>
+                <w:webHidden/>
+                <w:sz w:val="24"/>
+                <w:szCs w:val="24"/>
+              </w:rPr>
+              <w:fldChar w:fldCharType="end"/>
+            </w:r>
+          </w:hyperlink>
+        </w:p>
+        <w:p/>
+        <w:p>
+          <w:pPr>
+            <w:pStyle w:val="TDC1"/>
+            <w:tabs>
+              <w:tab w:val="right" w:leader="dot" w:pos="8494"/>
+            </w:tabs>
+            <w:rPr>
+              <w:rStyle w:val="Hipervnculo"/>
+              <w:noProof/>
+              <w:sz w:val="24"/>
+              <w:szCs w:val="24"/>
+            </w:rPr>
+          </w:pPr>
+          <w:hyperlink w:anchor="_Toc435493946" w:history="1">
+            <w:r>
+              <w:rPr>
+                <w:rStyle w:val="Hipervnculo"/>
+                <w:rFonts w:cstheme="minorHAnsi"/>
+                <w:noProof/>
+                <w:sz w:val="24"/>
+                <w:szCs w:val="24"/>
+              </w:rPr>
+              <w:t>7 – Modelo conceptual</w:t>
+            </w:r>
+            <w:r>
+              <w:rPr>
+                <w:noProof/>
+                <w:webHidden/>
+                <w:sz w:val="24"/>
+                <w:szCs w:val="24"/>
+              </w:rPr>
+              <w:tab/>
+            </w:r>
+            <w:r>
+              <w:rPr>
+                <w:noProof/>
+                <w:webHidden/>
+                <w:sz w:val="24"/>
+                <w:szCs w:val="24"/>
+              </w:rPr>
+              <w:fldChar w:fldCharType="begin"/>
+            </w:r>
+            <w:r>
+              <w:rPr>
+                <w:noProof/>
+                <w:webHidden/>
+                <w:sz w:val="24"/>
+                <w:szCs w:val="24"/>
+              </w:rPr>
+              <w:instrText xml:space="preserve"> PAGEREF _Toc435493946 \h </w:instrText>
+            </w:r>
+            <w:r>
+              <w:rPr>
+                <w:noProof/>
+                <w:webHidden/>
+                <w:sz w:val="24"/>
+                <w:szCs w:val="24"/>
+              </w:rPr>
+            </w:r>
+            <w:r>
+              <w:rPr>
+                <w:noProof/>
+                <w:webHidden/>
+                <w:sz w:val="24"/>
+                <w:szCs w:val="24"/>
+              </w:rPr>
+              <w:fldChar w:fldCharType="separate"/>
+            </w:r>
+            <w:r>
+              <w:rPr>
+                <w:noProof/>
+                <w:webHidden/>
+                <w:sz w:val="24"/>
+                <w:szCs w:val="24"/>
+              </w:rPr>
+              <w:t>13</w:t>
+            </w:r>
+            <w:r>
+              <w:rPr>
+                <w:noProof/>
+                <w:webHidden/>
+                <w:sz w:val="24"/>
+                <w:szCs w:val="24"/>
+              </w:rPr>
+              <w:fldChar w:fldCharType="end"/>
+            </w:r>
+          </w:hyperlink>
+        </w:p>
+        <w:p/>
+        <w:p>
+          <w:pPr>
+            <w:pStyle w:val="TDC1"/>
+            <w:tabs>
+              <w:tab w:val="right" w:leader="dot" w:pos="8494"/>
+            </w:tabs>
+            <w:rPr>
+              <w:rStyle w:val="Hipervnculo"/>
+              <w:noProof/>
+              <w:sz w:val="24"/>
+              <w:szCs w:val="24"/>
+            </w:rPr>
+          </w:pPr>
+          <w:hyperlink w:anchor="_Toc435493947" w:history="1">
+            <w:r>
+              <w:rPr>
+                <w:rStyle w:val="Hipervnculo"/>
+                <w:rFonts w:cstheme="minorHAnsi"/>
+                <w:noProof/>
+                <w:sz w:val="24"/>
+                <w:szCs w:val="24"/>
+              </w:rPr>
+              <w:t>8 – Matrices de</w:t>
+            </w:r>
+            <w:r>
+              <w:rPr>
+                <w:rStyle w:val="Hipervnculo"/>
+                <w:rFonts w:cstheme="minorHAnsi"/>
+                <w:noProof/>
+                <w:sz w:val="24"/>
+                <w:szCs w:val="24"/>
+              </w:rPr>
+              <w:t xml:space="preserve"> </w:t>
+            </w:r>
+            <w:r>
+              <w:rPr>
+                <w:rStyle w:val="Hipervnculo"/>
+                <w:rFonts w:cstheme="minorHAnsi"/>
+                <w:noProof/>
+                <w:sz w:val="24"/>
+                <w:szCs w:val="24"/>
+              </w:rPr>
+              <w:t>trazabilidad</w:t>
+            </w:r>
+            <w:r>
+              <w:rPr>
+                <w:noProof/>
+                <w:webHidden/>
+                <w:sz w:val="24"/>
+                <w:szCs w:val="24"/>
+              </w:rPr>
+              <w:tab/>
+            </w:r>
+            <w:r>
+              <w:rPr>
+                <w:noProof/>
+                <w:webHidden/>
+                <w:sz w:val="24"/>
+                <w:szCs w:val="24"/>
+              </w:rPr>
+              <w:fldChar w:fldCharType="begin"/>
+            </w:r>
+            <w:r>
+              <w:rPr>
+                <w:noProof/>
+                <w:webHidden/>
+                <w:sz w:val="24"/>
+                <w:szCs w:val="24"/>
+              </w:rPr>
+              <w:instrText xml:space="preserve"> PAGEREF _Toc435493947 \h </w:instrText>
+            </w:r>
+            <w:r>
+              <w:rPr>
+                <w:noProof/>
+                <w:webHidden/>
+                <w:sz w:val="24"/>
+                <w:szCs w:val="24"/>
+              </w:rPr>
+            </w:r>
+            <w:r>
+              <w:rPr>
+                <w:noProof/>
+                <w:webHidden/>
+                <w:sz w:val="24"/>
+                <w:szCs w:val="24"/>
+              </w:rPr>
+              <w:fldChar w:fldCharType="separate"/>
+            </w:r>
+            <w:r>
+              <w:rPr>
+                <w:noProof/>
+                <w:webHidden/>
+                <w:sz w:val="24"/>
+                <w:szCs w:val="24"/>
+              </w:rPr>
+              <w:t>14</w:t>
+            </w:r>
+            <w:r>
+              <w:rPr>
+                <w:noProof/>
+                <w:webHidden/>
+                <w:sz w:val="24"/>
+                <w:szCs w:val="24"/>
+              </w:rPr>
+              <w:fldChar w:fldCharType="end"/>
+            </w:r>
+          </w:hyperlink>
+        </w:p>
+        <w:p/>
+        <w:p>
+          <w:pPr>
+            <w:pStyle w:val="TDC1"/>
+            <w:tabs>
+              <w:tab w:val="right" w:leader="dot" w:pos="8494"/>
+            </w:tabs>
+            <w:rPr>
+              <w:noProof/>
+              <w:sz w:val="24"/>
+              <w:szCs w:val="24"/>
+            </w:rPr>
+          </w:pPr>
+          <w:hyperlink w:anchor="_Toc435493948" w:history="1">
+            <w:r>
+              <w:rPr>
+                <w:rStyle w:val="Hipervnculo"/>
+                <w:noProof/>
+                <w:sz w:val="24"/>
+                <w:szCs w:val="24"/>
+              </w:rPr>
+              <w:t>Anexo</w:t>
+            </w:r>
+            <w:r>
+              <w:rPr>
+                <w:noProof/>
+                <w:webHidden/>
+                <w:sz w:val="24"/>
+                <w:szCs w:val="24"/>
+              </w:rPr>
+              <w:tab/>
+            </w:r>
+            <w:r>
+              <w:rPr>
+                <w:noProof/>
+                <w:webHidden/>
+                <w:sz w:val="24"/>
+                <w:szCs w:val="24"/>
+              </w:rPr>
+              <w:fldChar w:fldCharType="begin"/>
+            </w:r>
+            <w:r>
+              <w:rPr>
+                <w:noProof/>
+                <w:webHidden/>
+                <w:sz w:val="24"/>
+                <w:szCs w:val="24"/>
+              </w:rPr>
+              <w:instrText xml:space="preserve"> PAGEREF _Toc435493948 \h </w:instrText>
+            </w:r>
+            <w:r>
+              <w:rPr>
+                <w:noProof/>
+                <w:webHidden/>
+                <w:sz w:val="24"/>
+                <w:szCs w:val="24"/>
+              </w:rPr>
+            </w:r>
+            <w:r>
+              <w:rPr>
+                <w:noProof/>
+                <w:webHidden/>
+                <w:sz w:val="24"/>
+                <w:szCs w:val="24"/>
+              </w:rPr>
+              <w:fldChar w:fldCharType="separate"/>
+            </w:r>
+            <w:r>
+              <w:rPr>
+                <w:noProof/>
+                <w:webHidden/>
+                <w:sz w:val="24"/>
+                <w:szCs w:val="24"/>
+              </w:rPr>
+              <w:t>15</w:t>
+            </w:r>
+            <w:r>
+              <w:rPr>
+                <w:noProof/>
+                <w:webHidden/>
+                <w:sz w:val="24"/>
+                <w:szCs w:val="24"/>
+              </w:rPr>
+              <w:fldChar w:fldCharType="end"/>
+            </w:r>
+          </w:hyperlink>
+        </w:p>
+        <w:p>
+          <w:r>
+            <w:rPr>
+              <w:b/>
+              <w:bCs/>
+              <w:sz w:val="24"/>
+              <w:szCs w:val="24"/>
+            </w:rPr>
+            <w:fldChar w:fldCharType="end"/>
+          </w:r>
+        </w:p>
+      </w:sdtContent>
+    </w:sdt>
     <w:p>
       <w:pPr>
         <w:pStyle w:val="Ttulo2"/>
         <w:rPr>
-          <w:noProof/>
-          <w:sz w:val="28"/>
-          <w:szCs w:val="28"/>
-        </w:rPr>
-      </w:pPr>
-      <w:r>
-        <w:rPr>
           <w:rFonts w:asciiTheme="minorHAnsi" w:eastAsia="Liberation Serif" w:hAnsiTheme="minorHAnsi" w:cstheme="minorHAnsi"/>
-          <w:sz w:val="28"/>
-          <w:szCs w:val="28"/>
-        </w:rPr>
-        <w:lastRenderedPageBreak/>
-        <w:t>Índice</w:t>
-      </w:r>
-      <w:r>
-        <w:rPr>
-          <w:rFonts w:asciiTheme="minorHAnsi" w:eastAsia="Liberation Serif" w:hAnsiTheme="minorHAnsi" w:cstheme="minorHAnsi"/>
-          <w:sz w:val="28"/>
-          <w:szCs w:val="28"/>
-        </w:rPr>
-        <w:fldChar w:fldCharType="begin"/>
-      </w:r>
-      <w:r>
-        <w:rPr>
-          <w:rFonts w:asciiTheme="minorHAnsi" w:eastAsia="Liberation Serif" w:hAnsiTheme="minorHAnsi" w:cstheme="minorHAnsi"/>
-          <w:sz w:val="28"/>
-          <w:szCs w:val="28"/>
-        </w:rPr>
-        <w:instrText xml:space="preserve"> INDEX \e "</w:instrText>
-      </w:r>
-      <w:r>
-        <w:rPr>
-          <w:rFonts w:asciiTheme="minorHAnsi" w:eastAsia="Liberation Serif" w:hAnsiTheme="minorHAnsi" w:cstheme="minorHAnsi"/>
-          <w:sz w:val="28"/>
-          <w:szCs w:val="28"/>
-        </w:rPr>
-        <w:tab/>
-        <w:instrText xml:space="preserve">" \c "1" \z "3082" </w:instrText>
-      </w:r>
-      <w:r>
-        <w:rPr>
-          <w:rFonts w:asciiTheme="minorHAnsi" w:eastAsia="Liberation Serif" w:hAnsiTheme="minorHAnsi" w:cstheme="minorHAnsi"/>
-          <w:sz w:val="28"/>
-          <w:szCs w:val="28"/>
-        </w:rPr>
-        <w:fldChar w:fldCharType="separate"/>
-      </w:r>
-    </w:p>
-    <w:p>
-      <w:pPr>
-        <w:pStyle w:val="Ttulo2"/>
-        <w:rPr>
-          <w:rFonts w:asciiTheme="minorHAnsi" w:eastAsia="Liberation Serif" w:hAnsiTheme="minorHAnsi" w:cstheme="minorHAnsi"/>
-          <w:noProof/>
-          <w:sz w:val="28"/>
-          <w:szCs w:val="28"/>
-        </w:rPr>
-      </w:pPr>
-    </w:p>
-    <w:p>
-      <w:pPr>
-        <w:rPr>
-          <w:sz w:val="28"/>
-          <w:szCs w:val="28"/>
-        </w:rPr>
-      </w:pPr>
-    </w:p>
-    <w:p>
-      <w:pPr>
-        <w:rPr>
-          <w:sz w:val="28"/>
-          <w:szCs w:val="28"/>
-        </w:rPr>
-        <w:sectPr>
-          <w:headerReference w:type="default" r:id="rId9"/>
-          <w:footerReference w:type="default" r:id="rId10"/>
-          <w:footerReference w:type="first" r:id="rId11"/>
-          <w:type w:val="continuous"/>
-          <w:pgSz w:w="11906" w:h="16838"/>
-          <w:pgMar w:top="1417" w:right="1701" w:bottom="1417" w:left="1701" w:header="708" w:footer="708" w:gutter="0"/>
-          <w:cols w:space="708"/>
-          <w:titlePg/>
-          <w:docGrid w:linePitch="360"/>
-        </w:sectPr>
-      </w:pPr>
-    </w:p>
-    <w:p>
-      <w:pPr>
-        <w:pStyle w:val="ndice1"/>
-        <w:tabs>
-          <w:tab w:val="right" w:leader="dot" w:pos="8494"/>
-        </w:tabs>
-        <w:rPr>
-          <w:noProof/>
-          <w:sz w:val="24"/>
-          <w:szCs w:val="24"/>
-        </w:rPr>
-      </w:pPr>
-      <w:hyperlink w:anchor="Introduccion" w:history="1">
-        <w:r>
-          <w:rPr>
-            <w:rStyle w:val="Hipervnculo"/>
-            <w:rFonts w:eastAsia="Liberation Serif"/>
-            <w:noProof/>
-            <w:sz w:val="24"/>
-            <w:szCs w:val="24"/>
-          </w:rPr>
-          <w:t>1 - Introducción</w:t>
-        </w:r>
-        <w:r>
-          <w:rPr>
-            <w:rStyle w:val="Hipervnculo"/>
-            <w:noProof/>
-            <w:sz w:val="24"/>
-            <w:szCs w:val="24"/>
-          </w:rPr>
-          <w:tab/>
-          <w:t>4</w:t>
-        </w:r>
-      </w:hyperlink>
-    </w:p>
-    <w:p/>
-    <w:p>
-      <w:pPr>
-        <w:pStyle w:val="ndice2"/>
-        <w:tabs>
-          <w:tab w:val="right" w:leader="dot" w:pos="8494"/>
-        </w:tabs>
-        <w:rPr>
-          <w:noProof/>
-          <w:sz w:val="24"/>
-          <w:szCs w:val="24"/>
-        </w:rPr>
-      </w:pPr>
-      <w:hyperlink w:anchor="Actas" w:history="1">
-        <w:r>
-          <w:rPr>
-            <w:rStyle w:val="Hipervnculo"/>
-            <w:noProof/>
-            <w:sz w:val="24"/>
-            <w:szCs w:val="24"/>
-          </w:rPr>
-          <w:t>Actas</w:t>
-        </w:r>
-        <w:r>
-          <w:rPr>
-            <w:rStyle w:val="Hipervnculo"/>
-            <w:noProof/>
-            <w:sz w:val="24"/>
-            <w:szCs w:val="24"/>
-          </w:rPr>
-          <w:tab/>
-          <w:t>5</w:t>
-        </w:r>
-      </w:hyperlink>
-    </w:p>
-    <w:p/>
-    <w:p>
-      <w:pPr>
-        <w:pStyle w:val="ndice1"/>
-        <w:tabs>
-          <w:tab w:val="right" w:leader="dot" w:pos="8494"/>
-        </w:tabs>
-        <w:rPr>
-          <w:noProof/>
-          <w:sz w:val="24"/>
-          <w:szCs w:val="24"/>
-        </w:rPr>
-      </w:pPr>
-      <w:hyperlink w:anchor="Glosario" w:history="1">
-        <w:r>
-          <w:rPr>
-            <w:rStyle w:val="Hipervnculo"/>
-            <w:noProof/>
-            <w:sz w:val="24"/>
-            <w:szCs w:val="24"/>
-          </w:rPr>
-          <w:t>2 – Glosario</w:t>
-        </w:r>
-        <w:r>
-          <w:rPr>
-            <w:rStyle w:val="Hipervnculo"/>
-            <w:noProof/>
-            <w:sz w:val="24"/>
-            <w:szCs w:val="24"/>
-          </w:rPr>
-          <w:tab/>
-          <w:t>6</w:t>
-        </w:r>
-      </w:hyperlink>
-    </w:p>
-    <w:p/>
-    <w:p>
-      <w:pPr>
-        <w:pStyle w:val="ndice1"/>
-        <w:tabs>
-          <w:tab w:val="right" w:leader="dot" w:pos="8494"/>
-        </w:tabs>
-        <w:rPr>
-          <w:noProof/>
-          <w:sz w:val="24"/>
-          <w:szCs w:val="24"/>
-        </w:rPr>
-      </w:pPr>
-      <w:hyperlink w:anchor="ModeloDeNegocio" w:history="1">
-        <w:r>
-          <w:rPr>
-            <w:rStyle w:val="Hipervnculo"/>
-            <w:noProof/>
-            <w:sz w:val="24"/>
-            <w:szCs w:val="24"/>
-          </w:rPr>
-          <w:t xml:space="preserve">3 – Modelo </w:t>
-        </w:r>
-        <w:r>
-          <w:rPr>
-            <w:rStyle w:val="Hipervnculo"/>
-            <w:noProof/>
-            <w:sz w:val="24"/>
-            <w:szCs w:val="24"/>
-          </w:rPr>
-          <w:t>d</w:t>
-        </w:r>
-        <w:r>
-          <w:rPr>
-            <w:rStyle w:val="Hipervnculo"/>
-            <w:noProof/>
-            <w:sz w:val="24"/>
-            <w:szCs w:val="24"/>
-          </w:rPr>
-          <w:t>e negocio</w:t>
-        </w:r>
-        <w:r>
-          <w:rPr>
-            <w:rStyle w:val="Hipervnculo"/>
-            <w:noProof/>
-            <w:sz w:val="24"/>
-            <w:szCs w:val="24"/>
-          </w:rPr>
-          <w:tab/>
-          <w:t>8</w:t>
-        </w:r>
-      </w:hyperlink>
-    </w:p>
-    <w:p/>
-    <w:p>
-      <w:pPr>
-        <w:pStyle w:val="ndice1"/>
-        <w:tabs>
-          <w:tab w:val="right" w:leader="dot" w:pos="8494"/>
-        </w:tabs>
-        <w:rPr>
-          <w:rStyle w:val="Hipervnculo"/>
-          <w:noProof/>
-          <w:sz w:val="24"/>
-          <w:szCs w:val="24"/>
-        </w:rPr>
-      </w:pPr>
-      <w:hyperlink w:anchor="_4_–_Visión" w:history="1">
-        <w:r>
-          <w:rPr>
-            <w:rStyle w:val="Hipervnculo"/>
-            <w:noProof/>
-            <w:sz w:val="24"/>
-            <w:szCs w:val="24"/>
-          </w:rPr>
-          <w:t>4 – Visión gene</w:t>
-        </w:r>
-        <w:r>
-          <w:rPr>
-            <w:rStyle w:val="Hipervnculo"/>
-            <w:noProof/>
-            <w:sz w:val="24"/>
-            <w:szCs w:val="24"/>
-          </w:rPr>
-          <w:t>r</w:t>
-        </w:r>
-        <w:r>
-          <w:rPr>
-            <w:rStyle w:val="Hipervnculo"/>
-            <w:noProof/>
-            <w:sz w:val="24"/>
-            <w:szCs w:val="24"/>
-          </w:rPr>
-          <w:t>al</w:t>
-        </w:r>
-        <w:r>
-          <w:rPr>
-            <w:rStyle w:val="Hipervnculo"/>
-            <w:noProof/>
-            <w:sz w:val="24"/>
-            <w:szCs w:val="24"/>
-          </w:rPr>
-          <w:t xml:space="preserve"> </w:t>
-        </w:r>
-        <w:r>
-          <w:rPr>
-            <w:rStyle w:val="Hipervnculo"/>
-            <w:noProof/>
-            <w:sz w:val="24"/>
-            <w:szCs w:val="24"/>
-          </w:rPr>
-          <w:t>del sist</w:t>
-        </w:r>
-        <w:r>
-          <w:rPr>
-            <w:rStyle w:val="Hipervnculo"/>
-            <w:noProof/>
-            <w:sz w:val="24"/>
-            <w:szCs w:val="24"/>
-          </w:rPr>
-          <w:t>e</w:t>
-        </w:r>
-        <w:r>
-          <w:rPr>
-            <w:rStyle w:val="Hipervnculo"/>
-            <w:noProof/>
-            <w:sz w:val="24"/>
-            <w:szCs w:val="24"/>
-          </w:rPr>
-          <w:t>ma</w:t>
-        </w:r>
-        <w:r>
-          <w:rPr>
-            <w:rStyle w:val="Hipervnculo"/>
-            <w:noProof/>
-            <w:sz w:val="24"/>
-            <w:szCs w:val="24"/>
-          </w:rPr>
-          <w:tab/>
-          <w:t>10</w:t>
-        </w:r>
-      </w:hyperlink>
-    </w:p>
-    <w:p/>
-    <w:p>
-      <w:pPr>
-        <w:pStyle w:val="ndice1"/>
-        <w:tabs>
-          <w:tab w:val="right" w:leader="dot" w:pos="8494"/>
-        </w:tabs>
-        <w:rPr>
-          <w:rStyle w:val="Hipervnculo"/>
-          <w:noProof/>
-          <w:sz w:val="24"/>
-          <w:szCs w:val="24"/>
-        </w:rPr>
-      </w:pPr>
-      <w:r>
-        <w:fldChar w:fldCharType="begin"/>
-      </w:r>
-      <w:r>
-        <w:instrText>HYPERLINK  \l "_5_–_Catálogo"</w:instrText>
-      </w:r>
-      <w:r>
-        <w:fldChar w:fldCharType="separate"/>
-      </w:r>
-      <w:r>
-        <w:rPr>
-          <w:rStyle w:val="Hipervnculo"/>
-          <w:noProof/>
-          <w:sz w:val="24"/>
-          <w:szCs w:val="24"/>
-        </w:rPr>
-        <w:t>5</w:t>
-      </w:r>
-      <w:r>
-        <w:rPr>
-          <w:rStyle w:val="Hipervnculo"/>
-          <w:noProof/>
-          <w:sz w:val="24"/>
-          <w:szCs w:val="24"/>
-        </w:rPr>
-        <w:t xml:space="preserve"> – </w:t>
-      </w:r>
-      <w:r>
-        <w:rPr>
-          <w:rStyle w:val="Hipervnculo"/>
-          <w:noProof/>
-          <w:sz w:val="24"/>
-          <w:szCs w:val="24"/>
-        </w:rPr>
-        <w:t xml:space="preserve">Catálogo de </w:t>
-      </w:r>
-      <w:r>
-        <w:rPr>
-          <w:rStyle w:val="Hipervnculo"/>
-          <w:noProof/>
-          <w:sz w:val="24"/>
-          <w:szCs w:val="24"/>
-        </w:rPr>
-        <w:t>r</w:t>
-      </w:r>
-      <w:r>
-        <w:rPr>
-          <w:rStyle w:val="Hipervnculo"/>
-          <w:noProof/>
-          <w:sz w:val="24"/>
-          <w:szCs w:val="24"/>
-        </w:rPr>
-        <w:t>eq</w:t>
-      </w:r>
-      <w:r>
-        <w:rPr>
-          <w:rStyle w:val="Hipervnculo"/>
-          <w:noProof/>
-          <w:sz w:val="24"/>
-          <w:szCs w:val="24"/>
-        </w:rPr>
-        <w:t>u</w:t>
-      </w:r>
-      <w:r>
-        <w:rPr>
-          <w:rStyle w:val="Hipervnculo"/>
-          <w:noProof/>
-          <w:sz w:val="24"/>
-          <w:szCs w:val="24"/>
-        </w:rPr>
-        <w:t>isitos</w:t>
-      </w:r>
-      <w:r>
-        <w:rPr>
-          <w:rStyle w:val="Hipervnculo"/>
-          <w:noProof/>
-          <w:sz w:val="24"/>
-          <w:szCs w:val="24"/>
-        </w:rPr>
-        <w:tab/>
-        <w:t>1</w:t>
-      </w:r>
-      <w:r>
-        <w:rPr>
-          <w:rStyle w:val="Hipervnculo"/>
-          <w:noProof/>
-          <w:sz w:val="24"/>
-          <w:szCs w:val="24"/>
-        </w:rPr>
-        <w:t>1</w:t>
-      </w:r>
-      <w:bookmarkStart w:id="0" w:name="_GoBack"/>
-      <w:bookmarkEnd w:id="0"/>
-      <w:r>
-        <w:rPr>
-          <w:rStyle w:val="Hipervnculo"/>
-          <w:noProof/>
-          <w:sz w:val="24"/>
-          <w:szCs w:val="24"/>
-        </w:rPr>
-        <w:fldChar w:fldCharType="end"/>
-      </w:r>
-    </w:p>
-    <w:p/>
-    <w:p>
-      <w:pPr>
-        <w:pStyle w:val="ndice1"/>
-        <w:tabs>
-          <w:tab w:val="right" w:leader="dot" w:pos="8494"/>
-        </w:tabs>
-        <w:rPr>
-          <w:rStyle w:val="Hipervnculo"/>
-          <w:noProof/>
-          <w:sz w:val="24"/>
-          <w:szCs w:val="24"/>
-        </w:rPr>
-      </w:pPr>
-      <w:hyperlink w:anchor="_6_–_Pruebas" w:history="1">
-        <w:r>
-          <w:rPr>
-            <w:rStyle w:val="Hipervnculo"/>
-            <w:noProof/>
-            <w:sz w:val="24"/>
-            <w:szCs w:val="24"/>
-          </w:rPr>
-          <w:t>6</w:t>
-        </w:r>
-        <w:r>
-          <w:rPr>
-            <w:rStyle w:val="Hipervnculo"/>
-            <w:noProof/>
-            <w:sz w:val="24"/>
-            <w:szCs w:val="24"/>
-          </w:rPr>
-          <w:t xml:space="preserve"> – </w:t>
-        </w:r>
-        <w:r>
-          <w:rPr>
-            <w:rStyle w:val="Hipervnculo"/>
-            <w:noProof/>
-            <w:sz w:val="24"/>
-            <w:szCs w:val="24"/>
-          </w:rPr>
-          <w:t>Pruebas</w:t>
-        </w:r>
-        <w:r>
-          <w:rPr>
-            <w:rStyle w:val="Hipervnculo"/>
-            <w:noProof/>
-            <w:sz w:val="24"/>
-            <w:szCs w:val="24"/>
-          </w:rPr>
-          <w:t xml:space="preserve"> </w:t>
-        </w:r>
-        <w:r>
-          <w:rPr>
-            <w:rStyle w:val="Hipervnculo"/>
-            <w:noProof/>
-            <w:sz w:val="24"/>
-            <w:szCs w:val="24"/>
-          </w:rPr>
-          <w:t>de aceptación</w:t>
-        </w:r>
-        <w:r>
-          <w:rPr>
-            <w:rStyle w:val="Hipervnculo"/>
-            <w:noProof/>
-            <w:sz w:val="24"/>
-            <w:szCs w:val="24"/>
-          </w:rPr>
-          <w:tab/>
-          <w:t>1</w:t>
-        </w:r>
-        <w:r>
-          <w:rPr>
-            <w:rStyle w:val="Hipervnculo"/>
-            <w:noProof/>
-            <w:sz w:val="24"/>
-            <w:szCs w:val="24"/>
-          </w:rPr>
-          <w:t>2</w:t>
-        </w:r>
-      </w:hyperlink>
-    </w:p>
-    <w:p/>
-    <w:p>
-      <w:pPr>
-        <w:pStyle w:val="ndice1"/>
-        <w:tabs>
-          <w:tab w:val="right" w:leader="dot" w:pos="8494"/>
-        </w:tabs>
-        <w:rPr>
-          <w:rStyle w:val="Hipervnculo"/>
-          <w:noProof/>
-          <w:sz w:val="24"/>
-          <w:szCs w:val="24"/>
-        </w:rPr>
-      </w:pPr>
-      <w:hyperlink w:anchor="_7_–_Modelo" w:history="1">
-        <w:r>
-          <w:rPr>
-            <w:rStyle w:val="Hipervnculo"/>
-            <w:noProof/>
-            <w:sz w:val="24"/>
-            <w:szCs w:val="24"/>
-          </w:rPr>
-          <w:t>7</w:t>
-        </w:r>
-        <w:r>
-          <w:rPr>
-            <w:rStyle w:val="Hipervnculo"/>
-            <w:noProof/>
-            <w:sz w:val="24"/>
-            <w:szCs w:val="24"/>
-          </w:rPr>
-          <w:t xml:space="preserve"> – </w:t>
-        </w:r>
-        <w:r>
-          <w:rPr>
-            <w:rStyle w:val="Hipervnculo"/>
-            <w:noProof/>
-            <w:sz w:val="24"/>
-            <w:szCs w:val="24"/>
-          </w:rPr>
-          <w:t>Modelo conceptual</w:t>
-        </w:r>
-        <w:r>
-          <w:rPr>
-            <w:rStyle w:val="Hipervnculo"/>
-            <w:noProof/>
-            <w:sz w:val="24"/>
-            <w:szCs w:val="24"/>
-          </w:rPr>
-          <w:tab/>
-          <w:t>1</w:t>
-        </w:r>
-        <w:r>
-          <w:rPr>
-            <w:rStyle w:val="Hipervnculo"/>
-            <w:noProof/>
-            <w:sz w:val="24"/>
-            <w:szCs w:val="24"/>
-          </w:rPr>
-          <w:t>3</w:t>
-        </w:r>
-      </w:hyperlink>
-    </w:p>
-    <w:p/>
-    <w:p>
-      <w:pPr>
-        <w:pStyle w:val="ndice1"/>
-        <w:tabs>
-          <w:tab w:val="right" w:leader="dot" w:pos="8494"/>
-        </w:tabs>
-        <w:rPr>
-          <w:rStyle w:val="Hipervnculo"/>
-          <w:noProof/>
-          <w:sz w:val="24"/>
-          <w:szCs w:val="24"/>
-        </w:rPr>
-      </w:pPr>
-      <w:hyperlink w:anchor="_8_–_Matrices" w:history="1">
-        <w:r>
-          <w:rPr>
-            <w:rStyle w:val="Hipervnculo"/>
-            <w:noProof/>
-            <w:sz w:val="24"/>
-            <w:szCs w:val="24"/>
-          </w:rPr>
-          <w:t>8</w:t>
-        </w:r>
-        <w:r>
-          <w:rPr>
-            <w:rStyle w:val="Hipervnculo"/>
-            <w:noProof/>
-            <w:sz w:val="24"/>
-            <w:szCs w:val="24"/>
-          </w:rPr>
-          <w:t xml:space="preserve"> – </w:t>
-        </w:r>
-        <w:r>
-          <w:rPr>
-            <w:rStyle w:val="Hipervnculo"/>
-            <w:noProof/>
-            <w:sz w:val="24"/>
-            <w:szCs w:val="24"/>
-          </w:rPr>
-          <w:t>Matrices de trazabilidad</w:t>
-        </w:r>
-        <w:r>
-          <w:rPr>
-            <w:rStyle w:val="Hipervnculo"/>
-            <w:noProof/>
-            <w:sz w:val="24"/>
-            <w:szCs w:val="24"/>
-          </w:rPr>
-          <w:tab/>
-          <w:t>1</w:t>
-        </w:r>
-        <w:r>
-          <w:rPr>
-            <w:rStyle w:val="Hipervnculo"/>
-            <w:noProof/>
-            <w:sz w:val="24"/>
-            <w:szCs w:val="24"/>
-          </w:rPr>
-          <w:t>4</w:t>
-        </w:r>
-      </w:hyperlink>
-    </w:p>
-    <w:p/>
-    <w:p>
-      <w:pPr>
-        <w:pStyle w:val="ndice1"/>
-        <w:tabs>
-          <w:tab w:val="right" w:leader="dot" w:pos="8494"/>
-        </w:tabs>
-        <w:rPr>
-          <w:noProof/>
-          <w:sz w:val="24"/>
-          <w:szCs w:val="24"/>
-        </w:rPr>
-      </w:pPr>
-      <w:hyperlink w:anchor="Anexo" w:history="1">
-        <w:r>
-          <w:rPr>
-            <w:rStyle w:val="Hipervnculo"/>
-            <w:noProof/>
-            <w:sz w:val="24"/>
-            <w:szCs w:val="24"/>
-          </w:rPr>
-          <w:t>Ane</w:t>
-        </w:r>
-        <w:r>
-          <w:rPr>
-            <w:rStyle w:val="Hipervnculo"/>
-            <w:noProof/>
-            <w:sz w:val="24"/>
-            <w:szCs w:val="24"/>
-          </w:rPr>
-          <w:t>x</w:t>
-        </w:r>
-        <w:r>
-          <w:rPr>
-            <w:rStyle w:val="Hipervnculo"/>
-            <w:noProof/>
-            <w:sz w:val="24"/>
-            <w:szCs w:val="24"/>
-          </w:rPr>
-          <w:t>o</w:t>
-        </w:r>
-        <w:r>
-          <w:rPr>
-            <w:rStyle w:val="Hipervnculo"/>
-            <w:noProof/>
-            <w:sz w:val="24"/>
-            <w:szCs w:val="24"/>
-          </w:rPr>
-          <w:tab/>
-          <w:t>1</w:t>
-        </w:r>
-        <w:r>
-          <w:rPr>
-            <w:rStyle w:val="Hipervnculo"/>
-            <w:noProof/>
-            <w:sz w:val="24"/>
-            <w:szCs w:val="24"/>
-          </w:rPr>
-          <w:t>5</w:t>
-        </w:r>
-      </w:hyperlink>
-    </w:p>
-    <w:p>
-      <w:pPr>
-        <w:pStyle w:val="Ttulo2"/>
-        <w:rPr>
-          <w:rFonts w:asciiTheme="minorHAnsi" w:eastAsia="Liberation Serif" w:hAnsiTheme="minorHAnsi" w:cstheme="minorHAnsi"/>
-          <w:noProof/>
-          <w:sz w:val="28"/>
-          <w:szCs w:val="28"/>
-        </w:rPr>
-        <w:sectPr>
-          <w:type w:val="continuous"/>
-          <w:pgSz w:w="11906" w:h="16838"/>
-          <w:pgMar w:top="1417" w:right="1701" w:bottom="1417" w:left="1701" w:header="708" w:footer="708" w:gutter="0"/>
-          <w:cols w:space="720"/>
-          <w:titlePg/>
-          <w:docGrid w:linePitch="360"/>
-        </w:sectPr>
-      </w:pPr>
-    </w:p>
-    <w:p>
-      <w:pPr>
-        <w:pStyle w:val="Ttulo2"/>
-        <w:rPr>
-          <w:rFonts w:asciiTheme="minorHAnsi" w:eastAsia="Liberation Serif" w:hAnsiTheme="minorHAnsi" w:cstheme="minorHAnsi"/>
-        </w:rPr>
-      </w:pPr>
-      <w:r>
-        <w:rPr>
-          <w:rFonts w:asciiTheme="minorHAnsi" w:eastAsia="Liberation Serif" w:hAnsiTheme="minorHAnsi" w:cstheme="minorHAnsi"/>
-          <w:sz w:val="28"/>
-          <w:szCs w:val="28"/>
-        </w:rPr>
-        <w:lastRenderedPageBreak/>
-        <w:fldChar w:fldCharType="end"/>
-      </w:r>
+        </w:rPr>
+      </w:pPr>
       <w:r>
         <w:rPr>
           <w:rFonts w:asciiTheme="minorHAnsi" w:eastAsia="Liberation Serif" w:hAnsiTheme="minorHAnsi" w:cstheme="minorHAnsi"/>
@@ -1572,7 +1803,8 @@
           <w:rFonts w:asciiTheme="minorHAnsi" w:eastAsia="Liberation Serif" w:hAnsiTheme="minorHAnsi" w:cstheme="minorHAnsi"/>
         </w:rPr>
       </w:pPr>
-      <w:bookmarkStart w:id="1" w:name="Introduccion"/>
+      <w:bookmarkStart w:id="2" w:name="Introduccion"/>
+      <w:bookmarkStart w:id="3" w:name="_Toc435493935"/>
       <w:r>
         <w:rPr>
           <w:rFonts w:asciiTheme="minorHAnsi" w:eastAsia="Liberation Serif" w:hAnsiTheme="minorHAnsi" w:cstheme="minorHAnsi"/>
@@ -1580,6 +1812,7 @@
         <w:lastRenderedPageBreak/>
         <w:t>1 - Introducción</w:t>
       </w:r>
+      <w:bookmarkEnd w:id="3"/>
       <w:r>
         <w:rPr>
           <w:rFonts w:asciiTheme="minorHAnsi" w:eastAsia="Liberation Serif" w:hAnsiTheme="minorHAnsi" w:cstheme="minorHAnsi"/>
@@ -1629,7 +1862,7 @@
         <w:fldChar w:fldCharType="end"/>
       </w:r>
     </w:p>
-    <w:bookmarkEnd w:id="1"/>
+    <w:bookmarkEnd w:id="2"/>
     <w:p>
       <w:pPr>
         <w:suppressAutoHyphens/>
@@ -1917,7 +2150,7 @@
         </w:rPr>
         <w:t xml:space="preserve">Aunque tienen </w:t>
       </w:r>
-      <w:hyperlink r:id="rId12" w:history="1">
+      <w:hyperlink r:id="rId9" w:history="1">
         <w:r>
           <w:rPr>
             <w:rStyle w:val="Hipervnculo"/>
@@ -2076,7 +2309,8 @@
           <w:szCs w:val="26"/>
         </w:rPr>
       </w:pPr>
-      <w:bookmarkStart w:id="2" w:name="Actas"/>
+      <w:bookmarkStart w:id="4" w:name="Actas"/>
+      <w:bookmarkStart w:id="5" w:name="_Toc435493936"/>
       <w:r>
         <w:rPr>
           <w:sz w:val="26"/>
@@ -2085,6 +2319,7 @@
         <w:lastRenderedPageBreak/>
         <w:t>Acta 1</w:t>
       </w:r>
+      <w:bookmarkEnd w:id="5"/>
       <w:r>
         <w:rPr>
           <w:sz w:val="26"/>
@@ -2122,7 +2357,7 @@
         <w:fldChar w:fldCharType="end"/>
       </w:r>
     </w:p>
-    <w:bookmarkEnd w:id="2"/>
+    <w:bookmarkEnd w:id="4"/>
     <w:p>
       <w:pPr>
         <w:spacing w:after="0" w:line="240" w:lineRule="auto"/>
@@ -2261,8 +2496,8 @@
           <w:szCs w:val="28"/>
         </w:rPr>
       </w:pPr>
-      <w:bookmarkStart w:id="3" w:name="__DdeLink__18_826484530"/>
-      <w:bookmarkEnd w:id="3"/>
+      <w:bookmarkStart w:id="6" w:name="__DdeLink__18_826484530"/>
+      <w:bookmarkEnd w:id="6"/>
     </w:p>
     <w:p>
       <w:pPr>
@@ -2273,6 +2508,7 @@
           <w:szCs w:val="26"/>
         </w:rPr>
       </w:pPr>
+      <w:bookmarkStart w:id="7" w:name="_Toc435493937"/>
       <w:r>
         <w:rPr>
           <w:sz w:val="26"/>
@@ -2280,6 +2516,7 @@
         </w:rPr>
         <w:t>Acta 2</w:t>
       </w:r>
+      <w:bookmarkEnd w:id="7"/>
     </w:p>
     <w:p>
       <w:pPr>
@@ -2407,7 +2644,7 @@
           <w:lang w:val="es-ES_tradnl" w:eastAsia="es-ES_tradnl"/>
         </w:rPr>
         <w:drawing>
-          <wp:inline distT="0" distB="0" distL="0" distR="0" wp14:anchorId="2DD4F3D6" wp14:editId="5D9B2C49">
+          <wp:inline distT="0" distB="0" distL="0" distR="0" wp14:anchorId="2471AB78" wp14:editId="37CBD317">
             <wp:extent cx="4457700" cy="3343275"/>
             <wp:effectExtent l="0" t="0" r="0" b="9525"/>
             <wp:docPr id="1" name="0 Imagen"/>
@@ -2422,7 +2659,7 @@
                     <pic:cNvPicPr/>
                   </pic:nvPicPr>
                   <pic:blipFill>
-                    <a:blip r:embed="rId13" cstate="print">
+                    <a:blip r:embed="rId10" cstate="print">
                       <a:extLst>
                         <a:ext uri="{28A0092B-C50C-407E-A947-70E740481C1C}">
                           <a14:useLocalDpi xmlns:a14="http://schemas.microsoft.com/office/drawing/2010/main" val="0"/>
@@ -2456,14 +2693,27 @@
       <w:r>
         <w:t xml:space="preserve">Imagen </w:t>
       </w:r>
-      <w:fldSimple w:instr=" SEQ Imagen \* ARABIC ">
-        <w:r>
-          <w:rPr>
-            <w:noProof/>
-          </w:rPr>
-          <w:t>1</w:t>
-        </w:r>
-      </w:fldSimple>
+      <w:r>
+        <w:fldChar w:fldCharType="begin"/>
+      </w:r>
+      <w:r>
+        <w:instrText xml:space="preserve"> SEQ Imagen \* ARABIC </w:instrText>
+      </w:r>
+      <w:r>
+        <w:fldChar w:fldCharType="separate"/>
+      </w:r>
+      <w:r>
+        <w:rPr>
+          <w:noProof/>
+        </w:rPr>
+        <w:t>1</w:t>
+      </w:r>
+      <w:r>
+        <w:rPr>
+          <w:noProof/>
+        </w:rPr>
+        <w:fldChar w:fldCharType="end"/>
+      </w:r>
       <w:r>
         <w:t>: Segunda Reunión</w:t>
       </w:r>
@@ -2480,7 +2730,8 @@
           <w:rFonts w:asciiTheme="minorHAnsi" w:hAnsiTheme="minorHAnsi" w:cstheme="minorHAnsi"/>
         </w:rPr>
       </w:pPr>
-      <w:bookmarkStart w:id="4" w:name="Glosario"/>
+      <w:bookmarkStart w:id="8" w:name="Glosario"/>
+      <w:bookmarkStart w:id="9" w:name="_Toc435493938"/>
       <w:r>
         <w:rPr>
           <w:rFonts w:asciiTheme="minorHAnsi" w:hAnsiTheme="minorHAnsi" w:cstheme="minorHAnsi"/>
@@ -2488,6 +2739,7 @@
         <w:lastRenderedPageBreak/>
         <w:t>2 – Glosario</w:t>
       </w:r>
+      <w:bookmarkEnd w:id="9"/>
       <w:r>
         <w:rPr>
           <w:rFonts w:asciiTheme="minorHAnsi" w:hAnsiTheme="minorHAnsi" w:cstheme="minorHAnsi"/>
@@ -2537,7 +2789,7 @@
         <w:fldChar w:fldCharType="end"/>
       </w:r>
     </w:p>
-    <w:bookmarkEnd w:id="4"/>
+    <w:bookmarkEnd w:id="8"/>
     <w:p>
       <w:pPr>
         <w:spacing w:line="240" w:lineRule="auto"/>
@@ -3610,6 +3862,9 @@
           <w:szCs w:val="24"/>
         </w:rPr>
         <w:sectPr>
+          <w:headerReference w:type="default" r:id="rId11"/>
+          <w:footerReference w:type="default" r:id="rId12"/>
+          <w:footerReference w:type="first" r:id="rId13"/>
           <w:type w:val="continuous"/>
           <w:pgSz w:w="11906" w:h="16838"/>
           <w:pgMar w:top="1417" w:right="1701" w:bottom="1417" w:left="1701" w:header="708" w:footer="708" w:gutter="0"/>
@@ -3629,7 +3884,8 @@
           <w:rFonts w:asciiTheme="minorHAnsi" w:hAnsiTheme="minorHAnsi" w:cstheme="minorHAnsi"/>
         </w:rPr>
       </w:pPr>
-      <w:bookmarkStart w:id="5" w:name="ModeloDeNegocio"/>
+      <w:bookmarkStart w:id="10" w:name="ModeloDeNegocio"/>
+      <w:bookmarkStart w:id="11" w:name="_Toc435493939"/>
       <w:r>
         <w:rPr>
           <w:rFonts w:asciiTheme="minorHAnsi" w:hAnsiTheme="minorHAnsi" w:cstheme="minorHAnsi"/>
@@ -3637,6 +3893,7 @@
         <w:lastRenderedPageBreak/>
         <w:t>3 – Modelo de negocio</w:t>
       </w:r>
+      <w:bookmarkEnd w:id="11"/>
       <w:r>
         <w:rPr>
           <w:rFonts w:asciiTheme="minorHAnsi" w:hAnsiTheme="minorHAnsi" w:cstheme="minorHAnsi"/>
@@ -3685,7 +3942,7 @@
         </w:rPr>
         <w:fldChar w:fldCharType="end"/>
       </w:r>
-      <w:bookmarkEnd w:id="5"/>
+      <w:bookmarkEnd w:id="10"/>
     </w:p>
     <w:p>
       <w:pPr>
@@ -3761,27 +4018,14 @@
       <w:r>
         <w:t xml:space="preserve">Imagen </w:t>
       </w:r>
-      <w:r>
-        <w:fldChar w:fldCharType="begin"/>
-      </w:r>
-      <w:r>
-        <w:instrText xml:space="preserve"> SEQ Imagen \* ARABIC </w:instrText>
-      </w:r>
-      <w:r>
-        <w:fldChar w:fldCharType="separate"/>
-      </w:r>
-      <w:r>
-        <w:rPr>
-          <w:noProof/>
-        </w:rPr>
-        <w:t>2</w:t>
-      </w:r>
-      <w:r>
-        <w:rPr>
-          <w:noProof/>
-        </w:rPr>
-        <w:fldChar w:fldCharType="end"/>
-      </w:r>
+      <w:fldSimple w:instr=" SEQ Imagen \* ARABIC ">
+        <w:r>
+          <w:rPr>
+            <w:noProof/>
+          </w:rPr>
+          <w:t>2</w:t>
+        </w:r>
+      </w:fldSimple>
       <w:r>
         <w:t>: BPMN registro</w:t>
       </w:r>
@@ -4020,27 +4264,14 @@
       <w:r>
         <w:t xml:space="preserve">Imagen </w:t>
       </w:r>
-      <w:r>
-        <w:fldChar w:fldCharType="begin"/>
-      </w:r>
-      <w:r>
-        <w:instrText xml:space="preserve"> SEQ Imagen \* ARABIC </w:instrText>
-      </w:r>
-      <w:r>
-        <w:fldChar w:fldCharType="separate"/>
-      </w:r>
-      <w:r>
-        <w:rPr>
-          <w:noProof/>
-        </w:rPr>
-        <w:t>3</w:t>
-      </w:r>
-      <w:r>
-        <w:rPr>
-          <w:noProof/>
-        </w:rPr>
-        <w:fldChar w:fldCharType="end"/>
-      </w:r>
+      <w:fldSimple w:instr=" SEQ Imagen \* ARABIC ">
+        <w:r>
+          <w:rPr>
+            <w:noProof/>
+          </w:rPr>
+          <w:t>3</w:t>
+        </w:r>
+      </w:fldSimple>
       <w:r>
         <w:t>: BPMN pagos</w:t>
       </w:r>
@@ -4145,27 +4376,14 @@
       <w:r>
         <w:t xml:space="preserve">Imagen </w:t>
       </w:r>
-      <w:r>
-        <w:fldChar w:fldCharType="begin"/>
-      </w:r>
-      <w:r>
-        <w:instrText xml:space="preserve"> SEQ Imagen \* ARABIC </w:instrText>
-      </w:r>
-      <w:r>
-        <w:fldChar w:fldCharType="separate"/>
-      </w:r>
-      <w:r>
-        <w:rPr>
-          <w:noProof/>
-        </w:rPr>
-        <w:t>4</w:t>
-      </w:r>
-      <w:r>
-        <w:rPr>
-          <w:noProof/>
-        </w:rPr>
-        <w:fldChar w:fldCharType="end"/>
-      </w:r>
+      <w:fldSimple w:instr=" SEQ Imagen \* ARABIC ">
+        <w:r>
+          <w:rPr>
+            <w:noProof/>
+          </w:rPr>
+          <w:t>4</w:t>
+        </w:r>
+      </w:fldSimple>
       <w:r>
         <w:t>: BPMN préstamos</w:t>
       </w:r>
@@ -4212,7 +4430,7 @@
           <w:docGrid w:linePitch="360"/>
         </w:sectPr>
       </w:pPr>
-      <w:bookmarkStart w:id="6" w:name="VisionGeneralDelSistema"/>
+      <w:bookmarkStart w:id="12" w:name="VisionGeneralDelSistema"/>
     </w:p>
     <w:p>
       <w:pPr>
@@ -4224,8 +4442,9 @@
           <w:rFonts w:asciiTheme="minorHAnsi" w:hAnsiTheme="minorHAnsi" w:cstheme="minorHAnsi"/>
         </w:rPr>
       </w:pPr>
-      <w:bookmarkStart w:id="7" w:name="_4_–_Visión"/>
-      <w:bookmarkEnd w:id="7"/>
+      <w:bookmarkStart w:id="13" w:name="_4_–_Visión"/>
+      <w:bookmarkStart w:id="14" w:name="_Toc435493940"/>
+      <w:bookmarkEnd w:id="13"/>
       <w:r>
         <w:rPr>
           <w:rFonts w:asciiTheme="minorHAnsi" w:hAnsiTheme="minorHAnsi" w:cstheme="minorHAnsi"/>
@@ -4233,6 +4452,7 @@
         <w:lastRenderedPageBreak/>
         <w:t>4 – Visión general del sistema</w:t>
       </w:r>
+      <w:bookmarkEnd w:id="14"/>
       <w:r>
         <w:rPr>
           <w:rFonts w:asciiTheme="minorHAnsi" w:hAnsiTheme="minorHAnsi" w:cstheme="minorHAnsi"/>
@@ -4282,7 +4502,7 @@
         <w:fldChar w:fldCharType="end"/>
       </w:r>
     </w:p>
-    <w:bookmarkEnd w:id="6"/>
+    <w:bookmarkEnd w:id="12"/>
     <w:p>
       <w:pPr>
         <w:rPr>
@@ -4299,6 +4519,7 @@
           <w:szCs w:val="24"/>
         </w:rPr>
       </w:pPr>
+      <w:bookmarkStart w:id="15" w:name="_Toc435493941"/>
       <w:r>
         <w:rPr>
           <w:rStyle w:val="Ttulo2Car"/>
@@ -4307,6 +4528,7 @@
         </w:rPr>
         <w:t>HU-1.</w:t>
       </w:r>
+      <w:bookmarkEnd w:id="15"/>
       <w:r>
         <w:rPr>
           <w:rFonts w:cstheme="minorHAnsi"/>
@@ -4378,6 +4600,7 @@
           <w:szCs w:val="24"/>
         </w:rPr>
       </w:pPr>
+      <w:bookmarkStart w:id="16" w:name="_Toc435493942"/>
       <w:r>
         <w:rPr>
           <w:rStyle w:val="Ttulo2Car"/>
@@ -4386,6 +4609,7 @@
         </w:rPr>
         <w:t>HU-2.</w:t>
       </w:r>
+      <w:bookmarkEnd w:id="16"/>
       <w:r>
         <w:rPr>
           <w:rStyle w:val="Ttulo2Car"/>
@@ -4450,6 +4674,7 @@
           <w:szCs w:val="24"/>
         </w:rPr>
       </w:pPr>
+      <w:bookmarkStart w:id="17" w:name="_Toc435493943"/>
       <w:r>
         <w:rPr>
           <w:rStyle w:val="Ttulo2Car"/>
@@ -4466,6 +4691,7 @@
         </w:rPr>
         <w:t>.</w:t>
       </w:r>
+      <w:bookmarkEnd w:id="17"/>
       <w:r>
         <w:rPr>
           <w:rStyle w:val="Ttulo2Car"/>
@@ -4727,8 +4953,9 @@
           <w:rFonts w:asciiTheme="minorHAnsi" w:hAnsiTheme="minorHAnsi" w:cstheme="minorHAnsi"/>
         </w:rPr>
       </w:pPr>
-      <w:bookmarkStart w:id="8" w:name="_5_–_Catálogo"/>
-      <w:bookmarkEnd w:id="8"/>
+      <w:bookmarkStart w:id="18" w:name="_5_–_Catálogo"/>
+      <w:bookmarkStart w:id="19" w:name="_Toc435493944"/>
+      <w:bookmarkEnd w:id="18"/>
       <w:r>
         <w:rPr>
           <w:rFonts w:asciiTheme="minorHAnsi" w:hAnsiTheme="minorHAnsi" w:cstheme="minorHAnsi"/>
@@ -4746,7 +4973,14 @@
         <w:rPr>
           <w:rFonts w:asciiTheme="minorHAnsi" w:hAnsiTheme="minorHAnsi" w:cstheme="minorHAnsi"/>
         </w:rPr>
-        <w:t xml:space="preserve">Catálogo de requisitos </w:t>
+        <w:t>Catálogo de requisitos</w:t>
+      </w:r>
+      <w:bookmarkEnd w:id="19"/>
+      <w:r>
+        <w:rPr>
+          <w:rFonts w:asciiTheme="minorHAnsi" w:hAnsiTheme="minorHAnsi" w:cstheme="minorHAnsi"/>
+        </w:rPr>
+        <w:t xml:space="preserve"> </w:t>
       </w:r>
       <w:r>
         <w:rPr>
@@ -4812,8 +5046,9 @@
           <w:rFonts w:asciiTheme="minorHAnsi" w:hAnsiTheme="minorHAnsi" w:cstheme="minorHAnsi"/>
         </w:rPr>
       </w:pPr>
-      <w:bookmarkStart w:id="9" w:name="_6_–_Pruebas"/>
-      <w:bookmarkEnd w:id="9"/>
+      <w:bookmarkStart w:id="20" w:name="_6_–_Pruebas"/>
+      <w:bookmarkStart w:id="21" w:name="_Toc435493945"/>
+      <w:bookmarkEnd w:id="20"/>
       <w:r>
         <w:rPr>
           <w:rFonts w:asciiTheme="minorHAnsi" w:hAnsiTheme="minorHAnsi" w:cstheme="minorHAnsi"/>
@@ -4831,7 +5066,14 @@
         <w:rPr>
           <w:rFonts w:asciiTheme="minorHAnsi" w:hAnsiTheme="minorHAnsi" w:cstheme="minorHAnsi"/>
         </w:rPr>
-        <w:t xml:space="preserve">Pruebas de aceptación </w:t>
+        <w:t>Pruebas de aceptación</w:t>
+      </w:r>
+      <w:bookmarkEnd w:id="21"/>
+      <w:r>
+        <w:rPr>
+          <w:rFonts w:asciiTheme="minorHAnsi" w:hAnsiTheme="minorHAnsi" w:cstheme="minorHAnsi"/>
+        </w:rPr>
+        <w:t xml:space="preserve"> </w:t>
       </w:r>
       <w:r>
         <w:rPr>
@@ -4898,8 +5140,9 @@
           <w:rFonts w:asciiTheme="minorHAnsi" w:hAnsiTheme="minorHAnsi" w:cstheme="minorHAnsi"/>
         </w:rPr>
       </w:pPr>
-      <w:bookmarkStart w:id="10" w:name="_7_–_Modelo"/>
-      <w:bookmarkEnd w:id="10"/>
+      <w:bookmarkStart w:id="22" w:name="_7_–_Modelo"/>
+      <w:bookmarkStart w:id="23" w:name="_Toc435493946"/>
+      <w:bookmarkEnd w:id="22"/>
       <w:r>
         <w:rPr>
           <w:rFonts w:asciiTheme="minorHAnsi" w:hAnsiTheme="minorHAnsi" w:cstheme="minorHAnsi"/>
@@ -4907,6 +5150,7 @@
         <w:lastRenderedPageBreak/>
         <w:t>7 – Modelo conceptual</w:t>
       </w:r>
+      <w:bookmarkEnd w:id="23"/>
       <w:r>
         <w:rPr>
           <w:rFonts w:asciiTheme="minorHAnsi" w:hAnsiTheme="minorHAnsi" w:cstheme="minorHAnsi"/>
@@ -4984,8 +5228,9 @@
           <w:rFonts w:asciiTheme="minorHAnsi" w:hAnsiTheme="minorHAnsi" w:cstheme="minorHAnsi"/>
         </w:rPr>
       </w:pPr>
-      <w:bookmarkStart w:id="11" w:name="_8_–_Matrices"/>
-      <w:bookmarkEnd w:id="11"/>
+      <w:bookmarkStart w:id="24" w:name="_8_–_Matrices"/>
+      <w:bookmarkStart w:id="25" w:name="_Toc435493947"/>
+      <w:bookmarkEnd w:id="24"/>
       <w:r>
         <w:rPr>
           <w:rFonts w:asciiTheme="minorHAnsi" w:hAnsiTheme="minorHAnsi" w:cstheme="minorHAnsi"/>
@@ -4993,6 +5238,7 @@
         <w:lastRenderedPageBreak/>
         <w:t>8 – Matrices de trazabilidad</w:t>
       </w:r>
+      <w:bookmarkEnd w:id="25"/>
       <w:r>
         <w:rPr>
           <w:rFonts w:asciiTheme="minorHAnsi" w:hAnsiTheme="minorHAnsi" w:cstheme="minorHAnsi"/>
@@ -5053,81 +5299,18 @@
     </w:p>
     <w:p>
       <w:pPr>
-        <w:pStyle w:val="Ttulo2"/>
+        <w:pStyle w:val="Ttulo1"/>
         <w:pBdr>
           <w:bottom w:val="single" w:sz="4" w:space="1" w:color="auto"/>
         </w:pBdr>
-        <w:rPr>
-          <w:sz w:val="28"/>
-          <w:szCs w:val="28"/>
-        </w:rPr>
-      </w:pPr>
-      <w:bookmarkStart w:id="12" w:name="Anexo"/>
-      <w:r>
-        <w:rPr>
-          <w:sz w:val="28"/>
-          <w:szCs w:val="28"/>
-        </w:rPr>
+      </w:pPr>
+      <w:bookmarkStart w:id="26" w:name="_Toc435493948"/>
+      <w:r>
         <w:lastRenderedPageBreak/>
         <w:t>Anexo</w:t>
       </w:r>
-      <w:r>
-        <w:rPr>
-          <w:sz w:val="28"/>
-          <w:szCs w:val="28"/>
-        </w:rPr>
-        <w:fldChar w:fldCharType="begin"/>
-      </w:r>
-      <w:r>
-        <w:instrText xml:space="preserve"> XE "</w:instrText>
-      </w:r>
-      <w:r>
-        <w:rPr>
-          <w:sz w:val="28"/>
-          <w:szCs w:val="28"/>
-        </w:rPr>
-        <w:instrText>Anexo</w:instrText>
-      </w:r>
-      <w:r>
-        <w:instrText xml:space="preserve">" </w:instrText>
-      </w:r>
-      <w:r>
-        <w:rPr>
-          <w:sz w:val="28"/>
-          <w:szCs w:val="28"/>
-        </w:rPr>
-        <w:fldChar w:fldCharType="end"/>
-      </w:r>
-      <w:r>
-        <w:rPr>
-          <w:sz w:val="28"/>
-          <w:szCs w:val="28"/>
-        </w:rPr>
-        <w:fldChar w:fldCharType="begin"/>
-      </w:r>
-      <w:r>
-        <w:rPr>
-          <w:sz w:val="28"/>
-          <w:szCs w:val="28"/>
-        </w:rPr>
-        <w:instrText xml:space="preserve"> XE "Anexo" </w:instrText>
-      </w:r>
-      <w:r>
-        <w:rPr>
-          <w:sz w:val="28"/>
-          <w:szCs w:val="28"/>
-        </w:rPr>
-        <w:fldChar w:fldCharType="end"/>
-      </w:r>
-      <w:r>
-        <w:rPr>
-          <w:sz w:val="28"/>
-          <w:szCs w:val="28"/>
-        </w:rPr>
-        <w:t xml:space="preserve"> </w:t>
-      </w:r>
-    </w:p>
-    <w:bookmarkEnd w:id="12"/>
+      <w:bookmarkEnd w:id="26"/>
+    </w:p>
     <w:p/>
     <w:p>
       <w:pPr>
@@ -5145,7 +5328,7 @@
           <w:lang w:val="es-ES_tradnl" w:eastAsia="es-ES_tradnl"/>
         </w:rPr>
         <w:drawing>
-          <wp:inline distT="0" distB="0" distL="0" distR="0" wp14:anchorId="195BC1C8" wp14:editId="7025D1D2">
+          <wp:inline distT="0" distB="0" distL="0" distR="0" wp14:anchorId="36C1F83E" wp14:editId="4A5D310C">
             <wp:extent cx="3454022" cy="4724400"/>
             <wp:effectExtent l="0" t="0" r="0" b="0"/>
             <wp:docPr id="3" name="0 Imagen"/>
@@ -5185,6 +5368,9 @@
             </a:graphic>
           </wp:inline>
         </w:drawing>
+      </w:r>
+      <w:r>
+        <w:t xml:space="preserve"> </w:t>
       </w:r>
     </w:p>
     <w:p>
@@ -6912,6 +7098,7 @@
   <w:style w:type="character" w:default="1" w:styleId="Fuentedeprrafopredeter">
     <w:name w:val="Default Paragraph Font"/>
     <w:uiPriority w:val="1"/>
+    <w:semiHidden/>
     <w:unhideWhenUsed/>
   </w:style>
   <w:style w:type="table" w:default="1" w:styleId="Tablanormal">
@@ -7322,6 +7509,60 @@
       <w:u w:val="single"/>
     </w:rPr>
   </w:style>
+  <w:style w:type="paragraph" w:styleId="TtulodeTDC">
+    <w:name w:val="TOC Heading"/>
+    <w:basedOn w:val="Ttulo1"/>
+    <w:next w:val="Normal"/>
+    <w:uiPriority w:val="39"/>
+    <w:semiHidden/>
+    <w:unhideWhenUsed/>
+    <w:qFormat/>
+    <w:rsid w:val="00EE3AF8"/>
+    <w:pPr>
+      <w:outlineLvl w:val="9"/>
+    </w:pPr>
+    <w:rPr>
+      <w:lang w:val="es-ES_tradnl" w:eastAsia="es-ES_tradnl"/>
+    </w:rPr>
+  </w:style>
+  <w:style w:type="paragraph" w:styleId="TDC1">
+    <w:name w:val="toc 1"/>
+    <w:basedOn w:val="Normal"/>
+    <w:next w:val="Normal"/>
+    <w:autoRedefine/>
+    <w:uiPriority w:val="39"/>
+    <w:unhideWhenUsed/>
+    <w:rsid w:val="00EE3AF8"/>
+    <w:pPr>
+      <w:spacing w:after="100"/>
+    </w:pPr>
+  </w:style>
+  <w:style w:type="paragraph" w:styleId="TDC3">
+    <w:name w:val="toc 3"/>
+    <w:basedOn w:val="Normal"/>
+    <w:next w:val="Normal"/>
+    <w:autoRedefine/>
+    <w:uiPriority w:val="39"/>
+    <w:unhideWhenUsed/>
+    <w:rsid w:val="00EE3AF8"/>
+    <w:pPr>
+      <w:spacing w:after="100"/>
+      <w:ind w:left="440"/>
+    </w:pPr>
+  </w:style>
+  <w:style w:type="paragraph" w:styleId="TDC2">
+    <w:name w:val="toc 2"/>
+    <w:basedOn w:val="Normal"/>
+    <w:next w:val="Normal"/>
+    <w:autoRedefine/>
+    <w:uiPriority w:val="39"/>
+    <w:unhideWhenUsed/>
+    <w:rsid w:val="00EE3AF8"/>
+    <w:pPr>
+      <w:spacing w:after="100"/>
+      <w:ind w:left="220"/>
+    </w:pPr>
+  </w:style>
 </w:styles>
 </file>
 
@@ -7557,6 +7798,7 @@
   <w:style w:type="character" w:default="1" w:styleId="Fuentedeprrafopredeter">
     <w:name w:val="Default Paragraph Font"/>
     <w:uiPriority w:val="1"/>
+    <w:semiHidden/>
     <w:unhideWhenUsed/>
   </w:style>
   <w:style w:type="table" w:default="1" w:styleId="Tablanormal">
@@ -7967,6 +8209,60 @@
       <w:u w:val="single"/>
     </w:rPr>
   </w:style>
+  <w:style w:type="paragraph" w:styleId="TtulodeTDC">
+    <w:name w:val="TOC Heading"/>
+    <w:basedOn w:val="Ttulo1"/>
+    <w:next w:val="Normal"/>
+    <w:uiPriority w:val="39"/>
+    <w:semiHidden/>
+    <w:unhideWhenUsed/>
+    <w:qFormat/>
+    <w:rsid w:val="00EE3AF8"/>
+    <w:pPr>
+      <w:outlineLvl w:val="9"/>
+    </w:pPr>
+    <w:rPr>
+      <w:lang w:val="es-ES_tradnl" w:eastAsia="es-ES_tradnl"/>
+    </w:rPr>
+  </w:style>
+  <w:style w:type="paragraph" w:styleId="TDC1">
+    <w:name w:val="toc 1"/>
+    <w:basedOn w:val="Normal"/>
+    <w:next w:val="Normal"/>
+    <w:autoRedefine/>
+    <w:uiPriority w:val="39"/>
+    <w:unhideWhenUsed/>
+    <w:rsid w:val="00EE3AF8"/>
+    <w:pPr>
+      <w:spacing w:after="100"/>
+    </w:pPr>
+  </w:style>
+  <w:style w:type="paragraph" w:styleId="TDC3">
+    <w:name w:val="toc 3"/>
+    <w:basedOn w:val="Normal"/>
+    <w:next w:val="Normal"/>
+    <w:autoRedefine/>
+    <w:uiPriority w:val="39"/>
+    <w:unhideWhenUsed/>
+    <w:rsid w:val="00EE3AF8"/>
+    <w:pPr>
+      <w:spacing w:after="100"/>
+      <w:ind w:left="440"/>
+    </w:pPr>
+  </w:style>
+  <w:style w:type="paragraph" w:styleId="TDC2">
+    <w:name w:val="toc 2"/>
+    <w:basedOn w:val="Normal"/>
+    <w:next w:val="Normal"/>
+    <w:autoRedefine/>
+    <w:uiPriority w:val="39"/>
+    <w:unhideWhenUsed/>
+    <w:rsid w:val="00EE3AF8"/>
+    <w:pPr>
+      <w:spacing w:after="100"/>
+      <w:ind w:left="220"/>
+    </w:pPr>
+  </w:style>
 </w:styles>
 </file>
 
@@ -8260,7 +8556,7 @@
 </file>
 
 <file path=customXml/itemProps1.xml><?xml version="1.0" encoding="utf-8"?>
-<ds:datastoreItem xmlns:ds="http://schemas.openxmlformats.org/officeDocument/2006/customXml" ds:itemID="{4FA1EAD6-8E69-42D2-91CB-503B5ED5E2B9}">
+<ds:datastoreItem xmlns:ds="http://schemas.openxmlformats.org/officeDocument/2006/customXml" ds:itemID="{90E17E6F-3B5F-4573-819E-24C4D0707F17}">
   <ds:schemaRefs>
     <ds:schemaRef ds:uri="http://schemas.openxmlformats.org/officeDocument/2006/bibliography"/>
   </ds:schemaRefs>

</xml_diff>

<commit_message>
Descripcion de BPMNs faltantes, mejora de UML y Escenario de pruebas, matriz de pruebas/escenarios incompleta
</commit_message>
<xml_diff>
--- a/Segundo Entregable/Espacio, Vida & Música - Entrega 2.docx
+++ b/Segundo Entregable/Espacio, Vida & Música - Entrega 2.docx
@@ -801,7 +801,13 @@
     <w:sdt>
       <w:sdtPr>
         <w:rPr>
-          <w:lang w:val="es-ES"/>
+          <w:rFonts w:asciiTheme="minorHAnsi" w:eastAsiaTheme="minorHAnsi" w:hAnsiTheme="minorHAnsi" w:cstheme="minorBidi"/>
+          <w:b w:val="0"/>
+          <w:bCs w:val="0"/>
+          <w:color w:val="auto"/>
+          <w:sz w:val="22"/>
+          <w:szCs w:val="22"/>
+          <w:lang w:val="es-ES" w:eastAsia="en-US"/>
         </w:rPr>
         <w:id w:val="-1851327689"/>
         <w:docPartObj>
@@ -809,15 +815,7 @@
           <w:docPartUnique/>
         </w:docPartObj>
       </w:sdtPr>
-      <w:sdtEndPr>
-        <w:rPr>
-          <w:rFonts w:asciiTheme="minorHAnsi" w:eastAsiaTheme="minorHAnsi" w:hAnsiTheme="minorHAnsi" w:cstheme="minorBidi"/>
-          <w:color w:val="auto"/>
-          <w:sz w:val="22"/>
-          <w:szCs w:val="22"/>
-          <w:lang w:eastAsia="en-US"/>
-        </w:rPr>
-      </w:sdtEndPr>
+      <w:sdtEndPr/>
       <w:sdtContent>
         <w:p>
           <w:pPr>
@@ -888,27 +886,7 @@
                 <w:sz w:val="24"/>
                 <w:szCs w:val="24"/>
               </w:rPr>
-              <w:t>1 - Introduc</w:t>
-            </w:r>
-            <w:r>
-              <w:rPr>
-                <w:rStyle w:val="Hipervnculo"/>
-                <w:rFonts w:eastAsia="Liberation Serif" w:cstheme="minorHAnsi"/>
-                <w:noProof/>
-                <w:sz w:val="24"/>
-                <w:szCs w:val="24"/>
-              </w:rPr>
-              <w:t>c</w:t>
-            </w:r>
-            <w:r>
-              <w:rPr>
-                <w:rStyle w:val="Hipervnculo"/>
-                <w:rFonts w:eastAsia="Liberation Serif" w:cstheme="minorHAnsi"/>
-                <w:noProof/>
-                <w:sz w:val="24"/>
-                <w:szCs w:val="24"/>
-              </w:rPr>
-              <w:t>ión</w:t>
+              <w:t>1 - Introducción</w:t>
             </w:r>
             <w:r>
               <w:rPr>
@@ -1241,10 +1219,7 @@
             </w:r>
           </w:hyperlink>
         </w:p>
-        <w:p>
-          <w:bookmarkStart w:id="1" w:name="_GoBack"/>
-        </w:p>
-        <w:bookmarkEnd w:id="1"/>
+        <w:p/>
         <w:p>
           <w:pPr>
             <w:pStyle w:val="TDC1"/>
@@ -1258,139 +1233,80 @@
               <w:szCs w:val="24"/>
             </w:rPr>
           </w:pPr>
-          <w:r>
-            <w:rPr>
-              <w:rStyle w:val="Hipervnculo"/>
-              <w:noProof/>
-              <w:sz w:val="24"/>
-              <w:szCs w:val="24"/>
-            </w:rPr>
-            <w:fldChar w:fldCharType="begin"/>
-          </w:r>
-          <w:r>
-            <w:rPr>
-              <w:rStyle w:val="Hipervnculo"/>
-              <w:noProof/>
-              <w:sz w:val="24"/>
-              <w:szCs w:val="24"/>
-            </w:rPr>
-            <w:instrText xml:space="preserve"> </w:instrText>
-          </w:r>
-          <w:r>
-            <w:rPr>
-              <w:noProof/>
-              <w:sz w:val="24"/>
-              <w:szCs w:val="24"/>
-            </w:rPr>
-            <w:instrText>HYPERLINK \l "_Toc435493944"</w:instrText>
-          </w:r>
-          <w:r>
-            <w:rPr>
-              <w:rStyle w:val="Hipervnculo"/>
-              <w:noProof/>
-              <w:sz w:val="24"/>
-              <w:szCs w:val="24"/>
-            </w:rPr>
-            <w:instrText xml:space="preserve"> </w:instrText>
-          </w:r>
-          <w:r>
-            <w:rPr>
-              <w:rStyle w:val="Hipervnculo"/>
-              <w:noProof/>
-              <w:sz w:val="24"/>
-              <w:szCs w:val="24"/>
-            </w:rPr>
-          </w:r>
-          <w:r>
-            <w:rPr>
-              <w:rStyle w:val="Hipervnculo"/>
-              <w:noProof/>
-              <w:sz w:val="24"/>
-              <w:szCs w:val="24"/>
-            </w:rPr>
-            <w:fldChar w:fldCharType="separate"/>
-          </w:r>
-          <w:r>
-            <w:rPr>
-              <w:rStyle w:val="Hipervnculo"/>
-              <w:rFonts w:cstheme="minorHAnsi"/>
-              <w:noProof/>
-              <w:sz w:val="24"/>
-              <w:szCs w:val="24"/>
-            </w:rPr>
-            <w:t>5 – Catálogo de requisitos</w:t>
-          </w:r>
-          <w:r>
-            <w:rPr>
-              <w:noProof/>
-              <w:webHidden/>
-              <w:sz w:val="24"/>
-              <w:szCs w:val="24"/>
-            </w:rPr>
-            <w:tab/>
-          </w:r>
-          <w:r>
-            <w:rPr>
-              <w:noProof/>
-              <w:webHidden/>
-              <w:sz w:val="24"/>
-              <w:szCs w:val="24"/>
-            </w:rPr>
-            <w:fldChar w:fldCharType="begin"/>
-          </w:r>
-          <w:r>
-            <w:rPr>
-              <w:noProof/>
-              <w:webHidden/>
-              <w:sz w:val="24"/>
-              <w:szCs w:val="24"/>
-            </w:rPr>
-            <w:instrText xml:space="preserve"> PAGEREF _Toc435493944 \h </w:instrText>
-          </w:r>
-          <w:r>
-            <w:rPr>
-              <w:noProof/>
-              <w:webHidden/>
-              <w:sz w:val="24"/>
-              <w:szCs w:val="24"/>
-            </w:rPr>
-          </w:r>
-          <w:r>
-            <w:rPr>
-              <w:noProof/>
-              <w:webHidden/>
-              <w:sz w:val="24"/>
-              <w:szCs w:val="24"/>
-            </w:rPr>
-            <w:fldChar w:fldCharType="separate"/>
-          </w:r>
-          <w:r>
-            <w:rPr>
-              <w:noProof/>
-              <w:webHidden/>
-              <w:sz w:val="24"/>
-              <w:szCs w:val="24"/>
-            </w:rPr>
-            <w:t>11</w:t>
-          </w:r>
-          <w:r>
-            <w:rPr>
-              <w:noProof/>
-              <w:webHidden/>
-              <w:sz w:val="24"/>
-              <w:szCs w:val="24"/>
-            </w:rPr>
-            <w:fldChar w:fldCharType="end"/>
-          </w:r>
-          <w:r>
-            <w:rPr>
-              <w:rStyle w:val="Hipervnculo"/>
-              <w:noProof/>
-              <w:sz w:val="24"/>
-              <w:szCs w:val="24"/>
-            </w:rPr>
-            <w:fldChar w:fldCharType="end"/>
-          </w:r>
+          <w:hyperlink w:anchor="_Toc435493944" w:history="1">
+            <w:r>
+              <w:rPr>
+                <w:rStyle w:val="Hipervnculo"/>
+                <w:rFonts w:cstheme="minorHAnsi"/>
+                <w:noProof/>
+                <w:sz w:val="24"/>
+                <w:szCs w:val="24"/>
+              </w:rPr>
+              <w:t>5 – Catálogo de requisitos</w:t>
+            </w:r>
+            <w:r>
+              <w:rPr>
+                <w:noProof/>
+                <w:webHidden/>
+                <w:sz w:val="24"/>
+                <w:szCs w:val="24"/>
+              </w:rPr>
+              <w:tab/>
+            </w:r>
+            <w:r>
+              <w:rPr>
+                <w:noProof/>
+                <w:webHidden/>
+                <w:sz w:val="24"/>
+                <w:szCs w:val="24"/>
+              </w:rPr>
+              <w:fldChar w:fldCharType="begin"/>
+            </w:r>
+            <w:r>
+              <w:rPr>
+                <w:noProof/>
+                <w:webHidden/>
+                <w:sz w:val="24"/>
+                <w:szCs w:val="24"/>
+              </w:rPr>
+              <w:instrText xml:space="preserve"> PAGEREF _Toc435493944 \h </w:instrText>
+            </w:r>
+            <w:r>
+              <w:rPr>
+                <w:noProof/>
+                <w:webHidden/>
+                <w:sz w:val="24"/>
+                <w:szCs w:val="24"/>
+              </w:rPr>
+            </w:r>
+            <w:r>
+              <w:rPr>
+                <w:noProof/>
+                <w:webHidden/>
+                <w:sz w:val="24"/>
+                <w:szCs w:val="24"/>
+              </w:rPr>
+              <w:fldChar w:fldCharType="separate"/>
+            </w:r>
+            <w:r>
+              <w:rPr>
+                <w:noProof/>
+                <w:webHidden/>
+                <w:sz w:val="24"/>
+                <w:szCs w:val="24"/>
+              </w:rPr>
+              <w:t>11</w:t>
+            </w:r>
+            <w:r>
+              <w:rPr>
+                <w:noProof/>
+                <w:webHidden/>
+                <w:sz w:val="24"/>
+                <w:szCs w:val="24"/>
+              </w:rPr>
+              <w:fldChar w:fldCharType="end"/>
+            </w:r>
+          </w:hyperlink>
         </w:p>
         <w:p/>
         <w:p>
@@ -1593,27 +1509,7 @@
                 <w:sz w:val="24"/>
                 <w:szCs w:val="24"/>
               </w:rPr>
-              <w:t>8 – Matrices de</w:t>
-            </w:r>
-            <w:r>
-              <w:rPr>
-                <w:rStyle w:val="Hipervnculo"/>
-                <w:rFonts w:cstheme="minorHAnsi"/>
-                <w:noProof/>
-                <w:sz w:val="24"/>
-                <w:szCs w:val="24"/>
-              </w:rPr>
-              <w:t xml:space="preserve"> </w:t>
-            </w:r>
-            <w:r>
-              <w:rPr>
-                <w:rStyle w:val="Hipervnculo"/>
-                <w:rFonts w:cstheme="minorHAnsi"/>
-                <w:noProof/>
-                <w:sz w:val="24"/>
-                <w:szCs w:val="24"/>
-              </w:rPr>
-              <w:t>trazabilidad</w:t>
+              <w:t>8 – Matrices de trazabilidad</w:t>
             </w:r>
             <w:r>
               <w:rPr>
@@ -1803,8 +1699,8 @@
           <w:rFonts w:asciiTheme="minorHAnsi" w:eastAsia="Liberation Serif" w:hAnsiTheme="minorHAnsi" w:cstheme="minorHAnsi"/>
         </w:rPr>
       </w:pPr>
+      <w:bookmarkStart w:id="1" w:name="_Toc435493935"/>
       <w:bookmarkStart w:id="2" w:name="Introduccion"/>
-      <w:bookmarkStart w:id="3" w:name="_Toc435493935"/>
       <w:r>
         <w:rPr>
           <w:rFonts w:asciiTheme="minorHAnsi" w:eastAsia="Liberation Serif" w:hAnsiTheme="minorHAnsi" w:cstheme="minorHAnsi"/>
@@ -1812,7 +1708,7 @@
         <w:lastRenderedPageBreak/>
         <w:t>1 - Introducción</w:t>
       </w:r>
-      <w:bookmarkEnd w:id="3"/>
+      <w:bookmarkEnd w:id="1"/>
       <w:r>
         <w:rPr>
           <w:rFonts w:asciiTheme="minorHAnsi" w:eastAsia="Liberation Serif" w:hAnsiTheme="minorHAnsi" w:cstheme="minorHAnsi"/>
@@ -2309,8 +2205,8 @@
           <w:szCs w:val="26"/>
         </w:rPr>
       </w:pPr>
+      <w:bookmarkStart w:id="3" w:name="_Toc435493936"/>
       <w:bookmarkStart w:id="4" w:name="Actas"/>
-      <w:bookmarkStart w:id="5" w:name="_Toc435493936"/>
       <w:r>
         <w:rPr>
           <w:sz w:val="26"/>
@@ -2319,7 +2215,7 @@
         <w:lastRenderedPageBreak/>
         <w:t>Acta 1</w:t>
       </w:r>
-      <w:bookmarkEnd w:id="5"/>
+      <w:bookmarkEnd w:id="3"/>
       <w:r>
         <w:rPr>
           <w:sz w:val="26"/>
@@ -2496,8 +2392,8 @@
           <w:szCs w:val="28"/>
         </w:rPr>
       </w:pPr>
-      <w:bookmarkStart w:id="6" w:name="__DdeLink__18_826484530"/>
-      <w:bookmarkEnd w:id="6"/>
+      <w:bookmarkStart w:id="5" w:name="__DdeLink__18_826484530"/>
+      <w:bookmarkEnd w:id="5"/>
     </w:p>
     <w:p>
       <w:pPr>
@@ -2508,7 +2404,7 @@
           <w:szCs w:val="26"/>
         </w:rPr>
       </w:pPr>
-      <w:bookmarkStart w:id="7" w:name="_Toc435493937"/>
+      <w:bookmarkStart w:id="6" w:name="_Toc435493937"/>
       <w:r>
         <w:rPr>
           <w:sz w:val="26"/>
@@ -2516,7 +2412,7 @@
         </w:rPr>
         <w:t>Acta 2</w:t>
       </w:r>
-      <w:bookmarkEnd w:id="7"/>
+      <w:bookmarkEnd w:id="6"/>
     </w:p>
     <w:p>
       <w:pPr>
@@ -2693,27 +2589,14 @@
       <w:r>
         <w:t xml:space="preserve">Imagen </w:t>
       </w:r>
-      <w:r>
-        <w:fldChar w:fldCharType="begin"/>
-      </w:r>
-      <w:r>
-        <w:instrText xml:space="preserve"> SEQ Imagen \* ARABIC </w:instrText>
-      </w:r>
-      <w:r>
-        <w:fldChar w:fldCharType="separate"/>
-      </w:r>
-      <w:r>
-        <w:rPr>
-          <w:noProof/>
-        </w:rPr>
-        <w:t>1</w:t>
-      </w:r>
-      <w:r>
-        <w:rPr>
-          <w:noProof/>
-        </w:rPr>
-        <w:fldChar w:fldCharType="end"/>
-      </w:r>
+      <w:fldSimple w:instr=" SEQ Imagen \* ARABIC ">
+        <w:r>
+          <w:rPr>
+            <w:noProof/>
+          </w:rPr>
+          <w:t>1</w:t>
+        </w:r>
+      </w:fldSimple>
       <w:r>
         <w:t>: Segunda Reunión</w:t>
       </w:r>
@@ -2730,8 +2613,8 @@
           <w:rFonts w:asciiTheme="minorHAnsi" w:hAnsiTheme="minorHAnsi" w:cstheme="minorHAnsi"/>
         </w:rPr>
       </w:pPr>
+      <w:bookmarkStart w:id="7" w:name="_Toc435493938"/>
       <w:bookmarkStart w:id="8" w:name="Glosario"/>
-      <w:bookmarkStart w:id="9" w:name="_Toc435493938"/>
       <w:r>
         <w:rPr>
           <w:rFonts w:asciiTheme="minorHAnsi" w:hAnsiTheme="minorHAnsi" w:cstheme="minorHAnsi"/>
@@ -2739,7 +2622,7 @@
         <w:lastRenderedPageBreak/>
         <w:t>2 – Glosario</w:t>
       </w:r>
-      <w:bookmarkEnd w:id="9"/>
+      <w:bookmarkEnd w:id="7"/>
       <w:r>
         <w:rPr>
           <w:rFonts w:asciiTheme="minorHAnsi" w:hAnsiTheme="minorHAnsi" w:cstheme="minorHAnsi"/>
@@ -3884,8 +3767,8 @@
           <w:rFonts w:asciiTheme="minorHAnsi" w:hAnsiTheme="minorHAnsi" w:cstheme="minorHAnsi"/>
         </w:rPr>
       </w:pPr>
+      <w:bookmarkStart w:id="9" w:name="_Toc435493939"/>
       <w:bookmarkStart w:id="10" w:name="ModeloDeNegocio"/>
-      <w:bookmarkStart w:id="11" w:name="_Toc435493939"/>
       <w:r>
         <w:rPr>
           <w:rFonts w:asciiTheme="minorHAnsi" w:hAnsiTheme="minorHAnsi" w:cstheme="minorHAnsi"/>
@@ -3893,7 +3776,7 @@
         <w:lastRenderedPageBreak/>
         <w:t>3 – Modelo de negocio</w:t>
       </w:r>
-      <w:bookmarkEnd w:id="11"/>
+      <w:bookmarkEnd w:id="9"/>
       <w:r>
         <w:rPr>
           <w:rFonts w:asciiTheme="minorHAnsi" w:hAnsiTheme="minorHAnsi" w:cstheme="minorHAnsi"/>
@@ -4018,14 +3901,27 @@
       <w:r>
         <w:t xml:space="preserve">Imagen </w:t>
       </w:r>
-      <w:fldSimple w:instr=" SEQ Imagen \* ARABIC ">
-        <w:r>
-          <w:rPr>
-            <w:noProof/>
-          </w:rPr>
-          <w:t>2</w:t>
-        </w:r>
-      </w:fldSimple>
+      <w:r>
+        <w:fldChar w:fldCharType="begin"/>
+      </w:r>
+      <w:r>
+        <w:instrText xml:space="preserve"> SEQ Imagen \* ARABIC </w:instrText>
+      </w:r>
+      <w:r>
+        <w:fldChar w:fldCharType="separate"/>
+      </w:r>
+      <w:r>
+        <w:rPr>
+          <w:noProof/>
+        </w:rPr>
+        <w:t>2</w:t>
+      </w:r>
+      <w:r>
+        <w:rPr>
+          <w:noProof/>
+        </w:rPr>
+        <w:fldChar w:fldCharType="end"/>
+      </w:r>
       <w:r>
         <w:t>: BPMN registro</w:t>
       </w:r>
@@ -4264,14 +4160,27 @@
       <w:r>
         <w:t xml:space="preserve">Imagen </w:t>
       </w:r>
-      <w:fldSimple w:instr=" SEQ Imagen \* ARABIC ">
-        <w:r>
-          <w:rPr>
-            <w:noProof/>
-          </w:rPr>
-          <w:t>3</w:t>
-        </w:r>
-      </w:fldSimple>
+      <w:r>
+        <w:fldChar w:fldCharType="begin"/>
+      </w:r>
+      <w:r>
+        <w:instrText xml:space="preserve"> SEQ Imagen \* ARABIC </w:instrText>
+      </w:r>
+      <w:r>
+        <w:fldChar w:fldCharType="separate"/>
+      </w:r>
+      <w:r>
+        <w:rPr>
+          <w:noProof/>
+        </w:rPr>
+        <w:t>3</w:t>
+      </w:r>
+      <w:r>
+        <w:rPr>
+          <w:noProof/>
+        </w:rPr>
+        <w:fldChar w:fldCharType="end"/>
+      </w:r>
       <w:r>
         <w:t>: BPMN pagos</w:t>
       </w:r>
@@ -4287,6 +4196,38 @@
           <w:szCs w:val="28"/>
         </w:rPr>
       </w:pPr>
+      <w:r>
+        <w:rPr>
+          <w:rFonts w:cstheme="minorHAnsi"/>
+          <w:sz w:val="24"/>
+          <w:szCs w:val="24"/>
+        </w:rPr>
+        <w:t>E</w:t>
+      </w:r>
+      <w:r>
+        <w:rPr>
+          <w:rFonts w:cstheme="minorHAnsi"/>
+          <w:sz w:val="24"/>
+          <w:szCs w:val="24"/>
+        </w:rPr>
+        <w:t>n este</w:t>
+      </w:r>
+      <w:r>
+        <w:rPr>
+          <w:rFonts w:cstheme="minorHAnsi"/>
+          <w:sz w:val="24"/>
+          <w:szCs w:val="24"/>
+        </w:rPr>
+        <w:t xml:space="preserve"> BPMN </w:t>
+      </w:r>
+      <w:r>
+        <w:rPr>
+          <w:rFonts w:cstheme="minorHAnsi"/>
+          <w:sz w:val="24"/>
+          <w:szCs w:val="24"/>
+        </w:rPr>
+        <w:t>podemos ver el proceso de la realización de pagos. El punto de comienzo se encuentra en el BPMN anterior en el que el usuario se registra. Una vez registrado, el secretario estará pendiente de recibir el pago de la matrícula inicial y después de recibirlo controlará los pagos mensuales por parte de este usuario. Si algún mes no recibe el pago se pondrá en contacto para saber el motivo, anotándolo en la tabla Excel y siendo este abonado por parte de la fundación si fuese necesario. Cuando recibe el pago del usuario también lo anota en dicha tabla e ingresa el pago. Por otro lado, si un usuario quiere darse de baja del proyecto, el secretario lo tiene en cuenta para dejar de controlar los pagos de dicho usuario, punto en el que acabaría nuestro BPMN.</w:t>
+      </w:r>
     </w:p>
     <w:p>
       <w:pPr>
@@ -4319,7 +4260,7 @@
         <w:lastRenderedPageBreak/>
         <w:drawing>
           <wp:inline distT="0" distB="0" distL="0" distR="0" wp14:anchorId="73E740CE" wp14:editId="09AE074A">
-            <wp:extent cx="9172575" cy="3943350"/>
+            <wp:extent cx="9172575" cy="3505200"/>
             <wp:effectExtent l="0" t="0" r="9525" b="0"/>
             <wp:docPr id="6" name="0 Imagen"/>
             <wp:cNvGraphicFramePr>
@@ -4347,7 +4288,7 @@
                   <pic:spPr>
                     <a:xfrm>
                       <a:off x="0" y="0"/>
-                      <a:ext cx="9188027" cy="3949993"/>
+                      <a:ext cx="9188027" cy="3511105"/>
                     </a:xfrm>
                     <a:prstGeom prst="rect">
                       <a:avLst/>
@@ -4376,14 +4317,27 @@
       <w:r>
         <w:t xml:space="preserve">Imagen </w:t>
       </w:r>
-      <w:fldSimple w:instr=" SEQ Imagen \* ARABIC ">
-        <w:r>
-          <w:rPr>
-            <w:noProof/>
-          </w:rPr>
-          <w:t>4</w:t>
-        </w:r>
-      </w:fldSimple>
+      <w:r>
+        <w:fldChar w:fldCharType="begin"/>
+      </w:r>
+      <w:r>
+        <w:instrText xml:space="preserve"> SEQ Imagen \* ARABIC </w:instrText>
+      </w:r>
+      <w:r>
+        <w:fldChar w:fldCharType="separate"/>
+      </w:r>
+      <w:r>
+        <w:rPr>
+          <w:noProof/>
+        </w:rPr>
+        <w:t>4</w:t>
+      </w:r>
+      <w:r>
+        <w:rPr>
+          <w:noProof/>
+        </w:rPr>
+        <w:fldChar w:fldCharType="end"/>
+      </w:r>
       <w:r>
         <w:t>: BPMN préstamos</w:t>
       </w:r>
@@ -4397,29 +4351,6 @@
           <w:color w:val="365F91" w:themeColor="accent1" w:themeShade="BF"/>
           <w:sz w:val="28"/>
           <w:szCs w:val="28"/>
-        </w:rPr>
-      </w:pPr>
-    </w:p>
-    <w:p>
-      <w:pPr>
-        <w:rPr>
-          <w:rFonts w:eastAsiaTheme="majorEastAsia" w:cstheme="minorHAnsi"/>
-          <w:b/>
-          <w:bCs/>
-          <w:color w:val="365F91" w:themeColor="accent1" w:themeShade="BF"/>
-          <w:sz w:val="28"/>
-          <w:szCs w:val="28"/>
-        </w:rPr>
-      </w:pPr>
-    </w:p>
-    <w:p>
-      <w:pPr>
-        <w:pStyle w:val="Ttulo1"/>
-        <w:pBdr>
-          <w:bottom w:val="single" w:sz="4" w:space="1" w:color="auto"/>
-        </w:pBdr>
-        <w:rPr>
-          <w:rFonts w:asciiTheme="minorHAnsi" w:hAnsiTheme="minorHAnsi" w:cstheme="minorHAnsi"/>
         </w:rPr>
         <w:sectPr>
           <w:headerReference w:type="first" r:id="rId17"/>
@@ -4430,7 +4361,57 @@
           <w:docGrid w:linePitch="360"/>
         </w:sectPr>
       </w:pPr>
-      <w:bookmarkStart w:id="12" w:name="VisionGeneralDelSistema"/>
+      <w:r>
+        <w:rPr>
+          <w:rFonts w:cstheme="minorHAnsi"/>
+          <w:sz w:val="24"/>
+          <w:szCs w:val="24"/>
+        </w:rPr>
+        <w:t>E</w:t>
+      </w:r>
+      <w:r>
+        <w:rPr>
+          <w:rFonts w:cstheme="minorHAnsi"/>
+          <w:sz w:val="24"/>
+          <w:szCs w:val="24"/>
+        </w:rPr>
+        <w:t>ste</w:t>
+      </w:r>
+      <w:r>
+        <w:rPr>
+          <w:rFonts w:cstheme="minorHAnsi"/>
+          <w:sz w:val="24"/>
+          <w:szCs w:val="24"/>
+        </w:rPr>
+        <w:t xml:space="preserve"> BPMN </w:t>
+      </w:r>
+      <w:r>
+        <w:rPr>
+          <w:rFonts w:cstheme="minorHAnsi"/>
+          <w:sz w:val="24"/>
+          <w:szCs w:val="24"/>
+        </w:rPr>
+        <w:t xml:space="preserve">muestra el proceso por el cual un usuario puede adquirir un instrumento prestado por parte del proyecto. El proceso comienza en el primer BPMN, una vez que el usuario se registra se le pregunta si tiene instrumento propio. En caso de que tuviera terminaría nuestro proceso. Si no es así, se le preguntará también si puede comprarlo, y si es así de nuevo termina nuestro proceso. En el caso de que no pueda comprar el instrumento en cuestión y de que haya un instrumento disponible, se le da un documento en el que están las condiciones de uso y que debe ser firmado por el usuario. Si acepta esas condiciones se le presta finalmente el instrumento, anotando la fecha de </w:t>
+      </w:r>
+      <w:proofErr w:type="spellStart"/>
+      <w:r>
+        <w:rPr>
+          <w:rFonts w:cstheme="minorHAnsi"/>
+          <w:sz w:val="24"/>
+          <w:szCs w:val="24"/>
+        </w:rPr>
+        <w:t>prestamo</w:t>
+      </w:r>
+      <w:proofErr w:type="spellEnd"/>
+      <w:r>
+        <w:rPr>
+          <w:rFonts w:cstheme="minorHAnsi"/>
+          <w:sz w:val="24"/>
+          <w:szCs w:val="24"/>
+        </w:rPr>
+        <w:t xml:space="preserve"> y que tiene validez por un año. Una vez finalizado el año deberá devolverlo o renovarlo.</w:t>
+      </w:r>
+      <w:bookmarkStart w:id="11" w:name="VisionGeneralDelSistema"/>
     </w:p>
     <w:p>
       <w:pPr>
@@ -4442,9 +4423,9 @@
           <w:rFonts w:asciiTheme="minorHAnsi" w:hAnsiTheme="minorHAnsi" w:cstheme="minorHAnsi"/>
         </w:rPr>
       </w:pPr>
-      <w:bookmarkStart w:id="13" w:name="_4_–_Visión"/>
-      <w:bookmarkStart w:id="14" w:name="_Toc435493940"/>
-      <w:bookmarkEnd w:id="13"/>
+      <w:bookmarkStart w:id="12" w:name="_4_–_Visión"/>
+      <w:bookmarkStart w:id="13" w:name="_Toc435493940"/>
+      <w:bookmarkEnd w:id="12"/>
       <w:r>
         <w:rPr>
           <w:rFonts w:asciiTheme="minorHAnsi" w:hAnsiTheme="minorHAnsi" w:cstheme="minorHAnsi"/>
@@ -4452,83 +4433,83 @@
         <w:lastRenderedPageBreak/>
         <w:t>4 – Visión general del sistema</w:t>
       </w:r>
+      <w:bookmarkEnd w:id="13"/>
+      <w:r>
+        <w:rPr>
+          <w:rFonts w:asciiTheme="minorHAnsi" w:hAnsiTheme="minorHAnsi" w:cstheme="minorHAnsi"/>
+        </w:rPr>
+        <w:fldChar w:fldCharType="begin"/>
+      </w:r>
+      <w:r>
+        <w:instrText xml:space="preserve"> XE "</w:instrText>
+      </w:r>
+      <w:r>
+        <w:rPr>
+          <w:rFonts w:asciiTheme="minorHAnsi" w:hAnsiTheme="minorHAnsi" w:cstheme="minorHAnsi"/>
+        </w:rPr>
+        <w:instrText>4 – Visión general del sistema</w:instrText>
+      </w:r>
+      <w:r>
+        <w:instrText xml:space="preserve">" </w:instrText>
+      </w:r>
+      <w:r>
+        <w:rPr>
+          <w:rFonts w:asciiTheme="minorHAnsi" w:hAnsiTheme="minorHAnsi" w:cstheme="minorHAnsi"/>
+        </w:rPr>
+        <w:fldChar w:fldCharType="end"/>
+      </w:r>
+      <w:r>
+        <w:rPr>
+          <w:rFonts w:asciiTheme="minorHAnsi" w:hAnsiTheme="minorHAnsi" w:cstheme="minorHAnsi"/>
+        </w:rPr>
+        <w:fldChar w:fldCharType="begin"/>
+      </w:r>
+      <w:r>
+        <w:instrText xml:space="preserve"> XE "</w:instrText>
+      </w:r>
+      <w:r>
+        <w:rPr>
+          <w:rFonts w:asciiTheme="minorHAnsi" w:hAnsiTheme="minorHAnsi" w:cstheme="minorHAnsi"/>
+        </w:rPr>
+        <w:instrText>4 – Visión general del sistema</w:instrText>
+      </w:r>
+      <w:r>
+        <w:instrText xml:space="preserve">" </w:instrText>
+      </w:r>
+      <w:r>
+        <w:rPr>
+          <w:rFonts w:asciiTheme="minorHAnsi" w:hAnsiTheme="minorHAnsi" w:cstheme="minorHAnsi"/>
+        </w:rPr>
+        <w:fldChar w:fldCharType="end"/>
+      </w:r>
+    </w:p>
+    <w:bookmarkEnd w:id="11"/>
+    <w:p>
+      <w:pPr>
+        <w:rPr>
+          <w:rFonts w:cstheme="minorHAnsi"/>
+        </w:rPr>
+      </w:pPr>
+    </w:p>
+    <w:p>
+      <w:pPr>
+        <w:spacing w:after="0"/>
+        <w:rPr>
+          <w:rFonts w:cstheme="minorHAnsi"/>
+          <w:sz w:val="24"/>
+          <w:szCs w:val="24"/>
+        </w:rPr>
+      </w:pPr>
+      <w:bookmarkStart w:id="14" w:name="_Toc435493941"/>
+      <w:r>
+        <w:rPr>
+          <w:rStyle w:val="Ttulo2Car"/>
+          <w:sz w:val="24"/>
+          <w:szCs w:val="24"/>
+        </w:rPr>
+        <w:t>HU-1.</w:t>
+      </w:r>
       <w:bookmarkEnd w:id="14"/>
-      <w:r>
-        <w:rPr>
-          <w:rFonts w:asciiTheme="minorHAnsi" w:hAnsiTheme="minorHAnsi" w:cstheme="minorHAnsi"/>
-        </w:rPr>
-        <w:fldChar w:fldCharType="begin"/>
-      </w:r>
-      <w:r>
-        <w:instrText xml:space="preserve"> XE "</w:instrText>
-      </w:r>
-      <w:r>
-        <w:rPr>
-          <w:rFonts w:asciiTheme="minorHAnsi" w:hAnsiTheme="minorHAnsi" w:cstheme="minorHAnsi"/>
-        </w:rPr>
-        <w:instrText>4 – Visión general del sistema</w:instrText>
-      </w:r>
-      <w:r>
-        <w:instrText xml:space="preserve">" </w:instrText>
-      </w:r>
-      <w:r>
-        <w:rPr>
-          <w:rFonts w:asciiTheme="minorHAnsi" w:hAnsiTheme="minorHAnsi" w:cstheme="minorHAnsi"/>
-        </w:rPr>
-        <w:fldChar w:fldCharType="end"/>
-      </w:r>
-      <w:r>
-        <w:rPr>
-          <w:rFonts w:asciiTheme="minorHAnsi" w:hAnsiTheme="minorHAnsi" w:cstheme="minorHAnsi"/>
-        </w:rPr>
-        <w:fldChar w:fldCharType="begin"/>
-      </w:r>
-      <w:r>
-        <w:instrText xml:space="preserve"> XE "</w:instrText>
-      </w:r>
-      <w:r>
-        <w:rPr>
-          <w:rFonts w:asciiTheme="minorHAnsi" w:hAnsiTheme="minorHAnsi" w:cstheme="minorHAnsi"/>
-        </w:rPr>
-        <w:instrText>4 – Visión general del sistema</w:instrText>
-      </w:r>
-      <w:r>
-        <w:instrText xml:space="preserve">" </w:instrText>
-      </w:r>
-      <w:r>
-        <w:rPr>
-          <w:rFonts w:asciiTheme="minorHAnsi" w:hAnsiTheme="minorHAnsi" w:cstheme="minorHAnsi"/>
-        </w:rPr>
-        <w:fldChar w:fldCharType="end"/>
-      </w:r>
-    </w:p>
-    <w:bookmarkEnd w:id="12"/>
-    <w:p>
-      <w:pPr>
-        <w:rPr>
-          <w:rFonts w:cstheme="minorHAnsi"/>
-        </w:rPr>
-      </w:pPr>
-    </w:p>
-    <w:p>
-      <w:pPr>
-        <w:spacing w:after="0"/>
-        <w:rPr>
-          <w:rFonts w:cstheme="minorHAnsi"/>
-          <w:sz w:val="24"/>
-          <w:szCs w:val="24"/>
-        </w:rPr>
-      </w:pPr>
-      <w:bookmarkStart w:id="15" w:name="_Toc435493941"/>
-      <w:r>
-        <w:rPr>
-          <w:rStyle w:val="Ttulo2Car"/>
-          <w:sz w:val="24"/>
-          <w:szCs w:val="24"/>
-        </w:rPr>
-        <w:t>HU-1.</w:t>
-      </w:r>
-      <w:bookmarkEnd w:id="15"/>
       <w:r>
         <w:rPr>
           <w:rFonts w:cstheme="minorHAnsi"/>
@@ -4600,7 +4581,7 @@
           <w:szCs w:val="24"/>
         </w:rPr>
       </w:pPr>
-      <w:bookmarkStart w:id="16" w:name="_Toc435493942"/>
+      <w:bookmarkStart w:id="15" w:name="_Toc435493942"/>
       <w:r>
         <w:rPr>
           <w:rStyle w:val="Ttulo2Car"/>
@@ -4609,7 +4590,7 @@
         </w:rPr>
         <w:t>HU-2.</w:t>
       </w:r>
-      <w:bookmarkEnd w:id="16"/>
+      <w:bookmarkEnd w:id="15"/>
       <w:r>
         <w:rPr>
           <w:rStyle w:val="Ttulo2Car"/>
@@ -4674,7 +4655,7 @@
           <w:szCs w:val="24"/>
         </w:rPr>
       </w:pPr>
-      <w:bookmarkStart w:id="17" w:name="_Toc435493943"/>
+      <w:bookmarkStart w:id="16" w:name="_Toc435493943"/>
       <w:r>
         <w:rPr>
           <w:rStyle w:val="Ttulo2Car"/>
@@ -4691,7 +4672,7 @@
         </w:rPr>
         <w:t>.</w:t>
       </w:r>
-      <w:bookmarkEnd w:id="17"/>
+      <w:bookmarkEnd w:id="16"/>
       <w:r>
         <w:rPr>
           <w:rStyle w:val="Ttulo2Car"/>
@@ -4746,23 +4727,13 @@
           <w:szCs w:val="24"/>
         </w:rPr>
       </w:pPr>
-      <w:proofErr w:type="gramStart"/>
-      <w:r>
-        <w:rPr>
-          <w:rFonts w:cstheme="minorHAnsi"/>
-          <w:sz w:val="24"/>
-          <w:szCs w:val="24"/>
-        </w:rPr>
-        <w:t>para</w:t>
-      </w:r>
-      <w:proofErr w:type="gramEnd"/>
-      <w:r>
-        <w:rPr>
-          <w:rFonts w:cstheme="minorHAnsi"/>
-          <w:sz w:val="24"/>
-          <w:szCs w:val="24"/>
-        </w:rPr>
-        <w:t xml:space="preserve"> tener un control de </w:t>
+      <w:r>
+        <w:rPr>
+          <w:rFonts w:cstheme="minorHAnsi"/>
+          <w:sz w:val="24"/>
+          <w:szCs w:val="24"/>
+        </w:rPr>
+        <w:t xml:space="preserve">para tener un control de </w:t>
       </w:r>
       <w:r>
         <w:rPr>
@@ -4953,9 +4924,9 @@
           <w:rFonts w:asciiTheme="minorHAnsi" w:hAnsiTheme="minorHAnsi" w:cstheme="minorHAnsi"/>
         </w:rPr>
       </w:pPr>
-      <w:bookmarkStart w:id="18" w:name="_5_–_Catálogo"/>
-      <w:bookmarkStart w:id="19" w:name="_Toc435493944"/>
-      <w:bookmarkEnd w:id="18"/>
+      <w:bookmarkStart w:id="17" w:name="_5_–_Catálogo"/>
+      <w:bookmarkStart w:id="18" w:name="_Toc435493944"/>
+      <w:bookmarkEnd w:id="17"/>
       <w:r>
         <w:rPr>
           <w:rFonts w:asciiTheme="minorHAnsi" w:hAnsiTheme="minorHAnsi" w:cstheme="minorHAnsi"/>
@@ -4975,7 +4946,7 @@
         </w:rPr>
         <w:t>Catálogo de requisitos</w:t>
       </w:r>
-      <w:bookmarkEnd w:id="19"/>
+      <w:bookmarkEnd w:id="18"/>
       <w:r>
         <w:rPr>
           <w:rFonts w:asciiTheme="minorHAnsi" w:hAnsiTheme="minorHAnsi" w:cstheme="minorHAnsi"/>
@@ -5031,6 +5002,46 @@
         <w:fldChar w:fldCharType="end"/>
       </w:r>
     </w:p>
+    <w:p/>
+    <w:p>
+      <w:pPr>
+        <w:pStyle w:val="Ttulo2"/>
+      </w:pPr>
+      <w:r>
+        <w:t>Requisitos de información</w:t>
+      </w:r>
+    </w:p>
+    <w:p/>
+    <w:p>
+      <w:pPr>
+        <w:pStyle w:val="Ttulo2"/>
+      </w:pPr>
+      <w:r>
+        <w:t>Re</w:t>
+      </w:r>
+      <w:r>
+        <w:t>glas</w:t>
+      </w:r>
+      <w:r>
+        <w:t xml:space="preserve"> de </w:t>
+      </w:r>
+      <w:r>
+        <w:t>negocio</w:t>
+      </w:r>
+    </w:p>
+    <w:p/>
+    <w:p>
+      <w:pPr>
+        <w:pStyle w:val="Ttulo2"/>
+      </w:pPr>
+      <w:r>
+        <w:t xml:space="preserve">Requisitos </w:t>
+      </w:r>
+      <w:r>
+        <w:t>funcionales</w:t>
+      </w:r>
+    </w:p>
+    <w:p/>
     <w:p>
       <w:r>
         <w:br w:type="page"/>
@@ -5046,9 +5057,9 @@
           <w:rFonts w:asciiTheme="minorHAnsi" w:hAnsiTheme="minorHAnsi" w:cstheme="minorHAnsi"/>
         </w:rPr>
       </w:pPr>
-      <w:bookmarkStart w:id="20" w:name="_6_–_Pruebas"/>
-      <w:bookmarkStart w:id="21" w:name="_Toc435493945"/>
-      <w:bookmarkEnd w:id="20"/>
+      <w:bookmarkStart w:id="19" w:name="_6_–_Pruebas"/>
+      <w:bookmarkStart w:id="20" w:name="_Toc435493945"/>
+      <w:bookmarkEnd w:id="19"/>
       <w:r>
         <w:rPr>
           <w:rFonts w:asciiTheme="minorHAnsi" w:hAnsiTheme="minorHAnsi" w:cstheme="minorHAnsi"/>
@@ -5068,7 +5079,7 @@
         </w:rPr>
         <w:t>Pruebas de aceptación</w:t>
       </w:r>
-      <w:bookmarkEnd w:id="21"/>
+      <w:bookmarkEnd w:id="20"/>
       <w:r>
         <w:rPr>
           <w:rFonts w:asciiTheme="minorHAnsi" w:hAnsiTheme="minorHAnsi" w:cstheme="minorHAnsi"/>
@@ -5140,9 +5151,9 @@
           <w:rFonts w:asciiTheme="minorHAnsi" w:hAnsiTheme="minorHAnsi" w:cstheme="minorHAnsi"/>
         </w:rPr>
       </w:pPr>
-      <w:bookmarkStart w:id="22" w:name="_7_–_Modelo"/>
-      <w:bookmarkStart w:id="23" w:name="_Toc435493946"/>
-      <w:bookmarkEnd w:id="22"/>
+      <w:bookmarkStart w:id="21" w:name="_7_–_Modelo"/>
+      <w:bookmarkStart w:id="22" w:name="_Toc435493946"/>
+      <w:bookmarkEnd w:id="21"/>
       <w:r>
         <w:rPr>
           <w:rFonts w:asciiTheme="minorHAnsi" w:hAnsiTheme="minorHAnsi" w:cstheme="minorHAnsi"/>
@@ -5150,7 +5161,7 @@
         <w:lastRenderedPageBreak/>
         <w:t>7 – Modelo conceptual</w:t>
       </w:r>
-      <w:bookmarkEnd w:id="23"/>
+      <w:bookmarkEnd w:id="22"/>
       <w:r>
         <w:rPr>
           <w:rFonts w:asciiTheme="minorHAnsi" w:hAnsiTheme="minorHAnsi" w:cstheme="minorHAnsi"/>
@@ -5228,9 +5239,9 @@
           <w:rFonts w:asciiTheme="minorHAnsi" w:hAnsiTheme="minorHAnsi" w:cstheme="minorHAnsi"/>
         </w:rPr>
       </w:pPr>
-      <w:bookmarkStart w:id="24" w:name="_8_–_Matrices"/>
-      <w:bookmarkStart w:id="25" w:name="_Toc435493947"/>
-      <w:bookmarkEnd w:id="24"/>
+      <w:bookmarkStart w:id="23" w:name="_8_–_Matrices"/>
+      <w:bookmarkStart w:id="24" w:name="_Toc435493947"/>
+      <w:bookmarkEnd w:id="23"/>
       <w:r>
         <w:rPr>
           <w:rFonts w:asciiTheme="minorHAnsi" w:hAnsiTheme="minorHAnsi" w:cstheme="minorHAnsi"/>
@@ -5238,7 +5249,7 @@
         <w:lastRenderedPageBreak/>
         <w:t>8 – Matrices de trazabilidad</w:t>
       </w:r>
-      <w:bookmarkEnd w:id="25"/>
+      <w:bookmarkEnd w:id="24"/>
       <w:r>
         <w:rPr>
           <w:rFonts w:asciiTheme="minorHAnsi" w:hAnsiTheme="minorHAnsi" w:cstheme="minorHAnsi"/>
@@ -5304,12 +5315,14 @@
           <w:bottom w:val="single" w:sz="4" w:space="1" w:color="auto"/>
         </w:pBdr>
       </w:pPr>
-      <w:bookmarkStart w:id="26" w:name="_Toc435493948"/>
+      <w:bookmarkStart w:id="25" w:name="_Toc435493948"/>
+      <w:bookmarkStart w:id="26" w:name="_GoBack"/>
+      <w:bookmarkEnd w:id="26"/>
       <w:r>
         <w:lastRenderedPageBreak/>
         <w:t>Anexo</w:t>
       </w:r>
-      <w:bookmarkEnd w:id="26"/>
+      <w:bookmarkEnd w:id="25"/>
     </w:p>
     <w:p/>
     <w:p>
@@ -5387,27 +5400,14 @@
       <w:r>
         <w:t xml:space="preserve">Imagen </w:t>
       </w:r>
-      <w:r>
-        <w:fldChar w:fldCharType="begin"/>
-      </w:r>
-      <w:r>
-        <w:instrText xml:space="preserve"> SEQ Imagen \* ARABIC </w:instrText>
-      </w:r>
-      <w:r>
-        <w:fldChar w:fldCharType="separate"/>
-      </w:r>
-      <w:r>
-        <w:rPr>
-          <w:noProof/>
-        </w:rPr>
-        <w:t>5</w:t>
-      </w:r>
-      <w:r>
-        <w:rPr>
-          <w:noProof/>
-        </w:rPr>
-        <w:fldChar w:fldCharType="end"/>
-      </w:r>
+      <w:fldSimple w:instr=" SEQ Imagen \* ARABIC ">
+        <w:r>
+          <w:rPr>
+            <w:noProof/>
+          </w:rPr>
+          <w:t>5</w:t>
+        </w:r>
+      </w:fldSimple>
       <w:r>
         <w:t>: Folleto promocional</w:t>
       </w:r>
@@ -5482,7 +5482,7 @@
           <w:rPr>
             <w:noProof/>
           </w:rPr>
-          <w:t>3</w:t>
+          <w:t>11</w:t>
         </w:r>
         <w:r>
           <w:fldChar w:fldCharType="end"/>
@@ -8556,7 +8556,7 @@
 </file>
 
 <file path=customXml/itemProps1.xml><?xml version="1.0" encoding="utf-8"?>
-<ds:datastoreItem xmlns:ds="http://schemas.openxmlformats.org/officeDocument/2006/customXml" ds:itemID="{90E17E6F-3B5F-4573-819E-24C4D0707F17}">
+<ds:datastoreItem xmlns:ds="http://schemas.openxmlformats.org/officeDocument/2006/customXml" ds:itemID="{A270CCD5-CCF6-439B-8760-108598D43D88}">
   <ds:schemaRefs>
     <ds:schemaRef ds:uri="http://schemas.openxmlformats.org/officeDocument/2006/bibliography"/>
   </ds:schemaRefs>

</xml_diff>

<commit_message>
Requisitos y prubas incluidos en el documento
</commit_message>
<xml_diff>
--- a/Segundo Entregable/Espacio, Vida & Música - Entrega 2.docx
+++ b/Segundo Entregable/Espacio, Vida & Música - Entrega 2.docx
@@ -2137,6 +2137,7 @@
     <w:p>
       <w:pPr>
         <w:keepNext/>
+        <w:jc w:val="both"/>
         <w:rPr>
           <w:rFonts w:eastAsiaTheme="majorEastAsia" w:cstheme="minorHAnsi"/>
           <w:b/>
@@ -2200,6 +2201,7 @@
     <w:p>
       <w:pPr>
         <w:pStyle w:val="Ttulo3"/>
+        <w:jc w:val="both"/>
         <w:rPr>
           <w:sz w:val="26"/>
           <w:szCs w:val="26"/>
@@ -2257,6 +2259,7 @@
     <w:p>
       <w:pPr>
         <w:spacing w:after="0" w:line="240" w:lineRule="auto"/>
+        <w:jc w:val="both"/>
         <w:rPr>
           <w:sz w:val="24"/>
           <w:szCs w:val="24"/>
@@ -2279,6 +2282,7 @@
         </w:numPr>
         <w:suppressAutoHyphens/>
         <w:spacing w:after="0" w:line="240" w:lineRule="auto"/>
+        <w:jc w:val="both"/>
         <w:rPr>
           <w:sz w:val="24"/>
           <w:szCs w:val="24"/>
@@ -2301,6 +2305,7 @@
         </w:numPr>
         <w:suppressAutoHyphens/>
         <w:spacing w:after="0" w:line="240" w:lineRule="auto"/>
+        <w:jc w:val="both"/>
         <w:rPr>
           <w:sz w:val="24"/>
           <w:szCs w:val="24"/>
@@ -2319,6 +2324,7 @@
         <w:widowControl w:val="0"/>
         <w:suppressAutoHyphens/>
         <w:spacing w:after="0" w:line="240" w:lineRule="auto"/>
+        <w:jc w:val="both"/>
         <w:rPr>
           <w:sz w:val="24"/>
           <w:szCs w:val="24"/>
@@ -2328,6 +2334,7 @@
     <w:p>
       <w:pPr>
         <w:spacing w:after="0" w:line="240" w:lineRule="auto"/>
+        <w:jc w:val="both"/>
         <w:rPr>
           <w:sz w:val="24"/>
           <w:szCs w:val="24"/>
@@ -2349,6 +2356,7 @@
           <w:numId w:val="9"/>
         </w:numPr>
         <w:spacing w:after="0" w:line="240" w:lineRule="auto"/>
+        <w:jc w:val="both"/>
         <w:rPr>
           <w:sz w:val="24"/>
           <w:szCs w:val="24"/>
@@ -2371,6 +2379,7 @@
         </w:numPr>
         <w:suppressAutoHyphens/>
         <w:spacing w:after="0" w:line="240" w:lineRule="auto"/>
+        <w:jc w:val="both"/>
         <w:rPr>
           <w:sz w:val="24"/>
           <w:szCs w:val="24"/>
@@ -2387,6 +2396,7 @@
     <w:p>
       <w:pPr>
         <w:spacing w:after="0" w:line="240" w:lineRule="auto"/>
+        <w:jc w:val="both"/>
         <w:rPr>
           <w:sz w:val="28"/>
           <w:szCs w:val="28"/>
@@ -2399,6 +2409,7 @@
       <w:pPr>
         <w:pStyle w:val="Ttulo3"/>
         <w:spacing w:before="0" w:line="240" w:lineRule="auto"/>
+        <w:jc w:val="both"/>
         <w:rPr>
           <w:sz w:val="26"/>
           <w:szCs w:val="26"/>
@@ -2417,6 +2428,7 @@
     <w:p>
       <w:pPr>
         <w:spacing w:after="0" w:line="240" w:lineRule="auto"/>
+        <w:jc w:val="both"/>
         <w:rPr>
           <w:sz w:val="24"/>
           <w:szCs w:val="24"/>
@@ -2439,6 +2451,7 @@
         </w:numPr>
         <w:suppressAutoHyphens/>
         <w:spacing w:after="0" w:line="240" w:lineRule="auto"/>
+        <w:jc w:val="both"/>
         <w:rPr>
           <w:sz w:val="24"/>
           <w:szCs w:val="24"/>
@@ -2457,6 +2470,7 @@
         <w:widowControl w:val="0"/>
         <w:suppressAutoHyphens/>
         <w:spacing w:after="0" w:line="240" w:lineRule="auto"/>
+        <w:jc w:val="both"/>
         <w:rPr>
           <w:sz w:val="24"/>
           <w:szCs w:val="24"/>
@@ -2466,6 +2480,7 @@
     <w:p>
       <w:pPr>
         <w:spacing w:after="0" w:line="240" w:lineRule="auto"/>
+        <w:jc w:val="both"/>
         <w:rPr>
           <w:sz w:val="24"/>
           <w:szCs w:val="24"/>
@@ -2488,6 +2503,7 @@
         </w:numPr>
         <w:suppressAutoHyphens/>
         <w:spacing w:after="0" w:line="240" w:lineRule="auto"/>
+        <w:jc w:val="both"/>
         <w:rPr>
           <w:sz w:val="24"/>
           <w:szCs w:val="24"/>
@@ -2510,6 +2526,7 @@
         </w:numPr>
         <w:suppressAutoHyphens/>
         <w:spacing w:after="0" w:line="240" w:lineRule="auto"/>
+        <w:jc w:val="both"/>
         <w:rPr>
           <w:sz w:val="24"/>
           <w:szCs w:val="24"/>
@@ -2589,14 +2606,27 @@
       <w:r>
         <w:t xml:space="preserve">Imagen </w:t>
       </w:r>
-      <w:fldSimple w:instr=" SEQ Imagen \* ARABIC ">
-        <w:r>
-          <w:rPr>
-            <w:noProof/>
-          </w:rPr>
-          <w:t>1</w:t>
-        </w:r>
-      </w:fldSimple>
+      <w:r>
+        <w:fldChar w:fldCharType="begin"/>
+      </w:r>
+      <w:r>
+        <w:instrText xml:space="preserve"> SEQ Imagen \* ARABIC </w:instrText>
+      </w:r>
+      <w:r>
+        <w:fldChar w:fldCharType="separate"/>
+      </w:r>
+      <w:r>
+        <w:rPr>
+          <w:noProof/>
+        </w:rPr>
+        <w:t>1</w:t>
+      </w:r>
+      <w:r>
+        <w:rPr>
+          <w:noProof/>
+        </w:rPr>
+        <w:fldChar w:fldCharType="end"/>
+      </w:r>
       <w:r>
         <w:t>: Segunda Reunión</w:t>
       </w:r>
@@ -3901,27 +3931,14 @@
       <w:r>
         <w:t xml:space="preserve">Imagen </w:t>
       </w:r>
-      <w:r>
-        <w:fldChar w:fldCharType="begin"/>
-      </w:r>
-      <w:r>
-        <w:instrText xml:space="preserve"> SEQ Imagen \* ARABIC </w:instrText>
-      </w:r>
-      <w:r>
-        <w:fldChar w:fldCharType="separate"/>
-      </w:r>
-      <w:r>
-        <w:rPr>
-          <w:noProof/>
-        </w:rPr>
-        <w:t>2</w:t>
-      </w:r>
-      <w:r>
-        <w:rPr>
-          <w:noProof/>
-        </w:rPr>
-        <w:fldChar w:fldCharType="end"/>
-      </w:r>
+      <w:fldSimple w:instr=" SEQ Imagen \* ARABIC ">
+        <w:r>
+          <w:rPr>
+            <w:noProof/>
+          </w:rPr>
+          <w:t>2</w:t>
+        </w:r>
+      </w:fldSimple>
       <w:r>
         <w:t>: BPMN registro</w:t>
       </w:r>
@@ -4160,33 +4177,21 @@
       <w:r>
         <w:t xml:space="preserve">Imagen </w:t>
       </w:r>
-      <w:r>
-        <w:fldChar w:fldCharType="begin"/>
-      </w:r>
-      <w:r>
-        <w:instrText xml:space="preserve"> SEQ Imagen \* ARABIC </w:instrText>
-      </w:r>
-      <w:r>
-        <w:fldChar w:fldCharType="separate"/>
-      </w:r>
-      <w:r>
-        <w:rPr>
-          <w:noProof/>
-        </w:rPr>
-        <w:t>3</w:t>
-      </w:r>
-      <w:r>
-        <w:rPr>
-          <w:noProof/>
-        </w:rPr>
-        <w:fldChar w:fldCharType="end"/>
-      </w:r>
+      <w:fldSimple w:instr=" SEQ Imagen \* ARABIC ">
+        <w:r>
+          <w:rPr>
+            <w:noProof/>
+          </w:rPr>
+          <w:t>3</w:t>
+        </w:r>
+      </w:fldSimple>
       <w:r>
         <w:t>: BPMN pagos</w:t>
       </w:r>
     </w:p>
     <w:p>
       <w:pPr>
+        <w:jc w:val="both"/>
         <w:rPr>
           <w:rFonts w:eastAsiaTheme="majorEastAsia" w:cstheme="minorHAnsi"/>
           <w:b/>
@@ -4317,33 +4322,80 @@
       <w:r>
         <w:t xml:space="preserve">Imagen </w:t>
       </w:r>
-      <w:r>
-        <w:fldChar w:fldCharType="begin"/>
-      </w:r>
-      <w:r>
-        <w:instrText xml:space="preserve"> SEQ Imagen \* ARABIC </w:instrText>
-      </w:r>
-      <w:r>
-        <w:fldChar w:fldCharType="separate"/>
-      </w:r>
-      <w:r>
-        <w:rPr>
-          <w:noProof/>
-        </w:rPr>
-        <w:t>4</w:t>
-      </w:r>
-      <w:r>
-        <w:rPr>
-          <w:noProof/>
-        </w:rPr>
-        <w:fldChar w:fldCharType="end"/>
-      </w:r>
+      <w:fldSimple w:instr=" SEQ Imagen \* ARABIC ">
+        <w:r>
+          <w:rPr>
+            <w:noProof/>
+          </w:rPr>
+          <w:t>4</w:t>
+        </w:r>
+      </w:fldSimple>
       <w:r>
         <w:t>: BPMN préstamos</w:t>
       </w:r>
     </w:p>
     <w:p>
       <w:pPr>
+        <w:jc w:val="both"/>
+        <w:rPr>
+          <w:rFonts w:cstheme="minorHAnsi"/>
+          <w:sz w:val="24"/>
+          <w:szCs w:val="24"/>
+        </w:rPr>
+      </w:pPr>
+      <w:r>
+        <w:rPr>
+          <w:rFonts w:cstheme="minorHAnsi"/>
+          <w:sz w:val="24"/>
+          <w:szCs w:val="24"/>
+        </w:rPr>
+        <w:t>Este</w:t>
+      </w:r>
+      <w:r>
+        <w:rPr>
+          <w:rFonts w:cstheme="minorHAnsi"/>
+          <w:sz w:val="24"/>
+          <w:szCs w:val="24"/>
+        </w:rPr>
+        <w:t xml:space="preserve"> BPMN </w:t>
+      </w:r>
+      <w:r>
+        <w:rPr>
+          <w:rFonts w:cstheme="minorHAnsi"/>
+          <w:sz w:val="24"/>
+          <w:szCs w:val="24"/>
+        </w:rPr>
+        <w:t xml:space="preserve">muestra el proceso por el cual un usuario puede adquirir un instrumento prestado por parte del proyecto. El proceso comienza en el primer BPMN, una vez que el usuario se registra se le pregunta si tiene instrumento propio. En caso de que tuviera terminaría nuestro proceso. Si no es así, se le preguntará también si puede comprarlo, y si es así de nuevo termina nuestro proceso. En el caso de que no pueda comprar el instrumento en cuestión y de que haya un instrumento disponible, se le da un documento en el que están las condiciones de uso y que debe ser firmado por el usuario. Si acepta esas condiciones se le presta finalmente el instrumento, anotando la fecha de </w:t>
+      </w:r>
+      <w:r>
+        <w:rPr>
+          <w:rFonts w:cstheme="minorHAnsi"/>
+          <w:sz w:val="24"/>
+          <w:szCs w:val="24"/>
+        </w:rPr>
+        <w:t>préstamo</w:t>
+      </w:r>
+      <w:r>
+        <w:rPr>
+          <w:rFonts w:cstheme="minorHAnsi"/>
+          <w:sz w:val="24"/>
+          <w:szCs w:val="24"/>
+        </w:rPr>
+        <w:t xml:space="preserve"> y que tiene validez por un año. Una vez finalizado el año deberá devolverlo o renovarlo.</w:t>
+      </w:r>
+      <w:bookmarkStart w:id="11" w:name="VisionGeneralDelSistema"/>
+      <w:r>
+        <w:rPr>
+          <w:rFonts w:cstheme="minorHAnsi"/>
+          <w:sz w:val="24"/>
+          <w:szCs w:val="24"/>
+        </w:rPr>
+        <w:br w:type="page"/>
+      </w:r>
+    </w:p>
+    <w:p>
+      <w:pPr>
+        <w:jc w:val="both"/>
         <w:rPr>
           <w:rFonts w:eastAsiaTheme="majorEastAsia" w:cstheme="minorHAnsi"/>
           <w:b/>
@@ -4361,57 +4413,6 @@
           <w:docGrid w:linePitch="360"/>
         </w:sectPr>
       </w:pPr>
-      <w:r>
-        <w:rPr>
-          <w:rFonts w:cstheme="minorHAnsi"/>
-          <w:sz w:val="24"/>
-          <w:szCs w:val="24"/>
-        </w:rPr>
-        <w:t>E</w:t>
-      </w:r>
-      <w:r>
-        <w:rPr>
-          <w:rFonts w:cstheme="minorHAnsi"/>
-          <w:sz w:val="24"/>
-          <w:szCs w:val="24"/>
-        </w:rPr>
-        <w:t>ste</w:t>
-      </w:r>
-      <w:r>
-        <w:rPr>
-          <w:rFonts w:cstheme="minorHAnsi"/>
-          <w:sz w:val="24"/>
-          <w:szCs w:val="24"/>
-        </w:rPr>
-        <w:t xml:space="preserve"> BPMN </w:t>
-      </w:r>
-      <w:r>
-        <w:rPr>
-          <w:rFonts w:cstheme="minorHAnsi"/>
-          <w:sz w:val="24"/>
-          <w:szCs w:val="24"/>
-        </w:rPr>
-        <w:t xml:space="preserve">muestra el proceso por el cual un usuario puede adquirir un instrumento prestado por parte del proyecto. El proceso comienza en el primer BPMN, una vez que el usuario se registra se le pregunta si tiene instrumento propio. En caso de que tuviera terminaría nuestro proceso. Si no es así, se le preguntará también si puede comprarlo, y si es así de nuevo termina nuestro proceso. En el caso de que no pueda comprar el instrumento en cuestión y de que haya un instrumento disponible, se le da un documento en el que están las condiciones de uso y que debe ser firmado por el usuario. Si acepta esas condiciones se le presta finalmente el instrumento, anotando la fecha de </w:t>
-      </w:r>
-      <w:proofErr w:type="spellStart"/>
-      <w:r>
-        <w:rPr>
-          <w:rFonts w:cstheme="minorHAnsi"/>
-          <w:sz w:val="24"/>
-          <w:szCs w:val="24"/>
-        </w:rPr>
-        <w:t>prestamo</w:t>
-      </w:r>
-      <w:proofErr w:type="spellEnd"/>
-      <w:r>
-        <w:rPr>
-          <w:rFonts w:cstheme="minorHAnsi"/>
-          <w:sz w:val="24"/>
-          <w:szCs w:val="24"/>
-        </w:rPr>
-        <w:t xml:space="preserve"> y que tiene validez por un año. Una vez finalizado el año deberá devolverlo o renovarlo.</w:t>
-      </w:r>
-      <w:bookmarkStart w:id="11" w:name="VisionGeneralDelSistema"/>
     </w:p>
     <w:p>
       <w:pPr>
@@ -5006,43 +5007,1352 @@
     <w:p>
       <w:pPr>
         <w:pStyle w:val="Ttulo2"/>
+        <w:jc w:val="both"/>
       </w:pPr>
       <w:r>
         <w:t>Requisitos de información</w:t>
       </w:r>
     </w:p>
-    <w:p/>
+    <w:p>
+      <w:pPr>
+        <w:jc w:val="both"/>
+      </w:pPr>
+    </w:p>
+    <w:p>
+      <w:pPr>
+        <w:jc w:val="both"/>
+        <w:rPr>
+          <w:b/>
+          <w:sz w:val="24"/>
+          <w:szCs w:val="24"/>
+        </w:rPr>
+      </w:pPr>
+      <w:r>
+        <w:rPr>
+          <w:rStyle w:val="Ttulo3Car"/>
+          <w:sz w:val="24"/>
+          <w:szCs w:val="24"/>
+        </w:rPr>
+        <w:t>RI-01</w:t>
+      </w:r>
+      <w:r>
+        <w:rPr>
+          <w:b/>
+          <w:sz w:val="24"/>
+          <w:szCs w:val="24"/>
+        </w:rPr>
+        <w:t xml:space="preserve"> Listado de usuarios</w:t>
+      </w:r>
+    </w:p>
+    <w:p>
+      <w:pPr>
+        <w:spacing w:after="0" w:line="240" w:lineRule="auto"/>
+        <w:ind w:firstLine="708"/>
+        <w:jc w:val="both"/>
+        <w:rPr>
+          <w:sz w:val="24"/>
+          <w:szCs w:val="24"/>
+        </w:rPr>
+      </w:pPr>
+      <w:r>
+        <w:rPr>
+          <w:sz w:val="24"/>
+          <w:szCs w:val="24"/>
+        </w:rPr>
+        <w:t>Como director de la escuela,</w:t>
+      </w:r>
+    </w:p>
+    <w:p>
+      <w:pPr>
+        <w:spacing w:after="0" w:line="240" w:lineRule="auto"/>
+        <w:ind w:left="708"/>
+        <w:jc w:val="both"/>
+        <w:rPr>
+          <w:sz w:val="24"/>
+          <w:szCs w:val="24"/>
+        </w:rPr>
+      </w:pPr>
+      <w:r>
+        <w:rPr>
+          <w:sz w:val="24"/>
+          <w:szCs w:val="24"/>
+        </w:rPr>
+        <w:t>quiero disponer de una lista actualizada al día en la que aparezcan los usuarios matriculados, sus datos personales, incluyendo su responsable, y el estado del instrumento si es prestado por la escuela</w:t>
+      </w:r>
+    </w:p>
+    <w:p>
+      <w:pPr>
+        <w:spacing w:after="0" w:line="240" w:lineRule="auto"/>
+        <w:ind w:firstLine="708"/>
+        <w:jc w:val="both"/>
+        <w:rPr>
+          <w:sz w:val="24"/>
+          <w:szCs w:val="24"/>
+        </w:rPr>
+      </w:pPr>
+      <w:r>
+        <w:rPr>
+          <w:sz w:val="24"/>
+          <w:szCs w:val="24"/>
+        </w:rPr>
+        <w:t>para agilizar los trámites sobre ellos.</w:t>
+      </w:r>
+    </w:p>
+    <w:p>
+      <w:pPr>
+        <w:spacing w:after="0" w:line="240" w:lineRule="auto"/>
+        <w:jc w:val="both"/>
+        <w:rPr>
+          <w:sz w:val="24"/>
+          <w:szCs w:val="24"/>
+        </w:rPr>
+      </w:pPr>
+    </w:p>
+    <w:p>
+      <w:pPr>
+        <w:jc w:val="both"/>
+        <w:rPr>
+          <w:b/>
+          <w:sz w:val="24"/>
+          <w:szCs w:val="24"/>
+        </w:rPr>
+      </w:pPr>
+      <w:r>
+        <w:rPr>
+          <w:rStyle w:val="Ttulo3Car"/>
+          <w:sz w:val="24"/>
+          <w:szCs w:val="24"/>
+        </w:rPr>
+        <w:t>RI-02</w:t>
+      </w:r>
+      <w:r>
+        <w:rPr>
+          <w:b/>
+          <w:sz w:val="24"/>
+          <w:szCs w:val="24"/>
+        </w:rPr>
+        <w:t xml:space="preserve"> Información personal</w:t>
+      </w:r>
+    </w:p>
+    <w:p>
+      <w:pPr>
+        <w:spacing w:after="0"/>
+        <w:ind w:firstLine="708"/>
+        <w:jc w:val="both"/>
+        <w:rPr>
+          <w:sz w:val="24"/>
+          <w:szCs w:val="24"/>
+        </w:rPr>
+      </w:pPr>
+      <w:r>
+        <w:rPr>
+          <w:sz w:val="24"/>
+          <w:szCs w:val="24"/>
+        </w:rPr>
+        <w:t>Como usuario de la escuela</w:t>
+      </w:r>
+    </w:p>
+    <w:p>
+      <w:pPr>
+        <w:spacing w:after="0"/>
+        <w:ind w:firstLine="708"/>
+        <w:jc w:val="both"/>
+        <w:rPr>
+          <w:sz w:val="24"/>
+          <w:szCs w:val="24"/>
+        </w:rPr>
+      </w:pPr>
+      <w:r>
+        <w:rPr>
+          <w:sz w:val="24"/>
+          <w:szCs w:val="24"/>
+        </w:rPr>
+        <w:t>quiero disponer de mi información personal que aparece en la escuela</w:t>
+      </w:r>
+    </w:p>
+    <w:p>
+      <w:pPr>
+        <w:spacing w:after="0"/>
+        <w:ind w:left="708"/>
+        <w:jc w:val="both"/>
+        <w:rPr>
+          <w:sz w:val="24"/>
+          <w:szCs w:val="24"/>
+        </w:rPr>
+      </w:pPr>
+      <w:r>
+        <w:rPr>
+          <w:sz w:val="24"/>
+          <w:szCs w:val="24"/>
+        </w:rPr>
+        <w:t>para saber si los datos son correctos y en caso contrario, contactar con el secretario para modificarlos.</w:t>
+      </w:r>
+    </w:p>
+    <w:p>
+      <w:pPr>
+        <w:spacing w:after="0"/>
+        <w:jc w:val="both"/>
+        <w:rPr>
+          <w:sz w:val="24"/>
+          <w:szCs w:val="24"/>
+        </w:rPr>
+      </w:pPr>
+    </w:p>
+    <w:p>
+      <w:pPr>
+        <w:jc w:val="both"/>
+        <w:rPr>
+          <w:b/>
+          <w:sz w:val="24"/>
+          <w:szCs w:val="24"/>
+        </w:rPr>
+      </w:pPr>
+      <w:r>
+        <w:rPr>
+          <w:rStyle w:val="Ttulo3Car"/>
+          <w:sz w:val="24"/>
+          <w:szCs w:val="24"/>
+        </w:rPr>
+        <w:t>RI-03</w:t>
+      </w:r>
+      <w:r>
+        <w:rPr>
+          <w:b/>
+          <w:sz w:val="24"/>
+          <w:szCs w:val="24"/>
+        </w:rPr>
+        <w:t xml:space="preserve"> Control de cuotas</w:t>
+      </w:r>
+    </w:p>
+    <w:p>
+      <w:pPr>
+        <w:spacing w:after="0"/>
+        <w:ind w:firstLine="708"/>
+        <w:jc w:val="both"/>
+        <w:rPr>
+          <w:sz w:val="24"/>
+          <w:szCs w:val="24"/>
+        </w:rPr>
+      </w:pPr>
+      <w:r>
+        <w:rPr>
+          <w:sz w:val="24"/>
+          <w:szCs w:val="24"/>
+        </w:rPr>
+        <w:t xml:space="preserve">Como director de la escuela </w:t>
+      </w:r>
+    </w:p>
+    <w:p>
+      <w:pPr>
+        <w:spacing w:after="0"/>
+        <w:ind w:left="708"/>
+        <w:jc w:val="both"/>
+        <w:rPr>
+          <w:sz w:val="24"/>
+          <w:szCs w:val="24"/>
+        </w:rPr>
+      </w:pPr>
+      <w:r>
+        <w:rPr>
+          <w:sz w:val="24"/>
+          <w:szCs w:val="24"/>
+        </w:rPr>
+        <w:t>quiero disponer de una lista actualizada en la que se reflejen los pagos realizados y pendientes de cada usuario</w:t>
+      </w:r>
+    </w:p>
+    <w:p>
+      <w:pPr>
+        <w:spacing w:after="0"/>
+        <w:ind w:left="708"/>
+        <w:jc w:val="both"/>
+        <w:rPr>
+          <w:sz w:val="24"/>
+          <w:szCs w:val="24"/>
+        </w:rPr>
+      </w:pPr>
+      <w:r>
+        <w:rPr>
+          <w:sz w:val="24"/>
+          <w:szCs w:val="24"/>
+        </w:rPr>
+        <w:t>para llevar un control constante de las cuotas y en caso de impago ser avisado y proceder con la acción correspondiente.</w:t>
+      </w:r>
+    </w:p>
+    <w:p>
+      <w:pPr>
+        <w:spacing w:after="0"/>
+        <w:jc w:val="both"/>
+        <w:rPr>
+          <w:sz w:val="24"/>
+          <w:szCs w:val="24"/>
+        </w:rPr>
+      </w:pPr>
+    </w:p>
+    <w:p>
+      <w:pPr>
+        <w:jc w:val="both"/>
+        <w:rPr>
+          <w:b/>
+          <w:sz w:val="24"/>
+          <w:szCs w:val="24"/>
+        </w:rPr>
+      </w:pPr>
+      <w:r>
+        <w:rPr>
+          <w:rStyle w:val="Ttulo3Car"/>
+          <w:sz w:val="24"/>
+          <w:szCs w:val="24"/>
+        </w:rPr>
+        <w:t>RI</w:t>
+      </w:r>
+      <w:r>
+        <w:rPr>
+          <w:rStyle w:val="Ttulo3Car"/>
+          <w:sz w:val="24"/>
+          <w:szCs w:val="24"/>
+        </w:rPr>
+        <w:t>-</w:t>
+      </w:r>
+      <w:r>
+        <w:rPr>
+          <w:rStyle w:val="Ttulo3Car"/>
+          <w:sz w:val="24"/>
+          <w:szCs w:val="24"/>
+        </w:rPr>
+        <w:t xml:space="preserve">04 </w:t>
+      </w:r>
+      <w:r>
+        <w:rPr>
+          <w:b/>
+          <w:sz w:val="24"/>
+          <w:szCs w:val="24"/>
+        </w:rPr>
+        <w:t>Préstamos de instrumentos</w:t>
+      </w:r>
+    </w:p>
+    <w:p>
+      <w:pPr>
+        <w:spacing w:after="0"/>
+        <w:ind w:firstLine="708"/>
+        <w:jc w:val="both"/>
+        <w:rPr>
+          <w:sz w:val="24"/>
+          <w:szCs w:val="24"/>
+        </w:rPr>
+      </w:pPr>
+      <w:r>
+        <w:rPr>
+          <w:sz w:val="24"/>
+          <w:szCs w:val="24"/>
+        </w:rPr>
+        <w:t>Como director de la escuela</w:t>
+      </w:r>
+    </w:p>
+    <w:p>
+      <w:pPr>
+        <w:spacing w:after="0"/>
+        <w:ind w:left="708"/>
+        <w:jc w:val="both"/>
+        <w:rPr>
+          <w:sz w:val="24"/>
+          <w:szCs w:val="24"/>
+        </w:rPr>
+      </w:pPr>
+      <w:r>
+        <w:rPr>
+          <w:sz w:val="24"/>
+          <w:szCs w:val="24"/>
+        </w:rPr>
+        <w:t xml:space="preserve">quiero disponer de la información sobre el estado de los instrumentos, incluyendo la fecha de préstamo y de devolución, el usuario que lo tiene y los instrumentos disponibles </w:t>
+      </w:r>
+    </w:p>
+    <w:p>
+      <w:pPr>
+        <w:spacing w:after="0"/>
+        <w:ind w:firstLine="708"/>
+        <w:jc w:val="both"/>
+        <w:rPr>
+          <w:sz w:val="24"/>
+          <w:szCs w:val="24"/>
+        </w:rPr>
+      </w:pPr>
+      <w:r>
+        <w:rPr>
+          <w:sz w:val="24"/>
+          <w:szCs w:val="24"/>
+        </w:rPr>
+        <w:t>para poder tener un control sobre el estado de los mismos.</w:t>
+      </w:r>
+    </w:p>
+    <w:p>
+      <w:pPr>
+        <w:jc w:val="both"/>
+      </w:pPr>
+    </w:p>
     <w:p>
       <w:pPr>
         <w:pStyle w:val="Ttulo2"/>
-      </w:pPr>
-      <w:r>
-        <w:t>Re</w:t>
-      </w:r>
-      <w:r>
-        <w:t>glas</w:t>
-      </w:r>
-      <w:r>
-        <w:t xml:space="preserve"> de </w:t>
-      </w:r>
-      <w:r>
-        <w:t>negocio</w:t>
-      </w:r>
-    </w:p>
-    <w:p/>
+        <w:jc w:val="both"/>
+      </w:pPr>
+      <w:r>
+        <w:t>Reglas de negocio</w:t>
+      </w:r>
+    </w:p>
+    <w:p>
+      <w:pPr>
+        <w:jc w:val="both"/>
+      </w:pPr>
+    </w:p>
+    <w:p>
+      <w:pPr>
+        <w:jc w:val="both"/>
+        <w:rPr>
+          <w:b/>
+          <w:sz w:val="24"/>
+        </w:rPr>
+      </w:pPr>
+      <w:r>
+        <w:rPr>
+          <w:rStyle w:val="Ttulo3Car"/>
+          <w:sz w:val="24"/>
+          <w:szCs w:val="24"/>
+        </w:rPr>
+        <w:t>RN-01</w:t>
+      </w:r>
+      <w:r>
+        <w:rPr>
+          <w:b/>
+          <w:sz w:val="24"/>
+          <w:szCs w:val="24"/>
+        </w:rPr>
+        <w:t xml:space="preserve"> </w:t>
+      </w:r>
+      <w:r>
+        <w:rPr>
+          <w:b/>
+          <w:sz w:val="24"/>
+          <w:szCs w:val="24"/>
+        </w:rPr>
+        <w:t>Edad</w:t>
+      </w:r>
+      <w:r>
+        <w:rPr>
+          <w:b/>
+          <w:sz w:val="24"/>
+        </w:rPr>
+        <w:t xml:space="preserve"> de integrantes</w:t>
+      </w:r>
+    </w:p>
+    <w:p>
+      <w:pPr>
+        <w:spacing w:after="0" w:line="240" w:lineRule="auto"/>
+        <w:jc w:val="both"/>
+        <w:rPr>
+          <w:sz w:val="24"/>
+        </w:rPr>
+      </w:pPr>
+      <w:r>
+        <w:rPr>
+          <w:sz w:val="24"/>
+        </w:rPr>
+        <w:t>Como director de la escuela</w:t>
+      </w:r>
+    </w:p>
+    <w:p>
+      <w:pPr>
+        <w:spacing w:after="0" w:line="240" w:lineRule="auto"/>
+        <w:jc w:val="both"/>
+        <w:rPr>
+          <w:sz w:val="24"/>
+        </w:rPr>
+      </w:pPr>
+      <w:r>
+        <w:rPr>
+          <w:sz w:val="24"/>
+        </w:rPr>
+        <w:t>q</w:t>
+      </w:r>
+      <w:r>
+        <w:rPr>
+          <w:sz w:val="24"/>
+        </w:rPr>
+        <w:t>uiero que se cumpla la siguiente regla de negocio</w:t>
+      </w:r>
+      <w:proofErr w:type="gramStart"/>
+      <w:r>
+        <w:rPr>
+          <w:sz w:val="24"/>
+        </w:rPr>
+        <w:t>:  para</w:t>
+      </w:r>
+      <w:proofErr w:type="gramEnd"/>
+      <w:r>
+        <w:rPr>
+          <w:sz w:val="24"/>
+        </w:rPr>
+        <w:t xml:space="preserve"> que alguien pueda registrarse al sistema debe de tener al menos 3 años.</w:t>
+      </w:r>
+    </w:p>
+    <w:p>
+      <w:pPr>
+        <w:jc w:val="both"/>
+      </w:pPr>
+    </w:p>
+    <w:p>
+      <w:pPr>
+        <w:jc w:val="both"/>
+        <w:rPr>
+          <w:b/>
+          <w:sz w:val="24"/>
+        </w:rPr>
+      </w:pPr>
+      <w:r>
+        <w:rPr>
+          <w:rStyle w:val="Ttulo3Car"/>
+          <w:sz w:val="24"/>
+        </w:rPr>
+        <w:t>RN-02</w:t>
+      </w:r>
+      <w:r>
+        <w:rPr>
+          <w:b/>
+          <w:sz w:val="24"/>
+        </w:rPr>
+        <w:t xml:space="preserve"> Instrumento complementario</w:t>
+      </w:r>
+    </w:p>
+    <w:p>
+      <w:pPr>
+        <w:spacing w:after="0"/>
+        <w:jc w:val="both"/>
+        <w:rPr>
+          <w:sz w:val="24"/>
+        </w:rPr>
+      </w:pPr>
+      <w:r>
+        <w:rPr>
+          <w:sz w:val="24"/>
+        </w:rPr>
+        <w:t>Como director de la escuela</w:t>
+      </w:r>
+    </w:p>
+    <w:p>
+      <w:pPr>
+        <w:spacing w:after="0"/>
+        <w:jc w:val="both"/>
+        <w:rPr>
+          <w:sz w:val="24"/>
+        </w:rPr>
+      </w:pPr>
+      <w:r>
+        <w:rPr>
+          <w:sz w:val="24"/>
+        </w:rPr>
+        <w:t>q</w:t>
+      </w:r>
+      <w:r>
+        <w:rPr>
+          <w:sz w:val="24"/>
+        </w:rPr>
+        <w:t>uiero que se cumpla la siguiente regla de negocio</w:t>
+      </w:r>
+      <w:r>
+        <w:rPr>
+          <w:sz w:val="24"/>
+        </w:rPr>
+        <w:t>: a</w:t>
+      </w:r>
+      <w:r>
+        <w:rPr>
+          <w:sz w:val="24"/>
+        </w:rPr>
+        <w:t xml:space="preserve"> partir del tercer año de estudios será obligatorio el estudio de un instrumento complementario (guitarra o piano) para todos los usuarios.</w:t>
+      </w:r>
+    </w:p>
+    <w:p>
+      <w:pPr>
+        <w:jc w:val="both"/>
+      </w:pPr>
+    </w:p>
+    <w:p>
+      <w:pPr>
+        <w:jc w:val="both"/>
+        <w:rPr>
+          <w:b/>
+        </w:rPr>
+      </w:pPr>
+      <w:r>
+        <w:rPr>
+          <w:rStyle w:val="Ttulo3Car"/>
+          <w:sz w:val="24"/>
+        </w:rPr>
+        <w:t>RN-03</w:t>
+      </w:r>
+      <w:r>
+        <w:rPr>
+          <w:b/>
+          <w:sz w:val="24"/>
+        </w:rPr>
+        <w:t xml:space="preserve"> </w:t>
+      </w:r>
+      <w:r>
+        <w:rPr>
+          <w:b/>
+        </w:rPr>
+        <w:t>Clases obligatorias para menores:</w:t>
+      </w:r>
+    </w:p>
+    <w:p>
+      <w:pPr>
+        <w:spacing w:after="0"/>
+        <w:jc w:val="both"/>
+      </w:pPr>
+      <w:r>
+        <w:t>Como director de la e</w:t>
+      </w:r>
+      <w:r>
+        <w:t>scuela</w:t>
+      </w:r>
+    </w:p>
+    <w:p>
+      <w:pPr>
+        <w:spacing w:after="0"/>
+        <w:jc w:val="both"/>
+      </w:pPr>
+      <w:r>
+        <w:t>q</w:t>
+      </w:r>
+      <w:r>
+        <w:t xml:space="preserve">uiero que se cumpla </w:t>
+      </w:r>
+      <w:r>
+        <w:t xml:space="preserve">la siguiente regla de negocio: </w:t>
+      </w:r>
+      <w:r>
+        <w:t>los usuarios entre 3 y 6 años deberán asistir a clases de Expresión Corporal y Danza en horarios comunes.</w:t>
+      </w:r>
+    </w:p>
+    <w:p>
+      <w:pPr>
+        <w:jc w:val="both"/>
+      </w:pPr>
+    </w:p>
     <w:p>
       <w:pPr>
         <w:pStyle w:val="Ttulo2"/>
-      </w:pPr>
-      <w:r>
-        <w:t xml:space="preserve">Requisitos </w:t>
-      </w:r>
-      <w:r>
-        <w:t>funcionales</w:t>
-      </w:r>
-    </w:p>
-    <w:p/>
-    <w:p>
+        <w:jc w:val="both"/>
+      </w:pPr>
+      <w:r>
+        <w:t>Requisitos funcionales</w:t>
+      </w:r>
+    </w:p>
+    <w:p>
+      <w:pPr>
+        <w:jc w:val="both"/>
+      </w:pPr>
+    </w:p>
+    <w:p>
+      <w:pPr>
+        <w:jc w:val="both"/>
+        <w:rPr>
+          <w:rFonts w:asciiTheme="majorHAnsi" w:eastAsia="Times New Roman" w:hAnsiTheme="majorHAnsi" w:cs="Times New Roman"/>
+          <w:b/>
+          <w:sz w:val="24"/>
+          <w:szCs w:val="24"/>
+          <w:lang w:val="es-ES_tradnl"/>
+        </w:rPr>
+      </w:pPr>
+      <w:r>
+        <w:rPr>
+          <w:rStyle w:val="Ttulo3Car"/>
+          <w:sz w:val="24"/>
+        </w:rPr>
+        <w:t>RF-</w:t>
+      </w:r>
+      <w:r>
+        <w:rPr>
+          <w:rStyle w:val="Ttulo3Car"/>
+          <w:sz w:val="24"/>
+        </w:rPr>
+        <w:t>01</w:t>
+      </w:r>
+      <w:r>
+        <w:rPr>
+          <w:rFonts w:asciiTheme="majorHAnsi" w:eastAsia="Times New Roman" w:hAnsiTheme="majorHAnsi" w:cs="Times New Roman"/>
+          <w:b/>
+          <w:sz w:val="24"/>
+          <w:szCs w:val="24"/>
+          <w:lang w:val="es-ES_tradnl"/>
+        </w:rPr>
+        <w:t xml:space="preserve">  Consulta de instrumentos</w:t>
+      </w:r>
+    </w:p>
+    <w:p>
+      <w:pPr>
+        <w:spacing w:after="0"/>
+        <w:jc w:val="both"/>
+        <w:rPr>
+          <w:rFonts w:eastAsia="Times New Roman" w:cstheme="minorHAnsi"/>
+          <w:sz w:val="24"/>
+          <w:szCs w:val="24"/>
+          <w:lang w:val="es-ES_tradnl"/>
+        </w:rPr>
+      </w:pPr>
+      <w:r>
+        <w:rPr>
+          <w:rFonts w:eastAsia="Times New Roman" w:cstheme="minorHAnsi"/>
+          <w:sz w:val="24"/>
+          <w:szCs w:val="24"/>
+          <w:lang w:val="es-ES_tradnl"/>
+        </w:rPr>
+        <w:t xml:space="preserve">Como director </w:t>
+      </w:r>
+    </w:p>
+    <w:p>
+      <w:pPr>
+        <w:spacing w:after="0"/>
+        <w:jc w:val="both"/>
+        <w:rPr>
+          <w:rFonts w:eastAsia="Times New Roman" w:cstheme="minorHAnsi"/>
+          <w:sz w:val="24"/>
+          <w:szCs w:val="24"/>
+          <w:lang w:val="es-ES_tradnl"/>
+        </w:rPr>
+      </w:pPr>
+      <w:r>
+        <w:rPr>
+          <w:rFonts w:eastAsia="Times New Roman" w:cstheme="minorHAnsi"/>
+          <w:sz w:val="24"/>
+          <w:szCs w:val="24"/>
+          <w:lang w:val="es-ES_tradnl"/>
+        </w:rPr>
+        <w:t>q</w:t>
+      </w:r>
+      <w:r>
+        <w:rPr>
+          <w:rFonts w:eastAsia="Times New Roman" w:cstheme="minorHAnsi"/>
+          <w:sz w:val="24"/>
+          <w:szCs w:val="24"/>
+          <w:lang w:val="es-ES_tradnl"/>
+        </w:rPr>
+        <w:t>uiero tener un acceso fácil y rápido a los instrumentos disponibles según su categoría</w:t>
+      </w:r>
+    </w:p>
+    <w:p>
+      <w:pPr>
+        <w:spacing w:after="0"/>
+        <w:jc w:val="both"/>
+        <w:rPr>
+          <w:rFonts w:cstheme="minorHAnsi"/>
+          <w:sz w:val="24"/>
+          <w:szCs w:val="24"/>
+          <w:lang w:val="es-ES_tradnl"/>
+        </w:rPr>
+      </w:pPr>
+      <w:r>
+        <w:rPr>
+          <w:rFonts w:cstheme="minorHAnsi"/>
+          <w:sz w:val="24"/>
+          <w:szCs w:val="24"/>
+          <w:lang w:val="es-ES_tradnl"/>
+        </w:rPr>
+        <w:t>p</w:t>
+      </w:r>
+      <w:r>
+        <w:rPr>
+          <w:rFonts w:cstheme="minorHAnsi"/>
+          <w:sz w:val="24"/>
+          <w:szCs w:val="24"/>
+          <w:lang w:val="es-ES_tradnl"/>
+        </w:rPr>
+        <w:t>ara saber cuáles están libres.</w:t>
+      </w:r>
+    </w:p>
+    <w:p>
+      <w:pPr>
+        <w:jc w:val="both"/>
+        <w:rPr>
+          <w:sz w:val="24"/>
+          <w:szCs w:val="24"/>
+          <w:lang w:val="es-ES_tradnl"/>
+        </w:rPr>
+      </w:pPr>
+    </w:p>
+    <w:p>
+      <w:pPr>
+        <w:jc w:val="both"/>
+        <w:rPr>
+          <w:rFonts w:asciiTheme="majorHAnsi" w:eastAsia="Times New Roman" w:hAnsiTheme="majorHAnsi" w:cs="Times New Roman"/>
+          <w:b/>
+          <w:sz w:val="24"/>
+          <w:szCs w:val="24"/>
+          <w:lang w:val="es-ES_tradnl"/>
+        </w:rPr>
+      </w:pPr>
+      <w:r>
+        <w:rPr>
+          <w:rStyle w:val="Ttulo3Car"/>
+          <w:sz w:val="24"/>
+        </w:rPr>
+        <w:t>RF-</w:t>
+      </w:r>
+      <w:r>
+        <w:rPr>
+          <w:rStyle w:val="Ttulo3Car"/>
+          <w:sz w:val="24"/>
+        </w:rPr>
+        <w:t>02</w:t>
+      </w:r>
+      <w:r>
+        <w:rPr>
+          <w:rFonts w:asciiTheme="majorHAnsi" w:eastAsia="Times New Roman" w:hAnsiTheme="majorHAnsi" w:cs="Times New Roman"/>
+          <w:b/>
+          <w:sz w:val="28"/>
+          <w:szCs w:val="24"/>
+          <w:lang w:val="es-ES_tradnl"/>
+        </w:rPr>
+        <w:t xml:space="preserve">  </w:t>
+      </w:r>
+      <w:r>
+        <w:rPr>
+          <w:rFonts w:asciiTheme="majorHAnsi" w:eastAsia="Times New Roman" w:hAnsiTheme="majorHAnsi" w:cs="Times New Roman"/>
+          <w:b/>
+          <w:sz w:val="24"/>
+          <w:szCs w:val="24"/>
+          <w:lang w:val="es-ES_tradnl"/>
+        </w:rPr>
+        <w:t>Relaciones entre director y responsable</w:t>
+      </w:r>
+    </w:p>
+    <w:p>
+      <w:pPr>
+        <w:spacing w:after="0"/>
+        <w:jc w:val="both"/>
+        <w:rPr>
+          <w:rFonts w:cstheme="minorHAnsi"/>
+          <w:sz w:val="24"/>
+          <w:szCs w:val="24"/>
+          <w:lang w:val="es-ES_tradnl"/>
+        </w:rPr>
+      </w:pPr>
+      <w:r>
+        <w:rPr>
+          <w:rFonts w:eastAsia="Times New Roman" w:cstheme="minorHAnsi"/>
+          <w:sz w:val="24"/>
+          <w:szCs w:val="24"/>
+          <w:lang w:val="es-ES_tradnl"/>
+        </w:rPr>
+        <w:t xml:space="preserve">Como </w:t>
+      </w:r>
+      <w:r>
+        <w:rPr>
+          <w:rFonts w:cstheme="minorHAnsi"/>
+          <w:sz w:val="24"/>
+          <w:szCs w:val="24"/>
+          <w:lang w:val="es-ES_tradnl"/>
+        </w:rPr>
+        <w:t>director</w:t>
+      </w:r>
+    </w:p>
+    <w:p>
+      <w:pPr>
+        <w:spacing w:after="0"/>
+        <w:jc w:val="both"/>
+        <w:rPr>
+          <w:rFonts w:eastAsia="Times New Roman" w:cstheme="minorHAnsi"/>
+          <w:sz w:val="24"/>
+          <w:szCs w:val="24"/>
+          <w:lang w:val="es-ES_tradnl"/>
+        </w:rPr>
+      </w:pPr>
+      <w:r>
+        <w:rPr>
+          <w:rFonts w:eastAsia="Times New Roman" w:cstheme="minorHAnsi"/>
+          <w:sz w:val="24"/>
+          <w:szCs w:val="24"/>
+          <w:lang w:val="es-ES_tradnl"/>
+        </w:rPr>
+        <w:t>q</w:t>
+      </w:r>
+      <w:r>
+        <w:rPr>
+          <w:rFonts w:eastAsia="Times New Roman" w:cstheme="minorHAnsi"/>
+          <w:sz w:val="24"/>
+          <w:szCs w:val="24"/>
+          <w:lang w:val="es-ES_tradnl"/>
+        </w:rPr>
+        <w:t>uiero poder obtener toda la información sobre el responsable de cualquier usuario</w:t>
+      </w:r>
+    </w:p>
+    <w:p>
+      <w:pPr>
+        <w:spacing w:after="0"/>
+        <w:jc w:val="both"/>
+        <w:rPr>
+          <w:rFonts w:cstheme="minorHAnsi"/>
+          <w:sz w:val="24"/>
+          <w:szCs w:val="24"/>
+          <w:lang w:val="es-ES_tradnl"/>
+        </w:rPr>
+      </w:pPr>
+      <w:r>
+        <w:rPr>
+          <w:rFonts w:cstheme="minorHAnsi"/>
+          <w:sz w:val="24"/>
+          <w:szCs w:val="24"/>
+          <w:lang w:val="es-ES_tradnl"/>
+        </w:rPr>
+        <w:t>p</w:t>
+      </w:r>
+      <w:r>
+        <w:rPr>
+          <w:rFonts w:cstheme="minorHAnsi"/>
+          <w:sz w:val="24"/>
+          <w:szCs w:val="24"/>
+          <w:lang w:val="es-ES_tradnl"/>
+        </w:rPr>
+        <w:t>ara poder hablar con este cuando sea necesario.</w:t>
+      </w:r>
+    </w:p>
+    <w:p>
+      <w:pPr>
+        <w:jc w:val="both"/>
+        <w:rPr>
+          <w:sz w:val="18"/>
+          <w:szCs w:val="24"/>
+          <w:lang w:val="es-ES_tradnl"/>
+        </w:rPr>
+      </w:pPr>
+    </w:p>
+    <w:p>
+      <w:pPr>
+        <w:jc w:val="both"/>
+        <w:rPr>
+          <w:rFonts w:asciiTheme="majorHAnsi" w:eastAsia="Times New Roman" w:hAnsiTheme="majorHAnsi" w:cs="Times New Roman"/>
+          <w:b/>
+          <w:sz w:val="24"/>
+          <w:szCs w:val="24"/>
+          <w:lang w:val="es-ES_tradnl"/>
+        </w:rPr>
+      </w:pPr>
+      <w:r>
+        <w:rPr>
+          <w:rStyle w:val="Ttulo3Car"/>
+          <w:sz w:val="24"/>
+        </w:rPr>
+        <w:t>RF-</w:t>
+      </w:r>
+      <w:r>
+        <w:rPr>
+          <w:rStyle w:val="Ttulo3Car"/>
+          <w:sz w:val="24"/>
+        </w:rPr>
+        <w:t>03</w:t>
+      </w:r>
+      <w:r>
+        <w:rPr>
+          <w:rFonts w:asciiTheme="majorHAnsi" w:eastAsia="Times New Roman" w:hAnsiTheme="majorHAnsi" w:cs="Times New Roman"/>
+          <w:b/>
+          <w:sz w:val="28"/>
+          <w:szCs w:val="24"/>
+          <w:lang w:val="es-ES_tradnl"/>
+        </w:rPr>
+        <w:t xml:space="preserve">  </w:t>
+      </w:r>
+      <w:r>
+        <w:rPr>
+          <w:rFonts w:asciiTheme="majorHAnsi" w:eastAsia="Times New Roman" w:hAnsiTheme="majorHAnsi" w:cs="Times New Roman"/>
+          <w:b/>
+          <w:sz w:val="24"/>
+          <w:szCs w:val="24"/>
+          <w:lang w:val="es-ES_tradnl"/>
+        </w:rPr>
+        <w:t>Información sobre faltas para el director</w:t>
+      </w:r>
+    </w:p>
+    <w:p>
+      <w:pPr>
+        <w:spacing w:after="0"/>
+        <w:jc w:val="both"/>
+        <w:rPr>
+          <w:rFonts w:eastAsia="Times New Roman" w:cstheme="minorHAnsi"/>
+          <w:sz w:val="24"/>
+          <w:szCs w:val="24"/>
+          <w:lang w:val="es-ES_tradnl"/>
+        </w:rPr>
+      </w:pPr>
+      <w:r>
+        <w:rPr>
+          <w:rFonts w:eastAsia="Times New Roman" w:cstheme="minorHAnsi"/>
+          <w:sz w:val="24"/>
+          <w:szCs w:val="24"/>
+          <w:lang w:val="es-ES_tradnl"/>
+        </w:rPr>
+        <w:t xml:space="preserve">Como </w:t>
+      </w:r>
+      <w:r>
+        <w:rPr>
+          <w:rFonts w:cstheme="minorHAnsi"/>
+          <w:sz w:val="24"/>
+          <w:szCs w:val="24"/>
+          <w:lang w:val="es-ES_tradnl"/>
+        </w:rPr>
+        <w:t>director</w:t>
+      </w:r>
+    </w:p>
+    <w:p>
+      <w:pPr>
+        <w:spacing w:after="0"/>
+        <w:jc w:val="both"/>
+        <w:rPr>
+          <w:rFonts w:eastAsia="Times New Roman" w:cstheme="minorHAnsi"/>
+          <w:sz w:val="24"/>
+          <w:szCs w:val="24"/>
+          <w:lang w:val="es-ES_tradnl"/>
+        </w:rPr>
+      </w:pPr>
+      <w:r>
+        <w:rPr>
+          <w:rFonts w:eastAsia="Times New Roman" w:cstheme="minorHAnsi"/>
+          <w:sz w:val="24"/>
+          <w:szCs w:val="24"/>
+          <w:lang w:val="es-ES_tradnl"/>
+        </w:rPr>
+        <w:t>q</w:t>
+      </w:r>
+      <w:r>
+        <w:rPr>
+          <w:rFonts w:eastAsia="Times New Roman" w:cstheme="minorHAnsi"/>
+          <w:sz w:val="24"/>
+          <w:szCs w:val="24"/>
+          <w:lang w:val="es-ES_tradnl"/>
+        </w:rPr>
+        <w:t xml:space="preserve">uiero recibir un aviso cuando un usuario falta a una clase, y mandarle una </w:t>
+      </w:r>
+      <w:r>
+        <w:rPr>
+          <w:rFonts w:eastAsia="Times New Roman" w:cstheme="minorHAnsi"/>
+          <w:sz w:val="24"/>
+          <w:szCs w:val="24"/>
+          <w:lang w:val="es-ES_tradnl"/>
+        </w:rPr>
+        <w:t>notificación a su responsable</w:t>
+      </w:r>
+    </w:p>
+    <w:p>
+      <w:pPr>
+        <w:spacing w:after="0"/>
+        <w:jc w:val="both"/>
+        <w:rPr>
+          <w:rFonts w:cstheme="minorHAnsi"/>
+          <w:sz w:val="24"/>
+          <w:szCs w:val="24"/>
+          <w:lang w:val="es-ES_tradnl"/>
+        </w:rPr>
+      </w:pPr>
+      <w:r>
+        <w:rPr>
+          <w:rFonts w:cstheme="minorHAnsi"/>
+          <w:sz w:val="24"/>
+          <w:szCs w:val="24"/>
+          <w:lang w:val="es-ES_tradnl"/>
+        </w:rPr>
+        <w:t>p</w:t>
+      </w:r>
+      <w:r>
+        <w:rPr>
+          <w:rFonts w:cstheme="minorHAnsi"/>
+          <w:sz w:val="24"/>
+          <w:szCs w:val="24"/>
+          <w:lang w:val="es-ES_tradnl"/>
+        </w:rPr>
+        <w:t>ara tener un control sobre las faltas.</w:t>
+      </w:r>
+    </w:p>
+    <w:p>
+      <w:pPr>
+        <w:jc w:val="both"/>
+        <w:rPr>
+          <w:sz w:val="18"/>
+          <w:szCs w:val="24"/>
+          <w:lang w:val="es-ES_tradnl"/>
+        </w:rPr>
+      </w:pPr>
+    </w:p>
+    <w:p>
+      <w:pPr>
+        <w:jc w:val="both"/>
+        <w:rPr>
+          <w:rFonts w:asciiTheme="majorHAnsi" w:hAnsiTheme="majorHAnsi" w:cstheme="majorHAnsi"/>
+          <w:b/>
+          <w:sz w:val="24"/>
+          <w:szCs w:val="24"/>
+          <w:lang w:val="es-ES_tradnl"/>
+        </w:rPr>
+      </w:pPr>
+      <w:r>
+        <w:rPr>
+          <w:rStyle w:val="Ttulo3Car"/>
+          <w:sz w:val="24"/>
+        </w:rPr>
+        <w:t>RF</w:t>
+      </w:r>
+      <w:r>
+        <w:rPr>
+          <w:rStyle w:val="Ttulo3Car"/>
+          <w:sz w:val="24"/>
+          <w:szCs w:val="24"/>
+        </w:rPr>
+        <w:t>-</w:t>
+      </w:r>
+      <w:r>
+        <w:rPr>
+          <w:rStyle w:val="Ttulo3Car"/>
+          <w:sz w:val="24"/>
+        </w:rPr>
+        <w:t>04</w:t>
+      </w:r>
+      <w:r>
+        <w:rPr>
+          <w:rFonts w:asciiTheme="majorHAnsi" w:hAnsiTheme="majorHAnsi" w:cstheme="majorHAnsi"/>
+          <w:b/>
+          <w:sz w:val="28"/>
+          <w:szCs w:val="24"/>
+          <w:lang w:val="es-ES_tradnl"/>
+        </w:rPr>
+        <w:t xml:space="preserve"> </w:t>
+      </w:r>
+      <w:r>
+        <w:rPr>
+          <w:rFonts w:asciiTheme="majorHAnsi" w:hAnsiTheme="majorHAnsi" w:cstheme="majorHAnsi"/>
+          <w:b/>
+          <w:sz w:val="24"/>
+          <w:szCs w:val="24"/>
+          <w:lang w:val="es-ES_tradnl"/>
+        </w:rPr>
+        <w:t>Acumulación de faltas</w:t>
+      </w:r>
+    </w:p>
+    <w:p>
+      <w:pPr>
+        <w:spacing w:after="0"/>
+        <w:jc w:val="both"/>
+        <w:rPr>
+          <w:rFonts w:cstheme="minorHAnsi"/>
+          <w:sz w:val="24"/>
+          <w:szCs w:val="24"/>
+          <w:lang w:val="es-ES_tradnl"/>
+        </w:rPr>
+      </w:pPr>
+      <w:r>
+        <w:rPr>
+          <w:rFonts w:cstheme="minorHAnsi"/>
+          <w:sz w:val="24"/>
+          <w:szCs w:val="24"/>
+          <w:lang w:val="es-ES_tradnl"/>
+        </w:rPr>
+        <w:t>Como director</w:t>
+      </w:r>
+    </w:p>
+    <w:p>
+      <w:pPr>
+        <w:spacing w:after="0"/>
+        <w:jc w:val="both"/>
+        <w:rPr>
+          <w:rFonts w:cstheme="minorHAnsi"/>
+          <w:sz w:val="24"/>
+          <w:szCs w:val="24"/>
+          <w:lang w:val="es-ES_tradnl"/>
+        </w:rPr>
+      </w:pPr>
+      <w:r>
+        <w:rPr>
+          <w:rFonts w:cstheme="minorHAnsi"/>
+          <w:sz w:val="24"/>
+          <w:szCs w:val="24"/>
+          <w:lang w:val="es-ES_tradnl"/>
+        </w:rPr>
+        <w:t>q</w:t>
+      </w:r>
+      <w:r>
+        <w:rPr>
+          <w:rFonts w:cstheme="minorHAnsi"/>
+          <w:sz w:val="24"/>
+          <w:szCs w:val="24"/>
+          <w:lang w:val="es-ES_tradnl"/>
+        </w:rPr>
+        <w:t xml:space="preserve">uiero recibir un aviso cuando un usuario tenga al menos 5 faltas, y mandarle </w:t>
+      </w:r>
+      <w:r>
+        <w:rPr>
+          <w:rFonts w:cstheme="minorHAnsi"/>
+          <w:sz w:val="24"/>
+          <w:szCs w:val="24"/>
+          <w:lang w:val="es-ES_tradnl"/>
+        </w:rPr>
+        <w:t>una notificación al responsable</w:t>
+      </w:r>
+    </w:p>
+    <w:p>
+      <w:pPr>
+        <w:spacing w:after="0"/>
+        <w:jc w:val="both"/>
+        <w:rPr>
+          <w:rFonts w:cstheme="minorHAnsi"/>
+          <w:sz w:val="24"/>
+          <w:szCs w:val="24"/>
+          <w:lang w:val="es-ES_tradnl"/>
+        </w:rPr>
+      </w:pPr>
+      <w:r>
+        <w:rPr>
+          <w:rFonts w:cstheme="minorHAnsi"/>
+          <w:sz w:val="24"/>
+          <w:szCs w:val="24"/>
+          <w:lang w:val="es-ES_tradnl"/>
+        </w:rPr>
+        <w:t>p</w:t>
+      </w:r>
+      <w:r>
+        <w:rPr>
+          <w:rFonts w:cstheme="minorHAnsi"/>
+          <w:sz w:val="24"/>
+          <w:szCs w:val="24"/>
+          <w:lang w:val="es-ES_tradnl"/>
+        </w:rPr>
+        <w:t>ara tener una reunión con el responsable.</w:t>
+      </w:r>
+    </w:p>
+    <w:p>
+      <w:pPr>
+        <w:jc w:val="both"/>
+        <w:rPr>
+          <w:b/>
+          <w:sz w:val="24"/>
+          <w:szCs w:val="24"/>
+        </w:rPr>
+      </w:pPr>
+    </w:p>
+    <w:p>
+      <w:pPr>
+        <w:jc w:val="both"/>
+        <w:rPr>
+          <w:b/>
+          <w:sz w:val="24"/>
+          <w:szCs w:val="24"/>
+        </w:rPr>
+      </w:pPr>
+      <w:r>
+        <w:rPr>
+          <w:rStyle w:val="Ttulo3Car"/>
+          <w:sz w:val="24"/>
+        </w:rPr>
+        <w:t>RF</w:t>
+      </w:r>
+      <w:r>
+        <w:rPr>
+          <w:rStyle w:val="Ttulo3Car"/>
+          <w:sz w:val="24"/>
+          <w:szCs w:val="24"/>
+        </w:rPr>
+        <w:t>-</w:t>
+      </w:r>
+      <w:r>
+        <w:rPr>
+          <w:rStyle w:val="Ttulo3Car"/>
+          <w:sz w:val="24"/>
+        </w:rPr>
+        <w:t>05</w:t>
+      </w:r>
+      <w:r>
+        <w:rPr>
+          <w:b/>
+          <w:sz w:val="28"/>
+          <w:szCs w:val="24"/>
+        </w:rPr>
+        <w:t xml:space="preserve"> </w:t>
+      </w:r>
+      <w:r>
+        <w:rPr>
+          <w:b/>
+          <w:sz w:val="24"/>
+          <w:szCs w:val="24"/>
+        </w:rPr>
+        <w:t>Acompañantes para menores</w:t>
+      </w:r>
+    </w:p>
+    <w:p>
+      <w:pPr>
+        <w:spacing w:after="0"/>
+        <w:jc w:val="both"/>
+        <w:rPr>
+          <w:sz w:val="24"/>
+          <w:szCs w:val="24"/>
+        </w:rPr>
+      </w:pPr>
+      <w:r>
+        <w:rPr>
+          <w:sz w:val="24"/>
+          <w:szCs w:val="24"/>
+        </w:rPr>
+        <w:t>Como director de la escuela</w:t>
+      </w:r>
+    </w:p>
+    <w:p>
+      <w:pPr>
+        <w:spacing w:after="0"/>
+        <w:jc w:val="both"/>
+        <w:rPr>
+          <w:sz w:val="24"/>
+          <w:szCs w:val="24"/>
+        </w:rPr>
+      </w:pPr>
+      <w:r>
+        <w:rPr>
+          <w:sz w:val="24"/>
+          <w:szCs w:val="24"/>
+        </w:rPr>
+        <w:t>q</w:t>
+      </w:r>
+      <w:r>
+        <w:rPr>
+          <w:sz w:val="24"/>
+          <w:szCs w:val="24"/>
+        </w:rPr>
+        <w:t xml:space="preserve">uiero que si un usuario menor de 15 años no es acompañado por </w:t>
+      </w:r>
+      <w:r>
+        <w:rPr>
+          <w:sz w:val="24"/>
+          <w:szCs w:val="24"/>
+        </w:rPr>
+        <w:t>su responsable reciba una falta</w:t>
+      </w:r>
+    </w:p>
+    <w:p>
+      <w:pPr>
+        <w:spacing w:after="0"/>
+        <w:jc w:val="both"/>
+      </w:pPr>
+      <w:r>
+        <w:rPr>
+          <w:sz w:val="24"/>
+          <w:szCs w:val="24"/>
+        </w:rPr>
+        <w:t>p</w:t>
+      </w:r>
+      <w:r>
+        <w:rPr>
+          <w:sz w:val="24"/>
+          <w:szCs w:val="24"/>
+        </w:rPr>
+        <w:t>ara tener registradas las faltas.</w:t>
+      </w:r>
+    </w:p>
+    <w:p>
+      <w:pPr>
+        <w:jc w:val="both"/>
+      </w:pPr>
       <w:r>
         <w:br w:type="page"/>
       </w:r>
@@ -5053,6 +6363,7 @@
         <w:pBdr>
           <w:bottom w:val="single" w:sz="4" w:space="0" w:color="auto"/>
         </w:pBdr>
+        <w:jc w:val="both"/>
         <w:rPr>
           <w:rFonts w:asciiTheme="minorHAnsi" w:hAnsiTheme="minorHAnsi" w:cstheme="minorHAnsi"/>
         </w:rPr>
@@ -5135,8 +6446,1261 @@
         <w:fldChar w:fldCharType="end"/>
       </w:r>
     </w:p>
-    <w:p/>
-    <w:p>
+    <w:p>
+      <w:pPr>
+        <w:jc w:val="both"/>
+      </w:pPr>
+    </w:p>
+    <w:p>
+      <w:pPr>
+        <w:pStyle w:val="Ttulo2"/>
+        <w:jc w:val="both"/>
+      </w:pPr>
+      <w:r>
+        <w:rPr>
+          <w:rFonts w:cstheme="minorHAnsi"/>
+        </w:rPr>
+        <w:t xml:space="preserve">Pruebas de aceptación </w:t>
+      </w:r>
+      <w:r>
+        <w:t>de los r</w:t>
+      </w:r>
+      <w:r>
+        <w:t>equisitos de información</w:t>
+      </w:r>
+    </w:p>
+    <w:p>
+      <w:pPr>
+        <w:pStyle w:val="Ttulo3"/>
+        <w:jc w:val="both"/>
+        <w:rPr>
+          <w:sz w:val="24"/>
+        </w:rPr>
+      </w:pPr>
+      <w:r>
+        <w:rPr>
+          <w:sz w:val="24"/>
+        </w:rPr>
+        <w:t>PRI-01</w:t>
+      </w:r>
+    </w:p>
+    <w:p>
+      <w:pPr>
+        <w:pStyle w:val="Prrafodelista"/>
+        <w:numPr>
+          <w:ilvl w:val="0"/>
+          <w:numId w:val="11"/>
+        </w:numPr>
+        <w:jc w:val="both"/>
+        <w:rPr>
+          <w:b/>
+          <w:sz w:val="24"/>
+        </w:rPr>
+      </w:pPr>
+      <w:r>
+        <w:rPr>
+          <w:b/>
+          <w:sz w:val="24"/>
+        </w:rPr>
+        <w:t xml:space="preserve">PRI-01.1 </w:t>
+      </w:r>
+      <w:r>
+        <w:rPr>
+          <w:sz w:val="24"/>
+        </w:rPr>
+        <w:t>Se matricula un usuario nuevo, se pide el listado de usuario y aparece el usuario en el listado.</w:t>
+      </w:r>
+    </w:p>
+    <w:p>
+      <w:pPr>
+        <w:pStyle w:val="Prrafodelista"/>
+        <w:numPr>
+          <w:ilvl w:val="0"/>
+          <w:numId w:val="11"/>
+        </w:numPr>
+        <w:jc w:val="both"/>
+        <w:rPr>
+          <w:sz w:val="24"/>
+        </w:rPr>
+      </w:pPr>
+      <w:r>
+        <w:rPr>
+          <w:b/>
+          <w:sz w:val="24"/>
+        </w:rPr>
+        <w:t xml:space="preserve">PRI-01.2 </w:t>
+      </w:r>
+      <w:r>
+        <w:rPr>
+          <w:sz w:val="24"/>
+        </w:rPr>
+        <w:t>Se modifican los datos de un usuario, se pide el listado de usuario y aparece el usuario con los nuevos datos en el listado.</w:t>
+      </w:r>
+    </w:p>
+    <w:p>
+      <w:pPr>
+        <w:pStyle w:val="Prrafodelista"/>
+        <w:numPr>
+          <w:ilvl w:val="0"/>
+          <w:numId w:val="11"/>
+        </w:numPr>
+        <w:jc w:val="both"/>
+        <w:rPr>
+          <w:sz w:val="24"/>
+        </w:rPr>
+      </w:pPr>
+      <w:r>
+        <w:rPr>
+          <w:b/>
+          <w:sz w:val="24"/>
+        </w:rPr>
+        <w:t xml:space="preserve">PRI-01.3 </w:t>
+      </w:r>
+      <w:r>
+        <w:rPr>
+          <w:sz w:val="24"/>
+        </w:rPr>
+        <w:t>Se da de baja un usuario, se pide el listado de usuario y aparece el listado de usuario sin el usuario dado de baja en cuestión.</w:t>
+      </w:r>
+    </w:p>
+    <w:p>
+      <w:pPr>
+        <w:pStyle w:val="Prrafodelista"/>
+        <w:numPr>
+          <w:ilvl w:val="0"/>
+          <w:numId w:val="11"/>
+        </w:numPr>
+        <w:jc w:val="both"/>
+        <w:rPr>
+          <w:sz w:val="24"/>
+        </w:rPr>
+      </w:pPr>
+      <w:r>
+        <w:rPr>
+          <w:b/>
+          <w:sz w:val="24"/>
+        </w:rPr>
+        <w:t xml:space="preserve">PRI-01.4 </w:t>
+      </w:r>
+      <w:r>
+        <w:rPr>
+          <w:sz w:val="24"/>
+        </w:rPr>
+        <w:t>No se permiten registros de usuarios nuevos ni modificaciones que dejen sin valor algún dato.</w:t>
+      </w:r>
+    </w:p>
+    <w:p>
+      <w:pPr>
+        <w:pStyle w:val="Ttulo3"/>
+        <w:jc w:val="both"/>
+        <w:rPr>
+          <w:sz w:val="24"/>
+        </w:rPr>
+      </w:pPr>
+      <w:r>
+        <w:rPr>
+          <w:sz w:val="24"/>
+        </w:rPr>
+        <w:t>PRI-02</w:t>
+      </w:r>
+    </w:p>
+    <w:p>
+      <w:pPr>
+        <w:pStyle w:val="Prrafodelista"/>
+        <w:numPr>
+          <w:ilvl w:val="0"/>
+          <w:numId w:val="12"/>
+        </w:numPr>
+        <w:jc w:val="both"/>
+        <w:rPr>
+          <w:b/>
+          <w:sz w:val="24"/>
+        </w:rPr>
+      </w:pPr>
+      <w:r>
+        <w:rPr>
+          <w:b/>
+          <w:sz w:val="24"/>
+        </w:rPr>
+        <w:t xml:space="preserve">PRI-02.1 </w:t>
+      </w:r>
+      <w:r>
+        <w:rPr>
+          <w:sz w:val="24"/>
+        </w:rPr>
+        <w:t>Un usuario introduce su nombre y aparecen sus datos correspondientes en el listado.</w:t>
+      </w:r>
+    </w:p>
+    <w:p>
+      <w:pPr>
+        <w:pStyle w:val="Prrafodelista"/>
+        <w:numPr>
+          <w:ilvl w:val="0"/>
+          <w:numId w:val="12"/>
+        </w:numPr>
+        <w:jc w:val="both"/>
+        <w:rPr>
+          <w:sz w:val="24"/>
+        </w:rPr>
+      </w:pPr>
+      <w:r>
+        <w:rPr>
+          <w:b/>
+          <w:sz w:val="24"/>
+        </w:rPr>
+        <w:t xml:space="preserve">PRI-02.2 </w:t>
+      </w:r>
+      <w:r>
+        <w:rPr>
+          <w:sz w:val="24"/>
+        </w:rPr>
+        <w:t>Un usuario introduce un nombre no registrado en el listado y aparece un mensaje de error.</w:t>
+      </w:r>
+    </w:p>
+    <w:p>
+      <w:pPr>
+        <w:pStyle w:val="Ttulo3"/>
+        <w:jc w:val="both"/>
+        <w:rPr>
+          <w:sz w:val="24"/>
+        </w:rPr>
+      </w:pPr>
+      <w:r>
+        <w:rPr>
+          <w:sz w:val="24"/>
+        </w:rPr>
+        <w:t>PRI-03</w:t>
+      </w:r>
+    </w:p>
+    <w:p>
+      <w:pPr>
+        <w:pStyle w:val="Prrafodelista"/>
+        <w:numPr>
+          <w:ilvl w:val="0"/>
+          <w:numId w:val="13"/>
+        </w:numPr>
+        <w:jc w:val="both"/>
+        <w:rPr>
+          <w:b/>
+          <w:sz w:val="24"/>
+        </w:rPr>
+      </w:pPr>
+      <w:r>
+        <w:rPr>
+          <w:b/>
+          <w:sz w:val="24"/>
+        </w:rPr>
+        <w:t xml:space="preserve">PRI-03.1 </w:t>
+      </w:r>
+      <w:r>
+        <w:rPr>
+          <w:sz w:val="24"/>
+        </w:rPr>
+        <w:t>Un usuario realiza un pago y aparece la información sobre el pago en la lista.</w:t>
+      </w:r>
+    </w:p>
+    <w:p>
+      <w:pPr>
+        <w:pStyle w:val="Prrafodelista"/>
+        <w:numPr>
+          <w:ilvl w:val="0"/>
+          <w:numId w:val="13"/>
+        </w:numPr>
+        <w:jc w:val="both"/>
+        <w:rPr>
+          <w:sz w:val="24"/>
+        </w:rPr>
+      </w:pPr>
+      <w:r>
+        <w:rPr>
+          <w:b/>
+          <w:sz w:val="24"/>
+        </w:rPr>
+        <w:t xml:space="preserve">PRI-03.2 </w:t>
+      </w:r>
+      <w:r>
+        <w:rPr>
+          <w:sz w:val="24"/>
+        </w:rPr>
+        <w:t>Un usuario no realiza el pago a tiempo y aparece como pendiente en el listado.</w:t>
+      </w:r>
+    </w:p>
+    <w:p>
+      <w:pPr>
+        <w:pStyle w:val="Prrafodelista"/>
+        <w:numPr>
+          <w:ilvl w:val="0"/>
+          <w:numId w:val="13"/>
+        </w:numPr>
+        <w:jc w:val="both"/>
+        <w:rPr>
+          <w:sz w:val="24"/>
+        </w:rPr>
+      </w:pPr>
+      <w:r>
+        <w:rPr>
+          <w:b/>
+          <w:sz w:val="24"/>
+        </w:rPr>
+        <w:t xml:space="preserve">PRI-03.3 </w:t>
+      </w:r>
+      <w:r>
+        <w:rPr>
+          <w:sz w:val="24"/>
+        </w:rPr>
+        <w:t>Un usuario se da de baja y al no realizar el siguiente pago no aparece como pendiente en el listado.</w:t>
+      </w:r>
+    </w:p>
+    <w:p>
+      <w:pPr>
+        <w:pStyle w:val="Ttulo3"/>
+        <w:jc w:val="both"/>
+        <w:rPr>
+          <w:sz w:val="24"/>
+        </w:rPr>
+      </w:pPr>
+      <w:r>
+        <w:rPr>
+          <w:sz w:val="24"/>
+        </w:rPr>
+        <w:t>PRI-04</w:t>
+      </w:r>
+    </w:p>
+    <w:p>
+      <w:pPr>
+        <w:pStyle w:val="Prrafodelista"/>
+        <w:numPr>
+          <w:ilvl w:val="0"/>
+          <w:numId w:val="13"/>
+        </w:numPr>
+        <w:jc w:val="both"/>
+        <w:rPr>
+          <w:sz w:val="24"/>
+        </w:rPr>
+      </w:pPr>
+      <w:r>
+        <w:rPr>
+          <w:b/>
+          <w:sz w:val="24"/>
+        </w:rPr>
+        <w:t xml:space="preserve">PRI-04.1 </w:t>
+      </w:r>
+      <w:r>
+        <w:rPr>
+          <w:sz w:val="24"/>
+        </w:rPr>
+        <w:t>Un usuario que no dispone de instrumento propio solicita el préstamo de uno en la escuela, se pide el listado de instrumentos y aparece el instrumento en cuestión asociado al usuario.</w:t>
+      </w:r>
+    </w:p>
+    <w:p>
+      <w:pPr>
+        <w:pStyle w:val="Prrafodelista"/>
+        <w:numPr>
+          <w:ilvl w:val="0"/>
+          <w:numId w:val="13"/>
+        </w:numPr>
+        <w:jc w:val="both"/>
+        <w:rPr>
+          <w:sz w:val="24"/>
+        </w:rPr>
+      </w:pPr>
+      <w:r>
+        <w:rPr>
+          <w:b/>
+          <w:sz w:val="24"/>
+        </w:rPr>
+        <w:t xml:space="preserve">PRI-04.2 </w:t>
+      </w:r>
+      <w:r>
+        <w:rPr>
+          <w:sz w:val="24"/>
+        </w:rPr>
+        <w:t>Un usuario que dispone de instrumento propio solicita el préstamo de uno en la escuela, y aparece un mensaje de error impidiéndole asignarle uno de los instrumentos del listado.</w:t>
+      </w:r>
+    </w:p>
+    <w:p>
+      <w:pPr>
+        <w:pStyle w:val="Prrafodelista"/>
+        <w:numPr>
+          <w:ilvl w:val="0"/>
+          <w:numId w:val="13"/>
+        </w:numPr>
+        <w:jc w:val="both"/>
+        <w:rPr>
+          <w:sz w:val="24"/>
+        </w:rPr>
+      </w:pPr>
+      <w:r>
+        <w:rPr>
+          <w:b/>
+          <w:sz w:val="24"/>
+        </w:rPr>
+        <w:t xml:space="preserve">PRI-04.3 </w:t>
+      </w:r>
+      <w:r>
+        <w:rPr>
+          <w:sz w:val="24"/>
+        </w:rPr>
+        <w:t>Un usuario devuelve un instrumento que tenía en préstamo, se pide el listado de instrumentos y aparece el instrumento sin asociar a ningún usuario.</w:t>
+      </w:r>
+    </w:p>
+    <w:p>
+      <w:pPr>
+        <w:pStyle w:val="Prrafodelista"/>
+        <w:numPr>
+          <w:ilvl w:val="0"/>
+          <w:numId w:val="13"/>
+        </w:numPr>
+        <w:jc w:val="both"/>
+        <w:rPr>
+          <w:sz w:val="24"/>
+        </w:rPr>
+      </w:pPr>
+      <w:r>
+        <w:rPr>
+          <w:b/>
+          <w:sz w:val="24"/>
+        </w:rPr>
+        <w:t xml:space="preserve">PRI-04.4 </w:t>
+      </w:r>
+      <w:r>
+        <w:rPr>
+          <w:sz w:val="24"/>
+        </w:rPr>
+        <w:t>Un usuario que no dispone de instrumento propio solicita el préstamo de un instrumento, del cual no queda ninguno sin ser asociado a ningún usuario, aparece un mensaje de error avisándole de que no queda instrumentos libres de ese tipo.</w:t>
+      </w:r>
+    </w:p>
+    <w:p>
+      <w:pPr>
+        <w:pStyle w:val="Prrafodelista"/>
+        <w:jc w:val="both"/>
+        <w:rPr>
+          <w:sz w:val="24"/>
+        </w:rPr>
+      </w:pPr>
+    </w:p>
+    <w:p>
+      <w:pPr>
+        <w:pStyle w:val="Ttulo2"/>
+        <w:jc w:val="both"/>
+      </w:pPr>
+      <w:r>
+        <w:rPr>
+          <w:rFonts w:cstheme="minorHAnsi"/>
+        </w:rPr>
+        <w:lastRenderedPageBreak/>
+        <w:t>Pruebas de aceptación de l</w:t>
+      </w:r>
+      <w:r>
+        <w:rPr>
+          <w:rFonts w:cstheme="minorHAnsi"/>
+        </w:rPr>
+        <w:t>a</w:t>
+      </w:r>
+      <w:r>
+        <w:rPr>
+          <w:rFonts w:cstheme="minorHAnsi"/>
+        </w:rPr>
+        <w:t>s</w:t>
+      </w:r>
+      <w:r>
+        <w:rPr>
+          <w:rFonts w:cstheme="minorHAnsi"/>
+        </w:rPr>
+        <w:t xml:space="preserve"> </w:t>
+      </w:r>
+      <w:r>
+        <w:t>r</w:t>
+      </w:r>
+      <w:r>
+        <w:t>eglas de negocio</w:t>
+      </w:r>
+    </w:p>
+    <w:p>
+      <w:pPr>
+        <w:pStyle w:val="Ttulo3"/>
+        <w:jc w:val="both"/>
+        <w:rPr>
+          <w:sz w:val="24"/>
+        </w:rPr>
+      </w:pPr>
+      <w:r>
+        <w:rPr>
+          <w:sz w:val="24"/>
+        </w:rPr>
+        <w:t>PRN-01</w:t>
+      </w:r>
+    </w:p>
+    <w:p>
+      <w:pPr>
+        <w:pStyle w:val="Prrafodelista"/>
+        <w:numPr>
+          <w:ilvl w:val="0"/>
+          <w:numId w:val="14"/>
+        </w:numPr>
+        <w:jc w:val="both"/>
+        <w:rPr>
+          <w:sz w:val="24"/>
+          <w:szCs w:val="24"/>
+        </w:rPr>
+      </w:pPr>
+      <w:r>
+        <w:rPr>
+          <w:b/>
+          <w:sz w:val="24"/>
+          <w:szCs w:val="24"/>
+        </w:rPr>
+        <w:t xml:space="preserve">PRN-01.1 </w:t>
+      </w:r>
+      <w:r>
+        <w:rPr>
+          <w:sz w:val="24"/>
+          <w:szCs w:val="24"/>
+        </w:rPr>
+        <w:t>Alguien intenta registrarse con menos de 3 años, no se logra registrar.</w:t>
+      </w:r>
+    </w:p>
+    <w:p>
+      <w:pPr>
+        <w:pStyle w:val="Prrafodelista"/>
+        <w:numPr>
+          <w:ilvl w:val="0"/>
+          <w:numId w:val="14"/>
+        </w:numPr>
+        <w:jc w:val="both"/>
+        <w:rPr>
+          <w:sz w:val="24"/>
+          <w:szCs w:val="24"/>
+        </w:rPr>
+      </w:pPr>
+      <w:r>
+        <w:rPr>
+          <w:b/>
+          <w:sz w:val="24"/>
+          <w:szCs w:val="24"/>
+        </w:rPr>
+        <w:t xml:space="preserve">PRN-01.2 </w:t>
+      </w:r>
+      <w:r>
+        <w:rPr>
+          <w:sz w:val="24"/>
+          <w:szCs w:val="24"/>
+        </w:rPr>
+        <w:t>Alguien intenta registrarse con 3 años o más, se registra exitosamente.</w:t>
+      </w:r>
+    </w:p>
+    <w:p>
+      <w:pPr>
+        <w:pStyle w:val="Ttulo3"/>
+        <w:jc w:val="both"/>
+        <w:rPr>
+          <w:sz w:val="24"/>
+        </w:rPr>
+      </w:pPr>
+      <w:r>
+        <w:rPr>
+          <w:sz w:val="24"/>
+        </w:rPr>
+        <w:t>P</w:t>
+      </w:r>
+      <w:r>
+        <w:rPr>
+          <w:sz w:val="24"/>
+        </w:rPr>
+        <w:t>RN-02</w:t>
+      </w:r>
+    </w:p>
+    <w:p>
+      <w:pPr>
+        <w:pStyle w:val="Prrafodelista"/>
+        <w:numPr>
+          <w:ilvl w:val="0"/>
+          <w:numId w:val="15"/>
+        </w:numPr>
+        <w:jc w:val="both"/>
+        <w:rPr>
+          <w:sz w:val="24"/>
+        </w:rPr>
+      </w:pPr>
+      <w:r>
+        <w:rPr>
+          <w:b/>
+          <w:sz w:val="24"/>
+        </w:rPr>
+        <w:t xml:space="preserve">PRN-02.1 </w:t>
+      </w:r>
+      <w:r>
+        <w:rPr>
+          <w:sz w:val="24"/>
+        </w:rPr>
+        <w:t>Un usuario que está cursando su tercer año elige un instrumento complementario con el que trabajar, queda registrado correctamente.</w:t>
+      </w:r>
+    </w:p>
+    <w:p>
+      <w:pPr>
+        <w:pStyle w:val="Prrafodelista"/>
+        <w:numPr>
+          <w:ilvl w:val="0"/>
+          <w:numId w:val="15"/>
+        </w:numPr>
+        <w:jc w:val="both"/>
+        <w:rPr>
+          <w:sz w:val="24"/>
+        </w:rPr>
+      </w:pPr>
+      <w:r>
+        <w:rPr>
+          <w:b/>
+          <w:sz w:val="24"/>
+        </w:rPr>
+        <w:t xml:space="preserve">PRN-02.2 </w:t>
+      </w:r>
+      <w:r>
+        <w:rPr>
+          <w:sz w:val="24"/>
+        </w:rPr>
+        <w:t>Un usuario que está cursando su tercer año no elige un instrumento complementario con el que trabajar, se le asigna uno aleatoriamente.</w:t>
+      </w:r>
+    </w:p>
+    <w:p>
+      <w:pPr>
+        <w:jc w:val="both"/>
+        <w:rPr>
+          <w:b/>
+          <w:sz w:val="24"/>
+        </w:rPr>
+      </w:pPr>
+      <w:r>
+        <w:rPr>
+          <w:rStyle w:val="Ttulo3Car"/>
+          <w:sz w:val="24"/>
+        </w:rPr>
+        <w:t>PRN-03</w:t>
+      </w:r>
+      <w:r>
+        <w:rPr>
+          <w:b/>
+          <w:sz w:val="24"/>
+        </w:rPr>
+        <w:t xml:space="preserve"> </w:t>
+      </w:r>
+    </w:p>
+    <w:p>
+      <w:pPr>
+        <w:pStyle w:val="Prrafodelista"/>
+        <w:numPr>
+          <w:ilvl w:val="0"/>
+          <w:numId w:val="17"/>
+        </w:numPr>
+        <w:jc w:val="both"/>
+        <w:rPr>
+          <w:b/>
+          <w:sz w:val="28"/>
+        </w:rPr>
+      </w:pPr>
+      <w:r>
+        <w:rPr>
+          <w:b/>
+          <w:sz w:val="24"/>
+        </w:rPr>
+        <w:t xml:space="preserve">PRN-03.1 </w:t>
+      </w:r>
+      <w:r>
+        <w:rPr>
+          <w:sz w:val="24"/>
+        </w:rPr>
+        <w:t>Un usuario entre 3 y 6 años está matriculado en Expresión Corporal y Danza, no hay problema.</w:t>
+      </w:r>
+    </w:p>
+    <w:p>
+      <w:pPr>
+        <w:pStyle w:val="Prrafodelista"/>
+        <w:numPr>
+          <w:ilvl w:val="0"/>
+          <w:numId w:val="16"/>
+        </w:numPr>
+        <w:jc w:val="both"/>
+        <w:rPr>
+          <w:b/>
+          <w:sz w:val="24"/>
+        </w:rPr>
+      </w:pPr>
+      <w:r>
+        <w:rPr>
+          <w:b/>
+          <w:sz w:val="24"/>
+        </w:rPr>
+        <w:t xml:space="preserve">PRN-03.2 </w:t>
+      </w:r>
+      <w:r>
+        <w:rPr>
+          <w:sz w:val="24"/>
+        </w:rPr>
+        <w:t>Un usuario entre 3 y 6 años está matriculado en Expresión Corporal y Danza, debe matricularse en dicha asignatura.</w:t>
+      </w:r>
+    </w:p>
+    <w:p>
+      <w:pPr>
+        <w:pStyle w:val="Prrafodelista"/>
+        <w:jc w:val="both"/>
+        <w:rPr>
+          <w:b/>
+          <w:sz w:val="24"/>
+        </w:rPr>
+      </w:pPr>
+    </w:p>
+    <w:p>
+      <w:pPr>
+        <w:pStyle w:val="Ttulo2"/>
+        <w:jc w:val="both"/>
+      </w:pPr>
+      <w:r>
+        <w:rPr>
+          <w:rStyle w:val="Ttulo2Car"/>
+        </w:rPr>
+        <w:t>Pruebas de aceptación de los</w:t>
+      </w:r>
+      <w:r>
+        <w:t xml:space="preserve"> </w:t>
+      </w:r>
+      <w:r>
+        <w:t>r</w:t>
+      </w:r>
+      <w:r>
+        <w:t>equisitos funcionales</w:t>
+      </w:r>
+    </w:p>
+    <w:p>
+      <w:pPr>
+        <w:jc w:val="both"/>
+        <w:rPr>
+          <w:rStyle w:val="Ttulo2Car"/>
+        </w:rPr>
+      </w:pPr>
+    </w:p>
+    <w:p>
+      <w:pPr>
+        <w:pStyle w:val="Ttulo3"/>
+        <w:rPr>
+          <w:rFonts w:eastAsia="Times New Roman"/>
+          <w:sz w:val="24"/>
+          <w:szCs w:val="24"/>
+          <w:lang w:val="es-ES_tradnl"/>
+        </w:rPr>
+      </w:pPr>
+      <w:r>
+        <w:rPr>
+          <w:rFonts w:eastAsia="Times New Roman"/>
+          <w:sz w:val="24"/>
+          <w:szCs w:val="24"/>
+          <w:lang w:val="es-ES_tradnl"/>
+        </w:rPr>
+        <w:t>PRF-</w:t>
+      </w:r>
+      <w:r>
+        <w:rPr>
+          <w:rFonts w:eastAsia="Times New Roman"/>
+          <w:sz w:val="24"/>
+          <w:szCs w:val="24"/>
+          <w:lang w:val="es-ES_tradnl"/>
+        </w:rPr>
+        <w:t>01</w:t>
+      </w:r>
+    </w:p>
+    <w:p>
+      <w:pPr>
+        <w:jc w:val="both"/>
+        <w:rPr>
+          <w:rFonts w:eastAsia="Times New Roman" w:cstheme="minorHAnsi"/>
+          <w:sz w:val="24"/>
+          <w:szCs w:val="25"/>
+          <w:lang w:val="es-ES_tradnl"/>
+        </w:rPr>
+      </w:pPr>
+      <w:r>
+        <w:rPr>
+          <w:rFonts w:eastAsia="Times New Roman" w:cstheme="minorHAnsi"/>
+          <w:b/>
+          <w:sz w:val="24"/>
+          <w:szCs w:val="25"/>
+          <w:lang w:val="es-ES_tradnl"/>
+        </w:rPr>
+        <w:t>P</w:t>
+      </w:r>
+      <w:r>
+        <w:rPr>
+          <w:rFonts w:eastAsia="Times New Roman" w:cstheme="minorHAnsi"/>
+          <w:b/>
+          <w:sz w:val="24"/>
+          <w:szCs w:val="25"/>
+          <w:lang w:val="es-ES_tradnl"/>
+        </w:rPr>
+        <w:t>RF</w:t>
+      </w:r>
+      <w:r>
+        <w:rPr>
+          <w:rFonts w:eastAsia="Times New Roman" w:cstheme="minorHAnsi"/>
+          <w:b/>
+          <w:sz w:val="24"/>
+          <w:szCs w:val="25"/>
+          <w:lang w:val="es-ES_tradnl"/>
+        </w:rPr>
+        <w:t xml:space="preserve">-01.1 </w:t>
+      </w:r>
+      <w:r>
+        <w:rPr>
+          <w:rFonts w:eastAsia="Times New Roman" w:cstheme="minorHAnsi"/>
+          <w:sz w:val="24"/>
+          <w:szCs w:val="25"/>
+          <w:lang w:val="es-ES_tradnl"/>
+        </w:rPr>
+        <w:t>Se realiza la búsqueda de los instrumentos de cuerda libres, se obtiene la lista resultante.</w:t>
+      </w:r>
+    </w:p>
+    <w:p>
+      <w:pPr>
+        <w:jc w:val="both"/>
+        <w:rPr>
+          <w:rFonts w:eastAsia="Times New Roman" w:cstheme="minorHAnsi"/>
+          <w:sz w:val="24"/>
+          <w:szCs w:val="25"/>
+          <w:lang w:val="es-ES_tradnl"/>
+        </w:rPr>
+      </w:pPr>
+      <w:r>
+        <w:rPr>
+          <w:rFonts w:eastAsia="Times New Roman" w:cstheme="minorHAnsi"/>
+          <w:b/>
+          <w:sz w:val="24"/>
+          <w:szCs w:val="25"/>
+          <w:lang w:val="es-ES_tradnl"/>
+        </w:rPr>
+        <w:t xml:space="preserve">PRF-01.2 </w:t>
+      </w:r>
+      <w:r>
+        <w:rPr>
+          <w:rFonts w:eastAsia="Times New Roman" w:cstheme="minorHAnsi"/>
+          <w:sz w:val="24"/>
+          <w:szCs w:val="25"/>
+          <w:lang w:val="es-ES_tradnl"/>
+        </w:rPr>
+        <w:t>Se realiza la búsqueda de los instrumentos de viento libres cuando no queda ninguno libre, se obtiene una lista vacía.</w:t>
+      </w:r>
+    </w:p>
+    <w:p>
+      <w:pPr>
+        <w:pStyle w:val="Ttulo3"/>
+        <w:rPr>
+          <w:rFonts w:eastAsia="Times New Roman"/>
+          <w:sz w:val="24"/>
+          <w:szCs w:val="24"/>
+          <w:lang w:val="es-ES_tradnl"/>
+        </w:rPr>
+      </w:pPr>
+      <w:r>
+        <w:rPr>
+          <w:rFonts w:eastAsia="Times New Roman"/>
+          <w:sz w:val="24"/>
+          <w:szCs w:val="24"/>
+          <w:lang w:val="es-ES_tradnl"/>
+        </w:rPr>
+        <w:t>RF-</w:t>
+      </w:r>
+      <w:r>
+        <w:rPr>
+          <w:rFonts w:eastAsia="Times New Roman"/>
+          <w:sz w:val="24"/>
+          <w:szCs w:val="24"/>
+          <w:lang w:val="es-ES_tradnl"/>
+        </w:rPr>
+        <w:t xml:space="preserve">02  </w:t>
+      </w:r>
+    </w:p>
+    <w:p>
+      <w:pPr>
+        <w:jc w:val="both"/>
+        <w:rPr>
+          <w:rFonts w:eastAsia="Times New Roman" w:cstheme="minorHAnsi"/>
+          <w:sz w:val="24"/>
+          <w:szCs w:val="25"/>
+          <w:lang w:val="es-ES_tradnl"/>
+        </w:rPr>
+      </w:pPr>
+      <w:r>
+        <w:rPr>
+          <w:rFonts w:eastAsia="Times New Roman" w:cstheme="minorHAnsi"/>
+          <w:b/>
+          <w:sz w:val="24"/>
+          <w:szCs w:val="25"/>
+          <w:lang w:val="es-ES_tradnl"/>
+        </w:rPr>
+        <w:t xml:space="preserve">PRF-02.1 </w:t>
+      </w:r>
+      <w:r>
+        <w:rPr>
+          <w:rFonts w:eastAsia="Times New Roman" w:cstheme="minorHAnsi"/>
+          <w:sz w:val="24"/>
+          <w:szCs w:val="25"/>
+          <w:lang w:val="es-ES_tradnl"/>
+        </w:rPr>
+        <w:t>El director quiere obtener la información del responsable de cierto usuario, realiza la búsqueda y la consigue.</w:t>
+      </w:r>
+    </w:p>
+    <w:p>
+      <w:pPr>
+        <w:jc w:val="both"/>
+        <w:rPr>
+          <w:rFonts w:cstheme="minorHAnsi"/>
+          <w:sz w:val="20"/>
+          <w:lang w:val="es-ES_tradnl"/>
+        </w:rPr>
+      </w:pPr>
+      <w:r>
+        <w:rPr>
+          <w:rFonts w:eastAsia="Times New Roman" w:cstheme="minorHAnsi"/>
+          <w:b/>
+          <w:sz w:val="24"/>
+          <w:szCs w:val="25"/>
+          <w:lang w:val="es-ES_tradnl"/>
+        </w:rPr>
+        <w:t xml:space="preserve">PRF-02.2 </w:t>
+      </w:r>
+      <w:r>
+        <w:rPr>
+          <w:rFonts w:eastAsia="Times New Roman" w:cstheme="minorHAnsi"/>
+          <w:sz w:val="24"/>
+          <w:szCs w:val="25"/>
+          <w:lang w:val="es-ES_tradnl"/>
+        </w:rPr>
+        <w:t>El director quiere obtener la información del responsable de un usuario mayor de edad, no llega al resultado porque el usuario no tiene ningún resultado</w:t>
+      </w:r>
+    </w:p>
+    <w:p>
+      <w:pPr>
+        <w:pStyle w:val="Ttulo3"/>
+        <w:rPr>
+          <w:rFonts w:eastAsia="Times New Roman"/>
+          <w:sz w:val="24"/>
+          <w:szCs w:val="24"/>
+          <w:lang w:val="es-ES_tradnl"/>
+        </w:rPr>
+      </w:pPr>
+      <w:r>
+        <w:rPr>
+          <w:rFonts w:eastAsia="Times New Roman"/>
+          <w:sz w:val="24"/>
+          <w:szCs w:val="24"/>
+          <w:lang w:val="es-ES_tradnl"/>
+        </w:rPr>
+        <w:t>PRF-</w:t>
+      </w:r>
+      <w:r>
+        <w:rPr>
+          <w:rFonts w:eastAsia="Times New Roman"/>
+          <w:sz w:val="24"/>
+          <w:szCs w:val="24"/>
+          <w:lang w:val="es-ES_tradnl"/>
+        </w:rPr>
+        <w:t>03</w:t>
+      </w:r>
+      <w:r>
+        <w:rPr>
+          <w:rFonts w:eastAsia="Times New Roman"/>
+          <w:sz w:val="24"/>
+          <w:szCs w:val="24"/>
+          <w:lang w:val="es-ES_tradnl"/>
+        </w:rPr>
+        <w:t xml:space="preserve"> </w:t>
+      </w:r>
+    </w:p>
+    <w:p>
+      <w:pPr>
+        <w:jc w:val="both"/>
+        <w:rPr>
+          <w:rFonts w:cstheme="minorHAnsi"/>
+          <w:sz w:val="24"/>
+          <w:szCs w:val="24"/>
+          <w:lang w:val="es-ES_tradnl"/>
+        </w:rPr>
+      </w:pPr>
+      <w:r>
+        <w:rPr>
+          <w:rFonts w:eastAsia="Times New Roman" w:cstheme="minorHAnsi"/>
+          <w:b/>
+          <w:sz w:val="24"/>
+          <w:szCs w:val="24"/>
+          <w:lang w:val="es-ES_tradnl"/>
+        </w:rPr>
+        <w:t xml:space="preserve">PRF-03.1 </w:t>
+      </w:r>
+      <w:r>
+        <w:rPr>
+          <w:rFonts w:cstheme="minorHAnsi"/>
+          <w:sz w:val="24"/>
+          <w:szCs w:val="24"/>
+          <w:lang w:val="es-ES_tradnl"/>
+        </w:rPr>
+        <w:t>Un usuario no va a clases, el director obtiene un aviso y le envía una notificación al responsable del usuario.</w:t>
+      </w:r>
+    </w:p>
+    <w:p>
+      <w:pPr>
+        <w:jc w:val="both"/>
+        <w:rPr>
+          <w:rFonts w:cstheme="minorHAnsi"/>
+          <w:sz w:val="24"/>
+          <w:szCs w:val="24"/>
+          <w:lang w:val="es-ES_tradnl"/>
+        </w:rPr>
+      </w:pPr>
+      <w:r>
+        <w:rPr>
+          <w:rFonts w:eastAsia="Times New Roman" w:cstheme="minorHAnsi"/>
+          <w:b/>
+          <w:sz w:val="24"/>
+          <w:szCs w:val="24"/>
+          <w:lang w:val="es-ES_tradnl"/>
+        </w:rPr>
+        <w:t xml:space="preserve">PRF-03.2 </w:t>
+      </w:r>
+      <w:r>
+        <w:rPr>
+          <w:rFonts w:cstheme="minorHAnsi"/>
+          <w:sz w:val="24"/>
+          <w:szCs w:val="24"/>
+          <w:lang w:val="es-ES_tradnl"/>
+        </w:rPr>
+        <w:t>Un usuario va a clases, el director no recibe ningún aviso.</w:t>
+      </w:r>
+    </w:p>
+    <w:p>
+      <w:pPr>
+        <w:jc w:val="both"/>
+        <w:rPr>
+          <w:lang w:val="es-ES_tradnl"/>
+        </w:rPr>
+      </w:pPr>
+    </w:p>
+    <w:p>
+      <w:pPr>
+        <w:pStyle w:val="Ttulo3"/>
+        <w:rPr>
+          <w:sz w:val="24"/>
+          <w:szCs w:val="24"/>
+        </w:rPr>
+      </w:pPr>
+      <w:r>
+        <w:rPr>
+          <w:sz w:val="24"/>
+          <w:szCs w:val="24"/>
+        </w:rPr>
+        <w:lastRenderedPageBreak/>
+        <w:t>P</w:t>
+      </w:r>
+      <w:r>
+        <w:rPr>
+          <w:sz w:val="24"/>
+          <w:szCs w:val="24"/>
+        </w:rPr>
+        <w:t>RF</w:t>
+      </w:r>
+      <w:r>
+        <w:rPr>
+          <w:rFonts w:eastAsia="Times New Roman" w:cs="Times New Roman"/>
+          <w:sz w:val="24"/>
+          <w:szCs w:val="24"/>
+          <w:lang w:val="es-ES_tradnl"/>
+        </w:rPr>
+        <w:t>-</w:t>
+      </w:r>
+      <w:r>
+        <w:rPr>
+          <w:sz w:val="24"/>
+          <w:szCs w:val="24"/>
+        </w:rPr>
+        <w:t>04</w:t>
+      </w:r>
+    </w:p>
+    <w:p>
+      <w:pPr>
+        <w:pStyle w:val="Prrafodelista"/>
+        <w:numPr>
+          <w:ilvl w:val="0"/>
+          <w:numId w:val="18"/>
+        </w:numPr>
+        <w:jc w:val="both"/>
+        <w:rPr>
+          <w:rFonts w:cstheme="minorHAnsi"/>
+          <w:b/>
+          <w:sz w:val="24"/>
+          <w:szCs w:val="24"/>
+        </w:rPr>
+      </w:pPr>
+      <w:r>
+        <w:rPr>
+          <w:rFonts w:cstheme="minorHAnsi"/>
+          <w:b/>
+          <w:sz w:val="24"/>
+          <w:szCs w:val="24"/>
+        </w:rPr>
+        <w:t>PRF</w:t>
+      </w:r>
+      <w:r>
+        <w:rPr>
+          <w:rFonts w:eastAsia="Times New Roman" w:cstheme="minorHAnsi"/>
+          <w:b/>
+          <w:sz w:val="24"/>
+          <w:szCs w:val="24"/>
+          <w:lang w:val="es-ES_tradnl"/>
+        </w:rPr>
+        <w:t>-</w:t>
+      </w:r>
+      <w:r>
+        <w:rPr>
+          <w:rFonts w:cstheme="minorHAnsi"/>
+          <w:b/>
+          <w:sz w:val="24"/>
+          <w:szCs w:val="24"/>
+        </w:rPr>
+        <w:t xml:space="preserve">04.1 </w:t>
+      </w:r>
+      <w:r>
+        <w:rPr>
+          <w:rFonts w:cstheme="minorHAnsi"/>
+          <w:sz w:val="24"/>
+          <w:szCs w:val="24"/>
+        </w:rPr>
+        <w:t>Un usuario tiene 5 faltas, el director llama a su responsable.</w:t>
+      </w:r>
+    </w:p>
+    <w:p>
+      <w:pPr>
+        <w:pStyle w:val="Prrafodelista"/>
+        <w:numPr>
+          <w:ilvl w:val="0"/>
+          <w:numId w:val="18"/>
+        </w:numPr>
+        <w:jc w:val="both"/>
+        <w:rPr>
+          <w:rFonts w:cstheme="minorHAnsi"/>
+          <w:b/>
+          <w:sz w:val="24"/>
+          <w:szCs w:val="24"/>
+        </w:rPr>
+      </w:pPr>
+      <w:r>
+        <w:rPr>
+          <w:rFonts w:cstheme="minorHAnsi"/>
+          <w:b/>
+          <w:sz w:val="24"/>
+          <w:szCs w:val="24"/>
+        </w:rPr>
+        <w:t>PRF</w:t>
+      </w:r>
+      <w:r>
+        <w:rPr>
+          <w:rFonts w:eastAsia="Times New Roman" w:cstheme="minorHAnsi"/>
+          <w:b/>
+          <w:sz w:val="24"/>
+          <w:szCs w:val="24"/>
+          <w:lang w:val="es-ES_tradnl"/>
+        </w:rPr>
+        <w:t>-</w:t>
+      </w:r>
+      <w:r>
+        <w:rPr>
+          <w:rFonts w:cstheme="minorHAnsi"/>
+          <w:b/>
+          <w:sz w:val="24"/>
+          <w:szCs w:val="24"/>
+        </w:rPr>
+        <w:t xml:space="preserve">04.2 </w:t>
+      </w:r>
+      <w:r>
+        <w:rPr>
+          <w:rFonts w:cstheme="minorHAnsi"/>
+          <w:sz w:val="24"/>
+          <w:szCs w:val="24"/>
+        </w:rPr>
+        <w:t>Un usuario tiene 3 faltas, el director no llama a su responsable.</w:t>
+      </w:r>
+    </w:p>
+    <w:p>
+      <w:pPr>
+        <w:pStyle w:val="Ttulo3"/>
+        <w:rPr>
+          <w:sz w:val="24"/>
+          <w:szCs w:val="24"/>
+        </w:rPr>
+      </w:pPr>
+      <w:r>
+        <w:rPr>
+          <w:sz w:val="24"/>
+          <w:szCs w:val="24"/>
+        </w:rPr>
+        <w:t>P</w:t>
+      </w:r>
+      <w:r>
+        <w:rPr>
+          <w:sz w:val="24"/>
+          <w:szCs w:val="24"/>
+        </w:rPr>
+        <w:t>RF-05</w:t>
+      </w:r>
+    </w:p>
+    <w:p>
+      <w:pPr>
+        <w:pStyle w:val="Prrafodelista"/>
+        <w:numPr>
+          <w:ilvl w:val="0"/>
+          <w:numId w:val="19"/>
+        </w:numPr>
+        <w:jc w:val="both"/>
+        <w:rPr>
+          <w:sz w:val="24"/>
+        </w:rPr>
+      </w:pPr>
+      <w:r>
+        <w:rPr>
+          <w:b/>
+          <w:sz w:val="24"/>
+        </w:rPr>
+        <w:t xml:space="preserve">PRF-05.1 </w:t>
+      </w:r>
+      <w:r>
+        <w:rPr>
+          <w:sz w:val="24"/>
+        </w:rPr>
+        <w:t>Un usuario con menos de 15 años va a clase sin su responsable, se le registra una falta.</w:t>
+      </w:r>
+    </w:p>
+    <w:p>
+      <w:pPr>
+        <w:pStyle w:val="Prrafodelista"/>
+        <w:numPr>
+          <w:ilvl w:val="0"/>
+          <w:numId w:val="19"/>
+        </w:numPr>
+        <w:jc w:val="both"/>
+      </w:pPr>
+      <w:r>
+        <w:rPr>
+          <w:b/>
+          <w:sz w:val="24"/>
+        </w:rPr>
+        <w:t xml:space="preserve">PRF-05.2 </w:t>
+      </w:r>
+      <w:r>
+        <w:rPr>
+          <w:sz w:val="24"/>
+        </w:rPr>
+        <w:t>Un usuario con menos de 15 años va a clase con su responsable, no se registra falta.</w:t>
+      </w:r>
+      <w:bookmarkStart w:id="21" w:name="_GoBack"/>
+      <w:bookmarkEnd w:id="21"/>
+      <w:r>
+        <w:t xml:space="preserve"> </w:t>
+      </w:r>
       <w:r>
         <w:br w:type="page"/>
       </w:r>
@@ -5151,9 +7715,9 @@
           <w:rFonts w:asciiTheme="minorHAnsi" w:hAnsiTheme="minorHAnsi" w:cstheme="minorHAnsi"/>
         </w:rPr>
       </w:pPr>
-      <w:bookmarkStart w:id="21" w:name="_7_–_Modelo"/>
-      <w:bookmarkStart w:id="22" w:name="_Toc435493946"/>
-      <w:bookmarkEnd w:id="21"/>
+      <w:bookmarkStart w:id="22" w:name="_7_–_Modelo"/>
+      <w:bookmarkStart w:id="23" w:name="_Toc435493946"/>
+      <w:bookmarkEnd w:id="22"/>
       <w:r>
         <w:rPr>
           <w:rFonts w:asciiTheme="minorHAnsi" w:hAnsiTheme="minorHAnsi" w:cstheme="minorHAnsi"/>
@@ -5161,7 +7725,7 @@
         <w:lastRenderedPageBreak/>
         <w:t>7 – Modelo conceptual</w:t>
       </w:r>
-      <w:bookmarkEnd w:id="22"/>
+      <w:bookmarkEnd w:id="23"/>
       <w:r>
         <w:rPr>
           <w:rFonts w:asciiTheme="minorHAnsi" w:hAnsiTheme="minorHAnsi" w:cstheme="minorHAnsi"/>
@@ -5239,9 +7803,9 @@
           <w:rFonts w:asciiTheme="minorHAnsi" w:hAnsiTheme="minorHAnsi" w:cstheme="minorHAnsi"/>
         </w:rPr>
       </w:pPr>
-      <w:bookmarkStart w:id="23" w:name="_8_–_Matrices"/>
-      <w:bookmarkStart w:id="24" w:name="_Toc435493947"/>
-      <w:bookmarkEnd w:id="23"/>
+      <w:bookmarkStart w:id="24" w:name="_8_–_Matrices"/>
+      <w:bookmarkStart w:id="25" w:name="_Toc435493947"/>
+      <w:bookmarkEnd w:id="24"/>
       <w:r>
         <w:rPr>
           <w:rFonts w:asciiTheme="minorHAnsi" w:hAnsiTheme="minorHAnsi" w:cstheme="minorHAnsi"/>
@@ -5249,7 +7813,7 @@
         <w:lastRenderedPageBreak/>
         <w:t>8 – Matrices de trazabilidad</w:t>
       </w:r>
-      <w:bookmarkEnd w:id="24"/>
+      <w:bookmarkEnd w:id="25"/>
       <w:r>
         <w:rPr>
           <w:rFonts w:asciiTheme="minorHAnsi" w:hAnsiTheme="minorHAnsi" w:cstheme="minorHAnsi"/>
@@ -5315,14 +7879,12 @@
           <w:bottom w:val="single" w:sz="4" w:space="1" w:color="auto"/>
         </w:pBdr>
       </w:pPr>
-      <w:bookmarkStart w:id="25" w:name="_Toc435493948"/>
-      <w:bookmarkStart w:id="26" w:name="_GoBack"/>
-      <w:bookmarkEnd w:id="26"/>
+      <w:bookmarkStart w:id="26" w:name="_Toc435493948"/>
       <w:r>
         <w:lastRenderedPageBreak/>
         <w:t>Anexo</w:t>
       </w:r>
-      <w:bookmarkEnd w:id="25"/>
+      <w:bookmarkEnd w:id="26"/>
     </w:p>
     <w:p/>
     <w:p>
@@ -5341,7 +7903,7 @@
           <w:lang w:val="es-ES_tradnl" w:eastAsia="es-ES_tradnl"/>
         </w:rPr>
         <w:drawing>
-          <wp:inline distT="0" distB="0" distL="0" distR="0" wp14:anchorId="36C1F83E" wp14:editId="4A5D310C">
+          <wp:inline distT="0" distB="0" distL="0" distR="0" wp14:anchorId="41AA3AE3" wp14:editId="3AA200DD">
             <wp:extent cx="3454022" cy="4724400"/>
             <wp:effectExtent l="0" t="0" r="0" b="0"/>
             <wp:docPr id="3" name="0 Imagen"/>
@@ -5400,14 +7962,27 @@
       <w:r>
         <w:t xml:space="preserve">Imagen </w:t>
       </w:r>
-      <w:fldSimple w:instr=" SEQ Imagen \* ARABIC ">
-        <w:r>
-          <w:rPr>
-            <w:noProof/>
-          </w:rPr>
-          <w:t>5</w:t>
-        </w:r>
-      </w:fldSimple>
+      <w:r>
+        <w:fldChar w:fldCharType="begin"/>
+      </w:r>
+      <w:r>
+        <w:instrText xml:space="preserve"> SEQ Imagen \* ARABIC </w:instrText>
+      </w:r>
+      <w:r>
+        <w:fldChar w:fldCharType="separate"/>
+      </w:r>
+      <w:r>
+        <w:rPr>
+          <w:noProof/>
+        </w:rPr>
+        <w:t>5</w:t>
+      </w:r>
+      <w:r>
+        <w:rPr>
+          <w:noProof/>
+        </w:rPr>
+        <w:fldChar w:fldCharType="end"/>
+      </w:r>
       <w:r>
         <w:t>: Folleto promocional</w:t>
       </w:r>
@@ -5482,7 +8057,7 @@
           <w:rPr>
             <w:noProof/>
           </w:rPr>
-          <w:t>11</w:t>
+          <w:t>12</w:t>
         </w:r>
         <w:r>
           <w:fldChar w:fldCharType="end"/>
@@ -6075,6 +8650,345 @@
     </w:lvl>
   </w:abstractNum>
   <w:abstractNum w:abstractNumId="4">
+    <w:nsid w:val="1D57496B"/>
+    <w:multiLevelType w:val="hybridMultilevel"/>
+    <w:tmpl w:val="C6402292"/>
+    <w:lvl w:ilvl="0" w:tplc="040A0001">
+      <w:start w:val="1"/>
+      <w:numFmt w:val="bullet"/>
+      <w:lvlText w:val=""/>
+      <w:lvlJc w:val="left"/>
+      <w:pPr>
+        <w:ind w:left="720" w:hanging="360"/>
+      </w:pPr>
+      <w:rPr>
+        <w:rFonts w:ascii="Symbol" w:hAnsi="Symbol" w:hint="default"/>
+      </w:rPr>
+    </w:lvl>
+    <w:lvl w:ilvl="1" w:tplc="040A0003" w:tentative="1">
+      <w:start w:val="1"/>
+      <w:numFmt w:val="bullet"/>
+      <w:lvlText w:val="o"/>
+      <w:lvlJc w:val="left"/>
+      <w:pPr>
+        <w:ind w:left="1440" w:hanging="360"/>
+      </w:pPr>
+      <w:rPr>
+        <w:rFonts w:ascii="Courier New" w:hAnsi="Courier New" w:cs="Courier New" w:hint="default"/>
+      </w:rPr>
+    </w:lvl>
+    <w:lvl w:ilvl="2" w:tplc="040A0005" w:tentative="1">
+      <w:start w:val="1"/>
+      <w:numFmt w:val="bullet"/>
+      <w:lvlText w:val=""/>
+      <w:lvlJc w:val="left"/>
+      <w:pPr>
+        <w:ind w:left="2160" w:hanging="360"/>
+      </w:pPr>
+      <w:rPr>
+        <w:rFonts w:ascii="Wingdings" w:hAnsi="Wingdings" w:hint="default"/>
+      </w:rPr>
+    </w:lvl>
+    <w:lvl w:ilvl="3" w:tplc="040A0001" w:tentative="1">
+      <w:start w:val="1"/>
+      <w:numFmt w:val="bullet"/>
+      <w:lvlText w:val=""/>
+      <w:lvlJc w:val="left"/>
+      <w:pPr>
+        <w:ind w:left="2880" w:hanging="360"/>
+      </w:pPr>
+      <w:rPr>
+        <w:rFonts w:ascii="Symbol" w:hAnsi="Symbol" w:hint="default"/>
+      </w:rPr>
+    </w:lvl>
+    <w:lvl w:ilvl="4" w:tplc="040A0003" w:tentative="1">
+      <w:start w:val="1"/>
+      <w:numFmt w:val="bullet"/>
+      <w:lvlText w:val="o"/>
+      <w:lvlJc w:val="left"/>
+      <w:pPr>
+        <w:ind w:left="3600" w:hanging="360"/>
+      </w:pPr>
+      <w:rPr>
+        <w:rFonts w:ascii="Courier New" w:hAnsi="Courier New" w:cs="Courier New" w:hint="default"/>
+      </w:rPr>
+    </w:lvl>
+    <w:lvl w:ilvl="5" w:tplc="040A0005" w:tentative="1">
+      <w:start w:val="1"/>
+      <w:numFmt w:val="bullet"/>
+      <w:lvlText w:val=""/>
+      <w:lvlJc w:val="left"/>
+      <w:pPr>
+        <w:ind w:left="4320" w:hanging="360"/>
+      </w:pPr>
+      <w:rPr>
+        <w:rFonts w:ascii="Wingdings" w:hAnsi="Wingdings" w:hint="default"/>
+      </w:rPr>
+    </w:lvl>
+    <w:lvl w:ilvl="6" w:tplc="040A0001" w:tentative="1">
+      <w:start w:val="1"/>
+      <w:numFmt w:val="bullet"/>
+      <w:lvlText w:val=""/>
+      <w:lvlJc w:val="left"/>
+      <w:pPr>
+        <w:ind w:left="5040" w:hanging="360"/>
+      </w:pPr>
+      <w:rPr>
+        <w:rFonts w:ascii="Symbol" w:hAnsi="Symbol" w:hint="default"/>
+      </w:rPr>
+    </w:lvl>
+    <w:lvl w:ilvl="7" w:tplc="040A0003" w:tentative="1">
+      <w:start w:val="1"/>
+      <w:numFmt w:val="bullet"/>
+      <w:lvlText w:val="o"/>
+      <w:lvlJc w:val="left"/>
+      <w:pPr>
+        <w:ind w:left="5760" w:hanging="360"/>
+      </w:pPr>
+      <w:rPr>
+        <w:rFonts w:ascii="Courier New" w:hAnsi="Courier New" w:cs="Courier New" w:hint="default"/>
+      </w:rPr>
+    </w:lvl>
+    <w:lvl w:ilvl="8" w:tplc="040A0005" w:tentative="1">
+      <w:start w:val="1"/>
+      <w:numFmt w:val="bullet"/>
+      <w:lvlText w:val=""/>
+      <w:lvlJc w:val="left"/>
+      <w:pPr>
+        <w:ind w:left="6480" w:hanging="360"/>
+      </w:pPr>
+      <w:rPr>
+        <w:rFonts w:ascii="Wingdings" w:hAnsi="Wingdings" w:hint="default"/>
+      </w:rPr>
+    </w:lvl>
+  </w:abstractNum>
+  <w:abstractNum w:abstractNumId="5">
+    <w:nsid w:val="1DA0282F"/>
+    <w:multiLevelType w:val="hybridMultilevel"/>
+    <w:tmpl w:val="94723D72"/>
+    <w:lvl w:ilvl="0" w:tplc="040A0001">
+      <w:start w:val="1"/>
+      <w:numFmt w:val="bullet"/>
+      <w:lvlText w:val=""/>
+      <w:lvlJc w:val="left"/>
+      <w:pPr>
+        <w:ind w:left="720" w:hanging="360"/>
+      </w:pPr>
+      <w:rPr>
+        <w:rFonts w:ascii="Symbol" w:hAnsi="Symbol" w:hint="default"/>
+      </w:rPr>
+    </w:lvl>
+    <w:lvl w:ilvl="1" w:tplc="040A0003" w:tentative="1">
+      <w:start w:val="1"/>
+      <w:numFmt w:val="bullet"/>
+      <w:lvlText w:val="o"/>
+      <w:lvlJc w:val="left"/>
+      <w:pPr>
+        <w:ind w:left="1440" w:hanging="360"/>
+      </w:pPr>
+      <w:rPr>
+        <w:rFonts w:ascii="Courier New" w:hAnsi="Courier New" w:cs="Courier New" w:hint="default"/>
+      </w:rPr>
+    </w:lvl>
+    <w:lvl w:ilvl="2" w:tplc="040A0005" w:tentative="1">
+      <w:start w:val="1"/>
+      <w:numFmt w:val="bullet"/>
+      <w:lvlText w:val=""/>
+      <w:lvlJc w:val="left"/>
+      <w:pPr>
+        <w:ind w:left="2160" w:hanging="360"/>
+      </w:pPr>
+      <w:rPr>
+        <w:rFonts w:ascii="Wingdings" w:hAnsi="Wingdings" w:hint="default"/>
+      </w:rPr>
+    </w:lvl>
+    <w:lvl w:ilvl="3" w:tplc="040A0001" w:tentative="1">
+      <w:start w:val="1"/>
+      <w:numFmt w:val="bullet"/>
+      <w:lvlText w:val=""/>
+      <w:lvlJc w:val="left"/>
+      <w:pPr>
+        <w:ind w:left="2880" w:hanging="360"/>
+      </w:pPr>
+      <w:rPr>
+        <w:rFonts w:ascii="Symbol" w:hAnsi="Symbol" w:hint="default"/>
+      </w:rPr>
+    </w:lvl>
+    <w:lvl w:ilvl="4" w:tplc="040A0003" w:tentative="1">
+      <w:start w:val="1"/>
+      <w:numFmt w:val="bullet"/>
+      <w:lvlText w:val="o"/>
+      <w:lvlJc w:val="left"/>
+      <w:pPr>
+        <w:ind w:left="3600" w:hanging="360"/>
+      </w:pPr>
+      <w:rPr>
+        <w:rFonts w:ascii="Courier New" w:hAnsi="Courier New" w:cs="Courier New" w:hint="default"/>
+      </w:rPr>
+    </w:lvl>
+    <w:lvl w:ilvl="5" w:tplc="040A0005" w:tentative="1">
+      <w:start w:val="1"/>
+      <w:numFmt w:val="bullet"/>
+      <w:lvlText w:val=""/>
+      <w:lvlJc w:val="left"/>
+      <w:pPr>
+        <w:ind w:left="4320" w:hanging="360"/>
+      </w:pPr>
+      <w:rPr>
+        <w:rFonts w:ascii="Wingdings" w:hAnsi="Wingdings" w:hint="default"/>
+      </w:rPr>
+    </w:lvl>
+    <w:lvl w:ilvl="6" w:tplc="040A0001" w:tentative="1">
+      <w:start w:val="1"/>
+      <w:numFmt w:val="bullet"/>
+      <w:lvlText w:val=""/>
+      <w:lvlJc w:val="left"/>
+      <w:pPr>
+        <w:ind w:left="5040" w:hanging="360"/>
+      </w:pPr>
+      <w:rPr>
+        <w:rFonts w:ascii="Symbol" w:hAnsi="Symbol" w:hint="default"/>
+      </w:rPr>
+    </w:lvl>
+    <w:lvl w:ilvl="7" w:tplc="040A0003" w:tentative="1">
+      <w:start w:val="1"/>
+      <w:numFmt w:val="bullet"/>
+      <w:lvlText w:val="o"/>
+      <w:lvlJc w:val="left"/>
+      <w:pPr>
+        <w:ind w:left="5760" w:hanging="360"/>
+      </w:pPr>
+      <w:rPr>
+        <w:rFonts w:ascii="Courier New" w:hAnsi="Courier New" w:cs="Courier New" w:hint="default"/>
+      </w:rPr>
+    </w:lvl>
+    <w:lvl w:ilvl="8" w:tplc="040A0005" w:tentative="1">
+      <w:start w:val="1"/>
+      <w:numFmt w:val="bullet"/>
+      <w:lvlText w:val=""/>
+      <w:lvlJc w:val="left"/>
+      <w:pPr>
+        <w:ind w:left="6480" w:hanging="360"/>
+      </w:pPr>
+      <w:rPr>
+        <w:rFonts w:ascii="Wingdings" w:hAnsi="Wingdings" w:hint="default"/>
+      </w:rPr>
+    </w:lvl>
+  </w:abstractNum>
+  <w:abstractNum w:abstractNumId="6">
+    <w:nsid w:val="1F1F163E"/>
+    <w:multiLevelType w:val="hybridMultilevel"/>
+    <w:tmpl w:val="FDF4111A"/>
+    <w:lvl w:ilvl="0" w:tplc="0C0A0001">
+      <w:start w:val="1"/>
+      <w:numFmt w:val="bullet"/>
+      <w:lvlText w:val=""/>
+      <w:lvlJc w:val="left"/>
+      <w:pPr>
+        <w:ind w:left="720" w:hanging="360"/>
+      </w:pPr>
+      <w:rPr>
+        <w:rFonts w:ascii="Symbol" w:hAnsi="Symbol" w:hint="default"/>
+      </w:rPr>
+    </w:lvl>
+    <w:lvl w:ilvl="1" w:tplc="0C0A0003" w:tentative="1">
+      <w:start w:val="1"/>
+      <w:numFmt w:val="bullet"/>
+      <w:lvlText w:val="o"/>
+      <w:lvlJc w:val="left"/>
+      <w:pPr>
+        <w:ind w:left="1440" w:hanging="360"/>
+      </w:pPr>
+      <w:rPr>
+        <w:rFonts w:ascii="Courier New" w:hAnsi="Courier New" w:cs="Courier New" w:hint="default"/>
+      </w:rPr>
+    </w:lvl>
+    <w:lvl w:ilvl="2" w:tplc="0C0A0005" w:tentative="1">
+      <w:start w:val="1"/>
+      <w:numFmt w:val="bullet"/>
+      <w:lvlText w:val=""/>
+      <w:lvlJc w:val="left"/>
+      <w:pPr>
+        <w:ind w:left="2160" w:hanging="360"/>
+      </w:pPr>
+      <w:rPr>
+        <w:rFonts w:ascii="Wingdings" w:hAnsi="Wingdings" w:hint="default"/>
+      </w:rPr>
+    </w:lvl>
+    <w:lvl w:ilvl="3" w:tplc="0C0A0001" w:tentative="1">
+      <w:start w:val="1"/>
+      <w:numFmt w:val="bullet"/>
+      <w:lvlText w:val=""/>
+      <w:lvlJc w:val="left"/>
+      <w:pPr>
+        <w:ind w:left="2880" w:hanging="360"/>
+      </w:pPr>
+      <w:rPr>
+        <w:rFonts w:ascii="Symbol" w:hAnsi="Symbol" w:hint="default"/>
+      </w:rPr>
+    </w:lvl>
+    <w:lvl w:ilvl="4" w:tplc="0C0A0003" w:tentative="1">
+      <w:start w:val="1"/>
+      <w:numFmt w:val="bullet"/>
+      <w:lvlText w:val="o"/>
+      <w:lvlJc w:val="left"/>
+      <w:pPr>
+        <w:ind w:left="3600" w:hanging="360"/>
+      </w:pPr>
+      <w:rPr>
+        <w:rFonts w:ascii="Courier New" w:hAnsi="Courier New" w:cs="Courier New" w:hint="default"/>
+      </w:rPr>
+    </w:lvl>
+    <w:lvl w:ilvl="5" w:tplc="0C0A0005" w:tentative="1">
+      <w:start w:val="1"/>
+      <w:numFmt w:val="bullet"/>
+      <w:lvlText w:val=""/>
+      <w:lvlJc w:val="left"/>
+      <w:pPr>
+        <w:ind w:left="4320" w:hanging="360"/>
+      </w:pPr>
+      <w:rPr>
+        <w:rFonts w:ascii="Wingdings" w:hAnsi="Wingdings" w:hint="default"/>
+      </w:rPr>
+    </w:lvl>
+    <w:lvl w:ilvl="6" w:tplc="0C0A0001" w:tentative="1">
+      <w:start w:val="1"/>
+      <w:numFmt w:val="bullet"/>
+      <w:lvlText w:val=""/>
+      <w:lvlJc w:val="left"/>
+      <w:pPr>
+        <w:ind w:left="5040" w:hanging="360"/>
+      </w:pPr>
+      <w:rPr>
+        <w:rFonts w:ascii="Symbol" w:hAnsi="Symbol" w:hint="default"/>
+      </w:rPr>
+    </w:lvl>
+    <w:lvl w:ilvl="7" w:tplc="0C0A0003" w:tentative="1">
+      <w:start w:val="1"/>
+      <w:numFmt w:val="bullet"/>
+      <w:lvlText w:val="o"/>
+      <w:lvlJc w:val="left"/>
+      <w:pPr>
+        <w:ind w:left="5760" w:hanging="360"/>
+      </w:pPr>
+      <w:rPr>
+        <w:rFonts w:ascii="Courier New" w:hAnsi="Courier New" w:cs="Courier New" w:hint="default"/>
+      </w:rPr>
+    </w:lvl>
+    <w:lvl w:ilvl="8" w:tplc="0C0A0005" w:tentative="1">
+      <w:start w:val="1"/>
+      <w:numFmt w:val="bullet"/>
+      <w:lvlText w:val=""/>
+      <w:lvlJc w:val="left"/>
+      <w:pPr>
+        <w:ind w:left="6480" w:hanging="360"/>
+      </w:pPr>
+      <w:rPr>
+        <w:rFonts w:ascii="Wingdings" w:hAnsi="Wingdings" w:hint="default"/>
+      </w:rPr>
+    </w:lvl>
+  </w:abstractNum>
+  <w:abstractNum w:abstractNumId="7">
     <w:nsid w:val="290722CE"/>
     <w:multiLevelType w:val="hybridMultilevel"/>
     <w:tmpl w:val="01546062"/>
@@ -6187,7 +9101,120 @@
       </w:rPr>
     </w:lvl>
   </w:abstractNum>
-  <w:abstractNum w:abstractNumId="5">
+  <w:abstractNum w:abstractNumId="8">
+    <w:nsid w:val="2F5B5F4C"/>
+    <w:multiLevelType w:val="hybridMultilevel"/>
+    <w:tmpl w:val="7CA2B496"/>
+    <w:lvl w:ilvl="0" w:tplc="0C0A0001">
+      <w:start w:val="1"/>
+      <w:numFmt w:val="bullet"/>
+      <w:lvlText w:val=""/>
+      <w:lvlJc w:val="left"/>
+      <w:pPr>
+        <w:ind w:left="720" w:hanging="360"/>
+      </w:pPr>
+      <w:rPr>
+        <w:rFonts w:ascii="Symbol" w:hAnsi="Symbol" w:hint="default"/>
+      </w:rPr>
+    </w:lvl>
+    <w:lvl w:ilvl="1" w:tplc="0C0A0003" w:tentative="1">
+      <w:start w:val="1"/>
+      <w:numFmt w:val="bullet"/>
+      <w:lvlText w:val="o"/>
+      <w:lvlJc w:val="left"/>
+      <w:pPr>
+        <w:ind w:left="1440" w:hanging="360"/>
+      </w:pPr>
+      <w:rPr>
+        <w:rFonts w:ascii="Courier New" w:hAnsi="Courier New" w:cs="Courier New" w:hint="default"/>
+      </w:rPr>
+    </w:lvl>
+    <w:lvl w:ilvl="2" w:tplc="0C0A0005" w:tentative="1">
+      <w:start w:val="1"/>
+      <w:numFmt w:val="bullet"/>
+      <w:lvlText w:val=""/>
+      <w:lvlJc w:val="left"/>
+      <w:pPr>
+        <w:ind w:left="2160" w:hanging="360"/>
+      </w:pPr>
+      <w:rPr>
+        <w:rFonts w:ascii="Wingdings" w:hAnsi="Wingdings" w:hint="default"/>
+      </w:rPr>
+    </w:lvl>
+    <w:lvl w:ilvl="3" w:tplc="0C0A0001" w:tentative="1">
+      <w:start w:val="1"/>
+      <w:numFmt w:val="bullet"/>
+      <w:lvlText w:val=""/>
+      <w:lvlJc w:val="left"/>
+      <w:pPr>
+        <w:ind w:left="2880" w:hanging="360"/>
+      </w:pPr>
+      <w:rPr>
+        <w:rFonts w:ascii="Symbol" w:hAnsi="Symbol" w:hint="default"/>
+      </w:rPr>
+    </w:lvl>
+    <w:lvl w:ilvl="4" w:tplc="0C0A0003" w:tentative="1">
+      <w:start w:val="1"/>
+      <w:numFmt w:val="bullet"/>
+      <w:lvlText w:val="o"/>
+      <w:lvlJc w:val="left"/>
+      <w:pPr>
+        <w:ind w:left="3600" w:hanging="360"/>
+      </w:pPr>
+      <w:rPr>
+        <w:rFonts w:ascii="Courier New" w:hAnsi="Courier New" w:cs="Courier New" w:hint="default"/>
+      </w:rPr>
+    </w:lvl>
+    <w:lvl w:ilvl="5" w:tplc="0C0A0005" w:tentative="1">
+      <w:start w:val="1"/>
+      <w:numFmt w:val="bullet"/>
+      <w:lvlText w:val=""/>
+      <w:lvlJc w:val="left"/>
+      <w:pPr>
+        <w:ind w:left="4320" w:hanging="360"/>
+      </w:pPr>
+      <w:rPr>
+        <w:rFonts w:ascii="Wingdings" w:hAnsi="Wingdings" w:hint="default"/>
+      </w:rPr>
+    </w:lvl>
+    <w:lvl w:ilvl="6" w:tplc="0C0A0001" w:tentative="1">
+      <w:start w:val="1"/>
+      <w:numFmt w:val="bullet"/>
+      <w:lvlText w:val=""/>
+      <w:lvlJc w:val="left"/>
+      <w:pPr>
+        <w:ind w:left="5040" w:hanging="360"/>
+      </w:pPr>
+      <w:rPr>
+        <w:rFonts w:ascii="Symbol" w:hAnsi="Symbol" w:hint="default"/>
+      </w:rPr>
+    </w:lvl>
+    <w:lvl w:ilvl="7" w:tplc="0C0A0003" w:tentative="1">
+      <w:start w:val="1"/>
+      <w:numFmt w:val="bullet"/>
+      <w:lvlText w:val="o"/>
+      <w:lvlJc w:val="left"/>
+      <w:pPr>
+        <w:ind w:left="5760" w:hanging="360"/>
+      </w:pPr>
+      <w:rPr>
+        <w:rFonts w:ascii="Courier New" w:hAnsi="Courier New" w:cs="Courier New" w:hint="default"/>
+      </w:rPr>
+    </w:lvl>
+    <w:lvl w:ilvl="8" w:tplc="0C0A0005" w:tentative="1">
+      <w:start w:val="1"/>
+      <w:numFmt w:val="bullet"/>
+      <w:lvlText w:val=""/>
+      <w:lvlJc w:val="left"/>
+      <w:pPr>
+        <w:ind w:left="6480" w:hanging="360"/>
+      </w:pPr>
+      <w:rPr>
+        <w:rFonts w:ascii="Wingdings" w:hAnsi="Wingdings" w:hint="default"/>
+      </w:rPr>
+    </w:lvl>
+  </w:abstractNum>
+  <w:abstractNum w:abstractNumId="9">
     <w:nsid w:val="31595B1D"/>
     <w:multiLevelType w:val="hybridMultilevel"/>
     <w:tmpl w:val="57689BFE"/>
@@ -6300,7 +9327,346 @@
       </w:rPr>
     </w:lvl>
   </w:abstractNum>
-  <w:abstractNum w:abstractNumId="6">
+  <w:abstractNum w:abstractNumId="10">
+    <w:nsid w:val="3DBD303E"/>
+    <w:multiLevelType w:val="hybridMultilevel"/>
+    <w:tmpl w:val="D8523A58"/>
+    <w:lvl w:ilvl="0" w:tplc="040A0001">
+      <w:start w:val="1"/>
+      <w:numFmt w:val="bullet"/>
+      <w:lvlText w:val=""/>
+      <w:lvlJc w:val="left"/>
+      <w:pPr>
+        <w:ind w:left="720" w:hanging="360"/>
+      </w:pPr>
+      <w:rPr>
+        <w:rFonts w:ascii="Symbol" w:hAnsi="Symbol" w:hint="default"/>
+      </w:rPr>
+    </w:lvl>
+    <w:lvl w:ilvl="1" w:tplc="040A0003" w:tentative="1">
+      <w:start w:val="1"/>
+      <w:numFmt w:val="bullet"/>
+      <w:lvlText w:val="o"/>
+      <w:lvlJc w:val="left"/>
+      <w:pPr>
+        <w:ind w:left="1440" w:hanging="360"/>
+      </w:pPr>
+      <w:rPr>
+        <w:rFonts w:ascii="Courier New" w:hAnsi="Courier New" w:cs="Courier New" w:hint="default"/>
+      </w:rPr>
+    </w:lvl>
+    <w:lvl w:ilvl="2" w:tplc="040A0005" w:tentative="1">
+      <w:start w:val="1"/>
+      <w:numFmt w:val="bullet"/>
+      <w:lvlText w:val=""/>
+      <w:lvlJc w:val="left"/>
+      <w:pPr>
+        <w:ind w:left="2160" w:hanging="360"/>
+      </w:pPr>
+      <w:rPr>
+        <w:rFonts w:ascii="Wingdings" w:hAnsi="Wingdings" w:hint="default"/>
+      </w:rPr>
+    </w:lvl>
+    <w:lvl w:ilvl="3" w:tplc="040A0001" w:tentative="1">
+      <w:start w:val="1"/>
+      <w:numFmt w:val="bullet"/>
+      <w:lvlText w:val=""/>
+      <w:lvlJc w:val="left"/>
+      <w:pPr>
+        <w:ind w:left="2880" w:hanging="360"/>
+      </w:pPr>
+      <w:rPr>
+        <w:rFonts w:ascii="Symbol" w:hAnsi="Symbol" w:hint="default"/>
+      </w:rPr>
+    </w:lvl>
+    <w:lvl w:ilvl="4" w:tplc="040A0003" w:tentative="1">
+      <w:start w:val="1"/>
+      <w:numFmt w:val="bullet"/>
+      <w:lvlText w:val="o"/>
+      <w:lvlJc w:val="left"/>
+      <w:pPr>
+        <w:ind w:left="3600" w:hanging="360"/>
+      </w:pPr>
+      <w:rPr>
+        <w:rFonts w:ascii="Courier New" w:hAnsi="Courier New" w:cs="Courier New" w:hint="default"/>
+      </w:rPr>
+    </w:lvl>
+    <w:lvl w:ilvl="5" w:tplc="040A0005" w:tentative="1">
+      <w:start w:val="1"/>
+      <w:numFmt w:val="bullet"/>
+      <w:lvlText w:val=""/>
+      <w:lvlJc w:val="left"/>
+      <w:pPr>
+        <w:ind w:left="4320" w:hanging="360"/>
+      </w:pPr>
+      <w:rPr>
+        <w:rFonts w:ascii="Wingdings" w:hAnsi="Wingdings" w:hint="default"/>
+      </w:rPr>
+    </w:lvl>
+    <w:lvl w:ilvl="6" w:tplc="040A0001" w:tentative="1">
+      <w:start w:val="1"/>
+      <w:numFmt w:val="bullet"/>
+      <w:lvlText w:val=""/>
+      <w:lvlJc w:val="left"/>
+      <w:pPr>
+        <w:ind w:left="5040" w:hanging="360"/>
+      </w:pPr>
+      <w:rPr>
+        <w:rFonts w:ascii="Symbol" w:hAnsi="Symbol" w:hint="default"/>
+      </w:rPr>
+    </w:lvl>
+    <w:lvl w:ilvl="7" w:tplc="040A0003" w:tentative="1">
+      <w:start w:val="1"/>
+      <w:numFmt w:val="bullet"/>
+      <w:lvlText w:val="o"/>
+      <w:lvlJc w:val="left"/>
+      <w:pPr>
+        <w:ind w:left="5760" w:hanging="360"/>
+      </w:pPr>
+      <w:rPr>
+        <w:rFonts w:ascii="Courier New" w:hAnsi="Courier New" w:cs="Courier New" w:hint="default"/>
+      </w:rPr>
+    </w:lvl>
+    <w:lvl w:ilvl="8" w:tplc="040A0005" w:tentative="1">
+      <w:start w:val="1"/>
+      <w:numFmt w:val="bullet"/>
+      <w:lvlText w:val=""/>
+      <w:lvlJc w:val="left"/>
+      <w:pPr>
+        <w:ind w:left="6480" w:hanging="360"/>
+      </w:pPr>
+      <w:rPr>
+        <w:rFonts w:ascii="Wingdings" w:hAnsi="Wingdings" w:hint="default"/>
+      </w:rPr>
+    </w:lvl>
+  </w:abstractNum>
+  <w:abstractNum w:abstractNumId="11">
+    <w:nsid w:val="46364760"/>
+    <w:multiLevelType w:val="hybridMultilevel"/>
+    <w:tmpl w:val="E8FEF900"/>
+    <w:lvl w:ilvl="0" w:tplc="040A0001">
+      <w:start w:val="1"/>
+      <w:numFmt w:val="bullet"/>
+      <w:lvlText w:val=""/>
+      <w:lvlJc w:val="left"/>
+      <w:pPr>
+        <w:ind w:left="720" w:hanging="360"/>
+      </w:pPr>
+      <w:rPr>
+        <w:rFonts w:ascii="Symbol" w:hAnsi="Symbol" w:hint="default"/>
+      </w:rPr>
+    </w:lvl>
+    <w:lvl w:ilvl="1" w:tplc="040A0003" w:tentative="1">
+      <w:start w:val="1"/>
+      <w:numFmt w:val="bullet"/>
+      <w:lvlText w:val="o"/>
+      <w:lvlJc w:val="left"/>
+      <w:pPr>
+        <w:ind w:left="1440" w:hanging="360"/>
+      </w:pPr>
+      <w:rPr>
+        <w:rFonts w:ascii="Courier New" w:hAnsi="Courier New" w:cs="Courier New" w:hint="default"/>
+      </w:rPr>
+    </w:lvl>
+    <w:lvl w:ilvl="2" w:tplc="040A0005" w:tentative="1">
+      <w:start w:val="1"/>
+      <w:numFmt w:val="bullet"/>
+      <w:lvlText w:val=""/>
+      <w:lvlJc w:val="left"/>
+      <w:pPr>
+        <w:ind w:left="2160" w:hanging="360"/>
+      </w:pPr>
+      <w:rPr>
+        <w:rFonts w:ascii="Wingdings" w:hAnsi="Wingdings" w:hint="default"/>
+      </w:rPr>
+    </w:lvl>
+    <w:lvl w:ilvl="3" w:tplc="040A0001" w:tentative="1">
+      <w:start w:val="1"/>
+      <w:numFmt w:val="bullet"/>
+      <w:lvlText w:val=""/>
+      <w:lvlJc w:val="left"/>
+      <w:pPr>
+        <w:ind w:left="2880" w:hanging="360"/>
+      </w:pPr>
+      <w:rPr>
+        <w:rFonts w:ascii="Symbol" w:hAnsi="Symbol" w:hint="default"/>
+      </w:rPr>
+    </w:lvl>
+    <w:lvl w:ilvl="4" w:tplc="040A0003" w:tentative="1">
+      <w:start w:val="1"/>
+      <w:numFmt w:val="bullet"/>
+      <w:lvlText w:val="o"/>
+      <w:lvlJc w:val="left"/>
+      <w:pPr>
+        <w:ind w:left="3600" w:hanging="360"/>
+      </w:pPr>
+      <w:rPr>
+        <w:rFonts w:ascii="Courier New" w:hAnsi="Courier New" w:cs="Courier New" w:hint="default"/>
+      </w:rPr>
+    </w:lvl>
+    <w:lvl w:ilvl="5" w:tplc="040A0005" w:tentative="1">
+      <w:start w:val="1"/>
+      <w:numFmt w:val="bullet"/>
+      <w:lvlText w:val=""/>
+      <w:lvlJc w:val="left"/>
+      <w:pPr>
+        <w:ind w:left="4320" w:hanging="360"/>
+      </w:pPr>
+      <w:rPr>
+        <w:rFonts w:ascii="Wingdings" w:hAnsi="Wingdings" w:hint="default"/>
+      </w:rPr>
+    </w:lvl>
+    <w:lvl w:ilvl="6" w:tplc="040A0001" w:tentative="1">
+      <w:start w:val="1"/>
+      <w:numFmt w:val="bullet"/>
+      <w:lvlText w:val=""/>
+      <w:lvlJc w:val="left"/>
+      <w:pPr>
+        <w:ind w:left="5040" w:hanging="360"/>
+      </w:pPr>
+      <w:rPr>
+        <w:rFonts w:ascii="Symbol" w:hAnsi="Symbol" w:hint="default"/>
+      </w:rPr>
+    </w:lvl>
+    <w:lvl w:ilvl="7" w:tplc="040A0003" w:tentative="1">
+      <w:start w:val="1"/>
+      <w:numFmt w:val="bullet"/>
+      <w:lvlText w:val="o"/>
+      <w:lvlJc w:val="left"/>
+      <w:pPr>
+        <w:ind w:left="5760" w:hanging="360"/>
+      </w:pPr>
+      <w:rPr>
+        <w:rFonts w:ascii="Courier New" w:hAnsi="Courier New" w:cs="Courier New" w:hint="default"/>
+      </w:rPr>
+    </w:lvl>
+    <w:lvl w:ilvl="8" w:tplc="040A0005" w:tentative="1">
+      <w:start w:val="1"/>
+      <w:numFmt w:val="bullet"/>
+      <w:lvlText w:val=""/>
+      <w:lvlJc w:val="left"/>
+      <w:pPr>
+        <w:ind w:left="6480" w:hanging="360"/>
+      </w:pPr>
+      <w:rPr>
+        <w:rFonts w:ascii="Wingdings" w:hAnsi="Wingdings" w:hint="default"/>
+      </w:rPr>
+    </w:lvl>
+  </w:abstractNum>
+  <w:abstractNum w:abstractNumId="12">
+    <w:nsid w:val="4BB23B98"/>
+    <w:multiLevelType w:val="hybridMultilevel"/>
+    <w:tmpl w:val="E9445676"/>
+    <w:lvl w:ilvl="0" w:tplc="0C0A0001">
+      <w:start w:val="1"/>
+      <w:numFmt w:val="bullet"/>
+      <w:lvlText w:val=""/>
+      <w:lvlJc w:val="left"/>
+      <w:pPr>
+        <w:ind w:left="720" w:hanging="360"/>
+      </w:pPr>
+      <w:rPr>
+        <w:rFonts w:ascii="Symbol" w:hAnsi="Symbol" w:hint="default"/>
+      </w:rPr>
+    </w:lvl>
+    <w:lvl w:ilvl="1" w:tplc="0C0A0003" w:tentative="1">
+      <w:start w:val="1"/>
+      <w:numFmt w:val="bullet"/>
+      <w:lvlText w:val="o"/>
+      <w:lvlJc w:val="left"/>
+      <w:pPr>
+        <w:ind w:left="1440" w:hanging="360"/>
+      </w:pPr>
+      <w:rPr>
+        <w:rFonts w:ascii="Courier New" w:hAnsi="Courier New" w:cs="Courier New" w:hint="default"/>
+      </w:rPr>
+    </w:lvl>
+    <w:lvl w:ilvl="2" w:tplc="0C0A0005" w:tentative="1">
+      <w:start w:val="1"/>
+      <w:numFmt w:val="bullet"/>
+      <w:lvlText w:val=""/>
+      <w:lvlJc w:val="left"/>
+      <w:pPr>
+        <w:ind w:left="2160" w:hanging="360"/>
+      </w:pPr>
+      <w:rPr>
+        <w:rFonts w:ascii="Wingdings" w:hAnsi="Wingdings" w:hint="default"/>
+      </w:rPr>
+    </w:lvl>
+    <w:lvl w:ilvl="3" w:tplc="0C0A0001" w:tentative="1">
+      <w:start w:val="1"/>
+      <w:numFmt w:val="bullet"/>
+      <w:lvlText w:val=""/>
+      <w:lvlJc w:val="left"/>
+      <w:pPr>
+        <w:ind w:left="2880" w:hanging="360"/>
+      </w:pPr>
+      <w:rPr>
+        <w:rFonts w:ascii="Symbol" w:hAnsi="Symbol" w:hint="default"/>
+      </w:rPr>
+    </w:lvl>
+    <w:lvl w:ilvl="4" w:tplc="0C0A0003" w:tentative="1">
+      <w:start w:val="1"/>
+      <w:numFmt w:val="bullet"/>
+      <w:lvlText w:val="o"/>
+      <w:lvlJc w:val="left"/>
+      <w:pPr>
+        <w:ind w:left="3600" w:hanging="360"/>
+      </w:pPr>
+      <w:rPr>
+        <w:rFonts w:ascii="Courier New" w:hAnsi="Courier New" w:cs="Courier New" w:hint="default"/>
+      </w:rPr>
+    </w:lvl>
+    <w:lvl w:ilvl="5" w:tplc="0C0A0005" w:tentative="1">
+      <w:start w:val="1"/>
+      <w:numFmt w:val="bullet"/>
+      <w:lvlText w:val=""/>
+      <w:lvlJc w:val="left"/>
+      <w:pPr>
+        <w:ind w:left="4320" w:hanging="360"/>
+      </w:pPr>
+      <w:rPr>
+        <w:rFonts w:ascii="Wingdings" w:hAnsi="Wingdings" w:hint="default"/>
+      </w:rPr>
+    </w:lvl>
+    <w:lvl w:ilvl="6" w:tplc="0C0A0001" w:tentative="1">
+      <w:start w:val="1"/>
+      <w:numFmt w:val="bullet"/>
+      <w:lvlText w:val=""/>
+      <w:lvlJc w:val="left"/>
+      <w:pPr>
+        <w:ind w:left="5040" w:hanging="360"/>
+      </w:pPr>
+      <w:rPr>
+        <w:rFonts w:ascii="Symbol" w:hAnsi="Symbol" w:hint="default"/>
+      </w:rPr>
+    </w:lvl>
+    <w:lvl w:ilvl="7" w:tplc="0C0A0003" w:tentative="1">
+      <w:start w:val="1"/>
+      <w:numFmt w:val="bullet"/>
+      <w:lvlText w:val="o"/>
+      <w:lvlJc w:val="left"/>
+      <w:pPr>
+        <w:ind w:left="5760" w:hanging="360"/>
+      </w:pPr>
+      <w:rPr>
+        <w:rFonts w:ascii="Courier New" w:hAnsi="Courier New" w:cs="Courier New" w:hint="default"/>
+      </w:rPr>
+    </w:lvl>
+    <w:lvl w:ilvl="8" w:tplc="0C0A0005" w:tentative="1">
+      <w:start w:val="1"/>
+      <w:numFmt w:val="bullet"/>
+      <w:lvlText w:val=""/>
+      <w:lvlJc w:val="left"/>
+      <w:pPr>
+        <w:ind w:left="6480" w:hanging="360"/>
+      </w:pPr>
+      <w:rPr>
+        <w:rFonts w:ascii="Wingdings" w:hAnsi="Wingdings" w:hint="default"/>
+      </w:rPr>
+    </w:lvl>
+  </w:abstractNum>
+  <w:abstractNum w:abstractNumId="13">
     <w:nsid w:val="577C65D5"/>
     <w:multiLevelType w:val="multilevel"/>
     <w:tmpl w:val="E7EA82DC"/>
@@ -6440,7 +9806,120 @@
       </w:rPr>
     </w:lvl>
   </w:abstractNum>
-  <w:abstractNum w:abstractNumId="7">
+  <w:abstractNum w:abstractNumId="14">
+    <w:nsid w:val="66DE1167"/>
+    <w:multiLevelType w:val="hybridMultilevel"/>
+    <w:tmpl w:val="C26AD6B6"/>
+    <w:lvl w:ilvl="0" w:tplc="0C0A0001">
+      <w:start w:val="1"/>
+      <w:numFmt w:val="bullet"/>
+      <w:lvlText w:val=""/>
+      <w:lvlJc w:val="left"/>
+      <w:pPr>
+        <w:ind w:left="720" w:hanging="360"/>
+      </w:pPr>
+      <w:rPr>
+        <w:rFonts w:ascii="Symbol" w:hAnsi="Symbol" w:hint="default"/>
+      </w:rPr>
+    </w:lvl>
+    <w:lvl w:ilvl="1" w:tplc="0C0A0003" w:tentative="1">
+      <w:start w:val="1"/>
+      <w:numFmt w:val="bullet"/>
+      <w:lvlText w:val="o"/>
+      <w:lvlJc w:val="left"/>
+      <w:pPr>
+        <w:ind w:left="1440" w:hanging="360"/>
+      </w:pPr>
+      <w:rPr>
+        <w:rFonts w:ascii="Courier New" w:hAnsi="Courier New" w:cs="Courier New" w:hint="default"/>
+      </w:rPr>
+    </w:lvl>
+    <w:lvl w:ilvl="2" w:tplc="0C0A0005" w:tentative="1">
+      <w:start w:val="1"/>
+      <w:numFmt w:val="bullet"/>
+      <w:lvlText w:val=""/>
+      <w:lvlJc w:val="left"/>
+      <w:pPr>
+        <w:ind w:left="2160" w:hanging="360"/>
+      </w:pPr>
+      <w:rPr>
+        <w:rFonts w:ascii="Wingdings" w:hAnsi="Wingdings" w:hint="default"/>
+      </w:rPr>
+    </w:lvl>
+    <w:lvl w:ilvl="3" w:tplc="0C0A0001" w:tentative="1">
+      <w:start w:val="1"/>
+      <w:numFmt w:val="bullet"/>
+      <w:lvlText w:val=""/>
+      <w:lvlJc w:val="left"/>
+      <w:pPr>
+        <w:ind w:left="2880" w:hanging="360"/>
+      </w:pPr>
+      <w:rPr>
+        <w:rFonts w:ascii="Symbol" w:hAnsi="Symbol" w:hint="default"/>
+      </w:rPr>
+    </w:lvl>
+    <w:lvl w:ilvl="4" w:tplc="0C0A0003" w:tentative="1">
+      <w:start w:val="1"/>
+      <w:numFmt w:val="bullet"/>
+      <w:lvlText w:val="o"/>
+      <w:lvlJc w:val="left"/>
+      <w:pPr>
+        <w:ind w:left="3600" w:hanging="360"/>
+      </w:pPr>
+      <w:rPr>
+        <w:rFonts w:ascii="Courier New" w:hAnsi="Courier New" w:cs="Courier New" w:hint="default"/>
+      </w:rPr>
+    </w:lvl>
+    <w:lvl w:ilvl="5" w:tplc="0C0A0005" w:tentative="1">
+      <w:start w:val="1"/>
+      <w:numFmt w:val="bullet"/>
+      <w:lvlText w:val=""/>
+      <w:lvlJc w:val="left"/>
+      <w:pPr>
+        <w:ind w:left="4320" w:hanging="360"/>
+      </w:pPr>
+      <w:rPr>
+        <w:rFonts w:ascii="Wingdings" w:hAnsi="Wingdings" w:hint="default"/>
+      </w:rPr>
+    </w:lvl>
+    <w:lvl w:ilvl="6" w:tplc="0C0A0001" w:tentative="1">
+      <w:start w:val="1"/>
+      <w:numFmt w:val="bullet"/>
+      <w:lvlText w:val=""/>
+      <w:lvlJc w:val="left"/>
+      <w:pPr>
+        <w:ind w:left="5040" w:hanging="360"/>
+      </w:pPr>
+      <w:rPr>
+        <w:rFonts w:ascii="Symbol" w:hAnsi="Symbol" w:hint="default"/>
+      </w:rPr>
+    </w:lvl>
+    <w:lvl w:ilvl="7" w:tplc="0C0A0003" w:tentative="1">
+      <w:start w:val="1"/>
+      <w:numFmt w:val="bullet"/>
+      <w:lvlText w:val="o"/>
+      <w:lvlJc w:val="left"/>
+      <w:pPr>
+        <w:ind w:left="5760" w:hanging="360"/>
+      </w:pPr>
+      <w:rPr>
+        <w:rFonts w:ascii="Courier New" w:hAnsi="Courier New" w:cs="Courier New" w:hint="default"/>
+      </w:rPr>
+    </w:lvl>
+    <w:lvl w:ilvl="8" w:tplc="0C0A0005" w:tentative="1">
+      <w:start w:val="1"/>
+      <w:numFmt w:val="bullet"/>
+      <w:lvlText w:val=""/>
+      <w:lvlJc w:val="left"/>
+      <w:pPr>
+        <w:ind w:left="6480" w:hanging="360"/>
+      </w:pPr>
+      <w:rPr>
+        <w:rFonts w:ascii="Wingdings" w:hAnsi="Wingdings" w:hint="default"/>
+      </w:rPr>
+    </w:lvl>
+  </w:abstractNum>
+  <w:abstractNum w:abstractNumId="15">
     <w:nsid w:val="6D80263A"/>
     <w:multiLevelType w:val="multilevel"/>
     <w:tmpl w:val="61E291DC"/>
@@ -6580,7 +10059,7 @@
       </w:rPr>
     </w:lvl>
   </w:abstractNum>
-  <w:abstractNum w:abstractNumId="8">
+  <w:abstractNum w:abstractNumId="16">
     <w:nsid w:val="70B06F8E"/>
     <w:multiLevelType w:val="hybridMultilevel"/>
     <w:tmpl w:val="B4E42DEA"/>
@@ -6693,7 +10172,7 @@
       </w:rPr>
     </w:lvl>
   </w:abstractNum>
-  <w:abstractNum w:abstractNumId="9">
+  <w:abstractNum w:abstractNumId="17">
     <w:nsid w:val="7A97523F"/>
     <w:multiLevelType w:val="multilevel"/>
     <w:tmpl w:val="F0E4DF5E"/>
@@ -6833,35 +10312,175 @@
       </w:rPr>
     </w:lvl>
   </w:abstractNum>
+  <w:abstractNum w:abstractNumId="18">
+    <w:nsid w:val="7A9866DB"/>
+    <w:multiLevelType w:val="hybridMultilevel"/>
+    <w:tmpl w:val="4B3A62B2"/>
+    <w:lvl w:ilvl="0" w:tplc="040A0001">
+      <w:start w:val="1"/>
+      <w:numFmt w:val="bullet"/>
+      <w:lvlText w:val=""/>
+      <w:lvlJc w:val="left"/>
+      <w:pPr>
+        <w:ind w:left="720" w:hanging="360"/>
+      </w:pPr>
+      <w:rPr>
+        <w:rFonts w:ascii="Symbol" w:hAnsi="Symbol" w:hint="default"/>
+      </w:rPr>
+    </w:lvl>
+    <w:lvl w:ilvl="1" w:tplc="040A0003" w:tentative="1">
+      <w:start w:val="1"/>
+      <w:numFmt w:val="bullet"/>
+      <w:lvlText w:val="o"/>
+      <w:lvlJc w:val="left"/>
+      <w:pPr>
+        <w:ind w:left="1440" w:hanging="360"/>
+      </w:pPr>
+      <w:rPr>
+        <w:rFonts w:ascii="Courier New" w:hAnsi="Courier New" w:cs="Courier New" w:hint="default"/>
+      </w:rPr>
+    </w:lvl>
+    <w:lvl w:ilvl="2" w:tplc="040A0005" w:tentative="1">
+      <w:start w:val="1"/>
+      <w:numFmt w:val="bullet"/>
+      <w:lvlText w:val=""/>
+      <w:lvlJc w:val="left"/>
+      <w:pPr>
+        <w:ind w:left="2160" w:hanging="360"/>
+      </w:pPr>
+      <w:rPr>
+        <w:rFonts w:ascii="Wingdings" w:hAnsi="Wingdings" w:hint="default"/>
+      </w:rPr>
+    </w:lvl>
+    <w:lvl w:ilvl="3" w:tplc="040A0001" w:tentative="1">
+      <w:start w:val="1"/>
+      <w:numFmt w:val="bullet"/>
+      <w:lvlText w:val=""/>
+      <w:lvlJc w:val="left"/>
+      <w:pPr>
+        <w:ind w:left="2880" w:hanging="360"/>
+      </w:pPr>
+      <w:rPr>
+        <w:rFonts w:ascii="Symbol" w:hAnsi="Symbol" w:hint="default"/>
+      </w:rPr>
+    </w:lvl>
+    <w:lvl w:ilvl="4" w:tplc="040A0003" w:tentative="1">
+      <w:start w:val="1"/>
+      <w:numFmt w:val="bullet"/>
+      <w:lvlText w:val="o"/>
+      <w:lvlJc w:val="left"/>
+      <w:pPr>
+        <w:ind w:left="3600" w:hanging="360"/>
+      </w:pPr>
+      <w:rPr>
+        <w:rFonts w:ascii="Courier New" w:hAnsi="Courier New" w:cs="Courier New" w:hint="default"/>
+      </w:rPr>
+    </w:lvl>
+    <w:lvl w:ilvl="5" w:tplc="040A0005" w:tentative="1">
+      <w:start w:val="1"/>
+      <w:numFmt w:val="bullet"/>
+      <w:lvlText w:val=""/>
+      <w:lvlJc w:val="left"/>
+      <w:pPr>
+        <w:ind w:left="4320" w:hanging="360"/>
+      </w:pPr>
+      <w:rPr>
+        <w:rFonts w:ascii="Wingdings" w:hAnsi="Wingdings" w:hint="default"/>
+      </w:rPr>
+    </w:lvl>
+    <w:lvl w:ilvl="6" w:tplc="040A0001" w:tentative="1">
+      <w:start w:val="1"/>
+      <w:numFmt w:val="bullet"/>
+      <w:lvlText w:val=""/>
+      <w:lvlJc w:val="left"/>
+      <w:pPr>
+        <w:ind w:left="5040" w:hanging="360"/>
+      </w:pPr>
+      <w:rPr>
+        <w:rFonts w:ascii="Symbol" w:hAnsi="Symbol" w:hint="default"/>
+      </w:rPr>
+    </w:lvl>
+    <w:lvl w:ilvl="7" w:tplc="040A0003" w:tentative="1">
+      <w:start w:val="1"/>
+      <w:numFmt w:val="bullet"/>
+      <w:lvlText w:val="o"/>
+      <w:lvlJc w:val="left"/>
+      <w:pPr>
+        <w:ind w:left="5760" w:hanging="360"/>
+      </w:pPr>
+      <w:rPr>
+        <w:rFonts w:ascii="Courier New" w:hAnsi="Courier New" w:cs="Courier New" w:hint="default"/>
+      </w:rPr>
+    </w:lvl>
+    <w:lvl w:ilvl="8" w:tplc="040A0005" w:tentative="1">
+      <w:start w:val="1"/>
+      <w:numFmt w:val="bullet"/>
+      <w:lvlText w:val=""/>
+      <w:lvlJc w:val="left"/>
+      <w:pPr>
+        <w:ind w:left="6480" w:hanging="360"/>
+      </w:pPr>
+      <w:rPr>
+        <w:rFonts w:ascii="Wingdings" w:hAnsi="Wingdings" w:hint="default"/>
+      </w:rPr>
+    </w:lvl>
+  </w:abstractNum>
   <w:num w:numId="1">
-    <w:abstractNumId w:val="8"/>
+    <w:abstractNumId w:val="16"/>
   </w:num>
   <w:num w:numId="2">
-    <w:abstractNumId w:val="5"/>
+    <w:abstractNumId w:val="9"/>
   </w:num>
   <w:num w:numId="3">
     <w:abstractNumId w:val="2"/>
   </w:num>
   <w:num w:numId="4">
-    <w:abstractNumId w:val="6"/>
+    <w:abstractNumId w:val="13"/>
   </w:num>
   <w:num w:numId="5">
     <w:abstractNumId w:val="1"/>
   </w:num>
   <w:num w:numId="6">
-    <w:abstractNumId w:val="7"/>
+    <w:abstractNumId w:val="15"/>
   </w:num>
   <w:num w:numId="7">
     <w:abstractNumId w:val="3"/>
   </w:num>
   <w:num w:numId="8">
-    <w:abstractNumId w:val="9"/>
+    <w:abstractNumId w:val="17"/>
   </w:num>
   <w:num w:numId="9">
-    <w:abstractNumId w:val="4"/>
+    <w:abstractNumId w:val="7"/>
   </w:num>
   <w:num w:numId="10">
     <w:abstractNumId w:val="0"/>
+  </w:num>
+  <w:num w:numId="11">
+    <w:abstractNumId w:val="11"/>
+  </w:num>
+  <w:num w:numId="12">
+    <w:abstractNumId w:val="10"/>
+  </w:num>
+  <w:num w:numId="13">
+    <w:abstractNumId w:val="4"/>
+  </w:num>
+  <w:num w:numId="14">
+    <w:abstractNumId w:val="8"/>
+  </w:num>
+  <w:num w:numId="15">
+    <w:abstractNumId w:val="12"/>
+  </w:num>
+  <w:num w:numId="16">
+    <w:abstractNumId w:val="14"/>
+  </w:num>
+  <w:num w:numId="17">
+    <w:abstractNumId w:val="18"/>
+  </w:num>
+  <w:num w:numId="18">
+    <w:abstractNumId w:val="5"/>
+  </w:num>
+  <w:num w:numId="19">
+    <w:abstractNumId w:val="6"/>
   </w:num>
 </w:numbering>
 </file>
@@ -8556,7 +12175,7 @@
 </file>
 
 <file path=customXml/itemProps1.xml><?xml version="1.0" encoding="utf-8"?>
-<ds:datastoreItem xmlns:ds="http://schemas.openxmlformats.org/officeDocument/2006/customXml" ds:itemID="{A270CCD5-CCF6-439B-8760-108598D43D88}">
+<ds:datastoreItem xmlns:ds="http://schemas.openxmlformats.org/officeDocument/2006/customXml" ds:itemID="{C198F462-B104-4C8D-9045-2F74A83B7180}">
   <ds:schemaRefs>
     <ds:schemaRef ds:uri="http://schemas.openxmlformats.org/officeDocument/2006/bibliography"/>
   </ds:schemaRefs>

</xml_diff>

<commit_message>
Revisado y nuevo directorio
</commit_message>
<xml_diff>
--- a/Segundo Entregable/Espacio, Vida & Música - Entrega 2.docx
+++ b/Segundo Entregable/Espacio, Vida & Música - Entrega 2.docx
@@ -340,6 +340,7 @@
         </w:rPr>
       </w:pPr>
       <w:bookmarkStart w:id="0" w:name="_Toc435493934"/>
+      <w:bookmarkStart w:id="1" w:name="_Toc435966239"/>
       <w:r>
         <w:rPr>
           <w:rFonts w:asciiTheme="minorHAnsi" w:hAnsiTheme="minorHAnsi" w:cstheme="minorHAnsi"/>
@@ -348,6 +349,7 @@
         <w:t>Historial de versiones</w:t>
       </w:r>
       <w:bookmarkEnd w:id="0"/>
+      <w:bookmarkEnd w:id="1"/>
     </w:p>
     <w:p>
       <w:pPr>
@@ -815,7 +817,6 @@
           <w:docPartUnique/>
         </w:docPartObj>
       </w:sdtPr>
-      <w:sdtEndPr/>
       <w:sdtContent>
         <w:p>
           <w:pPr>
@@ -852,8 +853,6 @@
             <w:rPr>
               <w:rStyle w:val="Hipervnculo"/>
               <w:noProof/>
-              <w:sz w:val="24"/>
-              <w:szCs w:val="24"/>
             </w:rPr>
           </w:pPr>
           <w:r>
@@ -877,23 +876,19 @@
             </w:rPr>
             <w:fldChar w:fldCharType="separate"/>
           </w:r>
-          <w:hyperlink w:anchor="_Toc435493935" w:history="1">
+          <w:hyperlink w:anchor="_Toc435966239" w:history="1">
             <w:r>
               <w:rPr>
                 <w:rStyle w:val="Hipervnculo"/>
-                <w:rFonts w:eastAsia="Liberation Serif" w:cstheme="minorHAnsi"/>
+                <w:rFonts w:cstheme="minorHAnsi"/>
                 <w:noProof/>
-                <w:sz w:val="24"/>
-                <w:szCs w:val="24"/>
-              </w:rPr>
-              <w:t>1 - Introducción</w:t>
+              </w:rPr>
+              <w:t>Historial de versiones</w:t>
             </w:r>
             <w:r>
               <w:rPr>
                 <w:noProof/>
                 <w:webHidden/>
-                <w:sz w:val="24"/>
-                <w:szCs w:val="24"/>
               </w:rPr>
               <w:tab/>
             </w:r>
@@ -901,8 +896,6 @@
               <w:rPr>
                 <w:noProof/>
                 <w:webHidden/>
-                <w:sz w:val="24"/>
-                <w:szCs w:val="24"/>
               </w:rPr>
               <w:fldChar w:fldCharType="begin"/>
             </w:r>
@@ -910,25 +903,19 @@
               <w:rPr>
                 <w:noProof/>
                 <w:webHidden/>
-                <w:sz w:val="24"/>
-                <w:szCs w:val="24"/>
-              </w:rPr>
-              <w:instrText xml:space="preserve"> PAGEREF _Toc435493935 \h </w:instrText>
+              </w:rPr>
+              <w:instrText xml:space="preserve"> PAGEREF _Toc435966239 \h </w:instrText>
             </w:r>
             <w:r>
               <w:rPr>
                 <w:noProof/>
                 <w:webHidden/>
-                <w:sz w:val="24"/>
-                <w:szCs w:val="24"/>
               </w:rPr>
             </w:r>
             <w:r>
               <w:rPr>
                 <w:noProof/>
                 <w:webHidden/>
-                <w:sz w:val="24"/>
-                <w:szCs w:val="24"/>
               </w:rPr>
               <w:fldChar w:fldCharType="separate"/>
             </w:r>
@@ -936,17 +923,13 @@
               <w:rPr>
                 <w:noProof/>
                 <w:webHidden/>
-                <w:sz w:val="24"/>
-                <w:szCs w:val="24"/>
-              </w:rPr>
-              <w:t>4</w:t>
+              </w:rPr>
+              <w:t>2</w:t>
             </w:r>
             <w:r>
               <w:rPr>
                 <w:noProof/>
                 <w:webHidden/>
-                <w:sz w:val="24"/>
-                <w:szCs w:val="24"/>
               </w:rPr>
               <w:fldChar w:fldCharType="end"/>
             </w:r>
@@ -962,27 +945,21 @@
             <w:rPr>
               <w:rStyle w:val="Hipervnculo"/>
               <w:noProof/>
-              <w:sz w:val="24"/>
-              <w:szCs w:val="24"/>
             </w:rPr>
           </w:pPr>
-          <w:hyperlink w:anchor="_Toc435493938" w:history="1">
+          <w:hyperlink w:anchor="_Toc435966240" w:history="1">
             <w:r>
               <w:rPr>
                 <w:rStyle w:val="Hipervnculo"/>
-                <w:rFonts w:cstheme="minorHAnsi"/>
+                <w:rFonts w:eastAsia="Liberation Serif" w:cstheme="minorHAnsi"/>
                 <w:noProof/>
-                <w:sz w:val="24"/>
-                <w:szCs w:val="24"/>
-              </w:rPr>
-              <w:t>2 – Glosario</w:t>
+              </w:rPr>
+              <w:t>1 - Introducción</w:t>
             </w:r>
             <w:r>
               <w:rPr>
                 <w:noProof/>
                 <w:webHidden/>
-                <w:sz w:val="24"/>
-                <w:szCs w:val="24"/>
               </w:rPr>
               <w:tab/>
             </w:r>
@@ -990,8 +967,6 @@
               <w:rPr>
                 <w:noProof/>
                 <w:webHidden/>
-                <w:sz w:val="24"/>
-                <w:szCs w:val="24"/>
               </w:rPr>
               <w:fldChar w:fldCharType="begin"/>
             </w:r>
@@ -999,25 +974,19 @@
               <w:rPr>
                 <w:noProof/>
                 <w:webHidden/>
-                <w:sz w:val="24"/>
-                <w:szCs w:val="24"/>
-              </w:rPr>
-              <w:instrText xml:space="preserve"> PAGEREF _Toc435493938 \h </w:instrText>
+              </w:rPr>
+              <w:instrText xml:space="preserve"> PAGEREF _Toc435966240 \h </w:instrText>
             </w:r>
             <w:r>
               <w:rPr>
                 <w:noProof/>
                 <w:webHidden/>
-                <w:sz w:val="24"/>
-                <w:szCs w:val="24"/>
               </w:rPr>
             </w:r>
             <w:r>
               <w:rPr>
                 <w:noProof/>
                 <w:webHidden/>
-                <w:sz w:val="24"/>
-                <w:szCs w:val="24"/>
               </w:rPr>
               <w:fldChar w:fldCharType="separate"/>
             </w:r>
@@ -1025,17 +994,13 @@
               <w:rPr>
                 <w:noProof/>
                 <w:webHidden/>
-                <w:sz w:val="24"/>
-                <w:szCs w:val="24"/>
-              </w:rPr>
-              <w:t>6</w:t>
+              </w:rPr>
+              <w:t>5</w:t>
             </w:r>
             <w:r>
               <w:rPr>
                 <w:noProof/>
                 <w:webHidden/>
-                <w:sz w:val="24"/>
-                <w:szCs w:val="24"/>
               </w:rPr>
               <w:fldChar w:fldCharType="end"/>
             </w:r>
@@ -1051,27 +1016,21 @@
             <w:rPr>
               <w:rStyle w:val="Hipervnculo"/>
               <w:noProof/>
-              <w:sz w:val="24"/>
-              <w:szCs w:val="24"/>
             </w:rPr>
           </w:pPr>
-          <w:hyperlink w:anchor="_Toc435493939" w:history="1">
+          <w:hyperlink w:anchor="_Toc435966241" w:history="1">
             <w:r>
               <w:rPr>
                 <w:rStyle w:val="Hipervnculo"/>
                 <w:rFonts w:cstheme="minorHAnsi"/>
                 <w:noProof/>
-                <w:sz w:val="24"/>
-                <w:szCs w:val="24"/>
-              </w:rPr>
-              <w:t>3 – Modelo de negocio</w:t>
+              </w:rPr>
+              <w:t>2 – Glosario</w:t>
             </w:r>
             <w:r>
               <w:rPr>
                 <w:noProof/>
                 <w:webHidden/>
-                <w:sz w:val="24"/>
-                <w:szCs w:val="24"/>
               </w:rPr>
               <w:tab/>
             </w:r>
@@ -1079,8 +1038,6 @@
               <w:rPr>
                 <w:noProof/>
                 <w:webHidden/>
-                <w:sz w:val="24"/>
-                <w:szCs w:val="24"/>
               </w:rPr>
               <w:fldChar w:fldCharType="begin"/>
             </w:r>
@@ -1088,25 +1045,19 @@
               <w:rPr>
                 <w:noProof/>
                 <w:webHidden/>
-                <w:sz w:val="24"/>
-                <w:szCs w:val="24"/>
-              </w:rPr>
-              <w:instrText xml:space="preserve"> PAGEREF _Toc435493939 \h </w:instrText>
+              </w:rPr>
+              <w:instrText xml:space="preserve"> PAGEREF _Toc435966241 \h </w:instrText>
             </w:r>
             <w:r>
               <w:rPr>
                 <w:noProof/>
                 <w:webHidden/>
-                <w:sz w:val="24"/>
-                <w:szCs w:val="24"/>
               </w:rPr>
             </w:r>
             <w:r>
               <w:rPr>
                 <w:noProof/>
                 <w:webHidden/>
-                <w:sz w:val="24"/>
-                <w:szCs w:val="24"/>
               </w:rPr>
               <w:fldChar w:fldCharType="separate"/>
             </w:r>
@@ -1114,17 +1065,13 @@
               <w:rPr>
                 <w:noProof/>
                 <w:webHidden/>
-                <w:sz w:val="24"/>
-                <w:szCs w:val="24"/>
-              </w:rPr>
-              <w:t>7</w:t>
+              </w:rPr>
+              <w:t>6</w:t>
             </w:r>
             <w:r>
               <w:rPr>
                 <w:noProof/>
                 <w:webHidden/>
-                <w:sz w:val="24"/>
-                <w:szCs w:val="24"/>
               </w:rPr>
               <w:fldChar w:fldCharType="end"/>
             </w:r>
@@ -1140,27 +1087,21 @@
             <w:rPr>
               <w:rStyle w:val="Hipervnculo"/>
               <w:noProof/>
-              <w:sz w:val="24"/>
-              <w:szCs w:val="24"/>
             </w:rPr>
           </w:pPr>
-          <w:hyperlink w:anchor="_Toc435493940" w:history="1">
+          <w:hyperlink w:anchor="_Toc435966242" w:history="1">
             <w:r>
               <w:rPr>
                 <w:rStyle w:val="Hipervnculo"/>
                 <w:rFonts w:cstheme="minorHAnsi"/>
                 <w:noProof/>
-                <w:sz w:val="24"/>
-                <w:szCs w:val="24"/>
-              </w:rPr>
-              <w:t>4 – Visión general del sistema</w:t>
+              </w:rPr>
+              <w:t>3 – Modelo de negocio</w:t>
             </w:r>
             <w:r>
               <w:rPr>
                 <w:noProof/>
                 <w:webHidden/>
-                <w:sz w:val="24"/>
-                <w:szCs w:val="24"/>
               </w:rPr>
               <w:tab/>
             </w:r>
@@ -1168,8 +1109,6 @@
               <w:rPr>
                 <w:noProof/>
                 <w:webHidden/>
-                <w:sz w:val="24"/>
-                <w:szCs w:val="24"/>
               </w:rPr>
               <w:fldChar w:fldCharType="begin"/>
             </w:r>
@@ -1177,25 +1116,19 @@
               <w:rPr>
                 <w:noProof/>
                 <w:webHidden/>
-                <w:sz w:val="24"/>
-                <w:szCs w:val="24"/>
-              </w:rPr>
-              <w:instrText xml:space="preserve"> PAGEREF _Toc435493940 \h </w:instrText>
+              </w:rPr>
+              <w:instrText xml:space="preserve"> PAGEREF _Toc435966242 \h </w:instrText>
             </w:r>
             <w:r>
               <w:rPr>
                 <w:noProof/>
                 <w:webHidden/>
-                <w:sz w:val="24"/>
-                <w:szCs w:val="24"/>
               </w:rPr>
             </w:r>
             <w:r>
               <w:rPr>
                 <w:noProof/>
                 <w:webHidden/>
-                <w:sz w:val="24"/>
-                <w:szCs w:val="24"/>
               </w:rPr>
               <w:fldChar w:fldCharType="separate"/>
             </w:r>
@@ -1203,17 +1136,13 @@
               <w:rPr>
                 <w:noProof/>
                 <w:webHidden/>
-                <w:sz w:val="24"/>
-                <w:szCs w:val="24"/>
-              </w:rPr>
-              <w:t>10</w:t>
+              </w:rPr>
+              <w:t>7</w:t>
             </w:r>
             <w:r>
               <w:rPr>
                 <w:noProof/>
                 <w:webHidden/>
-                <w:sz w:val="24"/>
-                <w:szCs w:val="24"/>
               </w:rPr>
               <w:fldChar w:fldCharType="end"/>
             </w:r>
@@ -1229,27 +1158,21 @@
             <w:rPr>
               <w:rStyle w:val="Hipervnculo"/>
               <w:noProof/>
-              <w:sz w:val="24"/>
-              <w:szCs w:val="24"/>
             </w:rPr>
           </w:pPr>
-          <w:hyperlink w:anchor="_Toc435493944" w:history="1">
+          <w:hyperlink w:anchor="_Toc435966243" w:history="1">
             <w:r>
               <w:rPr>
                 <w:rStyle w:val="Hipervnculo"/>
                 <w:rFonts w:cstheme="minorHAnsi"/>
                 <w:noProof/>
-                <w:sz w:val="24"/>
-                <w:szCs w:val="24"/>
-              </w:rPr>
-              <w:t>5 – Catálogo de requisitos</w:t>
+              </w:rPr>
+              <w:t>4 – Visión general del sistema</w:t>
             </w:r>
             <w:r>
               <w:rPr>
                 <w:noProof/>
                 <w:webHidden/>
-                <w:sz w:val="24"/>
-                <w:szCs w:val="24"/>
               </w:rPr>
               <w:tab/>
             </w:r>
@@ -1257,8 +1180,6 @@
               <w:rPr>
                 <w:noProof/>
                 <w:webHidden/>
-                <w:sz w:val="24"/>
-                <w:szCs w:val="24"/>
               </w:rPr>
               <w:fldChar w:fldCharType="begin"/>
             </w:r>
@@ -1266,25 +1187,19 @@
               <w:rPr>
                 <w:noProof/>
                 <w:webHidden/>
-                <w:sz w:val="24"/>
-                <w:szCs w:val="24"/>
-              </w:rPr>
-              <w:instrText xml:space="preserve"> PAGEREF _Toc435493944 \h </w:instrText>
+              </w:rPr>
+              <w:instrText xml:space="preserve"> PAGEREF _Toc435966243 \h </w:instrText>
             </w:r>
             <w:r>
               <w:rPr>
                 <w:noProof/>
                 <w:webHidden/>
-                <w:sz w:val="24"/>
-                <w:szCs w:val="24"/>
               </w:rPr>
             </w:r>
             <w:r>
               <w:rPr>
                 <w:noProof/>
                 <w:webHidden/>
-                <w:sz w:val="24"/>
-                <w:szCs w:val="24"/>
               </w:rPr>
               <w:fldChar w:fldCharType="separate"/>
             </w:r>
@@ -1292,17 +1207,606 @@
               <w:rPr>
                 <w:noProof/>
                 <w:webHidden/>
-                <w:sz w:val="24"/>
-                <w:szCs w:val="24"/>
-              </w:rPr>
-              <w:t>11</w:t>
+              </w:rPr>
+              <w:t>10</w:t>
             </w:r>
             <w:r>
               <w:rPr>
                 <w:noProof/>
                 <w:webHidden/>
-                <w:sz w:val="24"/>
-                <w:szCs w:val="24"/>
+              </w:rPr>
+              <w:fldChar w:fldCharType="end"/>
+            </w:r>
+          </w:hyperlink>
+        </w:p>
+        <w:p/>
+        <w:p>
+          <w:pPr>
+            <w:pStyle w:val="TDC1"/>
+            <w:tabs>
+              <w:tab w:val="right" w:leader="dot" w:pos="8494"/>
+            </w:tabs>
+            <w:rPr>
+              <w:noProof/>
+              <w:color w:val="0000FF" w:themeColor="hyperlink"/>
+              <w:u w:val="single"/>
+            </w:rPr>
+          </w:pPr>
+          <w:hyperlink w:anchor="_Toc435966247" w:history="1">
+            <w:r>
+              <w:rPr>
+                <w:rStyle w:val="Hipervnculo"/>
+                <w:rFonts w:cstheme="minorHAnsi"/>
+                <w:noProof/>
+              </w:rPr>
+              <w:t>5 – Catálogo de requisitos</w:t>
+            </w:r>
+            <w:r>
+              <w:rPr>
+                <w:noProof/>
+                <w:webHidden/>
+              </w:rPr>
+              <w:tab/>
+            </w:r>
+            <w:r>
+              <w:rPr>
+                <w:noProof/>
+                <w:webHidden/>
+              </w:rPr>
+              <w:fldChar w:fldCharType="begin"/>
+            </w:r>
+            <w:r>
+              <w:rPr>
+                <w:noProof/>
+                <w:webHidden/>
+              </w:rPr>
+              <w:instrText xml:space="preserve"> PAGEREF _Toc435966247 \h </w:instrText>
+            </w:r>
+            <w:r>
+              <w:rPr>
+                <w:noProof/>
+                <w:webHidden/>
+              </w:rPr>
+            </w:r>
+            <w:r>
+              <w:rPr>
+                <w:noProof/>
+                <w:webHidden/>
+              </w:rPr>
+              <w:fldChar w:fldCharType="separate"/>
+            </w:r>
+            <w:r>
+              <w:rPr>
+                <w:noProof/>
+                <w:webHidden/>
+              </w:rPr>
+              <w:t>11</w:t>
+            </w:r>
+            <w:r>
+              <w:rPr>
+                <w:noProof/>
+                <w:webHidden/>
+              </w:rPr>
+              <w:fldChar w:fldCharType="end"/>
+            </w:r>
+          </w:hyperlink>
+        </w:p>
+        <w:p>
+          <w:pPr>
+            <w:pStyle w:val="TDC2"/>
+            <w:tabs>
+              <w:tab w:val="right" w:leader="dot" w:pos="8494"/>
+            </w:tabs>
+            <w:rPr>
+              <w:rFonts w:eastAsiaTheme="minorEastAsia"/>
+              <w:noProof/>
+              <w:lang w:val="es-ES_tradnl" w:eastAsia="es-ES_tradnl"/>
+            </w:rPr>
+          </w:pPr>
+          <w:hyperlink w:anchor="_Toc435966248" w:history="1">
+            <w:r>
+              <w:rPr>
+                <w:rStyle w:val="Hipervnculo"/>
+                <w:noProof/>
+              </w:rPr>
+              <w:t>Requisitos de información</w:t>
+            </w:r>
+            <w:r>
+              <w:rPr>
+                <w:noProof/>
+                <w:webHidden/>
+              </w:rPr>
+              <w:tab/>
+            </w:r>
+            <w:r>
+              <w:rPr>
+                <w:noProof/>
+                <w:webHidden/>
+              </w:rPr>
+              <w:fldChar w:fldCharType="begin"/>
+            </w:r>
+            <w:r>
+              <w:rPr>
+                <w:noProof/>
+                <w:webHidden/>
+              </w:rPr>
+              <w:instrText xml:space="preserve"> PAGEREF _Toc435966248 \h </w:instrText>
+            </w:r>
+            <w:r>
+              <w:rPr>
+                <w:noProof/>
+                <w:webHidden/>
+              </w:rPr>
+            </w:r>
+            <w:r>
+              <w:rPr>
+                <w:noProof/>
+                <w:webHidden/>
+              </w:rPr>
+              <w:fldChar w:fldCharType="separate"/>
+            </w:r>
+            <w:r>
+              <w:rPr>
+                <w:noProof/>
+                <w:webHidden/>
+              </w:rPr>
+              <w:t>11</w:t>
+            </w:r>
+            <w:r>
+              <w:rPr>
+                <w:noProof/>
+                <w:webHidden/>
+              </w:rPr>
+              <w:fldChar w:fldCharType="end"/>
+            </w:r>
+          </w:hyperlink>
+        </w:p>
+        <w:p>
+          <w:pPr>
+            <w:pStyle w:val="TDC2"/>
+            <w:tabs>
+              <w:tab w:val="right" w:leader="dot" w:pos="8494"/>
+            </w:tabs>
+            <w:rPr>
+              <w:rFonts w:eastAsiaTheme="minorEastAsia"/>
+              <w:noProof/>
+              <w:lang w:val="es-ES_tradnl" w:eastAsia="es-ES_tradnl"/>
+            </w:rPr>
+          </w:pPr>
+          <w:hyperlink w:anchor="_Toc435966253" w:history="1">
+            <w:r>
+              <w:rPr>
+                <w:rStyle w:val="Hipervnculo"/>
+                <w:noProof/>
+              </w:rPr>
+              <w:t>Reglas de negocio</w:t>
+            </w:r>
+            <w:r>
+              <w:rPr>
+                <w:noProof/>
+                <w:webHidden/>
+              </w:rPr>
+              <w:tab/>
+            </w:r>
+            <w:r>
+              <w:rPr>
+                <w:noProof/>
+                <w:webHidden/>
+              </w:rPr>
+              <w:fldChar w:fldCharType="begin"/>
+            </w:r>
+            <w:r>
+              <w:rPr>
+                <w:noProof/>
+                <w:webHidden/>
+              </w:rPr>
+              <w:instrText xml:space="preserve"> PAGEREF _Toc435966253 \h </w:instrText>
+            </w:r>
+            <w:r>
+              <w:rPr>
+                <w:noProof/>
+                <w:webHidden/>
+              </w:rPr>
+            </w:r>
+            <w:r>
+              <w:rPr>
+                <w:noProof/>
+                <w:webHidden/>
+              </w:rPr>
+              <w:fldChar w:fldCharType="separate"/>
+            </w:r>
+            <w:r>
+              <w:rPr>
+                <w:noProof/>
+                <w:webHidden/>
+              </w:rPr>
+              <w:t>12</w:t>
+            </w:r>
+            <w:r>
+              <w:rPr>
+                <w:noProof/>
+                <w:webHidden/>
+              </w:rPr>
+              <w:fldChar w:fldCharType="end"/>
+            </w:r>
+          </w:hyperlink>
+        </w:p>
+        <w:p>
+          <w:pPr>
+            <w:pStyle w:val="TDC2"/>
+            <w:tabs>
+              <w:tab w:val="right" w:leader="dot" w:pos="8494"/>
+            </w:tabs>
+            <w:rPr>
+              <w:rStyle w:val="Hipervnculo"/>
+              <w:noProof/>
+            </w:rPr>
+          </w:pPr>
+          <w:hyperlink w:anchor="_Toc435966257" w:history="1">
+            <w:r>
+              <w:rPr>
+                <w:rStyle w:val="Hipervnculo"/>
+                <w:noProof/>
+              </w:rPr>
+              <w:t>Requisitos funcionales</w:t>
+            </w:r>
+            <w:r>
+              <w:rPr>
+                <w:noProof/>
+                <w:webHidden/>
+              </w:rPr>
+              <w:tab/>
+            </w:r>
+            <w:r>
+              <w:rPr>
+                <w:noProof/>
+                <w:webHidden/>
+              </w:rPr>
+              <w:fldChar w:fldCharType="begin"/>
+            </w:r>
+            <w:r>
+              <w:rPr>
+                <w:noProof/>
+                <w:webHidden/>
+              </w:rPr>
+              <w:instrText xml:space="preserve"> PAGEREF _Toc435966257 \h </w:instrText>
+            </w:r>
+            <w:r>
+              <w:rPr>
+                <w:noProof/>
+                <w:webHidden/>
+              </w:rPr>
+            </w:r>
+            <w:r>
+              <w:rPr>
+                <w:noProof/>
+                <w:webHidden/>
+              </w:rPr>
+              <w:fldChar w:fldCharType="separate"/>
+            </w:r>
+            <w:r>
+              <w:rPr>
+                <w:noProof/>
+                <w:webHidden/>
+              </w:rPr>
+              <w:t>13</w:t>
+            </w:r>
+            <w:r>
+              <w:rPr>
+                <w:noProof/>
+                <w:webHidden/>
+              </w:rPr>
+              <w:fldChar w:fldCharType="end"/>
+            </w:r>
+          </w:hyperlink>
+        </w:p>
+        <w:p/>
+        <w:p>
+          <w:pPr>
+            <w:pStyle w:val="TDC1"/>
+            <w:tabs>
+              <w:tab w:val="right" w:leader="dot" w:pos="8494"/>
+            </w:tabs>
+            <w:rPr>
+              <w:noProof/>
+              <w:color w:val="0000FF" w:themeColor="hyperlink"/>
+              <w:u w:val="single"/>
+            </w:rPr>
+          </w:pPr>
+          <w:hyperlink w:anchor="_Toc435966263" w:history="1">
+            <w:r>
+              <w:rPr>
+                <w:rStyle w:val="Hipervnculo"/>
+                <w:rFonts w:cstheme="minorHAnsi"/>
+                <w:noProof/>
+              </w:rPr>
+              <w:t>6 – Pruebas de aceptación</w:t>
+            </w:r>
+            <w:r>
+              <w:rPr>
+                <w:noProof/>
+                <w:webHidden/>
+              </w:rPr>
+              <w:tab/>
+            </w:r>
+            <w:r>
+              <w:rPr>
+                <w:noProof/>
+                <w:webHidden/>
+              </w:rPr>
+              <w:fldChar w:fldCharType="begin"/>
+            </w:r>
+            <w:r>
+              <w:rPr>
+                <w:noProof/>
+                <w:webHidden/>
+              </w:rPr>
+              <w:instrText xml:space="preserve"> PAGEREF _Toc435966263 \h </w:instrText>
+            </w:r>
+            <w:r>
+              <w:rPr>
+                <w:noProof/>
+                <w:webHidden/>
+              </w:rPr>
+            </w:r>
+            <w:r>
+              <w:rPr>
+                <w:noProof/>
+                <w:webHidden/>
+              </w:rPr>
+              <w:fldChar w:fldCharType="separate"/>
+            </w:r>
+            <w:r>
+              <w:rPr>
+                <w:noProof/>
+                <w:webHidden/>
+              </w:rPr>
+              <w:t>14</w:t>
+            </w:r>
+            <w:r>
+              <w:rPr>
+                <w:noProof/>
+                <w:webHidden/>
+              </w:rPr>
+              <w:fldChar w:fldCharType="end"/>
+            </w:r>
+          </w:hyperlink>
+        </w:p>
+        <w:p>
+          <w:pPr>
+            <w:pStyle w:val="TDC2"/>
+            <w:tabs>
+              <w:tab w:val="right" w:leader="dot" w:pos="8494"/>
+            </w:tabs>
+            <w:rPr>
+              <w:rFonts w:eastAsiaTheme="minorEastAsia"/>
+              <w:noProof/>
+              <w:lang w:val="es-ES_tradnl" w:eastAsia="es-ES_tradnl"/>
+            </w:rPr>
+          </w:pPr>
+          <w:hyperlink w:anchor="_Toc435966264" w:history="1">
+            <w:r>
+              <w:rPr>
+                <w:rStyle w:val="Hipervnculo"/>
+                <w:rFonts w:cstheme="minorHAnsi"/>
+                <w:noProof/>
+              </w:rPr>
+              <w:t xml:space="preserve">Pruebas de aceptación </w:t>
+            </w:r>
+            <w:r>
+              <w:rPr>
+                <w:rStyle w:val="Hipervnculo"/>
+                <w:noProof/>
+              </w:rPr>
+              <w:t>de los requisitos de información</w:t>
+            </w:r>
+            <w:r>
+              <w:rPr>
+                <w:noProof/>
+                <w:webHidden/>
+              </w:rPr>
+              <w:tab/>
+            </w:r>
+            <w:r>
+              <w:rPr>
+                <w:noProof/>
+                <w:webHidden/>
+              </w:rPr>
+              <w:fldChar w:fldCharType="begin"/>
+            </w:r>
+            <w:r>
+              <w:rPr>
+                <w:noProof/>
+                <w:webHidden/>
+              </w:rPr>
+              <w:instrText xml:space="preserve"> PAGEREF _Toc435966264 \h </w:instrText>
+            </w:r>
+            <w:r>
+              <w:rPr>
+                <w:noProof/>
+                <w:webHidden/>
+              </w:rPr>
+            </w:r>
+            <w:r>
+              <w:rPr>
+                <w:noProof/>
+                <w:webHidden/>
+              </w:rPr>
+              <w:fldChar w:fldCharType="separate"/>
+            </w:r>
+            <w:r>
+              <w:rPr>
+                <w:noProof/>
+                <w:webHidden/>
+              </w:rPr>
+              <w:t>14</w:t>
+            </w:r>
+            <w:r>
+              <w:rPr>
+                <w:noProof/>
+                <w:webHidden/>
+              </w:rPr>
+              <w:fldChar w:fldCharType="end"/>
+            </w:r>
+          </w:hyperlink>
+        </w:p>
+        <w:p>
+          <w:pPr>
+            <w:pStyle w:val="TDC2"/>
+            <w:tabs>
+              <w:tab w:val="right" w:leader="dot" w:pos="8494"/>
+            </w:tabs>
+            <w:rPr>
+              <w:noProof/>
+              <w:color w:val="0000FF" w:themeColor="hyperlink"/>
+              <w:u w:val="single"/>
+            </w:rPr>
+          </w:pPr>
+          <w:hyperlink w:anchor="_Toc435966269" w:history="1">
+            <w:r>
+              <w:rPr>
+                <w:rStyle w:val="Hipervnculo"/>
+                <w:rFonts w:cstheme="minorHAnsi"/>
+                <w:noProof/>
+              </w:rPr>
+              <w:t xml:space="preserve">Pruebas de aceptación de las </w:t>
+            </w:r>
+            <w:r>
+              <w:rPr>
+                <w:rStyle w:val="Hipervnculo"/>
+                <w:noProof/>
+              </w:rPr>
+              <w:t>reglas de negocio</w:t>
+            </w:r>
+            <w:r>
+              <w:rPr>
+                <w:noProof/>
+                <w:webHidden/>
+              </w:rPr>
+              <w:tab/>
+            </w:r>
+            <w:r>
+              <w:rPr>
+                <w:noProof/>
+                <w:webHidden/>
+              </w:rPr>
+              <w:fldChar w:fldCharType="begin"/>
+            </w:r>
+            <w:r>
+              <w:rPr>
+                <w:noProof/>
+                <w:webHidden/>
+              </w:rPr>
+              <w:instrText xml:space="preserve"> PAGEREF _Toc435966269 \h </w:instrText>
+            </w:r>
+            <w:r>
+              <w:rPr>
+                <w:noProof/>
+                <w:webHidden/>
+              </w:rPr>
+            </w:r>
+            <w:r>
+              <w:rPr>
+                <w:noProof/>
+                <w:webHidden/>
+              </w:rPr>
+              <w:fldChar w:fldCharType="separate"/>
+            </w:r>
+            <w:r>
+              <w:rPr>
+                <w:noProof/>
+                <w:webHidden/>
+              </w:rPr>
+              <w:t>15</w:t>
+            </w:r>
+            <w:r>
+              <w:rPr>
+                <w:noProof/>
+                <w:webHidden/>
+              </w:rPr>
+              <w:fldChar w:fldCharType="end"/>
+            </w:r>
+          </w:hyperlink>
+        </w:p>
+        <w:p>
+          <w:pPr>
+            <w:pStyle w:val="TDC2"/>
+            <w:tabs>
+              <w:tab w:val="right" w:leader="dot" w:pos="8494"/>
+            </w:tabs>
+            <w:rPr>
+              <w:noProof/>
+              <w:color w:val="0000FF" w:themeColor="hyperlink"/>
+              <w:u w:val="single"/>
+            </w:rPr>
+          </w:pPr>
+          <w:hyperlink w:anchor="_Toc435966273" w:history="1">
+            <w:r>
+              <w:rPr>
+                <w:rStyle w:val="Hipervnculo"/>
+                <w:noProof/>
+              </w:rPr>
+              <w:t>Pruebas de acepta</w:t>
+            </w:r>
+            <w:r>
+              <w:rPr>
+                <w:rStyle w:val="Hipervnculo"/>
+                <w:noProof/>
+              </w:rPr>
+              <w:t>c</w:t>
+            </w:r>
+            <w:r>
+              <w:rPr>
+                <w:rStyle w:val="Hipervnculo"/>
+                <w:noProof/>
+              </w:rPr>
+              <w:t>ión de los requisitos funcionales</w:t>
+            </w:r>
+            <w:r>
+              <w:rPr>
+                <w:noProof/>
+                <w:webHidden/>
+              </w:rPr>
+              <w:tab/>
+            </w:r>
+            <w:r>
+              <w:rPr>
+                <w:noProof/>
+                <w:webHidden/>
+              </w:rPr>
+              <w:fldChar w:fldCharType="begin"/>
+            </w:r>
+            <w:r>
+              <w:rPr>
+                <w:noProof/>
+                <w:webHidden/>
+              </w:rPr>
+              <w:instrText xml:space="preserve"> PAGEREF _Toc435966273 \h </w:instrText>
+            </w:r>
+            <w:r>
+              <w:rPr>
+                <w:noProof/>
+                <w:webHidden/>
+              </w:rPr>
+            </w:r>
+            <w:r>
+              <w:rPr>
+                <w:noProof/>
+                <w:webHidden/>
+              </w:rPr>
+              <w:fldChar w:fldCharType="separate"/>
+            </w:r>
+            <w:r>
+              <w:rPr>
+                <w:noProof/>
+                <w:webHidden/>
+              </w:rPr>
+              <w:t>16</w:t>
+            </w:r>
+            <w:r>
+              <w:rPr>
+                <w:noProof/>
+                <w:webHidden/>
               </w:rPr>
               <w:fldChar w:fldCharType="end"/>
             </w:r>
@@ -1318,27 +1822,21 @@
             <w:rPr>
               <w:rStyle w:val="Hipervnculo"/>
               <w:noProof/>
-              <w:sz w:val="24"/>
-              <w:szCs w:val="24"/>
             </w:rPr>
           </w:pPr>
-          <w:hyperlink w:anchor="_Toc435493945" w:history="1">
+          <w:hyperlink w:anchor="_Toc435966279" w:history="1">
             <w:r>
               <w:rPr>
                 <w:rStyle w:val="Hipervnculo"/>
                 <w:rFonts w:cstheme="minorHAnsi"/>
                 <w:noProof/>
-                <w:sz w:val="24"/>
-                <w:szCs w:val="24"/>
-              </w:rPr>
-              <w:t>6 – Pruebas de aceptación</w:t>
+              </w:rPr>
+              <w:t>7 – Modelo conceptual</w:t>
             </w:r>
             <w:r>
               <w:rPr>
                 <w:noProof/>
                 <w:webHidden/>
-                <w:sz w:val="24"/>
-                <w:szCs w:val="24"/>
               </w:rPr>
               <w:tab/>
             </w:r>
@@ -1346,8 +1844,6 @@
               <w:rPr>
                 <w:noProof/>
                 <w:webHidden/>
-                <w:sz w:val="24"/>
-                <w:szCs w:val="24"/>
               </w:rPr>
               <w:fldChar w:fldCharType="begin"/>
             </w:r>
@@ -1355,25 +1851,19 @@
               <w:rPr>
                 <w:noProof/>
                 <w:webHidden/>
-                <w:sz w:val="24"/>
-                <w:szCs w:val="24"/>
-              </w:rPr>
-              <w:instrText xml:space="preserve"> PAGEREF _Toc435493945 \h </w:instrText>
+              </w:rPr>
+              <w:instrText xml:space="preserve"> PAGEREF _Toc435966279 \h </w:instrText>
             </w:r>
             <w:r>
               <w:rPr>
                 <w:noProof/>
                 <w:webHidden/>
-                <w:sz w:val="24"/>
-                <w:szCs w:val="24"/>
               </w:rPr>
             </w:r>
             <w:r>
               <w:rPr>
                 <w:noProof/>
                 <w:webHidden/>
-                <w:sz w:val="24"/>
-                <w:szCs w:val="24"/>
               </w:rPr>
               <w:fldChar w:fldCharType="separate"/>
             </w:r>
@@ -1381,17 +1871,13 @@
               <w:rPr>
                 <w:noProof/>
                 <w:webHidden/>
-                <w:sz w:val="24"/>
-                <w:szCs w:val="24"/>
-              </w:rPr>
-              <w:t>12</w:t>
+              </w:rPr>
+              <w:t>17</w:t>
             </w:r>
             <w:r>
               <w:rPr>
                 <w:noProof/>
                 <w:webHidden/>
-                <w:sz w:val="24"/>
-                <w:szCs w:val="24"/>
               </w:rPr>
               <w:fldChar w:fldCharType="end"/>
             </w:r>
@@ -1407,27 +1893,21 @@
             <w:rPr>
               <w:rStyle w:val="Hipervnculo"/>
               <w:noProof/>
-              <w:sz w:val="24"/>
-              <w:szCs w:val="24"/>
             </w:rPr>
           </w:pPr>
-          <w:hyperlink w:anchor="_Toc435493946" w:history="1">
+          <w:hyperlink w:anchor="_Toc435966280" w:history="1">
             <w:r>
               <w:rPr>
                 <w:rStyle w:val="Hipervnculo"/>
                 <w:rFonts w:cstheme="minorHAnsi"/>
                 <w:noProof/>
-                <w:sz w:val="24"/>
-                <w:szCs w:val="24"/>
-              </w:rPr>
-              <w:t>7 – Modelo conceptual</w:t>
+              </w:rPr>
+              <w:t>8 – Matrices de trazabilidad</w:t>
             </w:r>
             <w:r>
               <w:rPr>
                 <w:noProof/>
                 <w:webHidden/>
-                <w:sz w:val="24"/>
-                <w:szCs w:val="24"/>
               </w:rPr>
               <w:tab/>
             </w:r>
@@ -1435,8 +1915,6 @@
               <w:rPr>
                 <w:noProof/>
                 <w:webHidden/>
-                <w:sz w:val="24"/>
-                <w:szCs w:val="24"/>
               </w:rPr>
               <w:fldChar w:fldCharType="begin"/>
             </w:r>
@@ -1444,25 +1922,19 @@
               <w:rPr>
                 <w:noProof/>
                 <w:webHidden/>
-                <w:sz w:val="24"/>
-                <w:szCs w:val="24"/>
-              </w:rPr>
-              <w:instrText xml:space="preserve"> PAGEREF _Toc435493946 \h </w:instrText>
+              </w:rPr>
+              <w:instrText xml:space="preserve"> PAGEREF _Toc435966280 \h </w:instrText>
             </w:r>
             <w:r>
               <w:rPr>
                 <w:noProof/>
                 <w:webHidden/>
-                <w:sz w:val="24"/>
-                <w:szCs w:val="24"/>
               </w:rPr>
             </w:r>
             <w:r>
               <w:rPr>
                 <w:noProof/>
                 <w:webHidden/>
-                <w:sz w:val="24"/>
-                <w:szCs w:val="24"/>
               </w:rPr>
               <w:fldChar w:fldCharType="separate"/>
             </w:r>
@@ -1470,17 +1942,13 @@
               <w:rPr>
                 <w:noProof/>
                 <w:webHidden/>
-                <w:sz w:val="24"/>
-                <w:szCs w:val="24"/>
-              </w:rPr>
-              <w:t>13</w:t>
+              </w:rPr>
+              <w:t>20</w:t>
             </w:r>
             <w:r>
               <w:rPr>
                 <w:noProof/>
                 <w:webHidden/>
-                <w:sz w:val="24"/>
-                <w:szCs w:val="24"/>
               </w:rPr>
               <w:fldChar w:fldCharType="end"/>
             </w:r>
@@ -1494,29 +1962,23 @@
               <w:tab w:val="right" w:leader="dot" w:pos="8494"/>
             </w:tabs>
             <w:rPr>
-              <w:rStyle w:val="Hipervnculo"/>
+              <w:rFonts w:eastAsiaTheme="minorEastAsia"/>
               <w:noProof/>
-              <w:sz w:val="24"/>
-              <w:szCs w:val="24"/>
+              <w:lang w:val="es-ES_tradnl" w:eastAsia="es-ES_tradnl"/>
             </w:rPr>
           </w:pPr>
-          <w:hyperlink w:anchor="_Toc435493947" w:history="1">
+          <w:hyperlink w:anchor="_Toc435966284" w:history="1">
             <w:r>
               <w:rPr>
                 <w:rStyle w:val="Hipervnculo"/>
-                <w:rFonts w:cstheme="minorHAnsi"/>
                 <w:noProof/>
-                <w:sz w:val="24"/>
-                <w:szCs w:val="24"/>
-              </w:rPr>
-              <w:t>8 – Matrices de trazabilidad</w:t>
+              </w:rPr>
+              <w:t>Anexo</w:t>
             </w:r>
             <w:r>
               <w:rPr>
                 <w:noProof/>
                 <w:webHidden/>
-                <w:sz w:val="24"/>
-                <w:szCs w:val="24"/>
               </w:rPr>
               <w:tab/>
             </w:r>
@@ -1524,8 +1986,6 @@
               <w:rPr>
                 <w:noProof/>
                 <w:webHidden/>
-                <w:sz w:val="24"/>
-                <w:szCs w:val="24"/>
               </w:rPr>
               <w:fldChar w:fldCharType="begin"/>
             </w:r>
@@ -1533,25 +1993,19 @@
               <w:rPr>
                 <w:noProof/>
                 <w:webHidden/>
-                <w:sz w:val="24"/>
-                <w:szCs w:val="24"/>
-              </w:rPr>
-              <w:instrText xml:space="preserve"> PAGEREF _Toc435493947 \h </w:instrText>
+              </w:rPr>
+              <w:instrText xml:space="preserve"> PAGEREF _Toc435966284 \h </w:instrText>
             </w:r>
             <w:r>
               <w:rPr>
                 <w:noProof/>
                 <w:webHidden/>
-                <w:sz w:val="24"/>
-                <w:szCs w:val="24"/>
               </w:rPr>
             </w:r>
             <w:r>
               <w:rPr>
                 <w:noProof/>
                 <w:webHidden/>
-                <w:sz w:val="24"/>
-                <w:szCs w:val="24"/>
               </w:rPr>
               <w:fldChar w:fldCharType="separate"/>
             </w:r>
@@ -1559,104 +2013,13 @@
               <w:rPr>
                 <w:noProof/>
                 <w:webHidden/>
-                <w:sz w:val="24"/>
-                <w:szCs w:val="24"/>
-              </w:rPr>
-              <w:t>14</w:t>
+              </w:rPr>
+              <w:t>22</w:t>
             </w:r>
             <w:r>
               <w:rPr>
                 <w:noProof/>
                 <w:webHidden/>
-                <w:sz w:val="24"/>
-                <w:szCs w:val="24"/>
-              </w:rPr>
-              <w:fldChar w:fldCharType="end"/>
-            </w:r>
-          </w:hyperlink>
-        </w:p>
-        <w:p/>
-        <w:p>
-          <w:pPr>
-            <w:pStyle w:val="TDC1"/>
-            <w:tabs>
-              <w:tab w:val="right" w:leader="dot" w:pos="8494"/>
-            </w:tabs>
-            <w:rPr>
-              <w:noProof/>
-              <w:sz w:val="24"/>
-              <w:szCs w:val="24"/>
-            </w:rPr>
-          </w:pPr>
-          <w:hyperlink w:anchor="_Toc435493948" w:history="1">
-            <w:r>
-              <w:rPr>
-                <w:rStyle w:val="Hipervnculo"/>
-                <w:noProof/>
-                <w:sz w:val="24"/>
-                <w:szCs w:val="24"/>
-              </w:rPr>
-              <w:t>Anexo</w:t>
-            </w:r>
-            <w:r>
-              <w:rPr>
-                <w:noProof/>
-                <w:webHidden/>
-                <w:sz w:val="24"/>
-                <w:szCs w:val="24"/>
-              </w:rPr>
-              <w:tab/>
-            </w:r>
-            <w:r>
-              <w:rPr>
-                <w:noProof/>
-                <w:webHidden/>
-                <w:sz w:val="24"/>
-                <w:szCs w:val="24"/>
-              </w:rPr>
-              <w:fldChar w:fldCharType="begin"/>
-            </w:r>
-            <w:r>
-              <w:rPr>
-                <w:noProof/>
-                <w:webHidden/>
-                <w:sz w:val="24"/>
-                <w:szCs w:val="24"/>
-              </w:rPr>
-              <w:instrText xml:space="preserve"> PAGEREF _Toc435493948 \h </w:instrText>
-            </w:r>
-            <w:r>
-              <w:rPr>
-                <w:noProof/>
-                <w:webHidden/>
-                <w:sz w:val="24"/>
-                <w:szCs w:val="24"/>
-              </w:rPr>
-            </w:r>
-            <w:r>
-              <w:rPr>
-                <w:noProof/>
-                <w:webHidden/>
-                <w:sz w:val="24"/>
-                <w:szCs w:val="24"/>
-              </w:rPr>
-              <w:fldChar w:fldCharType="separate"/>
-            </w:r>
-            <w:r>
-              <w:rPr>
-                <w:noProof/>
-                <w:webHidden/>
-                <w:sz w:val="24"/>
-                <w:szCs w:val="24"/>
-              </w:rPr>
-              <w:t>15</w:t>
-            </w:r>
-            <w:r>
-              <w:rPr>
-                <w:noProof/>
-                <w:webHidden/>
-                <w:sz w:val="24"/>
-                <w:szCs w:val="24"/>
               </w:rPr>
               <w:fldChar w:fldCharType="end"/>
             </w:r>
@@ -1699,8 +2062,8 @@
           <w:rFonts w:asciiTheme="minorHAnsi" w:eastAsia="Liberation Serif" w:hAnsiTheme="minorHAnsi" w:cstheme="minorHAnsi"/>
         </w:rPr>
       </w:pPr>
-      <w:bookmarkStart w:id="1" w:name="_Toc435493935"/>
       <w:bookmarkStart w:id="2" w:name="Introduccion"/>
+      <w:bookmarkStart w:id="3" w:name="_Toc435966240"/>
       <w:r>
         <w:rPr>
           <w:rFonts w:asciiTheme="minorHAnsi" w:eastAsia="Liberation Serif" w:hAnsiTheme="minorHAnsi" w:cstheme="minorHAnsi"/>
@@ -1708,7 +2071,7 @@
         <w:lastRenderedPageBreak/>
         <w:t>1 - Introducción</w:t>
       </w:r>
-      <w:bookmarkEnd w:id="1"/>
+      <w:bookmarkEnd w:id="3"/>
       <w:r>
         <w:rPr>
           <w:rFonts w:asciiTheme="minorHAnsi" w:eastAsia="Liberation Serif" w:hAnsiTheme="minorHAnsi" w:cstheme="minorHAnsi"/>
@@ -1786,7 +2149,17 @@
           <w:sz w:val="24"/>
           <w:szCs w:val="24"/>
         </w:rPr>
-        <w:t xml:space="preserve">Nuestro sistema de información va destinado a dar solución a las necesidades del proyecto “Espacio, Vida &amp; Música” (EVM en adelante). Este es un proyecto que está bajo la cobertura de la “Fundación Pasión y Compromiso” y su objetivo final es trabajar aspectos tan importantes para el desarrollo de un niño como son la comunicación, el respeto, la tolerancia o la generosidad, entre otros. Además promueve una mejor conexión entre padres, hijos y profesores. </w:t>
+        <w:t>Nuestro sistema de información va destinado a dar solución a las necesidades del proyecto “Espacio, Vida &amp; M</w:t>
+      </w:r>
+      <w:bookmarkStart w:id="4" w:name="_GoBack"/>
+      <w:bookmarkEnd w:id="4"/>
+      <w:r>
+        <w:rPr>
+          <w:rFonts w:eastAsia="Liberation Serif" w:cstheme="minorHAnsi"/>
+          <w:sz w:val="24"/>
+          <w:szCs w:val="24"/>
+        </w:rPr>
+        <w:t xml:space="preserve">úsica” (EVM en adelante). Este es un proyecto que está bajo la cobertura de la “Fundación Pasión y Compromiso” y su objetivo final es trabajar aspectos tan importantes para el desarrollo de un niño como son la comunicación, el respeto, la tolerancia o la generosidad, entre otros. Además promueve una mejor conexión entre padres, hijos y profesores. </w:t>
       </w:r>
     </w:p>
     <w:p>
@@ -2194,8 +2567,8 @@
           <w:rFonts w:asciiTheme="minorHAnsi" w:hAnsiTheme="minorHAnsi" w:cstheme="minorHAnsi"/>
         </w:rPr>
       </w:pPr>
-      <w:bookmarkStart w:id="3" w:name="_Toc435493938"/>
-      <w:bookmarkStart w:id="4" w:name="Glosario"/>
+      <w:bookmarkStart w:id="5" w:name="Glosario"/>
+      <w:bookmarkStart w:id="6" w:name="_Toc435966241"/>
       <w:r>
         <w:rPr>
           <w:rFonts w:asciiTheme="minorHAnsi" w:hAnsiTheme="minorHAnsi" w:cstheme="minorHAnsi"/>
@@ -2203,7 +2576,7 @@
         <w:lastRenderedPageBreak/>
         <w:t>2 – Glosario</w:t>
       </w:r>
-      <w:bookmarkEnd w:id="3"/>
+      <w:bookmarkEnd w:id="6"/>
       <w:r>
         <w:rPr>
           <w:rFonts w:asciiTheme="minorHAnsi" w:hAnsiTheme="minorHAnsi" w:cstheme="minorHAnsi"/>
@@ -2253,7 +2626,7 @@
         <w:fldChar w:fldCharType="end"/>
       </w:r>
     </w:p>
-    <w:bookmarkEnd w:id="4"/>
+    <w:bookmarkEnd w:id="5"/>
     <w:p>
       <w:pPr>
         <w:spacing w:line="240" w:lineRule="auto"/>
@@ -3348,8 +3721,8 @@
           <w:rFonts w:asciiTheme="minorHAnsi" w:hAnsiTheme="minorHAnsi" w:cstheme="minorHAnsi"/>
         </w:rPr>
       </w:pPr>
-      <w:bookmarkStart w:id="5" w:name="_Toc435493939"/>
-      <w:bookmarkStart w:id="6" w:name="ModeloDeNegocio"/>
+      <w:bookmarkStart w:id="7" w:name="ModeloDeNegocio"/>
+      <w:bookmarkStart w:id="8" w:name="_Toc435966242"/>
       <w:r>
         <w:rPr>
           <w:rFonts w:asciiTheme="minorHAnsi" w:hAnsiTheme="minorHAnsi" w:cstheme="minorHAnsi"/>
@@ -3357,7 +3730,7 @@
         <w:lastRenderedPageBreak/>
         <w:t>3 – Modelo de negocio</w:t>
       </w:r>
-      <w:bookmarkEnd w:id="5"/>
+      <w:bookmarkEnd w:id="8"/>
       <w:r>
         <w:rPr>
           <w:rFonts w:asciiTheme="minorHAnsi" w:hAnsiTheme="minorHAnsi" w:cstheme="minorHAnsi"/>
@@ -3406,7 +3779,7 @@
         </w:rPr>
         <w:fldChar w:fldCharType="end"/>
       </w:r>
-      <w:bookmarkEnd w:id="6"/>
+      <w:bookmarkEnd w:id="7"/>
     </w:p>
     <w:p>
       <w:pPr>
@@ -3427,7 +3800,7 @@
           <w:lang w:val="es-ES_tradnl" w:eastAsia="es-ES_tradnl"/>
         </w:rPr>
         <w:drawing>
-          <wp:inline distT="0" distB="0" distL="0" distR="0" wp14:anchorId="24FEDAAB" wp14:editId="6017860B">
+          <wp:inline distT="0" distB="0" distL="0" distR="0" wp14:anchorId="66AAE481" wp14:editId="450D1A74">
             <wp:extent cx="8972550" cy="2819400"/>
             <wp:effectExtent l="0" t="0" r="0" b="0"/>
             <wp:docPr id="2" name="0 Imagen"/>
@@ -3482,22 +3855,17 @@
       <w:r>
         <w:t xml:space="preserve">Imagen </w:t>
       </w:r>
-      <w:r>
-        <w:t>1</w:t>
-      </w:r>
+      <w:fldSimple w:instr=" SEQ Imagen \* ARABIC ">
+        <w:r>
+          <w:rPr>
+            <w:noProof/>
+          </w:rPr>
+          <w:t>1</w:t>
+        </w:r>
+      </w:fldSimple>
       <w:r>
         <w:t>: BPMN registro</w:t>
       </w:r>
-    </w:p>
-    <w:p>
-      <w:pPr>
-        <w:jc w:val="both"/>
-        <w:rPr>
-          <w:rFonts w:cstheme="minorHAnsi"/>
-          <w:sz w:val="24"/>
-          <w:szCs w:val="24"/>
-        </w:rPr>
-      </w:pPr>
     </w:p>
     <w:p>
       <w:pPr>
@@ -3668,7 +4036,7 @@
         </w:rPr>
         <w:lastRenderedPageBreak/>
         <w:drawing>
-          <wp:inline distT="0" distB="0" distL="0" distR="0" wp14:anchorId="017E4F7B" wp14:editId="65BBE258">
+          <wp:inline distT="0" distB="0" distL="0" distR="0" wp14:anchorId="22BCBC11" wp14:editId="3D87AF8B">
             <wp:extent cx="8982075" cy="3352800"/>
             <wp:effectExtent l="0" t="0" r="9525" b="0"/>
             <wp:docPr id="5" name="0 Imagen"/>
@@ -3723,9 +4091,14 @@
       <w:r>
         <w:t xml:space="preserve">Imagen </w:t>
       </w:r>
-      <w:r>
-        <w:t>2</w:t>
-      </w:r>
+      <w:fldSimple w:instr=" SEQ Imagen \* ARABIC ">
+        <w:r>
+          <w:rPr>
+            <w:noProof/>
+          </w:rPr>
+          <w:t>2</w:t>
+        </w:r>
+      </w:fldSimple>
       <w:r>
         <w:t>: BPMN pagos</w:t>
       </w:r>
@@ -3805,7 +4178,7 @@
         </w:rPr>
         <w:lastRenderedPageBreak/>
         <w:drawing>
-          <wp:inline distT="0" distB="0" distL="0" distR="0" wp14:anchorId="73E740CE" wp14:editId="09AE074A">
+          <wp:inline distT="0" distB="0" distL="0" distR="0" wp14:anchorId="19663965" wp14:editId="01B49FA0">
             <wp:extent cx="9172575" cy="3505200"/>
             <wp:effectExtent l="0" t="0" r="9525" b="0"/>
             <wp:docPr id="6" name="0 Imagen"/>
@@ -3863,9 +4236,14 @@
       <w:r>
         <w:t xml:space="preserve">Imagen </w:t>
       </w:r>
-      <w:r>
-        <w:t>3</w:t>
-      </w:r>
+      <w:fldSimple w:instr=" SEQ Imagen \* ARABIC ">
+        <w:r>
+          <w:rPr>
+            <w:noProof/>
+          </w:rPr>
+          <w:t>3</w:t>
+        </w:r>
+      </w:fldSimple>
       <w:r>
         <w:t>: BPMN préstamos</w:t>
       </w:r>
@@ -3919,7 +4297,7 @@
         </w:rPr>
         <w:t xml:space="preserve"> y que tiene validez por un año. Una vez finalizado el año deberá devolverlo o renovarlo.</w:t>
       </w:r>
-      <w:bookmarkStart w:id="7" w:name="VisionGeneralDelSistema"/>
+      <w:bookmarkStart w:id="9" w:name="VisionGeneralDelSistema"/>
       <w:r>
         <w:rPr>
           <w:rFonts w:cstheme="minorHAnsi"/>
@@ -3960,9 +4338,9 @@
           <w:rFonts w:asciiTheme="minorHAnsi" w:hAnsiTheme="minorHAnsi" w:cstheme="minorHAnsi"/>
         </w:rPr>
       </w:pPr>
-      <w:bookmarkStart w:id="8" w:name="_4_–_Visión"/>
-      <w:bookmarkStart w:id="9" w:name="_Toc435493940"/>
-      <w:bookmarkEnd w:id="8"/>
+      <w:bookmarkStart w:id="10" w:name="_4_–_Visión"/>
+      <w:bookmarkStart w:id="11" w:name="_Toc435966243"/>
+      <w:bookmarkEnd w:id="10"/>
       <w:r>
         <w:rPr>
           <w:rFonts w:asciiTheme="minorHAnsi" w:hAnsiTheme="minorHAnsi" w:cstheme="minorHAnsi"/>
@@ -3970,7 +4348,7 @@
         <w:lastRenderedPageBreak/>
         <w:t>4 – Visión general del sistema</w:t>
       </w:r>
-      <w:bookmarkEnd w:id="9"/>
+      <w:bookmarkEnd w:id="11"/>
       <w:r>
         <w:rPr>
           <w:rFonts w:asciiTheme="minorHAnsi" w:hAnsiTheme="minorHAnsi" w:cstheme="minorHAnsi"/>
@@ -4020,7 +4398,7 @@
         <w:fldChar w:fldCharType="end"/>
       </w:r>
     </w:p>
-    <w:bookmarkEnd w:id="7"/>
+    <w:bookmarkEnd w:id="9"/>
     <w:p>
       <w:pPr>
         <w:rPr>
@@ -4037,7 +4415,8 @@
           <w:szCs w:val="24"/>
         </w:rPr>
       </w:pPr>
-      <w:bookmarkStart w:id="10" w:name="_Toc435493941"/>
+      <w:bookmarkStart w:id="12" w:name="_Toc435493941"/>
+      <w:bookmarkStart w:id="13" w:name="_Toc435966244"/>
       <w:r>
         <w:rPr>
           <w:rStyle w:val="Ttulo2Car"/>
@@ -4046,7 +4425,8 @@
         </w:rPr>
         <w:t>HU-1.</w:t>
       </w:r>
-      <w:bookmarkEnd w:id="10"/>
+      <w:bookmarkEnd w:id="12"/>
+      <w:bookmarkEnd w:id="13"/>
       <w:r>
         <w:rPr>
           <w:rFonts w:cstheme="minorHAnsi"/>
@@ -4118,7 +4498,8 @@
           <w:szCs w:val="24"/>
         </w:rPr>
       </w:pPr>
-      <w:bookmarkStart w:id="11" w:name="_Toc435493942"/>
+      <w:bookmarkStart w:id="14" w:name="_Toc435493942"/>
+      <w:bookmarkStart w:id="15" w:name="_Toc435966245"/>
       <w:r>
         <w:rPr>
           <w:rStyle w:val="Ttulo2Car"/>
@@ -4127,7 +4508,8 @@
         </w:rPr>
         <w:t>HU-2.</w:t>
       </w:r>
-      <w:bookmarkEnd w:id="11"/>
+      <w:bookmarkEnd w:id="14"/>
+      <w:bookmarkEnd w:id="15"/>
       <w:r>
         <w:rPr>
           <w:rStyle w:val="Ttulo2Car"/>
@@ -4192,7 +4574,8 @@
           <w:szCs w:val="24"/>
         </w:rPr>
       </w:pPr>
-      <w:bookmarkStart w:id="12" w:name="_Toc435493943"/>
+      <w:bookmarkStart w:id="16" w:name="_Toc435493943"/>
+      <w:bookmarkStart w:id="17" w:name="_Toc435966246"/>
       <w:r>
         <w:rPr>
           <w:rStyle w:val="Ttulo2Car"/>
@@ -4209,7 +4592,8 @@
         </w:rPr>
         <w:t>.</w:t>
       </w:r>
-      <w:bookmarkEnd w:id="12"/>
+      <w:bookmarkEnd w:id="16"/>
+      <w:bookmarkEnd w:id="17"/>
       <w:r>
         <w:rPr>
           <w:rStyle w:val="Ttulo2Car"/>
@@ -4461,9 +4845,9 @@
           <w:rFonts w:asciiTheme="minorHAnsi" w:hAnsiTheme="minorHAnsi" w:cstheme="minorHAnsi"/>
         </w:rPr>
       </w:pPr>
-      <w:bookmarkStart w:id="13" w:name="_5_–_Catálogo"/>
-      <w:bookmarkStart w:id="14" w:name="_Toc435493944"/>
-      <w:bookmarkEnd w:id="13"/>
+      <w:bookmarkStart w:id="18" w:name="_5_–_Catálogo"/>
+      <w:bookmarkStart w:id="19" w:name="_Toc435966247"/>
+      <w:bookmarkEnd w:id="18"/>
       <w:r>
         <w:rPr>
           <w:rFonts w:asciiTheme="minorHAnsi" w:hAnsiTheme="minorHAnsi" w:cstheme="minorHAnsi"/>
@@ -4483,7 +4867,7 @@
         </w:rPr>
         <w:t>Catálogo de requisitos</w:t>
       </w:r>
-      <w:bookmarkEnd w:id="14"/>
+      <w:bookmarkEnd w:id="19"/>
       <w:r>
         <w:rPr>
           <w:rFonts w:asciiTheme="minorHAnsi" w:hAnsiTheme="minorHAnsi" w:cstheme="minorHAnsi"/>
@@ -4545,9 +4929,11 @@
         <w:pStyle w:val="Ttulo2"/>
         <w:jc w:val="both"/>
       </w:pPr>
+      <w:bookmarkStart w:id="20" w:name="_Toc435966248"/>
       <w:r>
         <w:t>Requisitos de información</w:t>
       </w:r>
+      <w:bookmarkEnd w:id="20"/>
     </w:p>
     <w:p>
       <w:pPr>
@@ -4563,6 +4949,7 @@
           <w:szCs w:val="24"/>
         </w:rPr>
       </w:pPr>
+      <w:bookmarkStart w:id="21" w:name="_Toc435966249"/>
       <w:r>
         <w:rPr>
           <w:rStyle w:val="Ttulo3Car"/>
@@ -4571,6 +4958,7 @@
         </w:rPr>
         <w:t>RI-01</w:t>
       </w:r>
+      <w:bookmarkEnd w:id="21"/>
       <w:r>
         <w:rPr>
           <w:b/>
@@ -4653,6 +5041,7 @@
           <w:szCs w:val="24"/>
         </w:rPr>
       </w:pPr>
+      <w:bookmarkStart w:id="22" w:name="_Toc435966250"/>
       <w:r>
         <w:rPr>
           <w:rStyle w:val="Ttulo3Car"/>
@@ -4661,6 +5050,7 @@
         </w:rPr>
         <w:t>RI-02</w:t>
       </w:r>
+      <w:bookmarkEnd w:id="22"/>
       <w:r>
         <w:rPr>
           <w:b/>
@@ -4743,6 +5133,7 @@
           <w:szCs w:val="24"/>
         </w:rPr>
       </w:pPr>
+      <w:bookmarkStart w:id="23" w:name="_Toc435966251"/>
       <w:r>
         <w:rPr>
           <w:rStyle w:val="Ttulo3Car"/>
@@ -4751,6 +5142,7 @@
         </w:rPr>
         <w:t>RI-03</w:t>
       </w:r>
+      <w:bookmarkEnd w:id="23"/>
       <w:r>
         <w:rPr>
           <w:b/>
@@ -4833,6 +5225,7 @@
           <w:szCs w:val="24"/>
         </w:rPr>
       </w:pPr>
+      <w:bookmarkStart w:id="24" w:name="_Toc435966252"/>
       <w:r>
         <w:rPr>
           <w:rStyle w:val="Ttulo3Car"/>
@@ -4855,7 +5248,16 @@
           <w:sz w:val="24"/>
           <w:szCs w:val="24"/>
         </w:rPr>
-        <w:t xml:space="preserve">04 </w:t>
+        <w:t>04</w:t>
+      </w:r>
+      <w:bookmarkEnd w:id="24"/>
+      <w:r>
+        <w:rPr>
+          <w:rStyle w:val="Ttulo3Car"/>
+          <w:sz w:val="24"/>
+          <w:szCs w:val="24"/>
+        </w:rPr>
+        <w:t xml:space="preserve"> </w:t>
       </w:r>
       <w:r>
         <w:rPr>
@@ -4945,10 +5347,12 @@
         <w:pStyle w:val="Ttulo2"/>
         <w:jc w:val="both"/>
       </w:pPr>
+      <w:bookmarkStart w:id="25" w:name="_Toc435966253"/>
       <w:r>
         <w:lastRenderedPageBreak/>
         <w:t>Reglas de negocio</w:t>
       </w:r>
+      <w:bookmarkEnd w:id="25"/>
     </w:p>
     <w:p>
       <w:pPr>
@@ -4963,6 +5367,7 @@
           <w:sz w:val="24"/>
         </w:rPr>
       </w:pPr>
+      <w:bookmarkStart w:id="26" w:name="_Toc435966254"/>
       <w:r>
         <w:rPr>
           <w:rStyle w:val="Ttulo3Car"/>
@@ -4971,6 +5376,7 @@
         </w:rPr>
         <w:t>RN-01</w:t>
       </w:r>
+      <w:bookmarkEnd w:id="26"/>
       <w:r>
         <w:rPr>
           <w:b/>
@@ -5048,6 +5454,7 @@
           <w:sz w:val="24"/>
         </w:rPr>
       </w:pPr>
+      <w:bookmarkStart w:id="27" w:name="_Toc435966255"/>
       <w:r>
         <w:rPr>
           <w:rStyle w:val="Ttulo3Car"/>
@@ -5055,6 +5462,7 @@
         </w:rPr>
         <w:t>RN-02</w:t>
       </w:r>
+      <w:bookmarkEnd w:id="27"/>
       <w:r>
         <w:rPr>
           <w:b/>
@@ -5105,6 +5513,7 @@
           <w:b/>
         </w:rPr>
       </w:pPr>
+      <w:bookmarkStart w:id="28" w:name="_Toc435966256"/>
       <w:r>
         <w:rPr>
           <w:rStyle w:val="Ttulo3Car"/>
@@ -5112,6 +5521,7 @@
         </w:rPr>
         <w:t>RN-03</w:t>
       </w:r>
+      <w:bookmarkEnd w:id="28"/>
       <w:r>
         <w:rPr>
           <w:b/>
@@ -5169,10 +5579,12 @@
         <w:pStyle w:val="Ttulo2"/>
         <w:jc w:val="both"/>
       </w:pPr>
+      <w:bookmarkStart w:id="29" w:name="_Toc435966257"/>
       <w:r>
         <w:lastRenderedPageBreak/>
         <w:t>Requisitos funcionales</w:t>
       </w:r>
+      <w:bookmarkEnd w:id="29"/>
     </w:p>
     <w:p>
       <w:pPr>
@@ -5190,6 +5602,7 @@
           <w:lang w:val="es-ES_tradnl"/>
         </w:rPr>
       </w:pPr>
+      <w:bookmarkStart w:id="30" w:name="_Toc435966258"/>
       <w:r>
         <w:rPr>
           <w:rStyle w:val="Ttulo3Car"/>
@@ -5204,6 +5617,7 @@
         </w:rPr>
         <w:t>01</w:t>
       </w:r>
+      <w:bookmarkEnd w:id="30"/>
       <w:r>
         <w:rPr>
           <w:rFonts w:asciiTheme="majorHAnsi" w:eastAsia="Times New Roman" w:hAnsiTheme="majorHAnsi" w:cs="Times New Roman"/>
@@ -5317,6 +5731,7 @@
           <w:lang w:val="es-ES_tradnl"/>
         </w:rPr>
       </w:pPr>
+      <w:bookmarkStart w:id="31" w:name="_Toc435966259"/>
       <w:r>
         <w:rPr>
           <w:rStyle w:val="Ttulo3Car"/>
@@ -5331,6 +5746,7 @@
         </w:rPr>
         <w:t>02</w:t>
       </w:r>
+      <w:bookmarkEnd w:id="31"/>
       <w:r>
         <w:rPr>
           <w:rFonts w:asciiTheme="majorHAnsi" w:eastAsia="Times New Roman" w:hAnsiTheme="majorHAnsi" w:cs="Times New Roman"/>
@@ -5463,6 +5879,7 @@
           <w:lang w:val="es-ES_tradnl"/>
         </w:rPr>
       </w:pPr>
+      <w:bookmarkStart w:id="32" w:name="_Toc435966260"/>
       <w:r>
         <w:rPr>
           <w:rStyle w:val="Ttulo3Car"/>
@@ -5477,6 +5894,7 @@
         </w:rPr>
         <w:t>03</w:t>
       </w:r>
+      <w:bookmarkEnd w:id="32"/>
       <w:r>
         <w:rPr>
           <w:rFonts w:asciiTheme="majorHAnsi" w:eastAsia="Times New Roman" w:hAnsiTheme="majorHAnsi" w:cs="Times New Roman"/>
@@ -5618,6 +6036,7 @@
           <w:lang w:val="es-ES_tradnl"/>
         </w:rPr>
       </w:pPr>
+      <w:bookmarkStart w:id="33" w:name="_Toc435966261"/>
       <w:r>
         <w:rPr>
           <w:rStyle w:val="Ttulo3Car"/>
@@ -5640,6 +6059,7 @@
         </w:rPr>
         <w:t>04</w:t>
       </w:r>
+      <w:bookmarkEnd w:id="33"/>
       <w:r>
         <w:rPr>
           <w:rFonts w:asciiTheme="majorHAnsi" w:hAnsiTheme="majorHAnsi" w:cstheme="majorHAnsi"/>
@@ -5770,6 +6190,7 @@
           <w:szCs w:val="24"/>
         </w:rPr>
       </w:pPr>
+      <w:bookmarkStart w:id="34" w:name="_Toc435966262"/>
       <w:r>
         <w:rPr>
           <w:rStyle w:val="Ttulo3Car"/>
@@ -5792,6 +6213,7 @@
         </w:rPr>
         <w:t>05</w:t>
       </w:r>
+      <w:bookmarkEnd w:id="34"/>
       <w:r>
         <w:rPr>
           <w:b/>
@@ -5896,9 +6318,9 @@
           <w:rFonts w:asciiTheme="minorHAnsi" w:hAnsiTheme="minorHAnsi" w:cstheme="minorHAnsi"/>
         </w:rPr>
       </w:pPr>
-      <w:bookmarkStart w:id="15" w:name="_6_–_Pruebas"/>
-      <w:bookmarkStart w:id="16" w:name="_Toc435493945"/>
-      <w:bookmarkEnd w:id="15"/>
+      <w:bookmarkStart w:id="35" w:name="_6_–_Pruebas"/>
+      <w:bookmarkStart w:id="36" w:name="_Toc435966263"/>
+      <w:bookmarkEnd w:id="35"/>
       <w:r>
         <w:rPr>
           <w:rFonts w:asciiTheme="minorHAnsi" w:hAnsiTheme="minorHAnsi" w:cstheme="minorHAnsi"/>
@@ -5918,7 +6340,7 @@
         </w:rPr>
         <w:t>Pruebas de aceptación</w:t>
       </w:r>
-      <w:bookmarkEnd w:id="16"/>
+      <w:bookmarkEnd w:id="36"/>
       <w:r>
         <w:rPr>
           <w:rFonts w:asciiTheme="minorHAnsi" w:hAnsiTheme="minorHAnsi" w:cstheme="minorHAnsi"/>
@@ -5984,6 +6406,7 @@
         <w:pStyle w:val="Ttulo2"/>
         <w:jc w:val="both"/>
       </w:pPr>
+      <w:bookmarkStart w:id="37" w:name="_Toc435966264"/>
       <w:r>
         <w:rPr>
           <w:rFonts w:cstheme="minorHAnsi"/>
@@ -5993,6 +6416,7 @@
       <w:r>
         <w:t>de los requisitos de información</w:t>
       </w:r>
+      <w:bookmarkEnd w:id="37"/>
     </w:p>
     <w:p>
       <w:pPr>
@@ -6002,12 +6426,14 @@
           <w:sz w:val="24"/>
         </w:rPr>
       </w:pPr>
+      <w:bookmarkStart w:id="38" w:name="_Toc435966265"/>
       <w:r>
         <w:rPr>
           <w:sz w:val="24"/>
         </w:rPr>
         <w:t>PRI-01</w:t>
       </w:r>
+      <w:bookmarkEnd w:id="38"/>
     </w:p>
     <w:p>
       <w:pPr>
@@ -6134,12 +6560,14 @@
           <w:sz w:val="24"/>
         </w:rPr>
       </w:pPr>
+      <w:bookmarkStart w:id="39" w:name="_Toc435966266"/>
       <w:r>
         <w:rPr>
           <w:sz w:val="24"/>
         </w:rPr>
         <w:t>PRI-02</w:t>
       </w:r>
+      <w:bookmarkEnd w:id="39"/>
     </w:p>
     <w:p>
       <w:pPr>
@@ -6202,12 +6630,14 @@
           <w:sz w:val="24"/>
         </w:rPr>
       </w:pPr>
+      <w:bookmarkStart w:id="40" w:name="_Toc435966267"/>
       <w:r>
         <w:rPr>
           <w:sz w:val="24"/>
         </w:rPr>
         <w:t>PRI-03</w:t>
       </w:r>
+      <w:bookmarkEnd w:id="40"/>
     </w:p>
     <w:p>
       <w:pPr>
@@ -6296,12 +6726,14 @@
           <w:sz w:val="24"/>
         </w:rPr>
       </w:pPr>
+      <w:bookmarkStart w:id="41" w:name="_Toc435966268"/>
       <w:r>
         <w:rPr>
           <w:sz w:val="24"/>
         </w:rPr>
         <w:t>PRI-04</w:t>
       </w:r>
+      <w:bookmarkEnd w:id="41"/>
     </w:p>
     <w:p>
       <w:pPr>
@@ -6421,6 +6853,7 @@
         <w:pStyle w:val="Ttulo2"/>
         <w:jc w:val="both"/>
       </w:pPr>
+      <w:bookmarkStart w:id="42" w:name="_Toc435966269"/>
       <w:r>
         <w:rPr>
           <w:rFonts w:cstheme="minorHAnsi"/>
@@ -6449,6 +6882,7 @@
       <w:r>
         <w:t>reglas de negocio</w:t>
       </w:r>
+      <w:bookmarkEnd w:id="42"/>
     </w:p>
     <w:p/>
     <w:p>
@@ -6459,12 +6893,14 @@
           <w:sz w:val="24"/>
         </w:rPr>
       </w:pPr>
+      <w:bookmarkStart w:id="43" w:name="_Toc435966270"/>
       <w:r>
         <w:rPr>
           <w:sz w:val="24"/>
         </w:rPr>
         <w:t>PRN-01</w:t>
       </w:r>
+      <w:bookmarkEnd w:id="43"/>
     </w:p>
     <w:p>
       <w:pPr>
@@ -6532,12 +6968,14 @@
           <w:sz w:val="24"/>
         </w:rPr>
       </w:pPr>
+      <w:bookmarkStart w:id="44" w:name="_Toc435966271"/>
       <w:r>
         <w:rPr>
           <w:sz w:val="24"/>
         </w:rPr>
         <w:t>PRN-02</w:t>
       </w:r>
+      <w:bookmarkEnd w:id="44"/>
     </w:p>
     <w:p>
       <w:pPr>
@@ -6599,6 +7037,7 @@
           <w:sz w:val="24"/>
         </w:rPr>
       </w:pPr>
+      <w:bookmarkStart w:id="45" w:name="_Toc435966272"/>
       <w:r>
         <w:rPr>
           <w:rStyle w:val="Ttulo3Car"/>
@@ -6606,6 +7045,7 @@
         </w:rPr>
         <w:t>PRN-03</w:t>
       </w:r>
+      <w:bookmarkEnd w:id="45"/>
       <w:r>
         <w:rPr>
           <w:b/>
@@ -6698,6 +7138,7 @@
         <w:pStyle w:val="Ttulo2"/>
         <w:jc w:val="both"/>
       </w:pPr>
+      <w:bookmarkStart w:id="46" w:name="_Toc435966273"/>
       <w:r>
         <w:rPr>
           <w:rStyle w:val="Ttulo2Car"/>
@@ -6711,6 +7152,7 @@
       <w:r>
         <w:t>requisitos funcionales</w:t>
       </w:r>
+      <w:bookmarkEnd w:id="46"/>
     </w:p>
     <w:p>
       <w:pPr>
@@ -6730,6 +7172,7 @@
           <w:lang w:val="es-ES_tradnl"/>
         </w:rPr>
       </w:pPr>
+      <w:bookmarkStart w:id="47" w:name="_Toc435966274"/>
       <w:r>
         <w:rPr>
           <w:rFonts w:eastAsia="Times New Roman"/>
@@ -6739,6 +7182,7 @@
         </w:rPr>
         <w:t>PRF-01</w:t>
       </w:r>
+      <w:bookmarkEnd w:id="47"/>
     </w:p>
     <w:p>
       <w:pPr>
@@ -6812,6 +7256,18 @@
     </w:p>
     <w:p>
       <w:pPr>
+        <w:pStyle w:val="Prrafodelista"/>
+        <w:jc w:val="both"/>
+        <w:rPr>
+          <w:rFonts w:eastAsia="Times New Roman" w:cstheme="minorHAnsi"/>
+          <w:sz w:val="20"/>
+          <w:szCs w:val="25"/>
+          <w:lang w:val="es-ES_tradnl"/>
+        </w:rPr>
+      </w:pPr>
+    </w:p>
+    <w:p>
+      <w:pPr>
         <w:pStyle w:val="Ttulo3"/>
         <w:rPr>
           <w:rFonts w:eastAsia="Times New Roman"/>
@@ -6820,6 +7276,7 @@
           <w:lang w:val="es-ES_tradnl"/>
         </w:rPr>
       </w:pPr>
+      <w:bookmarkStart w:id="48" w:name="_Toc435966275"/>
       <w:r>
         <w:rPr>
           <w:rFonts w:eastAsia="Times New Roman"/>
@@ -6827,7 +7284,26 @@
           <w:szCs w:val="24"/>
           <w:lang w:val="es-ES_tradnl"/>
         </w:rPr>
-        <w:t xml:space="preserve">RF-02  </w:t>
+        <w:t>P</w:t>
+      </w:r>
+      <w:r>
+        <w:rPr>
+          <w:rFonts w:eastAsia="Times New Roman"/>
+          <w:sz w:val="24"/>
+          <w:szCs w:val="24"/>
+          <w:lang w:val="es-ES_tradnl"/>
+        </w:rPr>
+        <w:t>RF-02</w:t>
+      </w:r>
+      <w:bookmarkEnd w:id="48"/>
+      <w:r>
+        <w:rPr>
+          <w:rFonts w:eastAsia="Times New Roman"/>
+          <w:sz w:val="24"/>
+          <w:szCs w:val="24"/>
+          <w:lang w:val="es-ES_tradnl"/>
+        </w:rPr>
+        <w:t xml:space="preserve">  </w:t>
       </w:r>
     </w:p>
     <w:p>
@@ -6901,6 +7377,17 @@
     </w:p>
     <w:p>
       <w:pPr>
+        <w:pStyle w:val="Prrafodelista"/>
+        <w:jc w:val="both"/>
+        <w:rPr>
+          <w:rFonts w:cstheme="minorHAnsi"/>
+          <w:sz w:val="20"/>
+          <w:lang w:val="es-ES_tradnl"/>
+        </w:rPr>
+      </w:pPr>
+    </w:p>
+    <w:p>
+      <w:pPr>
         <w:pStyle w:val="Ttulo3"/>
         <w:rPr>
           <w:rFonts w:eastAsia="Times New Roman"/>
@@ -6909,6 +7396,7 @@
           <w:lang w:val="es-ES_tradnl"/>
         </w:rPr>
       </w:pPr>
+      <w:bookmarkStart w:id="49" w:name="_Toc435966276"/>
       <w:r>
         <w:rPr>
           <w:rFonts w:eastAsia="Times New Roman"/>
@@ -6916,7 +7404,17 @@
           <w:szCs w:val="24"/>
           <w:lang w:val="es-ES_tradnl"/>
         </w:rPr>
-        <w:t xml:space="preserve">PRF-03 </w:t>
+        <w:t>PRF-03</w:t>
+      </w:r>
+      <w:bookmarkEnd w:id="49"/>
+      <w:r>
+        <w:rPr>
+          <w:rFonts w:eastAsia="Times New Roman"/>
+          <w:sz w:val="24"/>
+          <w:szCs w:val="24"/>
+          <w:lang w:val="es-ES_tradnl"/>
+        </w:rPr>
+        <w:t xml:space="preserve"> </w:t>
       </w:r>
     </w:p>
     <w:p>
@@ -6993,6 +7491,7 @@
       <w:pPr>
         <w:jc w:val="both"/>
         <w:rPr>
+          <w:sz w:val="20"/>
           <w:lang w:val="es-ES_tradnl"/>
         </w:rPr>
       </w:pPr>
@@ -7005,6 +7504,7 @@
           <w:szCs w:val="24"/>
         </w:rPr>
       </w:pPr>
+      <w:bookmarkStart w:id="50" w:name="_Toc435966277"/>
       <w:r>
         <w:rPr>
           <w:sz w:val="24"/>
@@ -7035,6 +7535,7 @@
         </w:rPr>
         <w:t>04</w:t>
       </w:r>
+      <w:bookmarkEnd w:id="50"/>
     </w:p>
     <w:p>
       <w:pPr>
@@ -7142,12 +7643,25 @@
     </w:p>
     <w:p>
       <w:pPr>
+        <w:pStyle w:val="Prrafodelista"/>
+        <w:jc w:val="both"/>
+        <w:rPr>
+          <w:rFonts w:cstheme="minorHAnsi"/>
+          <w:b/>
+          <w:sz w:val="24"/>
+          <w:szCs w:val="24"/>
+        </w:rPr>
+      </w:pPr>
+    </w:p>
+    <w:p>
+      <w:pPr>
         <w:pStyle w:val="Ttulo3"/>
         <w:rPr>
           <w:sz w:val="24"/>
           <w:szCs w:val="24"/>
         </w:rPr>
       </w:pPr>
+      <w:bookmarkStart w:id="51" w:name="_Toc435966278"/>
       <w:r>
         <w:rPr>
           <w:sz w:val="24"/>
@@ -7162,6 +7676,7 @@
         </w:rPr>
         <w:t>RF-05</w:t>
       </w:r>
+      <w:bookmarkEnd w:id="51"/>
     </w:p>
     <w:p>
       <w:pPr>
@@ -7235,9 +7750,8 @@
           <w:docGrid w:linePitch="360"/>
         </w:sectPr>
       </w:pPr>
-      <w:bookmarkStart w:id="17" w:name="_7_–_Modelo"/>
-      <w:bookmarkStart w:id="18" w:name="_Toc435493946"/>
-      <w:bookmarkEnd w:id="17"/>
+      <w:bookmarkStart w:id="52" w:name="_7_–_Modelo"/>
+      <w:bookmarkEnd w:id="52"/>
     </w:p>
     <w:p>
       <w:pPr>
@@ -7249,6 +7763,7 @@
           <w:rFonts w:asciiTheme="minorHAnsi" w:hAnsiTheme="minorHAnsi" w:cstheme="minorHAnsi"/>
         </w:rPr>
       </w:pPr>
+      <w:bookmarkStart w:id="53" w:name="_Toc435966279"/>
       <w:r>
         <w:rPr>
           <w:rFonts w:asciiTheme="minorHAnsi" w:hAnsiTheme="minorHAnsi" w:cstheme="minorHAnsi"/>
@@ -7256,7 +7771,7 @@
         <w:lastRenderedPageBreak/>
         <w:t>7 – Modelo conceptual</w:t>
       </w:r>
-      <w:bookmarkEnd w:id="18"/>
+      <w:bookmarkEnd w:id="53"/>
       <w:r>
         <w:rPr>
           <w:rFonts w:asciiTheme="minorHAnsi" w:hAnsiTheme="minorHAnsi" w:cstheme="minorHAnsi"/>
@@ -7317,27 +7832,14 @@
     </w:p>
     <w:p>
       <w:pPr>
-        <w:pStyle w:val="Ttulo2"/>
-      </w:pPr>
-      <w:r>
-        <w:t>UML</w:t>
-      </w:r>
-    </w:p>
-    <w:p>
-      <w:pPr>
-        <w:jc w:val="center"/>
-      </w:pPr>
-      <w:r>
-        <w:rPr>
-          <w:rFonts w:cstheme="minorHAnsi"/>
-          <w:sz w:val="18"/>
-          <w:szCs w:val="18"/>
-        </w:rPr>
+        <w:keepNext/>
+      </w:pPr>
+      <w:r>
         <w:drawing>
-          <wp:inline distT="0" distB="0" distL="0" distR="0" wp14:anchorId="09B242CA" wp14:editId="16B8E380">
-            <wp:extent cx="7181850" cy="4091582"/>
-            <wp:effectExtent l="0" t="0" r="0" b="4445"/>
-            <wp:docPr id="8" name="Imagen 8"/>
+          <wp:inline distT="0" distB="0" distL="0" distR="0" wp14:anchorId="095C7EFE" wp14:editId="3C807CCA">
+            <wp:extent cx="8273143" cy="4180114"/>
+            <wp:effectExtent l="0" t="0" r="0" b="0"/>
+            <wp:docPr id="9" name="Imagen 9"/>
             <wp:cNvGraphicFramePr>
               <a:graphicFrameLocks xmlns:a="http://schemas.openxmlformats.org/drawingml/2006/main" noChangeAspect="1"/>
             </wp:cNvGraphicFramePr>
@@ -7350,13 +7852,13 @@
                   </pic:nvPicPr>
                   <pic:blipFill rotWithShape="1">
                     <a:blip r:embed="rId17"/>
-                    <a:srcRect l="20639" t="10322" r="5978" b="13226"/>
+                    <a:srcRect l="8000" t="6753" r="4615" b="2377"/>
                     <a:stretch/>
                   </pic:blipFill>
                   <pic:spPr bwMode="auto">
                     <a:xfrm>
                       <a:off x="0" y="0"/>
-                      <a:ext cx="7195821" cy="4099541"/>
+                      <a:ext cx="8286729" cy="4186978"/>
                     </a:xfrm>
                     <a:prstGeom prst="rect">
                       <a:avLst/>
@@ -7379,7 +7881,8 @@
     </w:p>
     <w:p>
       <w:pPr>
-        <w:pStyle w:val="Ttulo2"/>
+        <w:pStyle w:val="Epgrafe"/>
+        <w:jc w:val="right"/>
         <w:sectPr>
           <w:pgSz w:w="16838" w:h="11906" w:orient="landscape"/>
           <w:pgMar w:top="1701" w:right="1418" w:bottom="1701" w:left="1418" w:header="709" w:footer="709" w:gutter="0"/>
@@ -7389,14 +7892,166 @@
         </w:sectPr>
       </w:pPr>
       <w:r>
-        <w:br w:type="page"/>
-      </w:r>
+        <w:t xml:space="preserve">Imagen </w:t>
+      </w:r>
+      <w:fldSimple w:instr=" SEQ Imagen \* ARABIC ">
+        <w:r>
+          <w:rPr>
+            <w:noProof/>
+          </w:rPr>
+          <w:t>4</w:t>
+        </w:r>
+      </w:fldSimple>
+      <w:r>
+        <w:t>: UML</w:t>
+      </w:r>
+    </w:p>
+    <w:p>
+      <w:pPr>
+        <w:keepNext/>
+      </w:pPr>
       <w:r>
         <w:lastRenderedPageBreak/>
-        <w:t>Escenarios de Pruebas</w:t>
-      </w:r>
-      <w:bookmarkStart w:id="19" w:name="_GoBack"/>
-      <w:bookmarkEnd w:id="19"/>
+        <w:drawing>
+          <wp:inline distT="0" distB="0" distL="0" distR="0" wp14:anchorId="284029CA" wp14:editId="409001D3">
+            <wp:extent cx="8008563" cy="5103628"/>
+            <wp:effectExtent l="0" t="0" r="0" b="1905"/>
+            <wp:docPr id="11" name="Imagen 11"/>
+            <wp:cNvGraphicFramePr>
+              <a:graphicFrameLocks xmlns:a="http://schemas.openxmlformats.org/drawingml/2006/main" noChangeAspect="1"/>
+            </wp:cNvGraphicFramePr>
+            <a:graphic xmlns:a="http://schemas.openxmlformats.org/drawingml/2006/main">
+              <a:graphicData uri="http://schemas.openxmlformats.org/drawingml/2006/picture">
+                <pic:pic xmlns:pic="http://schemas.openxmlformats.org/drawingml/2006/picture">
+                  <pic:nvPicPr>
+                    <pic:cNvPr id="0" name=""/>
+                    <pic:cNvPicPr/>
+                  </pic:nvPicPr>
+                  <pic:blipFill rotWithShape="1">
+                    <a:blip r:embed="rId18"/>
+                    <a:srcRect l="14088" t="10097" r="13187" b="5149"/>
+                    <a:stretch/>
+                  </pic:blipFill>
+                  <pic:spPr bwMode="auto">
+                    <a:xfrm>
+                      <a:off x="0" y="0"/>
+                      <a:ext cx="8017655" cy="5109422"/>
+                    </a:xfrm>
+                    <a:prstGeom prst="rect">
+                      <a:avLst/>
+                    </a:prstGeom>
+                    <a:ln>
+                      <a:noFill/>
+                    </a:ln>
+                    <a:extLst>
+                      <a:ext uri="{53640926-AAD7-44D8-BBD7-CCE9431645EC}">
+                        <a14:shadowObscured xmlns:a14="http://schemas.microsoft.com/office/drawing/2010/main"/>
+                      </a:ext>
+                    </a:extLst>
+                  </pic:spPr>
+                </pic:pic>
+              </a:graphicData>
+            </a:graphic>
+          </wp:inline>
+        </w:drawing>
+      </w:r>
+    </w:p>
+    <w:p>
+      <w:pPr>
+        <w:pStyle w:val="Epgrafe"/>
+        <w:jc w:val="right"/>
+      </w:pPr>
+      <w:r>
+        <w:t xml:space="preserve">Imagen </w:t>
+      </w:r>
+      <w:fldSimple w:instr=" SEQ Imagen \* ARABIC ">
+        <w:r>
+          <w:rPr>
+            <w:noProof/>
+          </w:rPr>
+          <w:t>5</w:t>
+        </w:r>
+      </w:fldSimple>
+      <w:r>
+        <w:t>: Escenario de pruebas 1</w:t>
+      </w:r>
+    </w:p>
+    <w:p>
+      <w:pPr>
+        <w:keepNext/>
+      </w:pPr>
+      <w:r>
+        <w:lastRenderedPageBreak/>
+        <w:drawing>
+          <wp:inline distT="0" distB="0" distL="0" distR="0" wp14:anchorId="6FA2D484" wp14:editId="54BFB620">
+            <wp:extent cx="9183094" cy="4453247"/>
+            <wp:effectExtent l="0" t="0" r="0" b="5080"/>
+            <wp:docPr id="12" name="Imagen 12"/>
+            <wp:cNvGraphicFramePr>
+              <a:graphicFrameLocks xmlns:a="http://schemas.openxmlformats.org/drawingml/2006/main" noChangeAspect="1"/>
+            </wp:cNvGraphicFramePr>
+            <a:graphic xmlns:a="http://schemas.openxmlformats.org/drawingml/2006/main">
+              <a:graphicData uri="http://schemas.openxmlformats.org/drawingml/2006/picture">
+                <pic:pic xmlns:pic="http://schemas.openxmlformats.org/drawingml/2006/picture">
+                  <pic:nvPicPr>
+                    <pic:cNvPr id="0" name=""/>
+                    <pic:cNvPicPr/>
+                  </pic:nvPicPr>
+                  <pic:blipFill rotWithShape="1">
+                    <a:blip r:embed="rId19"/>
+                    <a:srcRect l="5202" t="12603" r="8452" b="10825"/>
+                    <a:stretch/>
+                  </pic:blipFill>
+                  <pic:spPr bwMode="auto">
+                    <a:xfrm>
+                      <a:off x="0" y="0"/>
+                      <a:ext cx="9191003" cy="4457082"/>
+                    </a:xfrm>
+                    <a:prstGeom prst="rect">
+                      <a:avLst/>
+                    </a:prstGeom>
+                    <a:ln>
+                      <a:noFill/>
+                    </a:ln>
+                    <a:extLst>
+                      <a:ext uri="{53640926-AAD7-44D8-BBD7-CCE9431645EC}">
+                        <a14:shadowObscured xmlns:a14="http://schemas.microsoft.com/office/drawing/2010/main"/>
+                      </a:ext>
+                    </a:extLst>
+                  </pic:spPr>
+                </pic:pic>
+              </a:graphicData>
+            </a:graphic>
+          </wp:inline>
+        </w:drawing>
+      </w:r>
+    </w:p>
+    <w:p>
+      <w:pPr>
+        <w:pStyle w:val="Epgrafe"/>
+        <w:jc w:val="right"/>
+        <w:sectPr>
+          <w:pgSz w:w="16838" w:h="11906" w:orient="landscape"/>
+          <w:pgMar w:top="1701" w:right="1418" w:bottom="1701" w:left="1418" w:header="709" w:footer="709" w:gutter="0"/>
+          <w:cols w:space="708"/>
+          <w:titlePg/>
+          <w:docGrid w:linePitch="360"/>
+        </w:sectPr>
+      </w:pPr>
+      <w:r>
+        <w:t xml:space="preserve">Imagen </w:t>
+      </w:r>
+      <w:fldSimple w:instr=" SEQ Imagen \* ARABIC ">
+        <w:r>
+          <w:rPr>
+            <w:noProof/>
+          </w:rPr>
+          <w:t>6</w:t>
+        </w:r>
+      </w:fldSimple>
+      <w:r>
+        <w:t>: Escenario de pruebas 2</w:t>
+      </w:r>
     </w:p>
     <w:p>
       <w:pPr>
@@ -7408,9 +8063,9 @@
           <w:rFonts w:asciiTheme="minorHAnsi" w:hAnsiTheme="minorHAnsi" w:cstheme="minorHAnsi"/>
         </w:rPr>
       </w:pPr>
-      <w:bookmarkStart w:id="20" w:name="_8_–_Matrices"/>
-      <w:bookmarkStart w:id="21" w:name="_Toc435493947"/>
-      <w:bookmarkEnd w:id="20"/>
+      <w:bookmarkStart w:id="54" w:name="_8_–_Matrices"/>
+      <w:bookmarkStart w:id="55" w:name="_Toc435966280"/>
+      <w:bookmarkEnd w:id="54"/>
       <w:r>
         <w:rPr>
           <w:rFonts w:asciiTheme="minorHAnsi" w:hAnsiTheme="minorHAnsi" w:cstheme="minorHAnsi"/>
@@ -7418,7 +8073,7 @@
         <w:lastRenderedPageBreak/>
         <w:t>8 – Matrices de trazabilidad</w:t>
       </w:r>
-      <w:bookmarkEnd w:id="21"/>
+      <w:bookmarkEnd w:id="55"/>
       <w:r>
         <w:rPr>
           <w:rFonts w:asciiTheme="minorHAnsi" w:hAnsiTheme="minorHAnsi" w:cstheme="minorHAnsi"/>
@@ -7477,9 +8132,11 @@
       <w:pPr>
         <w:pStyle w:val="Ttulo2"/>
       </w:pPr>
+      <w:bookmarkStart w:id="56" w:name="_Toc435966281"/>
       <w:r>
         <w:t>Pruebas de aceptación/Requisitos</w:t>
       </w:r>
+      <w:bookmarkEnd w:id="56"/>
     </w:p>
     <w:tbl>
       <w:tblPr>
@@ -13258,10 +13915,12 @@
       <w:pPr>
         <w:pStyle w:val="Ttulo2"/>
       </w:pPr>
+      <w:bookmarkStart w:id="57" w:name="_Toc435966282"/>
       <w:r>
         <w:lastRenderedPageBreak/>
         <w:t>Requisitos/UML</w:t>
       </w:r>
+      <w:bookmarkEnd w:id="57"/>
     </w:p>
     <w:tbl>
       <w:tblPr>
@@ -14951,9 +15610,11 @@
       <w:pPr>
         <w:pStyle w:val="Ttulo2"/>
       </w:pPr>
+      <w:bookmarkStart w:id="58" w:name="_Toc435966283"/>
       <w:r>
         <w:t>Pruebas de aceptación/Escenarios de prueba</w:t>
       </w:r>
+      <w:bookmarkEnd w:id="58"/>
     </w:p>
     <w:tbl>
       <w:tblPr>
@@ -17159,7 +17820,6 @@
           <w:szCs w:val="28"/>
         </w:rPr>
       </w:pPr>
-      <w:bookmarkStart w:id="22" w:name="_Toc435493948"/>
       <w:r>
         <w:br w:type="page"/>
       </w:r>
@@ -17171,11 +17831,12 @@
           <w:bottom w:val="single" w:sz="4" w:space="1" w:color="auto"/>
         </w:pBdr>
       </w:pPr>
+      <w:bookmarkStart w:id="59" w:name="_Toc435966284"/>
       <w:r>
         <w:lastRenderedPageBreak/>
         <w:t>Anexo</w:t>
       </w:r>
-      <w:bookmarkEnd w:id="22"/>
+      <w:bookmarkEnd w:id="59"/>
     </w:p>
     <w:p>
       <w:pPr>
@@ -17186,8 +17847,9 @@
           <w:szCs w:val="26"/>
         </w:rPr>
       </w:pPr>
-      <w:bookmarkStart w:id="23" w:name="_Toc435493936"/>
-      <w:bookmarkStart w:id="24" w:name="Actas"/>
+      <w:bookmarkStart w:id="60" w:name="_Toc435493936"/>
+      <w:bookmarkStart w:id="61" w:name="Actas"/>
+      <w:bookmarkStart w:id="62" w:name="_Toc435966285"/>
       <w:r>
         <w:rPr>
           <w:sz w:val="26"/>
@@ -17195,7 +17857,8 @@
         </w:rPr>
         <w:t>Acta 1</w:t>
       </w:r>
-      <w:bookmarkEnd w:id="23"/>
+      <w:bookmarkEnd w:id="60"/>
+      <w:bookmarkEnd w:id="62"/>
       <w:r>
         <w:rPr>
           <w:sz w:val="26"/>
@@ -17233,7 +17896,7 @@
         <w:fldChar w:fldCharType="end"/>
       </w:r>
     </w:p>
-    <w:bookmarkEnd w:id="24"/>
+    <w:bookmarkEnd w:id="61"/>
     <w:p>
       <w:pPr>
         <w:spacing w:after="0" w:line="240" w:lineRule="auto"/>
@@ -17380,8 +18043,8 @@
           <w:szCs w:val="28"/>
         </w:rPr>
       </w:pPr>
-      <w:bookmarkStart w:id="25" w:name="__DdeLink__18_826484530"/>
-      <w:bookmarkEnd w:id="25"/>
+      <w:bookmarkStart w:id="63" w:name="__DdeLink__18_826484530"/>
+      <w:bookmarkEnd w:id="63"/>
     </w:p>
     <w:p>
       <w:pPr>
@@ -17393,7 +18056,8 @@
           <w:szCs w:val="26"/>
         </w:rPr>
       </w:pPr>
-      <w:bookmarkStart w:id="26" w:name="_Toc435493937"/>
+      <w:bookmarkStart w:id="64" w:name="_Toc435493937"/>
+      <w:bookmarkStart w:id="65" w:name="_Toc435966286"/>
       <w:r>
         <w:rPr>
           <w:sz w:val="26"/>
@@ -17401,7 +18065,8 @@
         </w:rPr>
         <w:t>Acta 2</w:t>
       </w:r>
-      <w:bookmarkEnd w:id="26"/>
+      <w:bookmarkEnd w:id="64"/>
+      <w:bookmarkEnd w:id="65"/>
     </w:p>
     <w:p>
       <w:pPr>
@@ -17535,7 +18200,7 @@
           <w:lang w:val="es-ES_tradnl" w:eastAsia="es-ES_tradnl"/>
         </w:rPr>
         <w:drawing>
-          <wp:inline distT="0" distB="0" distL="0" distR="0" wp14:anchorId="4DFC6E1B" wp14:editId="6818DC05">
+          <wp:inline distT="0" distB="0" distL="0" distR="0" wp14:anchorId="59BAD24C" wp14:editId="6F22A44B">
             <wp:extent cx="4457700" cy="3343275"/>
             <wp:effectExtent l="0" t="0" r="0" b="9525"/>
             <wp:docPr id="1" name="0 Imagen"/>
@@ -17550,7 +18215,7 @@
                     <pic:cNvPicPr/>
                   </pic:nvPicPr>
                   <pic:blipFill>
-                    <a:blip r:embed="rId18" cstate="print">
+                    <a:blip r:embed="rId20" cstate="print">
                       <a:extLst>
                         <a:ext uri="{28A0092B-C50C-407E-A947-70E740481C1C}">
                           <a14:useLocalDpi xmlns:a14="http://schemas.microsoft.com/office/drawing/2010/main" val="0"/>
@@ -17586,7 +18251,215 @@
       </w:r>
     </w:p>
     <w:p/>
-    <w:p/>
+    <w:p>
+      <w:pPr>
+        <w:pStyle w:val="Ttulo3"/>
+        <w:spacing w:before="0" w:line="240" w:lineRule="auto"/>
+        <w:jc w:val="both"/>
+        <w:rPr>
+          <w:sz w:val="26"/>
+          <w:szCs w:val="26"/>
+        </w:rPr>
+      </w:pPr>
+      <w:bookmarkStart w:id="66" w:name="_Toc435966287"/>
+      <w:r>
+        <w:rPr>
+          <w:sz w:val="26"/>
+          <w:szCs w:val="26"/>
+        </w:rPr>
+        <w:lastRenderedPageBreak/>
+        <w:t xml:space="preserve">Acta </w:t>
+      </w:r>
+      <w:r>
+        <w:rPr>
+          <w:sz w:val="26"/>
+          <w:szCs w:val="26"/>
+        </w:rPr>
+        <w:t>3</w:t>
+      </w:r>
+      <w:bookmarkEnd w:id="66"/>
+    </w:p>
+    <w:p>
+      <w:pPr>
+        <w:spacing w:after="0" w:line="240" w:lineRule="auto"/>
+        <w:jc w:val="both"/>
+        <w:rPr>
+          <w:sz w:val="24"/>
+          <w:szCs w:val="24"/>
+        </w:rPr>
+      </w:pPr>
+      <w:r>
+        <w:rPr>
+          <w:sz w:val="24"/>
+          <w:szCs w:val="24"/>
+        </w:rPr>
+        <w:t>Temas a tratar</w:t>
+      </w:r>
+    </w:p>
+    <w:p>
+      <w:pPr>
+        <w:widowControl w:val="0"/>
+        <w:numPr>
+          <w:ilvl w:val="0"/>
+          <w:numId w:val="4"/>
+        </w:numPr>
+        <w:suppressAutoHyphens/>
+        <w:spacing w:after="0" w:line="240" w:lineRule="auto"/>
+        <w:jc w:val="both"/>
+        <w:rPr>
+          <w:sz w:val="24"/>
+          <w:szCs w:val="24"/>
+        </w:rPr>
+      </w:pPr>
+      <w:r>
+        <w:rPr>
+          <w:sz w:val="24"/>
+          <w:szCs w:val="24"/>
+        </w:rPr>
+        <w:t xml:space="preserve">Obtener información detallada sobre los </w:t>
+      </w:r>
+      <w:r>
+        <w:rPr>
+          <w:sz w:val="24"/>
+          <w:szCs w:val="24"/>
+        </w:rPr>
+        <w:t xml:space="preserve">pagos e impagos </w:t>
+      </w:r>
+      <w:r>
+        <w:rPr>
+          <w:sz w:val="24"/>
+          <w:szCs w:val="24"/>
+        </w:rPr>
+        <w:t xml:space="preserve"> y la administración </w:t>
+      </w:r>
+      <w:r>
+        <w:rPr>
+          <w:sz w:val="24"/>
+          <w:szCs w:val="24"/>
+        </w:rPr>
+        <w:t>de los instrumentos prestados, así como del control de faltas</w:t>
+      </w:r>
+      <w:r>
+        <w:rPr>
+          <w:sz w:val="24"/>
+          <w:szCs w:val="24"/>
+        </w:rPr>
+        <w:t>.</w:t>
+      </w:r>
+    </w:p>
+    <w:p>
+      <w:pPr>
+        <w:widowControl w:val="0"/>
+        <w:suppressAutoHyphens/>
+        <w:spacing w:after="0" w:line="240" w:lineRule="auto"/>
+        <w:jc w:val="both"/>
+        <w:rPr>
+          <w:sz w:val="24"/>
+          <w:szCs w:val="24"/>
+        </w:rPr>
+      </w:pPr>
+    </w:p>
+    <w:p>
+      <w:pPr>
+        <w:spacing w:after="0" w:line="240" w:lineRule="auto"/>
+        <w:jc w:val="both"/>
+        <w:rPr>
+          <w:sz w:val="24"/>
+          <w:szCs w:val="24"/>
+        </w:rPr>
+      </w:pPr>
+      <w:r>
+        <w:rPr>
+          <w:sz w:val="24"/>
+          <w:szCs w:val="24"/>
+        </w:rPr>
+        <w:t>Conclusiones</w:t>
+      </w:r>
+    </w:p>
+    <w:p>
+      <w:pPr>
+        <w:widowControl w:val="0"/>
+        <w:numPr>
+          <w:ilvl w:val="0"/>
+          <w:numId w:val="7"/>
+        </w:numPr>
+        <w:suppressAutoHyphens/>
+        <w:spacing w:after="0" w:line="240" w:lineRule="auto"/>
+        <w:jc w:val="both"/>
+      </w:pPr>
+      <w:r>
+        <w:rPr>
+          <w:sz w:val="24"/>
+          <w:szCs w:val="24"/>
+        </w:rPr>
+        <w:t xml:space="preserve">Conseguimos información concreta sobre </w:t>
+      </w:r>
+      <w:r>
+        <w:rPr>
+          <w:sz w:val="24"/>
+          <w:szCs w:val="24"/>
+        </w:rPr>
+        <w:t>los temas tratados</w:t>
+      </w:r>
+      <w:r>
+        <w:rPr>
+          <w:sz w:val="24"/>
+          <w:szCs w:val="24"/>
+        </w:rPr>
+        <w:t>.</w:t>
+      </w:r>
+    </w:p>
+    <w:p>
+      <w:pPr>
+        <w:widowControl w:val="0"/>
+        <w:suppressAutoHyphens/>
+        <w:spacing w:after="0" w:line="240" w:lineRule="auto"/>
+        <w:ind w:left="720"/>
+        <w:jc w:val="both"/>
+        <w:rPr>
+          <w:sz w:val="24"/>
+          <w:szCs w:val="24"/>
+        </w:rPr>
+      </w:pPr>
+    </w:p>
+    <w:p>
+      <w:pPr>
+        <w:widowControl w:val="0"/>
+        <w:suppressAutoHyphens/>
+        <w:spacing w:after="0" w:line="240" w:lineRule="auto"/>
+        <w:ind w:left="720"/>
+        <w:jc w:val="both"/>
+        <w:rPr>
+          <w:sz w:val="24"/>
+          <w:szCs w:val="24"/>
+        </w:rPr>
+      </w:pPr>
+    </w:p>
+    <w:p>
+      <w:pPr>
+        <w:widowControl w:val="0"/>
+        <w:suppressAutoHyphens/>
+        <w:spacing w:after="0" w:line="240" w:lineRule="auto"/>
+        <w:ind w:left="720"/>
+        <w:jc w:val="both"/>
+        <w:rPr>
+          <w:sz w:val="24"/>
+          <w:szCs w:val="24"/>
+        </w:rPr>
+      </w:pPr>
+    </w:p>
+    <w:p>
+      <w:pPr>
+        <w:widowControl w:val="0"/>
+        <w:suppressAutoHyphens/>
+        <w:spacing w:after="0" w:line="240" w:lineRule="auto"/>
+        <w:ind w:left="720"/>
+        <w:jc w:val="both"/>
+      </w:pPr>
+      <w:r>
+        <w:t xml:space="preserve"> </w:t>
+      </w:r>
+    </w:p>
     <w:p>
       <w:pPr>
         <w:keepNext/>
@@ -17602,9 +18475,8 @@
           <w:szCs w:val="28"/>
           <w:lang w:val="es-ES_tradnl" w:eastAsia="es-ES_tradnl"/>
         </w:rPr>
-        <w:lastRenderedPageBreak/>
         <w:drawing>
-          <wp:inline distT="0" distB="0" distL="0" distR="0" wp14:anchorId="1CBDA055" wp14:editId="31BCA1AA">
+          <wp:inline distT="0" distB="0" distL="0" distR="0" wp14:anchorId="1F05C6A9" wp14:editId="3BA30D26">
             <wp:extent cx="3454022" cy="4724400"/>
             <wp:effectExtent l="0" t="0" r="0" b="0"/>
             <wp:docPr id="3" name="0 Imagen"/>
@@ -17619,7 +18491,7 @@
                     <pic:cNvPicPr/>
                   </pic:nvPicPr>
                   <pic:blipFill>
-                    <a:blip r:embed="rId19" cstate="print">
+                    <a:blip r:embed="rId21" cstate="print">
                       <a:extLst>
                         <a:ext uri="{28A0092B-C50C-407E-A947-70E740481C1C}">
                           <a14:useLocalDpi xmlns:a14="http://schemas.microsoft.com/office/drawing/2010/main" val="0"/>
@@ -17645,27 +18517,22 @@
           </wp:inline>
         </w:drawing>
       </w:r>
-      <w:r>
-        <w:t xml:space="preserve"> </w:t>
-      </w:r>
     </w:p>
     <w:p>
       <w:pPr>
         <w:pStyle w:val="Epgrafe"/>
-        <w:rPr>
-          <w:rFonts w:eastAsiaTheme="majorEastAsia" w:cstheme="minorHAnsi"/>
-          <w:b w:val="0"/>
-          <w:bCs w:val="0"/>
-          <w:sz w:val="28"/>
-          <w:szCs w:val="28"/>
-        </w:rPr>
       </w:pPr>
       <w:r>
         <w:t xml:space="preserve">Imagen </w:t>
       </w:r>
-      <w:r>
-        <w:t>5</w:t>
-      </w:r>
+      <w:fldSimple w:instr=" SEQ Imagen \* ARABIC ">
+        <w:r>
+          <w:rPr>
+            <w:noProof/>
+          </w:rPr>
+          <w:t>7</w:t>
+        </w:r>
+      </w:fldSimple>
       <w:r>
         <w:t>: Folleto promocional</w:t>
       </w:r>
@@ -17683,22 +18550,6 @@
     </w:p>
     <w:p>
       <w:pPr>
-        <w:pStyle w:val="Epgrafe"/>
-        <w:rPr>
-          <w:rFonts w:eastAsiaTheme="majorEastAsia" w:cstheme="minorHAnsi"/>
-          <w:b w:val="0"/>
-          <w:bCs w:val="0"/>
-          <w:sz w:val="28"/>
-          <w:szCs w:val="28"/>
-        </w:rPr>
-      </w:pPr>
-      <w:r>
-        <w:lastRenderedPageBreak/>
-        <w:t>Imagen 6: Tabla de Excel con los registros de los alumnos</w:t>
-      </w:r>
-    </w:p>
-    <w:p>
-      <w:pPr>
         <w:sectPr>
           <w:pgSz w:w="16838" w:h="11906" w:orient="landscape"/>
           <w:pgMar w:top="1701" w:right="1418" w:bottom="1701" w:left="1418" w:header="709" w:footer="709" w:gutter="0"/>
@@ -17710,10 +18561,134 @@
       <w:r>
         <w:rPr>
           <w:noProof/>
+        </w:rPr>
+        <w:lastRenderedPageBreak/>
+        <mc:AlternateContent>
+          <mc:Choice Requires="wps">
+            <w:drawing>
+              <wp:anchor distT="0" distB="0" distL="114300" distR="114300" simplePos="0" relativeHeight="251660288" behindDoc="0" locked="0" layoutInCell="1" allowOverlap="1" wp14:anchorId="793C36C7" wp14:editId="160E778B">
+                <wp:simplePos x="0" y="0"/>
+                <wp:positionH relativeFrom="column">
+                  <wp:posOffset>-269240</wp:posOffset>
+                </wp:positionH>
+                <wp:positionV relativeFrom="paragraph">
+                  <wp:posOffset>4783455</wp:posOffset>
+                </wp:positionV>
+                <wp:extent cx="9426575" cy="635"/>
+                <wp:effectExtent l="0" t="0" r="0" b="0"/>
+                <wp:wrapSquare wrapText="bothSides"/>
+                <wp:docPr id="10" name="10 Cuadro de texto"/>
+                <wp:cNvGraphicFramePr/>
+                <a:graphic xmlns:a="http://schemas.openxmlformats.org/drawingml/2006/main">
+                  <a:graphicData uri="http://schemas.microsoft.com/office/word/2010/wordprocessingShape">
+                    <wps:wsp>
+                      <wps:cNvSpPr txBox="1"/>
+                      <wps:spPr>
+                        <a:xfrm>
+                          <a:off x="0" y="0"/>
+                          <a:ext cx="9426575" cy="635"/>
+                        </a:xfrm>
+                        <a:prstGeom prst="rect">
+                          <a:avLst/>
+                        </a:prstGeom>
+                        <a:solidFill>
+                          <a:prstClr val="white"/>
+                        </a:solidFill>
+                        <a:ln>
+                          <a:noFill/>
+                        </a:ln>
+                        <a:effectLst/>
+                      </wps:spPr>
+                      <wps:txbx>
+                        <w:txbxContent>
+                          <w:p>
+                            <w:pPr>
+                              <w:pStyle w:val="Epgrafe"/>
+                              <w:rPr>
+                                <w:noProof/>
+                              </w:rPr>
+                            </w:pPr>
+                            <w:r>
+                              <w:t xml:space="preserve">Imagen </w:t>
+                            </w:r>
+                            <w:fldSimple w:instr=" SEQ Imagen \* ARABIC ">
+                              <w:r>
+                                <w:rPr>
+                                  <w:noProof/>
+                                </w:rPr>
+                                <w:t>8</w:t>
+                              </w:r>
+                            </w:fldSimple>
+                            <w:r>
+                              <w:t>:</w:t>
+                            </w:r>
+                            <w:r>
+                              <w:t xml:space="preserve"> Tabla de Excel con los registros de los alumnos</w:t>
+                            </w:r>
+                          </w:p>
+                        </w:txbxContent>
+                      </wps:txbx>
+                      <wps:bodyPr rot="0" spcFirstLastPara="0" vertOverflow="overflow" horzOverflow="overflow" vert="horz" wrap="square" lIns="0" tIns="0" rIns="0" bIns="0" numCol="1" spcCol="0" rtlCol="0" fromWordArt="0" anchor="t" anchorCtr="0" forceAA="0" compatLnSpc="1">
+                        <a:prstTxWarp prst="textNoShape">
+                          <a:avLst/>
+                        </a:prstTxWarp>
+                        <a:spAutoFit/>
+                      </wps:bodyPr>
+                    </wps:wsp>
+                  </a:graphicData>
+                </a:graphic>
+              </wp:anchor>
+            </w:drawing>
+          </mc:Choice>
+          <mc:Fallback>
+            <w:pict>
+              <v:shapetype id="_x0000_t202" coordsize="21600,21600" o:spt="202" path="m,l,21600r21600,l21600,xe">
+                <v:stroke joinstyle="miter"/>
+                <v:path gradientshapeok="t" o:connecttype="rect"/>
+              </v:shapetype>
+              <v:shape id="10 Cuadro de texto" o:spid="_x0000_s1026" type="#_x0000_t202" style="position:absolute;margin-left:-21.2pt;margin-top:376.65pt;width:742.25pt;height:.05pt;z-index:251660288;visibility:visible;mso-wrap-style:square;mso-wrap-distance-left:9pt;mso-wrap-distance-top:0;mso-wrap-distance-right:9pt;mso-wrap-distance-bottom:0;mso-position-horizontal:absolute;mso-position-horizontal-relative:text;mso-position-vertical:absolute;mso-position-vertical-relative:text;v-text-anchor:top" o:gfxdata="UEsDBBQABgAIAAAAIQC2gziS/gAAAOEBAAATAAAAW0NvbnRlbnRfVHlwZXNdLnhtbJSRQU7DMBBF 90jcwfIWJU67QAgl6YK0S0CoHGBkTxKLZGx5TGhvj5O2G0SRWNoz/78nu9wcxkFMGNg6quQqL6RA 0s5Y6ir5vt9lD1JwBDIwOMJKHpHlpr69KfdHjyxSmriSfYz+USnWPY7AufNIadK6MEJMx9ApD/oD OlTrorhX2lFEilmcO2RdNtjC5xDF9pCuTyYBB5bi6bQ4syoJ3g9WQ0ymaiLzg5KdCXlKLjvcW893 SUOqXwnz5DrgnHtJTxOsQfEKIT7DmDSUCaxw7Rqn8787ZsmRM9e2VmPeBN4uqYvTtW7jvijg9N/y JsXecLq0q+WD6m8AAAD//wMAUEsDBBQABgAIAAAAIQA4/SH/1gAAAJQBAAALAAAAX3JlbHMvLnJl bHOkkMFqwzAMhu+DvYPRfXGawxijTi+j0GvpHsDYimMaW0Yy2fr2M4PBMnrbUb/Q94l/f/hMi1qR JVI2sOt6UJgd+ZiDgffL8ekFlFSbvV0oo4EbChzGx4f9GRdb25HMsYhqlCwG5lrLq9biZkxWOiqY 22YiTra2kYMu1l1tQD30/bPm3wwYN0x18gb45AdQl1tp5j/sFB2T0FQ7R0nTNEV3j6o9feQzro1i OWA14Fm+Q8a1a8+Bvu/d/dMb2JY5uiPbhG/ktn4cqGU/er3pcvwCAAD//wMAUEsDBBQABgAIAAAA IQAFsr2ENwIAAHQEAAAOAAAAZHJzL2Uyb0RvYy54bWysVFGP2jAMfp+0/xDlfRTYYDdEOTFOTJPQ 3UncdM8hTWmlJM6cQMt+/Zy05bbbnqa9BMf+8rn+bLO8bY1mZ4W+BpvzyWjMmbISitoec/7tafvu hjMfhC2EBqtyflGe367evlk2bqGmUIEuFDIisX7RuJxXIbhFlnlZKSP8CJyyFCwBjQh0xWNWoGiI 3ehsOh7PswawcAhSeU/euy7IV4m/LJUMD2XpVWA65/RtIZ2YzkM8s9VSLI4oXFXL/jPEP3yFEbWl pFeqOxEEO2H9B5WpJYKHMowkmAzKspYq1UDVTMavqtlXwqlUC4nj3VUm//9o5f35EVldUO9IHisM 9WgyZpuTKBBYoVhQbYAoU+P8gtB7R/jQfoaWgIPfkzNW35Zo4i/VxShOjJeryMTDJDk/fZjOZx9n nEmKzd/PIkf28tShD18UGBaNnCN1MAkrzjsfOugAiZk86LrY1lrHSwxsNLKzoG43VR1UT/4bStuI tRBfdYSdR6Vx6bPEaruqohXaQ9tLcIDiQgogdKPkndzWlHYnfHgUSLNDRdM+hAc6Sg1NzqG3OKsA f/zNH/HUUopy1tAs5tx/PwlUnOmvlpodB3cwcDAOg2FPZgNU8IQ2zclk0gMMejBLBPNMa7KOWSgk rKRcOQ+DuQndRtCaSbVeJxCNpxNhZ/dORupB3qf2WaDrmxNn4x6GKRWLVz3qsKlLbn0KJHhqYBS0 U5EaHy802mkE+jWMu/PrPaFe/ixWPwEAAP//AwBQSwMEFAAGAAgAAAAhAM99KIbdAAAACQEAAA8A AABkcnMvZG93bnJldi54bWxMj7FOwzAQhvdKfQfrVtQ6TUxBUZwKVTDAUpF2YXPjaxyIz5HttOXt cVlgvLtP/31/tbnagZ3Rh96RhNUyA4bUOt1TJ+Gwf1k8AgtRkVaDI5TwjQE29XxWqVK7C73juYkd SyEUSiXBxDiWnIfWoFVh6UakdDs5b1VMo++49uqSwu3A8yxbc6t6Sh+MGnFrsP1qJithJz525m46 Pb89icK/Hqbt+rNrpJzPgEW8xj8Sbu7JG+okdHQT6cAGCQuRi4RKeLgvCmA3Qoh8Bez4uxLA64r/ b1D/AAAA//8DAFBLAQItABQABgAIAAAAIQC2gziS/gAAAOEBAAATAAAAAAAAAAAAAAAAAAAAAABb Q29udGVudF9UeXBlc10ueG1sUEsBAi0AFAAGAAgAAAAhADj9If/WAAAAlAEAAAsAAAAAAAAAAAAA AAAALwEAAF9yZWxzLy5yZWxzUEsBAi0AFAAGAAgAAAAhAAWyvYQ3AgAAdAQAAA4AAAAAAAAAAAAA AAAALgIAAGRycy9lMm9Eb2MueG1sUEsBAi0AFAAGAAgAAAAhAM99KIbdAAAACQEAAA8AAAAAAAAA AAAAAAAAkQQAAGRycy9kb3ducmV2LnhtbFBLBQYAAAAABAAEAPMAAACbBQAAAAA= " stroked="f">
+                <v:textbox style="mso-fit-shape-to-text:t" inset="0,0,0,0">
+                  <w:txbxContent>
+                    <w:p>
+                      <w:pPr>
+                        <w:pStyle w:val="Epgrafe"/>
+                        <w:rPr>
+                          <w:noProof/>
+                        </w:rPr>
+                      </w:pPr>
+                      <w:r>
+                        <w:t xml:space="preserve">Imagen </w:t>
+                      </w:r>
+                      <w:fldSimple w:instr=" SEQ Imagen \* ARABIC ">
+                        <w:r>
+                          <w:rPr>
+                            <w:noProof/>
+                          </w:rPr>
+                          <w:t>8</w:t>
+                        </w:r>
+                      </w:fldSimple>
+                      <w:r>
+                        <w:t>:</w:t>
+                      </w:r>
+                      <w:r>
+                        <w:t xml:space="preserve"> Tabla de Excel con los registros de los alumnos</w:t>
+                      </w:r>
+                    </w:p>
+                  </w:txbxContent>
+                </v:textbox>
+                <w10:wrap type="square"/>
+              </v:shape>
+            </w:pict>
+          </mc:Fallback>
+        </mc:AlternateContent>
+      </w:r>
+      <w:r>
+        <w:rPr>
+          <w:noProof/>
           <w:lang w:val="es-ES_tradnl" w:eastAsia="es-ES_tradnl"/>
         </w:rPr>
         <w:drawing>
-          <wp:anchor distT="0" distB="0" distL="114300" distR="114300" simplePos="0" relativeHeight="251658240" behindDoc="0" locked="0" layoutInCell="1" allowOverlap="1" wp14:anchorId="29EAB4A5" wp14:editId="2C20DD08">
+          <wp:anchor distT="0" distB="0" distL="114300" distR="114300" simplePos="0" relativeHeight="251658240" behindDoc="0" locked="0" layoutInCell="1" allowOverlap="1" wp14:anchorId="440CBDBA" wp14:editId="37D7652F">
             <wp:simplePos x="736979" y="1078173"/>
             <wp:positionH relativeFrom="margin">
               <wp:align>center</wp:align>
@@ -17738,7 +18713,7 @@
                     </pic:cNvPicPr>
                   </pic:nvPicPr>
                   <pic:blipFill rotWithShape="1">
-                    <a:blip r:embed="rId20">
+                    <a:blip r:embed="rId22">
                       <a:extLst>
                         <a:ext uri="{28A0092B-C50C-407E-A947-70E740481C1C}">
                           <a14:useLocalDpi xmlns:a14="http://schemas.microsoft.com/office/drawing/2010/main" val="0"/>
@@ -17788,13 +18763,16 @@
       </w:pPr>
     </w:p>
     <w:p>
+      <w:pPr>
+        <w:keepNext/>
+      </w:pPr>
       <w:r>
         <w:rPr>
           <w:noProof/>
           <w:lang w:val="es-ES_tradnl" w:eastAsia="es-ES_tradnl"/>
         </w:rPr>
         <w:drawing>
-          <wp:inline distT="0" distB="0" distL="0" distR="0" wp14:anchorId="03CC5380" wp14:editId="50AC15F0">
+          <wp:inline distT="0" distB="0" distL="0" distR="0" wp14:anchorId="5D518308" wp14:editId="1B1CA446">
             <wp:extent cx="5023635" cy="4667250"/>
             <wp:effectExtent l="0" t="0" r="5715" b="0"/>
             <wp:docPr id="7" name="Imagen 7" descr="Z:\home\javi\Documentos\Espacio Vida &amp; Música\Segundo Entregable\Reuniones\matriculas 2.png"/>
@@ -17811,7 +18789,7 @@
                     </pic:cNvPicPr>
                   </pic:nvPicPr>
                   <pic:blipFill rotWithShape="1">
-                    <a:blip r:embed="rId21">
+                    <a:blip r:embed="rId23">
                       <a:extLst>
                         <a:ext uri="{28A0092B-C50C-407E-A947-70E740481C1C}">
                           <a14:useLocalDpi xmlns:a14="http://schemas.microsoft.com/office/drawing/2010/main" val="0"/>
@@ -17858,7 +18836,18 @@
         </w:rPr>
       </w:pPr>
       <w:r>
-        <w:t>Imagen 7: Tabla de Excel con los registros de pagos</w:t>
+        <w:t xml:space="preserve">Imagen </w:t>
+      </w:r>
+      <w:fldSimple w:instr=" SEQ Imagen \* ARABIC ">
+        <w:r>
+          <w:rPr>
+            <w:noProof/>
+          </w:rPr>
+          <w:t>9</w:t>
+        </w:r>
+      </w:fldSimple>
+      <w:r>
+        <w:t>: Tabla de Excel con los registros de pagos</w:t>
       </w:r>
     </w:p>
     <w:p/>
@@ -17902,13 +18891,12 @@
 <w:ftr xmlns:wpc="http://schemas.microsoft.com/office/word/2010/wordprocessingCanvas" xmlns:mc="http://schemas.openxmlformats.org/markup-compatibility/2006" xmlns:o="urn:schemas-microsoft-com:office:office" xmlns:r="http://schemas.openxmlformats.org/officeDocument/2006/relationships" xmlns:m="http://schemas.openxmlformats.org/officeDocument/2006/math" xmlns:v="urn:schemas-microsoft-com:vml" xmlns:wp14="http://schemas.microsoft.com/office/word/2010/wordprocessingDrawing" xmlns:wp="http://schemas.openxmlformats.org/drawingml/2006/wordprocessingDrawing" xmlns:w10="urn:schemas-microsoft-com:office:word" xmlns:w="http://schemas.openxmlformats.org/wordprocessingml/2006/main" xmlns:w14="http://schemas.microsoft.com/office/word/2010/wordml" xmlns:wpg="http://schemas.microsoft.com/office/word/2010/wordprocessingGroup" xmlns:wpi="http://schemas.microsoft.com/office/word/2010/wordprocessingInk" xmlns:wne="http://schemas.microsoft.com/office/word/2006/wordml" xmlns:wps="http://schemas.microsoft.com/office/word/2010/wordprocessingShape" mc:Ignorable="w14 wp14">
   <w:sdt>
     <w:sdtPr>
-      <w:id w:val="-1649504264"/>
+      <w:id w:val="1772969285"/>
       <w:docPartObj>
         <w:docPartGallery w:val="Page Numbers (Bottom of Page)"/>
         <w:docPartUnique/>
       </w:docPartObj>
     </w:sdtPr>
-    <w:sdtEndPr/>
     <w:sdtContent>
       <w:p>
         <w:pPr>
@@ -17931,7 +18919,7 @@
           <w:rPr>
             <w:noProof/>
           </w:rPr>
-          <w:t>21</w:t>
+          <w:t>2</w:t>
         </w:r>
         <w:r>
           <w:fldChar w:fldCharType="end"/>
@@ -17993,10 +18981,7 @@
       <w:pStyle w:val="Encabezado"/>
     </w:pPr>
     <w:r>
-      <w:t>Espacio, Vida &amp; M</w:t>
-    </w:r>
-    <w:r>
-      <w:t>úsica</w:t>
+      <w:t>Espacio, Vida &amp; Música</w:t>
     </w:r>
   </w:p>
 </w:hdr>
@@ -22281,7 +23266,7 @@
 </file>
 
 <file path=customXml/itemProps1.xml><?xml version="1.0" encoding="utf-8"?>
-<ds:datastoreItem xmlns:ds="http://schemas.openxmlformats.org/officeDocument/2006/customXml" ds:itemID="{9FC1DF6D-7E0A-41D2-A43F-8B2074CFCAA7}">
+<ds:datastoreItem xmlns:ds="http://schemas.openxmlformats.org/officeDocument/2006/customXml" ds:itemID="{53E442B4-70C3-4DE5-B7CF-F0ECA4EF3819}">
   <ds:schemaRefs>
     <ds:schemaRef ds:uri="http://schemas.openxmlformats.org/officeDocument/2006/bibliography"/>
   </ds:schemaRefs>

</xml_diff>

<commit_message>
Revisión de los pies de página
</commit_message>
<xml_diff>
--- a/Segundo Entregable/Espacio, Vida & Música - Entrega 2.docx
+++ b/Segundo Entregable/Espacio, Vida & Música - Entrega 2.docx
@@ -936,7 +936,13 @@
             </w:r>
           </w:hyperlink>
         </w:p>
-        <w:p/>
+        <w:p>
+          <w:pPr>
+            <w:rPr>
+              <w:noProof/>
+            </w:rPr>
+          </w:pPr>
+        </w:p>
         <w:p>
           <w:pPr>
             <w:pStyle w:val="TDC1"/>
@@ -996,7 +1002,7 @@
                 <w:noProof/>
                 <w:webHidden/>
               </w:rPr>
-              <w:t>5</w:t>
+              <w:t>4</w:t>
             </w:r>
             <w:r>
               <w:rPr>
@@ -1007,9 +1013,13 @@
             </w:r>
           </w:hyperlink>
         </w:p>
-        <w:p/>
-        <w:bookmarkStart w:id="2" w:name="_GoBack"/>
-        <w:bookmarkEnd w:id="2"/>
+        <w:p>
+          <w:pPr>
+            <w:rPr>
+              <w:noProof/>
+            </w:rPr>
+          </w:pPr>
+        </w:p>
         <w:p>
           <w:pPr>
             <w:pStyle w:val="TDC1"/>
@@ -1021,79 +1031,72 @@
               <w:noProof/>
             </w:rPr>
           </w:pPr>
-          <w:r>
-            <w:fldChar w:fldCharType="begin"/>
-          </w:r>
-          <w:r>
-            <w:instrText xml:space="preserve"> HYPERLINK \l "_Toc435966241" </w:instrText>
-          </w:r>
-          <w:r>
-            <w:fldChar w:fldCharType="separate"/>
-          </w:r>
-          <w:r>
-            <w:rPr>
-              <w:rStyle w:val="Hipervnculo"/>
-              <w:rFonts w:cstheme="minorHAnsi"/>
-              <w:noProof/>
-            </w:rPr>
-            <w:t>2 – Glosario</w:t>
-          </w:r>
-          <w:r>
-            <w:rPr>
-              <w:noProof/>
-              <w:webHidden/>
-            </w:rPr>
-            <w:tab/>
-          </w:r>
-          <w:r>
-            <w:rPr>
-              <w:noProof/>
-              <w:webHidden/>
-            </w:rPr>
-            <w:fldChar w:fldCharType="begin"/>
-          </w:r>
-          <w:r>
-            <w:rPr>
-              <w:noProof/>
-              <w:webHidden/>
-            </w:rPr>
-            <w:instrText xml:space="preserve"> PAGEREF _Toc435966241 \h </w:instrText>
-          </w:r>
-          <w:r>
-            <w:rPr>
-              <w:noProof/>
-              <w:webHidden/>
-            </w:rPr>
-          </w:r>
-          <w:r>
-            <w:rPr>
-              <w:noProof/>
-              <w:webHidden/>
-            </w:rPr>
-            <w:fldChar w:fldCharType="separate"/>
-          </w:r>
-          <w:r>
-            <w:rPr>
-              <w:noProof/>
-              <w:webHidden/>
-            </w:rPr>
-            <w:t>6</w:t>
-          </w:r>
-          <w:r>
-            <w:rPr>
-              <w:noProof/>
-              <w:webHidden/>
-            </w:rPr>
-            <w:fldChar w:fldCharType="end"/>
-          </w:r>
-          <w:r>
+          <w:hyperlink w:anchor="_Toc435966241" w:history="1">
+            <w:r>
+              <w:rPr>
+                <w:rStyle w:val="Hipervnculo"/>
+                <w:rFonts w:cstheme="minorHAnsi"/>
+                <w:noProof/>
+              </w:rPr>
+              <w:t>2 – Glosario</w:t>
+            </w:r>
+            <w:r>
+              <w:rPr>
+                <w:noProof/>
+                <w:webHidden/>
+              </w:rPr>
+              <w:tab/>
+            </w:r>
+            <w:r>
+              <w:rPr>
+                <w:noProof/>
+                <w:webHidden/>
+              </w:rPr>
+              <w:fldChar w:fldCharType="begin"/>
+            </w:r>
+            <w:r>
+              <w:rPr>
+                <w:noProof/>
+                <w:webHidden/>
+              </w:rPr>
+              <w:instrText xml:space="preserve"> PAGEREF _Toc435966241 \h </w:instrText>
+            </w:r>
+            <w:r>
+              <w:rPr>
+                <w:noProof/>
+                <w:webHidden/>
+              </w:rPr>
+            </w:r>
+            <w:r>
+              <w:rPr>
+                <w:noProof/>
+                <w:webHidden/>
+              </w:rPr>
+              <w:fldChar w:fldCharType="separate"/>
+            </w:r>
+            <w:r>
+              <w:rPr>
+                <w:noProof/>
+                <w:webHidden/>
+              </w:rPr>
+              <w:t>5</w:t>
+            </w:r>
+            <w:r>
+              <w:rPr>
+                <w:noProof/>
+                <w:webHidden/>
+              </w:rPr>
+              <w:fldChar w:fldCharType="end"/>
+            </w:r>
+          </w:hyperlink>
+        </w:p>
+        <w:p>
+          <w:pPr>
             <w:rPr>
               <w:noProof/>
             </w:rPr>
-            <w:fldChar w:fldCharType="end"/>
-          </w:r>
+          </w:pPr>
         </w:p>
-        <w:p/>
         <w:p>
           <w:pPr>
             <w:pStyle w:val="TDC1"/>
@@ -1112,7 +1115,23 @@
                 <w:rFonts w:cstheme="minorHAnsi"/>
                 <w:noProof/>
               </w:rPr>
-              <w:t>3 – Modelo de negocio</w:t>
+              <w:t xml:space="preserve">3 – Modelo </w:t>
+            </w:r>
+            <w:r>
+              <w:rPr>
+                <w:rStyle w:val="Hipervnculo"/>
+                <w:rFonts w:cstheme="minorHAnsi"/>
+                <w:noProof/>
+              </w:rPr>
+              <w:t>d</w:t>
+            </w:r>
+            <w:r>
+              <w:rPr>
+                <w:rStyle w:val="Hipervnculo"/>
+                <w:rFonts w:cstheme="minorHAnsi"/>
+                <w:noProof/>
+              </w:rPr>
+              <w:t>e negocio</w:t>
             </w:r>
             <w:r>
               <w:rPr>
@@ -1153,7 +1172,7 @@
                 <w:noProof/>
                 <w:webHidden/>
               </w:rPr>
-              <w:t>7</w:t>
+              <w:t>6</w:t>
             </w:r>
             <w:r>
               <w:rPr>
@@ -1164,7 +1183,13 @@
             </w:r>
           </w:hyperlink>
         </w:p>
-        <w:p/>
+        <w:p>
+          <w:pPr>
+            <w:rPr>
+              <w:noProof/>
+            </w:rPr>
+          </w:pPr>
+        </w:p>
         <w:p>
           <w:pPr>
             <w:pStyle w:val="TDC1"/>
@@ -1224,7 +1249,7 @@
                 <w:noProof/>
                 <w:webHidden/>
               </w:rPr>
-              <w:t>10</w:t>
+              <w:t>9</w:t>
             </w:r>
             <w:r>
               <w:rPr>
@@ -1235,7 +1260,13 @@
             </w:r>
           </w:hyperlink>
         </w:p>
-        <w:p/>
+        <w:p>
+          <w:pPr>
+            <w:rPr>
+              <w:noProof/>
+            </w:rPr>
+          </w:pPr>
+        </w:p>
         <w:p>
           <w:pPr>
             <w:pStyle w:val="TDC1"/>
@@ -1296,7 +1327,7 @@
                 <w:noProof/>
                 <w:webHidden/>
               </w:rPr>
-              <w:t>11</w:t>
+              <w:t>10</w:t>
             </w:r>
             <w:r>
               <w:rPr>
@@ -1366,7 +1397,7 @@
                 <w:noProof/>
                 <w:webHidden/>
               </w:rPr>
-              <w:t>11</w:t>
+              <w:t>10</w:t>
             </w:r>
             <w:r>
               <w:rPr>
@@ -1436,7 +1467,7 @@
                 <w:noProof/>
                 <w:webHidden/>
               </w:rPr>
-              <w:t>12</w:t>
+              <w:t>11</w:t>
             </w:r>
             <w:r>
               <w:rPr>
@@ -1505,7 +1536,7 @@
                 <w:noProof/>
                 <w:webHidden/>
               </w:rPr>
-              <w:t>13</w:t>
+              <w:t>12</w:t>
             </w:r>
             <w:r>
               <w:rPr>
@@ -1516,7 +1547,13 @@
             </w:r>
           </w:hyperlink>
         </w:p>
-        <w:p/>
+        <w:p>
+          <w:pPr>
+            <w:rPr>
+              <w:noProof/>
+            </w:rPr>
+          </w:pPr>
+        </w:p>
         <w:p>
           <w:pPr>
             <w:pStyle w:val="TDC1"/>
@@ -1577,7 +1614,7 @@
                 <w:noProof/>
                 <w:webHidden/>
               </w:rPr>
-              <w:t>14</w:t>
+              <w:t>13</w:t>
             </w:r>
             <w:r>
               <w:rPr>
@@ -1655,7 +1692,7 @@
                 <w:noProof/>
                 <w:webHidden/>
               </w:rPr>
-              <w:t>14</w:t>
+              <w:t>13</w:t>
             </w:r>
             <w:r>
               <w:rPr>
@@ -1733,7 +1770,7 @@
                 <w:noProof/>
                 <w:webHidden/>
               </w:rPr>
-              <w:t>15</w:t>
+              <w:t>14</w:t>
             </w:r>
             <w:r>
               <w:rPr>
@@ -1803,7 +1840,7 @@
                 <w:noProof/>
                 <w:webHidden/>
               </w:rPr>
-              <w:t>16</w:t>
+              <w:t>15</w:t>
             </w:r>
             <w:r>
               <w:rPr>
@@ -1814,7 +1851,13 @@
             </w:r>
           </w:hyperlink>
         </w:p>
-        <w:p/>
+        <w:p>
+          <w:pPr>
+            <w:rPr>
+              <w:noProof/>
+            </w:rPr>
+          </w:pPr>
+        </w:p>
         <w:p>
           <w:pPr>
             <w:pStyle w:val="TDC1"/>
@@ -1874,7 +1917,7 @@
                 <w:noProof/>
                 <w:webHidden/>
               </w:rPr>
-              <w:t>17</w:t>
+              <w:t>16</w:t>
             </w:r>
             <w:r>
               <w:rPr>
@@ -1885,7 +1928,13 @@
             </w:r>
           </w:hyperlink>
         </w:p>
-        <w:p/>
+        <w:p>
+          <w:pPr>
+            <w:rPr>
+              <w:noProof/>
+            </w:rPr>
+          </w:pPr>
+        </w:p>
         <w:p>
           <w:pPr>
             <w:pStyle w:val="TDC1"/>
@@ -1945,7 +1994,7 @@
                 <w:noProof/>
                 <w:webHidden/>
               </w:rPr>
-              <w:t>20</w:t>
+              <w:t>19</w:t>
             </w:r>
             <w:r>
               <w:rPr>
@@ -1956,7 +2005,13 @@
             </w:r>
           </w:hyperlink>
         </w:p>
-        <w:p/>
+        <w:p>
+          <w:pPr>
+            <w:rPr>
+              <w:noProof/>
+            </w:rPr>
+          </w:pPr>
+        </w:p>
         <w:p>
           <w:pPr>
             <w:pStyle w:val="TDC1"/>
@@ -2016,7 +2071,7 @@
                 <w:noProof/>
                 <w:webHidden/>
               </w:rPr>
-              <w:t>22</w:t>
+              <w:t>21</w:t>
             </w:r>
             <w:r>
               <w:rPr>
@@ -2064,8 +2119,8 @@
           <w:rFonts w:asciiTheme="minorHAnsi" w:eastAsia="Liberation Serif" w:hAnsiTheme="minorHAnsi" w:cstheme="minorHAnsi"/>
         </w:rPr>
       </w:pPr>
-      <w:bookmarkStart w:id="3" w:name="_Toc435966240"/>
-      <w:bookmarkStart w:id="4" w:name="Introduccion"/>
+      <w:bookmarkStart w:id="2" w:name="_Toc435966240"/>
+      <w:bookmarkStart w:id="3" w:name="Introduccion"/>
       <w:r>
         <w:rPr>
           <w:rFonts w:asciiTheme="minorHAnsi" w:eastAsia="Liberation Serif" w:hAnsiTheme="minorHAnsi" w:cstheme="minorHAnsi"/>
@@ -2073,7 +2128,7 @@
         <w:lastRenderedPageBreak/>
         <w:t>1 - Introducción</w:t>
       </w:r>
-      <w:bookmarkEnd w:id="3"/>
+      <w:bookmarkEnd w:id="2"/>
       <w:r>
         <w:rPr>
           <w:rFonts w:asciiTheme="minorHAnsi" w:eastAsia="Liberation Serif" w:hAnsiTheme="minorHAnsi" w:cstheme="minorHAnsi"/>
@@ -2123,7 +2178,7 @@
         <w:fldChar w:fldCharType="end"/>
       </w:r>
     </w:p>
-    <w:bookmarkEnd w:id="4"/>
+    <w:bookmarkEnd w:id="3"/>
     <w:p>
       <w:pPr>
         <w:suppressAutoHyphens/>
@@ -2559,8 +2614,8 @@
           <w:rFonts w:asciiTheme="minorHAnsi" w:hAnsiTheme="minorHAnsi" w:cstheme="minorHAnsi"/>
         </w:rPr>
       </w:pPr>
-      <w:bookmarkStart w:id="5" w:name="_Toc435966241"/>
-      <w:bookmarkStart w:id="6" w:name="Glosario"/>
+      <w:bookmarkStart w:id="4" w:name="_Toc435966241"/>
+      <w:bookmarkStart w:id="5" w:name="Glosario"/>
       <w:r>
         <w:rPr>
           <w:rFonts w:asciiTheme="minorHAnsi" w:hAnsiTheme="minorHAnsi" w:cstheme="minorHAnsi"/>
@@ -2568,7 +2623,7 @@
         <w:lastRenderedPageBreak/>
         <w:t>2 – Glosario</w:t>
       </w:r>
-      <w:bookmarkEnd w:id="5"/>
+      <w:bookmarkEnd w:id="4"/>
       <w:r>
         <w:rPr>
           <w:rFonts w:asciiTheme="minorHAnsi" w:hAnsiTheme="minorHAnsi" w:cstheme="minorHAnsi"/>
@@ -2618,7 +2673,7 @@
         <w:fldChar w:fldCharType="end"/>
       </w:r>
     </w:p>
-    <w:bookmarkEnd w:id="6"/>
+    <w:bookmarkEnd w:id="5"/>
     <w:p>
       <w:pPr>
         <w:spacing w:line="240" w:lineRule="auto"/>
@@ -3713,8 +3768,10 @@
           <w:rFonts w:asciiTheme="minorHAnsi" w:hAnsiTheme="minorHAnsi" w:cstheme="minorHAnsi"/>
         </w:rPr>
       </w:pPr>
-      <w:bookmarkStart w:id="7" w:name="_Toc435966242"/>
-      <w:bookmarkStart w:id="8" w:name="ModeloDeNegocio"/>
+      <w:bookmarkStart w:id="6" w:name="_Toc435966242"/>
+      <w:bookmarkStart w:id="7" w:name="ModeloDeNegocio"/>
+      <w:bookmarkStart w:id="8" w:name="_GoBack"/>
+      <w:bookmarkEnd w:id="8"/>
       <w:r>
         <w:rPr>
           <w:rFonts w:asciiTheme="minorHAnsi" w:hAnsiTheme="minorHAnsi" w:cstheme="minorHAnsi"/>
@@ -3722,56 +3779,56 @@
         <w:lastRenderedPageBreak/>
         <w:t>3 – Modelo de negocio</w:t>
       </w:r>
+      <w:bookmarkEnd w:id="6"/>
+      <w:r>
+        <w:rPr>
+          <w:rFonts w:asciiTheme="minorHAnsi" w:hAnsiTheme="minorHAnsi" w:cstheme="minorHAnsi"/>
+        </w:rPr>
+        <w:fldChar w:fldCharType="begin"/>
+      </w:r>
+      <w:r>
+        <w:instrText xml:space="preserve"> XE "</w:instrText>
+      </w:r>
+      <w:r>
+        <w:rPr>
+          <w:rFonts w:asciiTheme="minorHAnsi" w:hAnsiTheme="minorHAnsi" w:cstheme="minorHAnsi"/>
+        </w:rPr>
+        <w:instrText>3 – Modelo de negocio</w:instrText>
+      </w:r>
+      <w:r>
+        <w:instrText xml:space="preserve">" </w:instrText>
+      </w:r>
+      <w:r>
+        <w:rPr>
+          <w:rFonts w:asciiTheme="minorHAnsi" w:hAnsiTheme="minorHAnsi" w:cstheme="minorHAnsi"/>
+        </w:rPr>
+        <w:fldChar w:fldCharType="end"/>
+      </w:r>
+      <w:r>
+        <w:rPr>
+          <w:rFonts w:asciiTheme="minorHAnsi" w:hAnsiTheme="minorHAnsi" w:cstheme="minorHAnsi"/>
+        </w:rPr>
+        <w:fldChar w:fldCharType="begin"/>
+      </w:r>
+      <w:r>
+        <w:instrText xml:space="preserve"> XE "</w:instrText>
+      </w:r>
+      <w:r>
+        <w:rPr>
+          <w:rFonts w:asciiTheme="minorHAnsi" w:hAnsiTheme="minorHAnsi" w:cstheme="minorHAnsi"/>
+        </w:rPr>
+        <w:instrText>3 – Modelo de negocio</w:instrText>
+      </w:r>
+      <w:r>
+        <w:instrText xml:space="preserve">" </w:instrText>
+      </w:r>
+      <w:r>
+        <w:rPr>
+          <w:rFonts w:asciiTheme="minorHAnsi" w:hAnsiTheme="minorHAnsi" w:cstheme="minorHAnsi"/>
+        </w:rPr>
+        <w:fldChar w:fldCharType="end"/>
+      </w:r>
       <w:bookmarkEnd w:id="7"/>
-      <w:r>
-        <w:rPr>
-          <w:rFonts w:asciiTheme="minorHAnsi" w:hAnsiTheme="minorHAnsi" w:cstheme="minorHAnsi"/>
-        </w:rPr>
-        <w:fldChar w:fldCharType="begin"/>
-      </w:r>
-      <w:r>
-        <w:instrText xml:space="preserve"> XE "</w:instrText>
-      </w:r>
-      <w:r>
-        <w:rPr>
-          <w:rFonts w:asciiTheme="minorHAnsi" w:hAnsiTheme="minorHAnsi" w:cstheme="minorHAnsi"/>
-        </w:rPr>
-        <w:instrText>3 – Modelo de negocio</w:instrText>
-      </w:r>
-      <w:r>
-        <w:instrText xml:space="preserve">" </w:instrText>
-      </w:r>
-      <w:r>
-        <w:rPr>
-          <w:rFonts w:asciiTheme="minorHAnsi" w:hAnsiTheme="minorHAnsi" w:cstheme="minorHAnsi"/>
-        </w:rPr>
-        <w:fldChar w:fldCharType="end"/>
-      </w:r>
-      <w:r>
-        <w:rPr>
-          <w:rFonts w:asciiTheme="minorHAnsi" w:hAnsiTheme="minorHAnsi" w:cstheme="minorHAnsi"/>
-        </w:rPr>
-        <w:fldChar w:fldCharType="begin"/>
-      </w:r>
-      <w:r>
-        <w:instrText xml:space="preserve"> XE "</w:instrText>
-      </w:r>
-      <w:r>
-        <w:rPr>
-          <w:rFonts w:asciiTheme="minorHAnsi" w:hAnsiTheme="minorHAnsi" w:cstheme="minorHAnsi"/>
-        </w:rPr>
-        <w:instrText>3 – Modelo de negocio</w:instrText>
-      </w:r>
-      <w:r>
-        <w:instrText xml:space="preserve">" </w:instrText>
-      </w:r>
-      <w:r>
-        <w:rPr>
-          <w:rFonts w:asciiTheme="minorHAnsi" w:hAnsiTheme="minorHAnsi" w:cstheme="minorHAnsi"/>
-        </w:rPr>
-        <w:fldChar w:fldCharType="end"/>
-      </w:r>
-      <w:bookmarkEnd w:id="8"/>
     </w:p>
     <w:p>
       <w:pPr>
@@ -3789,7 +3846,7 @@
         <w:rPr>
           <w:rFonts w:cstheme="minorHAnsi"/>
           <w:noProof/>
-          <w:lang w:eastAsia="es-ES"/>
+          <w:lang w:val="es-ES_tradnl" w:eastAsia="es-ES_tradnl"/>
         </w:rPr>
         <w:drawing>
           <wp:inline distT="0" distB="0" distL="0" distR="0" wp14:anchorId="66AAE481" wp14:editId="450D1A74">
@@ -3847,27 +3904,14 @@
       <w:r>
         <w:t xml:space="preserve">Imagen </w:t>
       </w:r>
-      <w:r>
-        <w:fldChar w:fldCharType="begin"/>
-      </w:r>
-      <w:r>
-        <w:instrText xml:space="preserve"> SEQ Imagen \* ARABIC </w:instrText>
-      </w:r>
-      <w:r>
-        <w:fldChar w:fldCharType="separate"/>
-      </w:r>
-      <w:r>
-        <w:rPr>
-          <w:noProof/>
-        </w:rPr>
-        <w:t>1</w:t>
-      </w:r>
-      <w:r>
-        <w:rPr>
-          <w:noProof/>
-        </w:rPr>
-        <w:fldChar w:fldCharType="end"/>
-      </w:r>
+      <w:fldSimple w:instr=" SEQ Imagen \* ARABIC ">
+        <w:r>
+          <w:rPr>
+            <w:noProof/>
+          </w:rPr>
+          <w:t>1</w:t>
+        </w:r>
+      </w:fldSimple>
       <w:r>
         <w:t>: BPMN registro</w:t>
       </w:r>
@@ -4024,6 +4068,14 @@
           <w:szCs w:val="24"/>
         </w:rPr>
         <w:t>gestionar sus cuotas (siguiente BPMN).</w:t>
+      </w:r>
+      <w:r>
+        <w:rPr>
+          <w:rFonts w:cstheme="minorHAnsi"/>
+          <w:sz w:val="24"/>
+          <w:szCs w:val="24"/>
+        </w:rPr>
+        <w:t xml:space="preserve"> </w:t>
       </w:r>
     </w:p>
     <w:p>
@@ -4037,7 +4089,7 @@
           <w:noProof/>
           <w:sz w:val="24"/>
           <w:szCs w:val="24"/>
-          <w:lang w:eastAsia="es-ES"/>
+          <w:lang w:val="es-ES_tradnl" w:eastAsia="es-ES_tradnl"/>
         </w:rPr>
         <w:lastRenderedPageBreak/>
         <w:drawing>
@@ -4096,27 +4148,14 @@
       <w:r>
         <w:t xml:space="preserve">Imagen </w:t>
       </w:r>
-      <w:r>
-        <w:fldChar w:fldCharType="begin"/>
-      </w:r>
-      <w:r>
-        <w:instrText xml:space="preserve"> SEQ Imagen \* ARABIC </w:instrText>
-      </w:r>
-      <w:r>
-        <w:fldChar w:fldCharType="separate"/>
-      </w:r>
-      <w:r>
-        <w:rPr>
-          <w:noProof/>
-        </w:rPr>
-        <w:t>2</w:t>
-      </w:r>
-      <w:r>
-        <w:rPr>
-          <w:noProof/>
-        </w:rPr>
-        <w:fldChar w:fldCharType="end"/>
-      </w:r>
+      <w:fldSimple w:instr=" SEQ Imagen \* ARABIC ">
+        <w:r>
+          <w:rPr>
+            <w:noProof/>
+          </w:rPr>
+          <w:t>2</w:t>
+        </w:r>
+      </w:fldSimple>
       <w:r>
         <w:t>: BPMN pagos</w:t>
       </w:r>
@@ -4192,7 +4231,7 @@
           <w:color w:val="365F91" w:themeColor="accent1" w:themeShade="BF"/>
           <w:sz w:val="28"/>
           <w:szCs w:val="28"/>
-          <w:lang w:eastAsia="es-ES"/>
+          <w:lang w:val="es-ES_tradnl" w:eastAsia="es-ES_tradnl"/>
         </w:rPr>
         <w:lastRenderedPageBreak/>
         <w:drawing>
@@ -4254,27 +4293,14 @@
       <w:r>
         <w:t xml:space="preserve">Imagen </w:t>
       </w:r>
-      <w:r>
-        <w:fldChar w:fldCharType="begin"/>
-      </w:r>
-      <w:r>
-        <w:instrText xml:space="preserve"> SEQ Imagen \* ARABIC </w:instrText>
-      </w:r>
-      <w:r>
-        <w:fldChar w:fldCharType="separate"/>
-      </w:r>
-      <w:r>
-        <w:rPr>
-          <w:noProof/>
-        </w:rPr>
-        <w:t>3</w:t>
-      </w:r>
-      <w:r>
-        <w:rPr>
-          <w:noProof/>
-        </w:rPr>
-        <w:fldChar w:fldCharType="end"/>
-      </w:r>
+      <w:fldSimple w:instr=" SEQ Imagen \* ARABIC ">
+        <w:r>
+          <w:rPr>
+            <w:noProof/>
+          </w:rPr>
+          <w:t>3</w:t>
+        </w:r>
+      </w:fldSimple>
       <w:r>
         <w:t>: BPMN préstamos</w:t>
       </w:r>
@@ -4351,10 +4377,10 @@
         </w:rPr>
         <w:sectPr>
           <w:headerReference w:type="first" r:id="rId16"/>
+          <w:footerReference w:type="first" r:id="rId17"/>
           <w:pgSz w:w="16838" w:h="11906" w:orient="landscape"/>
           <w:pgMar w:top="1701" w:right="1418" w:bottom="1701" w:left="1418" w:header="709" w:footer="709" w:gutter="0"/>
           <w:cols w:space="708"/>
-          <w:titlePg/>
           <w:docGrid w:linePitch="360"/>
         </w:sectPr>
       </w:pPr>
@@ -7777,7 +7803,6 @@
           <w:pgSz w:w="11906" w:h="16838"/>
           <w:pgMar w:top="1418" w:right="1701" w:bottom="1418" w:left="1701" w:header="709" w:footer="709" w:gutter="0"/>
           <w:cols w:space="708"/>
-          <w:titlePg/>
           <w:docGrid w:linePitch="360"/>
         </w:sectPr>
       </w:pPr>
@@ -7868,7 +7893,7 @@
       <w:r>
         <w:rPr>
           <w:noProof/>
-          <w:lang w:eastAsia="es-ES"/>
+          <w:lang w:val="es-ES_tradnl" w:eastAsia="es-ES_tradnl"/>
         </w:rPr>
         <w:drawing>
           <wp:inline distT="0" distB="0" distL="0" distR="0" wp14:anchorId="095C7EFE" wp14:editId="3C807CCA">
@@ -7886,7 +7911,7 @@
                     <pic:cNvPicPr/>
                   </pic:nvPicPr>
                   <pic:blipFill rotWithShape="1">
-                    <a:blip r:embed="rId17"/>
+                    <a:blip r:embed="rId18"/>
                     <a:srcRect l="8000" t="6753" r="4615" b="2377"/>
                     <a:stretch/>
                   </pic:blipFill>
@@ -7922,46 +7947,32 @@
           <w:pgSz w:w="16838" w:h="11906" w:orient="landscape"/>
           <w:pgMar w:top="1701" w:right="1418" w:bottom="1701" w:left="1418" w:header="709" w:footer="709" w:gutter="0"/>
           <w:cols w:space="708"/>
-          <w:titlePg/>
           <w:docGrid w:linePitch="360"/>
         </w:sectPr>
       </w:pPr>
       <w:r>
         <w:t xml:space="preserve">Imagen </w:t>
       </w:r>
-      <w:r>
-        <w:fldChar w:fldCharType="begin"/>
-      </w:r>
-      <w:r>
-        <w:instrText xml:space="preserve"> SEQ Imagen \* ARABIC </w:instrText>
-      </w:r>
-      <w:r>
-        <w:fldChar w:fldCharType="separate"/>
-      </w:r>
+      <w:fldSimple w:instr=" SEQ Imagen \* ARABIC ">
+        <w:r>
+          <w:rPr>
+            <w:noProof/>
+          </w:rPr>
+          <w:t>4</w:t>
+        </w:r>
+      </w:fldSimple>
+      <w:r>
+        <w:t>: UML</w:t>
+      </w:r>
+    </w:p>
+    <w:p>
+      <w:pPr>
+        <w:keepNext/>
+      </w:pPr>
       <w:r>
         <w:rPr>
           <w:noProof/>
-        </w:rPr>
-        <w:t>4</w:t>
-      </w:r>
-      <w:r>
-        <w:rPr>
-          <w:noProof/>
-        </w:rPr>
-        <w:fldChar w:fldCharType="end"/>
-      </w:r>
-      <w:r>
-        <w:t>: UML</w:t>
-      </w:r>
-    </w:p>
-    <w:p>
-      <w:pPr>
-        <w:keepNext/>
-      </w:pPr>
-      <w:r>
-        <w:rPr>
-          <w:noProof/>
-          <w:lang w:eastAsia="es-ES"/>
+          <w:lang w:val="es-ES_tradnl" w:eastAsia="es-ES_tradnl"/>
         </w:rPr>
         <w:lastRenderedPageBreak/>
         <w:drawing>
@@ -7980,7 +7991,7 @@
                     <pic:cNvPicPr/>
                   </pic:nvPicPr>
                   <pic:blipFill rotWithShape="1">
-                    <a:blip r:embed="rId18"/>
+                    <a:blip r:embed="rId19"/>
                     <a:srcRect l="14088" t="10097" r="13187" b="5149"/>
                     <a:stretch/>
                   </pic:blipFill>
@@ -8016,39 +8027,26 @@
       <w:r>
         <w:t xml:space="preserve">Imagen </w:t>
       </w:r>
-      <w:r>
-        <w:fldChar w:fldCharType="begin"/>
-      </w:r>
-      <w:r>
-        <w:instrText xml:space="preserve"> SEQ Imagen \* ARABIC </w:instrText>
-      </w:r>
-      <w:r>
-        <w:fldChar w:fldCharType="separate"/>
-      </w:r>
+      <w:fldSimple w:instr=" SEQ Imagen \* ARABIC ">
+        <w:r>
+          <w:rPr>
+            <w:noProof/>
+          </w:rPr>
+          <w:t>5</w:t>
+        </w:r>
+      </w:fldSimple>
+      <w:r>
+        <w:t>: Escenario de pruebas 1</w:t>
+      </w:r>
+    </w:p>
+    <w:p>
+      <w:pPr>
+        <w:keepNext/>
+      </w:pPr>
       <w:r>
         <w:rPr>
           <w:noProof/>
-        </w:rPr>
-        <w:t>5</w:t>
-      </w:r>
-      <w:r>
-        <w:rPr>
-          <w:noProof/>
-        </w:rPr>
-        <w:fldChar w:fldCharType="end"/>
-      </w:r>
-      <w:r>
-        <w:t>: Escenario de pruebas 1</w:t>
-      </w:r>
-    </w:p>
-    <w:p>
-      <w:pPr>
-        <w:keepNext/>
-      </w:pPr>
-      <w:r>
-        <w:rPr>
-          <w:noProof/>
-          <w:lang w:eastAsia="es-ES"/>
+          <w:lang w:val="es-ES_tradnl" w:eastAsia="es-ES_tradnl"/>
         </w:rPr>
         <w:lastRenderedPageBreak/>
         <w:drawing>
@@ -8067,7 +8065,7 @@
                     <pic:cNvPicPr/>
                   </pic:nvPicPr>
                   <pic:blipFill rotWithShape="1">
-                    <a:blip r:embed="rId19"/>
+                    <a:blip r:embed="rId20"/>
                     <a:srcRect l="5202" t="12603" r="8452" b="10825"/>
                     <a:stretch/>
                   </pic:blipFill>
@@ -8103,34 +8101,20 @@
           <w:pgSz w:w="16838" w:h="11906" w:orient="landscape"/>
           <w:pgMar w:top="1701" w:right="1418" w:bottom="1701" w:left="1418" w:header="709" w:footer="709" w:gutter="0"/>
           <w:cols w:space="708"/>
-          <w:titlePg/>
           <w:docGrid w:linePitch="360"/>
         </w:sectPr>
       </w:pPr>
       <w:r>
         <w:t xml:space="preserve">Imagen </w:t>
       </w:r>
-      <w:r>
-        <w:fldChar w:fldCharType="begin"/>
-      </w:r>
-      <w:r>
-        <w:instrText xml:space="preserve"> SEQ Imagen \* ARABIC </w:instrText>
-      </w:r>
-      <w:r>
-        <w:fldChar w:fldCharType="separate"/>
-      </w:r>
-      <w:r>
-        <w:rPr>
-          <w:noProof/>
-        </w:rPr>
-        <w:t>6</w:t>
-      </w:r>
-      <w:r>
-        <w:rPr>
-          <w:noProof/>
-        </w:rPr>
-        <w:fldChar w:fldCharType="end"/>
-      </w:r>
+      <w:fldSimple w:instr=" SEQ Imagen \* ARABIC ">
+        <w:r>
+          <w:rPr>
+            <w:noProof/>
+          </w:rPr>
+          <w:t>6</w:t>
+        </w:r>
+      </w:fldSimple>
       <w:r>
         <w:t>: Escenario de pruebas 2</w:t>
       </w:r>
@@ -18279,7 +18263,7 @@
           <w:color w:val="4F81BD" w:themeColor="accent1"/>
           <w:sz w:val="28"/>
           <w:szCs w:val="28"/>
-          <w:lang w:eastAsia="es-ES"/>
+          <w:lang w:val="es-ES_tradnl" w:eastAsia="es-ES_tradnl"/>
         </w:rPr>
         <w:drawing>
           <wp:inline distT="0" distB="0" distL="0" distR="0" wp14:anchorId="59BAD24C" wp14:editId="6F22A44B">
@@ -18297,7 +18281,7 @@
                     <pic:cNvPicPr/>
                   </pic:nvPicPr>
                   <pic:blipFill>
-                    <a:blip r:embed="rId20" cstate="print">
+                    <a:blip r:embed="rId21" cstate="print">
                       <a:extLst>
                         <a:ext uri="{28A0092B-C50C-407E-A947-70E740481C1C}">
                           <a14:useLocalDpi xmlns:a14="http://schemas.microsoft.com/office/drawing/2010/main" val="0"/>
@@ -18555,7 +18539,7 @@
           <w:color w:val="4F81BD" w:themeColor="accent1"/>
           <w:sz w:val="28"/>
           <w:szCs w:val="28"/>
-          <w:lang w:eastAsia="es-ES"/>
+          <w:lang w:val="es-ES_tradnl" w:eastAsia="es-ES_tradnl"/>
         </w:rPr>
         <w:drawing>
           <wp:inline distT="0" distB="0" distL="0" distR="0" wp14:anchorId="1F05C6A9" wp14:editId="3BA30D26">
@@ -18573,7 +18557,7 @@
                     <pic:cNvPicPr/>
                   </pic:nvPicPr>
                   <pic:blipFill>
-                    <a:blip r:embed="rId21" cstate="print">
+                    <a:blip r:embed="rId22" cstate="print">
                       <a:extLst>
                         <a:ext uri="{28A0092B-C50C-407E-A947-70E740481C1C}">
                           <a14:useLocalDpi xmlns:a14="http://schemas.microsoft.com/office/drawing/2010/main" val="0"/>
@@ -18607,27 +18591,14 @@
       <w:r>
         <w:t xml:space="preserve">Imagen </w:t>
       </w:r>
-      <w:r>
-        <w:fldChar w:fldCharType="begin"/>
-      </w:r>
-      <w:r>
-        <w:instrText xml:space="preserve"> SEQ Imagen \* ARABIC </w:instrText>
-      </w:r>
-      <w:r>
-        <w:fldChar w:fldCharType="separate"/>
-      </w:r>
-      <w:r>
-        <w:rPr>
-          <w:noProof/>
-        </w:rPr>
-        <w:t>7</w:t>
-      </w:r>
-      <w:r>
-        <w:rPr>
-          <w:noProof/>
-        </w:rPr>
-        <w:fldChar w:fldCharType="end"/>
-      </w:r>
+      <w:fldSimple w:instr=" SEQ Imagen \* ARABIC ">
+        <w:r>
+          <w:rPr>
+            <w:noProof/>
+          </w:rPr>
+          <w:t>7</w:t>
+        </w:r>
+      </w:fldSimple>
       <w:r>
         <w:t>: Folleto promocional</w:t>
       </w:r>
@@ -18638,7 +18609,6 @@
           <w:pgSz w:w="11906" w:h="16838"/>
           <w:pgMar w:top="1418" w:right="1701" w:bottom="1418" w:left="1701" w:header="709" w:footer="709" w:gutter="0"/>
           <w:cols w:space="708"/>
-          <w:titlePg/>
           <w:docGrid w:linePitch="360"/>
         </w:sectPr>
       </w:pPr>
@@ -18649,14 +18619,13 @@
           <w:pgSz w:w="16838" w:h="11906" w:orient="landscape"/>
           <w:pgMar w:top="1701" w:right="1418" w:bottom="1701" w:left="1418" w:header="709" w:footer="709" w:gutter="0"/>
           <w:cols w:space="708"/>
-          <w:titlePg/>
           <w:docGrid w:linePitch="360"/>
         </w:sectPr>
       </w:pPr>
       <w:r>
         <w:rPr>
           <w:noProof/>
-          <w:lang w:eastAsia="es-ES"/>
+          <w:lang w:val="es-ES_tradnl" w:eastAsia="es-ES_tradnl"/>
         </w:rPr>
         <w:lastRenderedPageBreak/>
         <mc:AlternateContent>
@@ -18707,27 +18676,14 @@
                             <w:r>
                               <w:t xml:space="preserve">Imagen </w:t>
                             </w:r>
-                            <w:r>
-                              <w:fldChar w:fldCharType="begin"/>
-                            </w:r>
-                            <w:r>
-                              <w:instrText xml:space="preserve"> SEQ Imagen \* ARABIC </w:instrText>
-                            </w:r>
-                            <w:r>
-                              <w:fldChar w:fldCharType="separate"/>
-                            </w:r>
-                            <w:r>
-                              <w:rPr>
-                                <w:noProof/>
-                              </w:rPr>
-                              <w:t>8</w:t>
-                            </w:r>
-                            <w:r>
-                              <w:rPr>
-                                <w:noProof/>
-                              </w:rPr>
-                              <w:fldChar w:fldCharType="end"/>
-                            </w:r>
+                            <w:fldSimple w:instr=" SEQ Imagen \* ARABIC ">
+                              <w:r>
+                                <w:rPr>
+                                  <w:noProof/>
+                                </w:rPr>
+                                <w:t>8</w:t>
+                              </w:r>
+                            </w:fldSimple>
                             <w:r>
                               <w:t>:</w:t>
                             </w:r>
@@ -18794,7 +18750,7 @@
       <w:r>
         <w:rPr>
           <w:noProof/>
-          <w:lang w:eastAsia="es-ES"/>
+          <w:lang w:val="es-ES_tradnl" w:eastAsia="es-ES_tradnl"/>
         </w:rPr>
         <w:drawing>
           <wp:anchor distT="0" distB="0" distL="114300" distR="114300" simplePos="0" relativeHeight="251658240" behindDoc="0" locked="0" layoutInCell="1" allowOverlap="1" wp14:anchorId="440CBDBA" wp14:editId="37D7652F">
@@ -18822,7 +18778,7 @@
                     </pic:cNvPicPr>
                   </pic:nvPicPr>
                   <pic:blipFill rotWithShape="1">
-                    <a:blip r:embed="rId22">
+                    <a:blip r:embed="rId23">
                       <a:extLst>
                         <a:ext uri="{28A0092B-C50C-407E-A947-70E740481C1C}">
                           <a14:useLocalDpi xmlns:a14="http://schemas.microsoft.com/office/drawing/2010/main" val="0"/>
@@ -18878,7 +18834,7 @@
       <w:r>
         <w:rPr>
           <w:noProof/>
-          <w:lang w:eastAsia="es-ES"/>
+          <w:lang w:val="es-ES_tradnl" w:eastAsia="es-ES_tradnl"/>
         </w:rPr>
         <w:drawing>
           <wp:inline distT="0" distB="0" distL="0" distR="0" wp14:anchorId="5D518308" wp14:editId="1B1CA446">
@@ -18898,7 +18854,7 @@
                     </pic:cNvPicPr>
                   </pic:nvPicPr>
                   <pic:blipFill rotWithShape="1">
-                    <a:blip r:embed="rId23">
+                    <a:blip r:embed="rId24">
                       <a:extLst>
                         <a:ext uri="{28A0092B-C50C-407E-A947-70E740481C1C}">
                           <a14:useLocalDpi xmlns:a14="http://schemas.microsoft.com/office/drawing/2010/main" val="0"/>
@@ -18947,27 +18903,14 @@
       <w:r>
         <w:t xml:space="preserve">Imagen </w:t>
       </w:r>
-      <w:r>
-        <w:fldChar w:fldCharType="begin"/>
-      </w:r>
-      <w:r>
-        <w:instrText xml:space="preserve"> SEQ Imagen \* ARABIC </w:instrText>
-      </w:r>
-      <w:r>
-        <w:fldChar w:fldCharType="separate"/>
-      </w:r>
-      <w:r>
-        <w:rPr>
-          <w:noProof/>
-        </w:rPr>
-        <w:t>9</w:t>
-      </w:r>
-      <w:r>
-        <w:rPr>
-          <w:noProof/>
-        </w:rPr>
-        <w:fldChar w:fldCharType="end"/>
-      </w:r>
+      <w:fldSimple w:instr=" SEQ Imagen \* ARABIC ">
+        <w:r>
+          <w:rPr>
+            <w:noProof/>
+          </w:rPr>
+          <w:t>9</w:t>
+        </w:r>
+      </w:fldSimple>
       <w:r>
         <w:t>: Tabla de Excel con los registros de pagos</w:t>
       </w:r>
@@ -18977,7 +18920,6 @@
       <w:pgSz w:w="11906" w:h="16838"/>
       <w:pgMar w:top="1418" w:right="1701" w:bottom="1418" w:left="1701" w:header="709" w:footer="709" w:gutter="0"/>
       <w:cols w:space="708"/>
-      <w:titlePg/>
       <w:docGrid w:linePitch="360"/>
     </w:sectPr>
   </w:body>
@@ -19027,7 +18969,13 @@
           <w:jc w:val="right"/>
         </w:pPr>
         <w:r>
-          <w:t xml:space="preserve">Página </w:t>
+          <w:t>Página</w:t>
+        </w:r>
+        <w:r>
+          <w:t xml:space="preserve"> </w:t>
+        </w:r>
+        <w:r>
+          <w:t xml:space="preserve"> </w:t>
         </w:r>
         <w:r>
           <w:fldChar w:fldCharType="begin"/>
@@ -19042,7 +18990,7 @@
           <w:rPr>
             <w:noProof/>
           </w:rPr>
-          <w:t>18</w:t>
+          <w:t>24</w:t>
         </w:r>
         <w:r>
           <w:fldChar w:fldCharType="end"/>
@@ -19059,6 +19007,17 @@
 </file>
 
 <file path=word/footer2.xml><?xml version="1.0" encoding="utf-8"?>
+<w:ftr xmlns:wpc="http://schemas.microsoft.com/office/word/2010/wordprocessingCanvas" xmlns:mc="http://schemas.openxmlformats.org/markup-compatibility/2006" xmlns:o="urn:schemas-microsoft-com:office:office" xmlns:r="http://schemas.openxmlformats.org/officeDocument/2006/relationships" xmlns:m="http://schemas.openxmlformats.org/officeDocument/2006/math" xmlns:v="urn:schemas-microsoft-com:vml" xmlns:wp14="http://schemas.microsoft.com/office/word/2010/wordprocessingDrawing" xmlns:wp="http://schemas.openxmlformats.org/drawingml/2006/wordprocessingDrawing" xmlns:w10="urn:schemas-microsoft-com:office:word" xmlns:w="http://schemas.openxmlformats.org/wordprocessingml/2006/main" xmlns:w14="http://schemas.microsoft.com/office/word/2010/wordml" xmlns:wpg="http://schemas.microsoft.com/office/word/2010/wordprocessingGroup" xmlns:wpi="http://schemas.microsoft.com/office/word/2010/wordprocessingInk" xmlns:wne="http://schemas.microsoft.com/office/word/2006/wordml" xmlns:wps="http://schemas.microsoft.com/office/word/2010/wordprocessingShape" mc:Ignorable="w14 wp14">
+  <w:p>
+    <w:pPr>
+      <w:pStyle w:val="Piedepgina"/>
+      <w:jc w:val="right"/>
+    </w:pPr>
+  </w:p>
+</w:ftr>
+</file>
+
+<file path=word/footer3.xml><?xml version="1.0" encoding="utf-8"?>
 <w:ftr xmlns:wpc="http://schemas.microsoft.com/office/word/2010/wordprocessingCanvas" xmlns:mc="http://schemas.openxmlformats.org/markup-compatibility/2006" xmlns:o="urn:schemas-microsoft-com:office:office" xmlns:r="http://schemas.openxmlformats.org/officeDocument/2006/relationships" xmlns:m="http://schemas.openxmlformats.org/officeDocument/2006/math" xmlns:v="urn:schemas-microsoft-com:vml" xmlns:wp14="http://schemas.microsoft.com/office/word/2010/wordprocessingDrawing" xmlns:wp="http://schemas.openxmlformats.org/drawingml/2006/wordprocessingDrawing" xmlns:w10="urn:schemas-microsoft-com:office:word" xmlns:w="http://schemas.openxmlformats.org/wordprocessingml/2006/main" xmlns:w14="http://schemas.microsoft.com/office/word/2010/wordml" xmlns:wpg="http://schemas.microsoft.com/office/word/2010/wordprocessingGroup" xmlns:wpi="http://schemas.microsoft.com/office/word/2010/wordprocessingInk" xmlns:wne="http://schemas.microsoft.com/office/word/2006/wordml" xmlns:wps="http://schemas.microsoft.com/office/word/2010/wordprocessingShape" mc:Ignorable="w14 wp14">
   <w:p>
     <w:pPr>
@@ -22393,6 +22352,45 @@
       <w:ind w:left="220"/>
     </w:pPr>
   </w:style>
+  <w:style w:type="paragraph" w:styleId="Textonotapie">
+    <w:name w:val="footnote text"/>
+    <w:basedOn w:val="Normal"/>
+    <w:link w:val="TextonotapieCar"/>
+    <w:uiPriority w:val="99"/>
+    <w:semiHidden/>
+    <w:unhideWhenUsed/>
+    <w:rsid w:val="009C08A5"/>
+    <w:pPr>
+      <w:spacing w:after="0" w:line="240" w:lineRule="auto"/>
+    </w:pPr>
+    <w:rPr>
+      <w:sz w:val="20"/>
+      <w:szCs w:val="20"/>
+    </w:rPr>
+  </w:style>
+  <w:style w:type="character" w:customStyle="1" w:styleId="TextonotapieCar">
+    <w:name w:val="Texto nota pie Car"/>
+    <w:basedOn w:val="Fuentedeprrafopredeter"/>
+    <w:link w:val="Textonotapie"/>
+    <w:uiPriority w:val="99"/>
+    <w:semiHidden/>
+    <w:rsid w:val="009C08A5"/>
+    <w:rPr>
+      <w:sz w:val="20"/>
+      <w:szCs w:val="20"/>
+    </w:rPr>
+  </w:style>
+  <w:style w:type="character" w:styleId="Refdenotaalpie">
+    <w:name w:val="footnote reference"/>
+    <w:basedOn w:val="Fuentedeprrafopredeter"/>
+    <w:uiPriority w:val="99"/>
+    <w:semiHidden/>
+    <w:unhideWhenUsed/>
+    <w:rsid w:val="009C08A5"/>
+    <w:rPr>
+      <w:vertAlign w:val="superscript"/>
+    </w:rPr>
+  </w:style>
 </w:styles>
 </file>
 
@@ -23093,6 +23091,45 @@
       <w:ind w:left="220"/>
     </w:pPr>
   </w:style>
+  <w:style w:type="paragraph" w:styleId="Textonotapie">
+    <w:name w:val="footnote text"/>
+    <w:basedOn w:val="Normal"/>
+    <w:link w:val="TextonotapieCar"/>
+    <w:uiPriority w:val="99"/>
+    <w:semiHidden/>
+    <w:unhideWhenUsed/>
+    <w:rsid w:val="009C08A5"/>
+    <w:pPr>
+      <w:spacing w:after="0" w:line="240" w:lineRule="auto"/>
+    </w:pPr>
+    <w:rPr>
+      <w:sz w:val="20"/>
+      <w:szCs w:val="20"/>
+    </w:rPr>
+  </w:style>
+  <w:style w:type="character" w:customStyle="1" w:styleId="TextonotapieCar">
+    <w:name w:val="Texto nota pie Car"/>
+    <w:basedOn w:val="Fuentedeprrafopredeter"/>
+    <w:link w:val="Textonotapie"/>
+    <w:uiPriority w:val="99"/>
+    <w:semiHidden/>
+    <w:rsid w:val="009C08A5"/>
+    <w:rPr>
+      <w:sz w:val="20"/>
+      <w:szCs w:val="20"/>
+    </w:rPr>
+  </w:style>
+  <w:style w:type="character" w:styleId="Refdenotaalpie">
+    <w:name w:val="footnote reference"/>
+    <w:basedOn w:val="Fuentedeprrafopredeter"/>
+    <w:uiPriority w:val="99"/>
+    <w:semiHidden/>
+    <w:unhideWhenUsed/>
+    <w:rsid w:val="009C08A5"/>
+    <w:rPr>
+      <w:vertAlign w:val="superscript"/>
+    </w:rPr>
+  </w:style>
 </w:styles>
 </file>
 
@@ -23386,7 +23423,7 @@
 </file>
 
 <file path=customXml/itemProps1.xml><?xml version="1.0" encoding="utf-8"?>
-<ds:datastoreItem xmlns:ds="http://schemas.openxmlformats.org/officeDocument/2006/customXml" ds:itemID="{F2E4B6E2-115A-421C-B478-FB8C5CF4498E}">
+<ds:datastoreItem xmlns:ds="http://schemas.openxmlformats.org/officeDocument/2006/customXml" ds:itemID="{0F9394A5-C9B4-4DB0-BAB8-69EF9D440346}">
   <ds:schemaRefs>
     <ds:schemaRef ds:uri="http://schemas.openxmlformats.org/officeDocument/2006/bibliography"/>
   </ds:schemaRefs>

</xml_diff>